<commit_message>
Add Tasks and Clean Code hints in .docx (read/modify/add sth more)
</commit_message>
<xml_diff>
--- a/IDSA.docx
+++ b/IDSA.docx
@@ -1,13 +1,12 @@
 
 <file path=word/document.xml><?xml version="1.0" encoding="utf-8"?>
-<w:document xmlns:wpc="http://schemas.microsoft.com/office/word/2010/wordprocessingCanvas" xmlns:mc="http://schemas.openxmlformats.org/markup-compatibility/2006" xmlns:o="urn:schemas-microsoft-com:office:office" xmlns:r="http://schemas.openxmlformats.org/officeDocument/2006/relationships" xmlns:m="http://schemas.openxmlformats.org/officeDocument/2006/math" xmlns:v="urn:schemas-microsoft-com:vml" xmlns:wp14="http://schemas.microsoft.com/office/word/2010/wordprocessingDrawing" xmlns:wp="http://schemas.openxmlformats.org/drawingml/2006/wordprocessingDrawing" xmlns:w10="urn:schemas-microsoft-com:office:word" xmlns:w="http://schemas.openxmlformats.org/wordprocessingml/2006/main" xmlns:w14="http://schemas.microsoft.com/office/word/2010/wordml" xmlns:wpg="http://schemas.microsoft.com/office/word/2010/wordprocessingGroup" xmlns:wpi="http://schemas.microsoft.com/office/word/2010/wordprocessingInk" xmlns:wne="http://schemas.microsoft.com/office/word/2006/wordml" xmlns:wps="http://schemas.microsoft.com/office/word/2010/wordprocessingShape" mc:Ignorable="w14 wp14">
+<w:document xmlns:ve="http://schemas.openxmlformats.org/markup-compatibility/2006" xmlns:o="urn:schemas-microsoft-com:office:office" xmlns:r="http://schemas.openxmlformats.org/officeDocument/2006/relationships" xmlns:m="http://schemas.openxmlformats.org/officeDocument/2006/math" xmlns:v="urn:schemas-microsoft-com:vml" xmlns:wp="http://schemas.openxmlformats.org/drawingml/2006/wordprocessingDrawing" xmlns:w10="urn:schemas-microsoft-com:office:word" xmlns:w="http://schemas.openxmlformats.org/wordprocessingml/2006/main" xmlns:wne="http://schemas.microsoft.com/office/word/2006/wordml">
   <w:body>
     <w:p>
       <w:pPr>
-        <w:pStyle w:val="Title"/>
+        <w:pStyle w:val="Tytu"/>
         <w:spacing w:line="360" w:lineRule="auto"/>
       </w:pPr>
-      <w:proofErr w:type="gramStart"/>
       <w:r>
         <w:t xml:space="preserve">IDSA – </w:t>
       </w:r>
@@ -19,25 +18,19 @@
       <w:r>
         <w:t xml:space="preserve"> Data Stock Analyzer.</w:t>
       </w:r>
-      <w:proofErr w:type="gramEnd"/>
-    </w:p>
-    <w:p>
-      <w:pPr>
-        <w:pStyle w:val="Heading2"/>
+    </w:p>
+    <w:p>
+      <w:pPr>
+        <w:pStyle w:val="Nagwek2"/>
         <w:spacing w:line="360" w:lineRule="auto"/>
       </w:pPr>
-      <w:proofErr w:type="gramStart"/>
       <w:r>
         <w:t>Developers :</w:t>
       </w:r>
-      <w:proofErr w:type="gramEnd"/>
-      <w:r>
-        <w:t xml:space="preserve"> </w:t>
-      </w:r>
-    </w:p>
-    <w:p>
-      <w:pPr>
-        <w:pStyle w:val="ListParagraph"/>
+    </w:p>
+    <w:p>
+      <w:pPr>
+        <w:pStyle w:val="Akapitzlist"/>
         <w:numPr>
           <w:ilvl w:val="0"/>
           <w:numId w:val="2"/>
@@ -45,15 +38,7 @@
       </w:pPr>
       <w:proofErr w:type="spellStart"/>
       <w:r>
-        <w:t>Cezary</w:t>
-      </w:r>
-      <w:proofErr w:type="spellEnd"/>
-      <w:r>
-        <w:t xml:space="preserve"> </w:t>
-      </w:r>
-      <w:proofErr w:type="spellStart"/>
-      <w:r>
-        <w:t>Wronka</w:t>
+        <w:t>CezaryWronka</w:t>
       </w:r>
       <w:proofErr w:type="spellEnd"/>
       <w:r>
@@ -62,7 +47,7 @@
     </w:p>
     <w:p>
       <w:pPr>
-        <w:pStyle w:val="ListParagraph"/>
+        <w:pStyle w:val="Akapitzlist"/>
         <w:numPr>
           <w:ilvl w:val="0"/>
           <w:numId w:val="2"/>
@@ -70,15 +55,7 @@
       </w:pPr>
       <w:proofErr w:type="spellStart"/>
       <w:r>
-        <w:t>Piotr</w:t>
-      </w:r>
-      <w:proofErr w:type="spellEnd"/>
-      <w:r>
-        <w:t xml:space="preserve"> </w:t>
-      </w:r>
-      <w:proofErr w:type="spellStart"/>
-      <w:r>
-        <w:t>Sacharuk</w:t>
+        <w:t>PiotrSacharuk</w:t>
       </w:r>
       <w:proofErr w:type="spellEnd"/>
       <w:r>
@@ -87,7 +64,7 @@
     </w:p>
     <w:p>
       <w:pPr>
-        <w:pStyle w:val="ListParagraph"/>
+        <w:pStyle w:val="Akapitzlist"/>
         <w:numPr>
           <w:ilvl w:val="0"/>
           <w:numId w:val="2"/>
@@ -95,15 +72,7 @@
       </w:pPr>
       <w:proofErr w:type="spellStart"/>
       <w:r>
-        <w:t>Patryk</w:t>
-      </w:r>
-      <w:proofErr w:type="spellEnd"/>
-      <w:r>
-        <w:t xml:space="preserve"> </w:t>
-      </w:r>
-      <w:proofErr w:type="spellStart"/>
-      <w:r>
-        <w:t>Janota</w:t>
+        <w:t>PatrykJanota</w:t>
       </w:r>
       <w:proofErr w:type="spellEnd"/>
       <w:r>
@@ -136,36 +105,1049 @@
     </w:p>
     <w:p>
       <w:pPr>
-        <w:pStyle w:val="Heading2"/>
+        <w:pStyle w:val="Nagwek2"/>
         <w:spacing w:line="360" w:lineRule="auto"/>
         <w:rPr>
-          <w:rStyle w:val="SubtleReference"/>
-        </w:rPr>
-      </w:pPr>
-      <w:proofErr w:type="gramStart"/>
-      <w:r>
-        <w:rPr>
-          <w:rStyle w:val="SubtleReference"/>
+          <w:rStyle w:val="Odwoaniedelikatne"/>
+        </w:rPr>
+      </w:pPr>
+      <w:r>
+        <w:rPr>
+          <w:rStyle w:val="Odwoaniedelikatne"/>
+        </w:rPr>
+        <w:t xml:space="preserve">Main </w:t>
+      </w:r>
+      <w:r>
+        <w:rPr>
+          <w:rStyle w:val="Odwoaniedelikatne"/>
+        </w:rPr>
+        <w:t>Tasks  (sorted with priority 1-5) TODO:</w:t>
+      </w:r>
+    </w:p>
+    <w:p>
+      <w:pPr>
+        <w:spacing w:after="80" w:line="240" w:lineRule="auto"/>
+      </w:pPr>
+      <w:r>
+        <w:rPr>
+          <w:b/>
+          <w:lang w:val="pl-PL"/>
+        </w:rPr>
+        <w:t>All(1): CODE REFACTORING</w:t>
+      </w:r>
+      <w:r>
+        <w:rPr>
+          <w:lang w:val="pl-PL"/>
+        </w:rPr>
+        <w:t xml:space="preserve"> - </w:t>
+      </w:r>
+      <w:proofErr w:type="spellStart"/>
+      <w:r>
+        <w:rPr>
+          <w:lang w:val="pl-PL"/>
+        </w:rPr>
+        <w:t>Spojnosc</w:t>
+      </w:r>
+      <w:proofErr w:type="spellEnd"/>
+      <w:r>
+        <w:rPr>
+          <w:lang w:val="pl-PL"/>
+        </w:rPr>
+        <w:t xml:space="preserve"> nazw: widok = to co widzimy </w:t>
+      </w:r>
+      <w:proofErr w:type="spellStart"/>
+      <w:r>
+        <w:rPr>
+          <w:lang w:val="pl-PL"/>
+        </w:rPr>
+        <w:t>bezposrednio</w:t>
+      </w:r>
+      <w:proofErr w:type="spellEnd"/>
+      <w:r>
+        <w:rPr>
+          <w:lang w:val="pl-PL"/>
+        </w:rPr>
+        <w:t xml:space="preserve"> w </w:t>
+      </w:r>
+      <w:proofErr w:type="spellStart"/>
+      <w:r>
+        <w:rPr>
+          <w:lang w:val="pl-PL"/>
+        </w:rPr>
+        <w:t>apps</w:t>
+      </w:r>
+      <w:proofErr w:type="spellEnd"/>
+      <w:r>
+        <w:rPr>
+          <w:lang w:val="pl-PL"/>
+        </w:rPr>
+        <w:t>.</w:t>
+      </w:r>
+      <w:r>
+        <w:rPr>
+          <w:lang w:val="pl-PL"/>
+        </w:rPr>
+        <w:t>[</w:t>
+      </w:r>
+      <w:r>
+        <w:rPr>
+          <w:lang w:val="pl-PL"/>
+        </w:rPr>
+        <w:t xml:space="preserve"> </w:t>
+      </w:r>
+      <w:proofErr w:type="spellStart"/>
+      <w:r>
+        <w:t>Eventy</w:t>
+      </w:r>
+      <w:proofErr w:type="spellEnd"/>
+      <w:r>
+        <w:t xml:space="preserve"> – </w:t>
+      </w:r>
+      <w:proofErr w:type="spellStart"/>
+      <w:r>
+        <w:t>RaiseEventSTH</w:t>
+      </w:r>
+      <w:proofErr w:type="spellEnd"/>
+      <w:r>
+        <w:t xml:space="preserve">] [Delegates - </w:t>
+      </w:r>
+      <w:proofErr w:type="spellStart"/>
+      <w:r>
+        <w:t>ViewName_DelegateName</w:t>
+      </w:r>
+      <w:proofErr w:type="spellEnd"/>
+      <w:r>
+        <w:t>] [</w:t>
+      </w:r>
+      <w:proofErr w:type="spellStart"/>
+      <w:r>
+        <w:t>Kolejnosc</w:t>
+      </w:r>
+      <w:proofErr w:type="spellEnd"/>
+      <w:r>
+        <w:t xml:space="preserve"> </w:t>
+      </w:r>
+      <w:proofErr w:type="spellStart"/>
+      <w:r>
+        <w:t>metod</w:t>
+      </w:r>
+      <w:proofErr w:type="spellEnd"/>
+      <w:r>
+        <w:t xml:space="preserve"> w </w:t>
+      </w:r>
+      <w:proofErr w:type="spellStart"/>
+      <w:r>
+        <w:t>klasach</w:t>
+      </w:r>
+      <w:proofErr w:type="spellEnd"/>
+      <w:r>
+        <w:t xml:space="preserve"> w </w:t>
+      </w:r>
+      <w:proofErr w:type="spellStart"/>
+      <w:r>
+        <w:t>sekcji</w:t>
+      </w:r>
+      <w:proofErr w:type="spellEnd"/>
+      <w:r>
+        <w:t xml:space="preserve"> Clean Code</w:t>
+      </w:r>
+      <w:r>
+        <w:t xml:space="preserve"> – </w:t>
+      </w:r>
+      <w:r>
+        <w:rPr>
+          <w:b/>
+        </w:rPr>
+        <w:t>USE #REGION</w:t>
+      </w:r>
+      <w:r>
+        <w:t xml:space="preserve"> </w:t>
+      </w:r>
+      <w:r>
+        <w:rPr>
+          <w:b/>
+        </w:rPr>
+        <w:t>MANDATORY</w:t>
+      </w:r>
+      <w:r>
+        <w:t>]</w:t>
+      </w:r>
+    </w:p>
+    <w:p>
+      <w:pPr>
+        <w:spacing w:after="80" w:line="240" w:lineRule="auto"/>
+        <w:rPr>
+          <w:lang w:val="pl-PL"/>
+        </w:rPr>
+      </w:pPr>
+      <w:r>
+        <w:rPr>
+          <w:lang w:val="pl-PL"/>
+        </w:rPr>
+        <w:t xml:space="preserve">Patryk(1): Obróbka danych </w:t>
+      </w:r>
+      <w:proofErr w:type="spellStart"/>
+      <w:r>
+        <w:rPr>
+          <w:lang w:val="pl-PL"/>
+        </w:rPr>
+        <w:t>przry</w:t>
+      </w:r>
+      <w:proofErr w:type="spellEnd"/>
+      <w:r>
+        <w:rPr>
+          <w:lang w:val="pl-PL"/>
+        </w:rPr>
+        <w:t xml:space="preserve"> </w:t>
+      </w:r>
+      <w:proofErr w:type="spellStart"/>
+      <w:r>
+        <w:rPr>
+          <w:lang w:val="pl-PL"/>
+        </w:rPr>
+        <w:t>DataGridzie</w:t>
+      </w:r>
+      <w:proofErr w:type="spellEnd"/>
+      <w:r>
+        <w:rPr>
+          <w:lang w:val="pl-PL"/>
+        </w:rPr>
+        <w:t>(obliczenia)!!!!</w:t>
+      </w:r>
+    </w:p>
+    <w:p>
+      <w:pPr>
+        <w:spacing w:after="80" w:line="240" w:lineRule="auto"/>
+        <w:rPr>
+          <w:lang w:val="pl-PL"/>
+        </w:rPr>
+      </w:pPr>
+      <w:r>
+        <w:rPr>
+          <w:lang w:val="pl-PL"/>
+        </w:rPr>
+        <w:t xml:space="preserve">Cezary(1): </w:t>
+      </w:r>
+      <w:proofErr w:type="spellStart"/>
+      <w:r>
+        <w:rPr>
+          <w:lang w:val="pl-PL"/>
+        </w:rPr>
+        <w:t>Reports</w:t>
+      </w:r>
+      <w:proofErr w:type="spellEnd"/>
+      <w:r>
+        <w:rPr>
+          <w:lang w:val="pl-PL"/>
+        </w:rPr>
+        <w:t xml:space="preserve"> (</w:t>
+      </w:r>
+      <w:proofErr w:type="spellStart"/>
+      <w:r>
+        <w:rPr>
+          <w:lang w:val="pl-PL"/>
+        </w:rPr>
+        <w:t>podzial</w:t>
+      </w:r>
+      <w:proofErr w:type="spellEnd"/>
+      <w:r>
+        <w:rPr>
+          <w:lang w:val="pl-PL"/>
+        </w:rPr>
+        <w:t xml:space="preserve"> w bazie na Bilans, </w:t>
+      </w:r>
+      <w:proofErr w:type="spellStart"/>
+      <w:r>
+        <w:rPr>
+          <w:lang w:val="pl-PL"/>
+        </w:rPr>
+        <w:t>RZiS</w:t>
+      </w:r>
+      <w:proofErr w:type="spellEnd"/>
+      <w:r>
+        <w:rPr>
+          <w:lang w:val="pl-PL"/>
+        </w:rPr>
+        <w:t>, cala reszta)!!!!!</w:t>
+      </w:r>
+    </w:p>
+    <w:p>
+      <w:pPr>
+        <w:spacing w:after="80" w:line="240" w:lineRule="auto"/>
+        <w:rPr>
+          <w:rStyle w:val="Odwoaniedelikatne"/>
+        </w:rPr>
+      </w:pPr>
+      <w:proofErr w:type="spellStart"/>
+      <w:r>
+        <w:rPr>
+          <w:b/>
+        </w:rPr>
+        <w:t>Sth</w:t>
+      </w:r>
+      <w:proofErr w:type="spellEnd"/>
+      <w:r>
+        <w:rPr>
+          <w:b/>
+        </w:rPr>
+        <w:t>(1):</w:t>
+      </w:r>
+      <w:r>
+        <w:t xml:space="preserve"> Implement using </w:t>
+      </w:r>
+      <w:r>
+        <w:rPr>
+          <w:b/>
+        </w:rPr>
+        <w:t>Event Aggregator</w:t>
+      </w:r>
+      <w:r>
+        <w:t xml:space="preserve"> </w:t>
+      </w:r>
+      <w:r>
+        <w:t>in code</w:t>
+      </w:r>
+    </w:p>
+    <w:p>
+      <w:pPr>
+        <w:spacing w:after="80" w:line="240" w:lineRule="auto"/>
+        <w:rPr>
+          <w:lang w:val="pl-PL"/>
+        </w:rPr>
+      </w:pPr>
+      <w:r>
+        <w:rPr>
+          <w:lang w:val="pl-PL"/>
+        </w:rPr>
+        <w:t xml:space="preserve">Cezary(2): </w:t>
+      </w:r>
+      <w:proofErr w:type="spellStart"/>
+      <w:r>
+        <w:rPr>
+          <w:lang w:val="pl-PL"/>
+        </w:rPr>
+        <w:t>Clean</w:t>
+      </w:r>
+      <w:proofErr w:type="spellEnd"/>
+      <w:r>
+        <w:rPr>
+          <w:lang w:val="pl-PL"/>
+        </w:rPr>
+        <w:t xml:space="preserve"> -&gt; </w:t>
+      </w:r>
+      <w:proofErr w:type="spellStart"/>
+      <w:r>
+        <w:rPr>
+          <w:lang w:val="pl-PL"/>
+        </w:rPr>
+        <w:t>ServiceLocator</w:t>
+      </w:r>
+      <w:proofErr w:type="spellEnd"/>
+      <w:r>
+        <w:rPr>
+          <w:lang w:val="pl-PL"/>
+        </w:rPr>
+        <w:t xml:space="preserve"> -&gt; </w:t>
+      </w:r>
+      <w:proofErr w:type="spellStart"/>
+      <w:r>
+        <w:rPr>
+          <w:lang w:val="pl-PL"/>
+        </w:rPr>
+        <w:t>dodac</w:t>
+      </w:r>
+      <w:proofErr w:type="spellEnd"/>
+      <w:r>
+        <w:rPr>
+          <w:lang w:val="pl-PL"/>
+        </w:rPr>
+        <w:t xml:space="preserve"> </w:t>
+      </w:r>
+      <w:proofErr w:type="spellStart"/>
+      <w:r>
+        <w:rPr>
+          <w:lang w:val="pl-PL"/>
+        </w:rPr>
+        <w:t>funkcie</w:t>
+      </w:r>
+      <w:proofErr w:type="spellEnd"/>
+      <w:r>
+        <w:rPr>
+          <w:lang w:val="pl-PL"/>
+        </w:rPr>
+        <w:t xml:space="preserve"> usuwania ze </w:t>
+      </w:r>
+      <w:proofErr w:type="spellStart"/>
+      <w:r>
+        <w:rPr>
+          <w:lang w:val="pl-PL"/>
+        </w:rPr>
+        <w:t>slownika</w:t>
+      </w:r>
+      <w:proofErr w:type="spellEnd"/>
+      <w:r>
+        <w:rPr>
+          <w:lang w:val="pl-PL"/>
+        </w:rPr>
+        <w:t xml:space="preserve">. </w:t>
+      </w:r>
+      <w:proofErr w:type="spellStart"/>
+      <w:r>
+        <w:rPr>
+          <w:lang w:val="pl-PL"/>
+        </w:rPr>
+        <w:t>Clean</w:t>
+      </w:r>
+      <w:proofErr w:type="spellEnd"/>
+      <w:r>
+        <w:rPr>
+          <w:lang w:val="pl-PL"/>
+        </w:rPr>
+        <w:t xml:space="preserve"> </w:t>
+      </w:r>
+      <w:proofErr w:type="spellStart"/>
+      <w:r>
+        <w:rPr>
+          <w:lang w:val="pl-PL"/>
+        </w:rPr>
+        <w:t>bedzie</w:t>
+      </w:r>
+      <w:proofErr w:type="spellEnd"/>
+      <w:r>
+        <w:rPr>
+          <w:lang w:val="pl-PL"/>
+        </w:rPr>
+        <w:t xml:space="preserve"> szybszy</w:t>
+      </w:r>
+    </w:p>
+    <w:p>
+      <w:pPr>
+        <w:spacing w:after="80" w:line="240" w:lineRule="auto"/>
+        <w:rPr>
+          <w:lang w:val="pl-PL"/>
+        </w:rPr>
+      </w:pPr>
+      <w:r>
+        <w:rPr>
+          <w:lang w:val="pl-PL"/>
+        </w:rPr>
+        <w:t xml:space="preserve">Cezary(2): </w:t>
+      </w:r>
+      <w:proofErr w:type="spellStart"/>
+      <w:r>
+        <w:rPr>
+          <w:lang w:val="pl-PL"/>
+        </w:rPr>
+        <w:t>Spolki</w:t>
+      </w:r>
+      <w:proofErr w:type="spellEnd"/>
+      <w:r>
+        <w:rPr>
+          <w:lang w:val="pl-PL"/>
+        </w:rPr>
+        <w:t xml:space="preserve"> - nowe </w:t>
+      </w:r>
+      <w:proofErr w:type="spellStart"/>
+      <w:r>
+        <w:rPr>
+          <w:lang w:val="pl-PL"/>
+        </w:rPr>
+        <w:t>zakladki</w:t>
+      </w:r>
+      <w:proofErr w:type="spellEnd"/>
+      <w:r>
+        <w:rPr>
+          <w:lang w:val="pl-PL"/>
+        </w:rPr>
+        <w:t xml:space="preserve"> - </w:t>
+      </w:r>
+      <w:proofErr w:type="spellStart"/>
+      <w:r>
+        <w:rPr>
+          <w:lang w:val="pl-PL"/>
+        </w:rPr>
+        <w:t>new</w:t>
+      </w:r>
+      <w:proofErr w:type="spellEnd"/>
+      <w:r>
+        <w:rPr>
+          <w:lang w:val="pl-PL"/>
+        </w:rPr>
+        <w:t xml:space="preserve"> </w:t>
+      </w:r>
+      <w:proofErr w:type="spellStart"/>
+      <w:r>
+        <w:rPr>
+          <w:lang w:val="pl-PL"/>
+        </w:rPr>
+        <w:t>Tabbed</w:t>
+      </w:r>
+      <w:proofErr w:type="spellEnd"/>
+      <w:r>
+        <w:rPr>
+          <w:lang w:val="pl-PL"/>
+        </w:rPr>
+        <w:t xml:space="preserve"> </w:t>
+      </w:r>
+      <w:proofErr w:type="spellStart"/>
+      <w:r>
+        <w:rPr>
+          <w:lang w:val="pl-PL"/>
+        </w:rPr>
+        <w:t>Vi</w:t>
+      </w:r>
+      <w:r>
+        <w:rPr>
+          <w:lang w:val="pl-PL"/>
+        </w:rPr>
+        <w:t>ew</w:t>
+      </w:r>
+      <w:proofErr w:type="spellEnd"/>
+      <w:r>
+        <w:rPr>
+          <w:lang w:val="pl-PL"/>
+        </w:rPr>
+        <w:t xml:space="preserve"> </w:t>
+      </w:r>
+      <w:proofErr w:type="spellStart"/>
+      <w:r>
+        <w:rPr>
+          <w:lang w:val="pl-PL"/>
+        </w:rPr>
+        <w:t>Provider</w:t>
+      </w:r>
+      <w:proofErr w:type="spellEnd"/>
+      <w:r>
+        <w:rPr>
+          <w:lang w:val="pl-PL"/>
+        </w:rPr>
+        <w:t>(</w:t>
+      </w:r>
+      <w:proofErr w:type="spellStart"/>
+      <w:r>
+        <w:rPr>
+          <w:lang w:val="pl-PL"/>
+        </w:rPr>
+        <w:t>Internal</w:t>
+      </w:r>
+      <w:proofErr w:type="spellEnd"/>
+      <w:r>
+        <w:rPr>
+          <w:lang w:val="pl-PL"/>
+        </w:rPr>
+        <w:t xml:space="preserve">) – </w:t>
+      </w:r>
+      <w:proofErr w:type="spellStart"/>
+      <w:r>
+        <w:rPr>
+          <w:lang w:val="pl-PL"/>
+        </w:rPr>
+        <w:t>zrobic</w:t>
+      </w:r>
+      <w:proofErr w:type="spellEnd"/>
+      <w:r>
+        <w:rPr>
+          <w:lang w:val="pl-PL"/>
+        </w:rPr>
+        <w:t xml:space="preserve"> </w:t>
+      </w:r>
+      <w:r>
+        <w:rPr>
+          <w:lang w:val="pl-PL"/>
+        </w:rPr>
+        <w:t xml:space="preserve">tak, </w:t>
+      </w:r>
+      <w:proofErr w:type="spellStart"/>
+      <w:r>
+        <w:rPr>
+          <w:lang w:val="pl-PL"/>
+        </w:rPr>
+        <w:t>zeby</w:t>
+      </w:r>
+      <w:proofErr w:type="spellEnd"/>
+      <w:r>
+        <w:rPr>
+          <w:lang w:val="pl-PL"/>
+        </w:rPr>
+        <w:t xml:space="preserve"> nie </w:t>
+      </w:r>
+      <w:proofErr w:type="spellStart"/>
+      <w:r>
+        <w:rPr>
+          <w:lang w:val="pl-PL"/>
+        </w:rPr>
+        <w:t>bylo</w:t>
+      </w:r>
+      <w:proofErr w:type="spellEnd"/>
+      <w:r>
+        <w:rPr>
+          <w:lang w:val="pl-PL"/>
+        </w:rPr>
+        <w:t xml:space="preserve"> burdelu</w:t>
+      </w:r>
+    </w:p>
+    <w:p>
+      <w:pPr>
+        <w:spacing w:after="80" w:line="240" w:lineRule="auto"/>
+      </w:pPr>
+      <w:proofErr w:type="spellStart"/>
+      <w:r>
+        <w:t>Cezary</w:t>
+      </w:r>
+      <w:proofErr w:type="spellEnd"/>
+      <w:r>
+        <w:t>(2): Chart Service Provider Interface(</w:t>
+      </w:r>
+      <w:proofErr w:type="spellStart"/>
+      <w:r>
+        <w:t>Get</w:t>
+      </w:r>
+      <w:r>
+        <w:t>Data</w:t>
+      </w:r>
+      <w:proofErr w:type="spellEnd"/>
+      <w:r>
+        <w:t xml:space="preserve">(), Refresh(), Delegate do </w:t>
+      </w:r>
+      <w:r>
+        <w:t>Company Changed?)</w:t>
+      </w:r>
+    </w:p>
+    <w:p>
+      <w:pPr>
+        <w:spacing w:after="80" w:line="240" w:lineRule="auto"/>
+        <w:rPr>
+          <w:lang w:val="pl-PL"/>
+        </w:rPr>
+      </w:pPr>
+      <w:r>
+        <w:rPr>
+          <w:lang w:val="pl-PL"/>
+        </w:rPr>
+        <w:t xml:space="preserve">Cezary(2): Chart - Zaznaczasz </w:t>
+      </w:r>
+      <w:proofErr w:type="spellStart"/>
+      <w:r>
+        <w:rPr>
+          <w:lang w:val="pl-PL"/>
+        </w:rPr>
+        <w:t>kolumne</w:t>
+      </w:r>
+      <w:proofErr w:type="spellEnd"/>
+      <w:r>
+        <w:rPr>
+          <w:lang w:val="pl-PL"/>
+        </w:rPr>
+        <w:t xml:space="preserve">, </w:t>
+      </w:r>
+      <w:proofErr w:type="spellStart"/>
+      <w:r>
+        <w:rPr>
+          <w:lang w:val="pl-PL"/>
+        </w:rPr>
+        <w:t>wyswietl</w:t>
+      </w:r>
+      <w:proofErr w:type="spellEnd"/>
+      <w:r>
+        <w:rPr>
+          <w:lang w:val="pl-PL"/>
+        </w:rPr>
+        <w:t xml:space="preserve"> wykres</w:t>
+      </w:r>
+    </w:p>
+    <w:p>
+      <w:pPr>
+        <w:spacing w:after="80" w:line="240" w:lineRule="auto"/>
+      </w:pPr>
+      <w:proofErr w:type="spellStart"/>
+      <w:r>
+        <w:t>Cezary</w:t>
+      </w:r>
+      <w:proofErr w:type="spellEnd"/>
+      <w:r>
+        <w:t xml:space="preserve">(3): </w:t>
+      </w:r>
+      <w:proofErr w:type="spellStart"/>
+      <w:r>
+        <w:t>Dezaktywacja</w:t>
+      </w:r>
+      <w:proofErr w:type="spellEnd"/>
+      <w:r>
+        <w:t xml:space="preserve"> </w:t>
+      </w:r>
+      <w:proofErr w:type="spellStart"/>
+      <w:r>
+        <w:t>CsvUpload_SaveDB</w:t>
+      </w:r>
+      <w:proofErr w:type="spellEnd"/>
+    </w:p>
+    <w:p>
+      <w:pPr>
+        <w:spacing w:after="80" w:line="240" w:lineRule="auto"/>
+        <w:rPr>
+          <w:lang w:val="pl-PL"/>
+        </w:rPr>
+      </w:pPr>
+      <w:r>
+        <w:rPr>
+          <w:lang w:val="pl-PL"/>
+        </w:rPr>
+        <w:t xml:space="preserve">Cezary(3): Wykres </w:t>
+      </w:r>
+      <w:proofErr w:type="spellStart"/>
+      <w:r>
+        <w:rPr>
+          <w:lang w:val="pl-PL"/>
+        </w:rPr>
+        <w:t>funkcjonalnosc</w:t>
+      </w:r>
+      <w:proofErr w:type="spellEnd"/>
+      <w:r>
+        <w:rPr>
+          <w:lang w:val="pl-PL"/>
+        </w:rPr>
+        <w:t>(wybierz max, ogr</w:t>
+      </w:r>
+      <w:r>
+        <w:rPr>
+          <w:lang w:val="pl-PL"/>
+        </w:rPr>
+        <w:t xml:space="preserve">anicz </w:t>
+      </w:r>
+      <w:proofErr w:type="spellStart"/>
+      <w:r>
+        <w:rPr>
+          <w:lang w:val="pl-PL"/>
+        </w:rPr>
+        <w:t>ilosc</w:t>
+      </w:r>
+      <w:proofErr w:type="spellEnd"/>
+      <w:r>
+        <w:rPr>
+          <w:lang w:val="pl-PL"/>
+        </w:rPr>
+        <w:t xml:space="preserve"> danych(raporty z 2 </w:t>
+      </w:r>
+      <w:r>
+        <w:rPr>
+          <w:lang w:val="pl-PL"/>
+        </w:rPr>
+        <w:t xml:space="preserve">lat </w:t>
+      </w:r>
+      <w:proofErr w:type="spellStart"/>
+      <w:r>
+        <w:rPr>
+          <w:lang w:val="pl-PL"/>
+        </w:rPr>
+        <w:t>domyslnie</w:t>
+      </w:r>
+      <w:proofErr w:type="spellEnd"/>
+      <w:r>
+        <w:rPr>
+          <w:lang w:val="pl-PL"/>
+        </w:rPr>
+        <w:t>), kolorystyka danych, ...)</w:t>
+      </w:r>
+    </w:p>
+    <w:p>
+      <w:pPr>
+        <w:spacing w:after="80" w:line="240" w:lineRule="auto"/>
+        <w:rPr>
+          <w:lang w:val="pl-PL"/>
+        </w:rPr>
+      </w:pPr>
+      <w:r>
+        <w:rPr>
+          <w:lang w:val="pl-PL"/>
+        </w:rPr>
+        <w:t xml:space="preserve">Cezary(4): zakres </w:t>
+      </w:r>
+      <w:proofErr w:type="spellStart"/>
+      <w:r>
+        <w:rPr>
+          <w:lang w:val="pl-PL"/>
+        </w:rPr>
+        <w:t>companies</w:t>
+      </w:r>
+      <w:proofErr w:type="spellEnd"/>
+      <w:r>
+        <w:rPr>
+          <w:lang w:val="pl-PL"/>
+        </w:rPr>
+        <w:t xml:space="preserve"> na suwaku</w:t>
+      </w:r>
+    </w:p>
+    <w:p>
+      <w:pPr>
+        <w:spacing w:after="80" w:line="240" w:lineRule="auto"/>
+        <w:rPr>
+          <w:lang w:val="pl-PL"/>
+        </w:rPr>
+      </w:pPr>
+      <w:r>
+        <w:rPr>
+          <w:lang w:val="pl-PL"/>
+        </w:rPr>
+        <w:t xml:space="preserve">Cezary(5): </w:t>
+      </w:r>
+      <w:proofErr w:type="spellStart"/>
+      <w:r>
+        <w:rPr>
+          <w:lang w:val="pl-PL"/>
+        </w:rPr>
+        <w:t>Add</w:t>
+      </w:r>
+      <w:proofErr w:type="spellEnd"/>
+      <w:r>
+        <w:rPr>
+          <w:lang w:val="pl-PL"/>
+        </w:rPr>
+        <w:t xml:space="preserve"> </w:t>
+      </w:r>
+      <w:proofErr w:type="spellStart"/>
+      <w:r>
+        <w:rPr>
+          <w:lang w:val="pl-PL"/>
+        </w:rPr>
+        <w:t>Companies</w:t>
+      </w:r>
+      <w:proofErr w:type="spellEnd"/>
+      <w:r>
+        <w:rPr>
+          <w:lang w:val="pl-PL"/>
+        </w:rPr>
+        <w:t>/</w:t>
+      </w:r>
+      <w:proofErr w:type="spellStart"/>
+      <w:r>
+        <w:rPr>
+          <w:lang w:val="pl-PL"/>
+        </w:rPr>
+        <w:t>Reports</w:t>
+      </w:r>
+      <w:proofErr w:type="spellEnd"/>
+      <w:r>
+        <w:rPr>
+          <w:lang w:val="pl-PL"/>
+        </w:rPr>
+        <w:t xml:space="preserve"> w watkach(inny </w:t>
+      </w:r>
+      <w:proofErr w:type="spellStart"/>
+      <w:r>
+        <w:rPr>
+          <w:lang w:val="pl-PL"/>
+        </w:rPr>
+        <w:t>sposob</w:t>
+      </w:r>
+      <w:proofErr w:type="spellEnd"/>
+      <w:r>
+        <w:rPr>
+          <w:lang w:val="pl-PL"/>
+        </w:rPr>
+        <w:t xml:space="preserve"> blokowania aplikacji)</w:t>
+      </w:r>
+    </w:p>
+    <w:p>
+      <w:pPr>
+        <w:spacing w:after="80" w:line="240" w:lineRule="auto"/>
+        <w:rPr>
+          <w:lang w:val="pl-PL"/>
+        </w:rPr>
+      </w:pPr>
+      <w:r>
+        <w:rPr>
+          <w:lang w:val="pl-PL"/>
+        </w:rPr>
+        <w:t xml:space="preserve">Cezary(5): </w:t>
+      </w:r>
+      <w:r>
+        <w:rPr>
+          <w:lang w:val="pl-PL"/>
+        </w:rPr>
+        <w:t xml:space="preserve">Odpalenie bazy na innym </w:t>
+      </w:r>
+      <w:proofErr w:type="spellStart"/>
+      <w:r>
+        <w:rPr>
+          <w:lang w:val="pl-PL"/>
+        </w:rPr>
+        <w:t>watku</w:t>
+      </w:r>
+      <w:proofErr w:type="spellEnd"/>
+      <w:r>
+        <w:rPr>
+          <w:lang w:val="pl-PL"/>
+        </w:rPr>
+        <w:t>.</w:t>
+      </w:r>
+    </w:p>
+    <w:p>
+      <w:pPr>
+        <w:spacing w:after="80" w:line="240" w:lineRule="auto"/>
+        <w:rPr>
+          <w:lang w:val="pl-PL"/>
+        </w:rPr>
+      </w:pPr>
+      <w:r>
+        <w:rPr>
+          <w:lang w:val="pl-PL"/>
+        </w:rPr>
+        <w:t xml:space="preserve">Patryk(5): </w:t>
+      </w:r>
+      <w:r>
+        <w:rPr>
+          <w:lang w:val="pl-PL"/>
+        </w:rPr>
+        <w:t xml:space="preserve">Filtr </w:t>
+      </w:r>
+      <w:proofErr w:type="spellStart"/>
+      <w:r>
+        <w:rPr>
+          <w:lang w:val="pl-PL"/>
+        </w:rPr>
+        <w:t>Box</w:t>
+      </w:r>
+      <w:proofErr w:type="spellEnd"/>
+      <w:r>
+        <w:rPr>
+          <w:lang w:val="pl-PL"/>
+        </w:rPr>
+        <w:t xml:space="preserve"> - Aktualizacja cofanie, je</w:t>
+      </w:r>
+      <w:r>
+        <w:rPr>
+          <w:lang w:val="pl-PL"/>
+        </w:rPr>
+        <w:t xml:space="preserve">dnorazowe wczytywanie z bazy(z </w:t>
+      </w:r>
+      <w:proofErr w:type="spellStart"/>
+      <w:r>
+        <w:rPr>
+          <w:lang w:val="pl-PL"/>
+        </w:rPr>
+        <w:t>poczatku</w:t>
+      </w:r>
+      <w:proofErr w:type="spellEnd"/>
+      <w:r>
+        <w:rPr>
+          <w:lang w:val="pl-PL"/>
+        </w:rPr>
+        <w:t xml:space="preserve">, </w:t>
+      </w:r>
+      <w:proofErr w:type="spellStart"/>
+      <w:r>
+        <w:rPr>
+          <w:lang w:val="pl-PL"/>
+        </w:rPr>
+        <w:t>pozniej</w:t>
+      </w:r>
+      <w:proofErr w:type="spellEnd"/>
+      <w:r>
+        <w:rPr>
+          <w:lang w:val="pl-PL"/>
+        </w:rPr>
+        <w:t xml:space="preserve"> obiekty lokalnie - </w:t>
+      </w:r>
+      <w:proofErr w:type="spellStart"/>
+      <w:r>
+        <w:rPr>
+          <w:lang w:val="pl-PL"/>
+        </w:rPr>
+        <w:t>async</w:t>
+      </w:r>
+      <w:proofErr w:type="spellEnd"/>
+      <w:r>
+        <w:rPr>
+          <w:lang w:val="pl-PL"/>
+        </w:rPr>
+        <w:t>)</w:t>
+      </w:r>
+    </w:p>
+    <w:p>
+      <w:pPr>
+        <w:spacing w:after="80" w:line="240" w:lineRule="auto"/>
+        <w:rPr>
+          <w:lang w:val="pl-PL"/>
+        </w:rPr>
+      </w:pPr>
+      <w:r>
+        <w:rPr>
+          <w:lang w:val="pl-PL"/>
+        </w:rPr>
+        <w:t xml:space="preserve">Patryk(5): </w:t>
+      </w:r>
+      <w:r>
+        <w:rPr>
+          <w:lang w:val="pl-PL"/>
+        </w:rPr>
+        <w:t xml:space="preserve">Transpozycja </w:t>
+      </w:r>
+      <w:proofErr w:type="spellStart"/>
+      <w:r>
+        <w:rPr>
+          <w:lang w:val="pl-PL"/>
+        </w:rPr>
+        <w:t>DataGrid</w:t>
+      </w:r>
+      <w:proofErr w:type="spellEnd"/>
+      <w:r>
+        <w:rPr>
+          <w:lang w:val="pl-PL"/>
+        </w:rPr>
+        <w:t xml:space="preserve"> </w:t>
+      </w:r>
+      <w:proofErr w:type="spellStart"/>
+      <w:r>
+        <w:rPr>
+          <w:lang w:val="pl-PL"/>
+        </w:rPr>
+        <w:t>View</w:t>
+      </w:r>
+      <w:proofErr w:type="spellEnd"/>
+      <w:r>
+        <w:rPr>
+          <w:lang w:val="pl-PL"/>
+        </w:rPr>
+        <w:t>....</w:t>
+      </w:r>
+    </w:p>
+    <w:p>
+      <w:pPr>
+        <w:rPr>
+          <w:lang w:val="pl-PL"/>
+        </w:rPr>
+      </w:pPr>
+    </w:p>
+    <w:p>
+      <w:pPr>
+        <w:pStyle w:val="Nagwek2"/>
+        <w:spacing w:line="360" w:lineRule="auto"/>
+        <w:rPr>
+          <w:rStyle w:val="Odwoaniedelikatne"/>
+        </w:rPr>
+      </w:pPr>
+      <w:r>
+        <w:rPr>
+          <w:rStyle w:val="Odwoaniedelikatne"/>
         </w:rPr>
         <w:t xml:space="preserve">Key Money </w:t>
       </w:r>
       <w:r>
         <w:rPr>
-          <w:rStyle w:val="SubtleReference"/>
+          <w:rStyle w:val="Odwoaniedelikatne"/>
         </w:rPr>
         <w:t xml:space="preserve">MAKER </w:t>
       </w:r>
       <w:r>
         <w:rPr>
-          <w:rStyle w:val="SubtleReference"/>
+          <w:rStyle w:val="Odwoaniedelikatne"/>
         </w:rPr>
         <w:t>features.</w:t>
       </w:r>
-      <w:proofErr w:type="gramEnd"/>
-    </w:p>
-    <w:p>
-      <w:pPr>
-        <w:pStyle w:val="ListParagraph"/>
+    </w:p>
+    <w:p>
+      <w:pPr>
+        <w:pStyle w:val="Akapitzlist"/>
         <w:numPr>
           <w:ilvl w:val="0"/>
           <w:numId w:val="1"/>
@@ -174,15 +1156,7 @@
       </w:pPr>
       <w:proofErr w:type="spellStart"/>
       <w:r>
-        <w:t>Renta</w:t>
-      </w:r>
-      <w:proofErr w:type="spellEnd"/>
-      <w:r>
-        <w:t xml:space="preserve"> </w:t>
-      </w:r>
-      <w:proofErr w:type="spellStart"/>
-      <w:r>
-        <w:t>Wieczysta</w:t>
+        <w:t>RentaWieczysta</w:t>
       </w:r>
       <w:proofErr w:type="spellEnd"/>
       <w:r>
@@ -191,7 +1165,7 @@
     </w:p>
     <w:p>
       <w:pPr>
-        <w:pStyle w:val="ListParagraph"/>
+        <w:pStyle w:val="Akapitzlist"/>
         <w:numPr>
           <w:ilvl w:val="0"/>
           <w:numId w:val="1"/>
@@ -200,32 +1174,16 @@
       </w:pPr>
       <w:proofErr w:type="spellStart"/>
       <w:r>
-        <w:t>Renta</w:t>
-      </w:r>
-      <w:proofErr w:type="spellEnd"/>
-      <w:r>
-        <w:t xml:space="preserve"> </w:t>
-      </w:r>
-      <w:proofErr w:type="spellStart"/>
-      <w:r>
-        <w:t>Wieczysta</w:t>
-      </w:r>
-      <w:proofErr w:type="spellEnd"/>
-      <w:r>
-        <w:t xml:space="preserve"> (</w:t>
-      </w:r>
-      <w:proofErr w:type="gramStart"/>
-      <w:r>
-        <w:t>Stored ?</w:t>
-      </w:r>
-      <w:proofErr w:type="gramEnd"/>
-      <w:r>
-        <w:t xml:space="preserve"> where ? how to scan through ?)</w:t>
-      </w:r>
-    </w:p>
-    <w:p>
-      <w:pPr>
-        <w:pStyle w:val="ListParagraph"/>
+        <w:t>RentaWieczysta</w:t>
+      </w:r>
+      <w:proofErr w:type="spellEnd"/>
+      <w:r>
+        <w:t xml:space="preserve"> (Stored ? where ? how to scan through ?)</w:t>
+      </w:r>
+    </w:p>
+    <w:p>
+      <w:pPr>
+        <w:pStyle w:val="Akapitzlist"/>
         <w:numPr>
           <w:ilvl w:val="0"/>
           <w:numId w:val="1"/>
@@ -251,7 +1209,7 @@
     </w:p>
     <w:p>
       <w:pPr>
-        <w:pStyle w:val="ListParagraph"/>
+        <w:pStyle w:val="Akapitzlist"/>
         <w:numPr>
           <w:ilvl w:val="0"/>
           <w:numId w:val="1"/>
@@ -259,6 +1217,7 @@
         <w:spacing w:line="360" w:lineRule="auto"/>
       </w:pPr>
       <w:r>
+        <w:lastRenderedPageBreak/>
         <w:t xml:space="preserve">When quarter result comes out especially in hot season, there is a need for fast selection of companies that behave extra-ordinary. That with point (3) gives us possible investor’s money </w:t>
       </w:r>
       <w:proofErr w:type="spellStart"/>
@@ -285,24 +1244,22 @@
     </w:p>
     <w:p>
       <w:pPr>
-        <w:pStyle w:val="Heading2"/>
+        <w:pStyle w:val="Nagwek2"/>
         <w:spacing w:line="360" w:lineRule="auto"/>
         <w:rPr>
-          <w:rStyle w:val="SubtleReference"/>
-        </w:rPr>
-      </w:pPr>
-      <w:proofErr w:type="gramStart"/>
-      <w:r>
-        <w:rPr>
-          <w:rStyle w:val="SubtleReference"/>
+          <w:rStyle w:val="Odwoaniedelikatne"/>
+        </w:rPr>
+      </w:pPr>
+      <w:r>
+        <w:rPr>
+          <w:rStyle w:val="Odwoaniedelikatne"/>
         </w:rPr>
         <w:t>ADDITIONAL FEATURES.</w:t>
       </w:r>
-      <w:proofErr w:type="gramEnd"/>
-    </w:p>
-    <w:p>
-      <w:pPr>
-        <w:pStyle w:val="ListParagraph"/>
+    </w:p>
+    <w:p>
+      <w:pPr>
+        <w:pStyle w:val="Akapitzlist"/>
         <w:numPr>
           <w:ilvl w:val="0"/>
           <w:numId w:val="3"/>
@@ -314,38 +1271,721 @@
     </w:p>
     <w:p>
       <w:pPr>
-        <w:pStyle w:val="ListParagraph"/>
+        <w:pStyle w:val="Akapitzlist"/>
         <w:numPr>
           <w:ilvl w:val="0"/>
           <w:numId w:val="3"/>
         </w:numPr>
       </w:pPr>
       <w:r>
-        <w:t xml:space="preserve">Automatic download of data like </w:t>
-      </w:r>
-      <w:proofErr w:type="gramStart"/>
-      <w:r>
-        <w:t>SUROWCE ,</w:t>
-      </w:r>
-      <w:proofErr w:type="gramEnd"/>
-      <w:r>
-        <w:t xml:space="preserve"> WALUTY etc.</w:t>
-      </w:r>
-    </w:p>
-    <w:p>
-      <w:pPr>
-        <w:pStyle w:val="ListParagraph"/>
+        <w:t>Automatic download of data like SUROWCE , WALUTY etc.</w:t>
+      </w:r>
+    </w:p>
+    <w:p>
+      <w:pPr>
+        <w:pStyle w:val="Akapitzlist"/>
         <w:numPr>
           <w:ilvl w:val="0"/>
           <w:numId w:val="3"/>
         </w:numPr>
-      </w:pPr>
-    </w:p>
-    <w:p>
-      <w:pPr>
-        <w:pStyle w:val="Heading4"/>
-      </w:pPr>
-    </w:p>
+        <w:rPr>
+          <w:b/>
+        </w:rPr>
+      </w:pPr>
+      <w:r>
+        <w:rPr>
+          <w:b/>
+        </w:rPr>
+        <w:t>TODO:</w:t>
+      </w:r>
+      <w:r>
+        <w:rPr>
+          <w:b/>
+        </w:rPr>
+        <w:t xml:space="preserve"> feel free to add more</w:t>
+      </w:r>
+    </w:p>
+    <w:p>
+      <w:pPr>
+        <w:pStyle w:val="Nagwek3"/>
+        <w:rPr>
+          <w:lang w:val="pl-PL"/>
+        </w:rPr>
+      </w:pPr>
+      <w:r>
+        <w:rPr>
+          <w:lang w:val="pl-PL"/>
+        </w:rPr>
+        <w:t>Luźne przemyślenia:</w:t>
+      </w:r>
+    </w:p>
+    <w:p>
+      <w:pPr>
+        <w:pStyle w:val="Bezodstpw"/>
+        <w:rPr>
+          <w:lang w:val="pl-PL"/>
+        </w:rPr>
+      </w:pPr>
+      <w:r>
+        <w:rPr>
+          <w:lang w:val="pl-PL"/>
+        </w:rPr>
+        <w:t xml:space="preserve">Mamy 3 typy wyświetlania dla głównego </w:t>
+      </w:r>
+      <w:proofErr w:type="spellStart"/>
+      <w:r>
+        <w:rPr>
+          <w:lang w:val="pl-PL"/>
+        </w:rPr>
+        <w:t>View</w:t>
+      </w:r>
+      <w:proofErr w:type="spellEnd"/>
+      <w:r>
+        <w:rPr>
+          <w:lang w:val="pl-PL"/>
+        </w:rPr>
+        <w:t>:</w:t>
+      </w:r>
+    </w:p>
+    <w:p>
+      <w:pPr>
+        <w:pStyle w:val="Bezodstpw"/>
+        <w:ind w:left="720"/>
+      </w:pPr>
+      <w:r>
+        <w:t xml:space="preserve">View = Reports </w:t>
+      </w:r>
+      <w:proofErr w:type="spellStart"/>
+      <w:r>
+        <w:t>DataGrid</w:t>
+      </w:r>
+      <w:proofErr w:type="spellEnd"/>
+      <w:r>
+        <w:t xml:space="preserve"> + chart</w:t>
+      </w:r>
+    </w:p>
+    <w:p>
+      <w:pPr>
+        <w:pStyle w:val="Bezodstpw"/>
+        <w:ind w:left="720"/>
+      </w:pPr>
+      <w:r>
+        <w:t>View = Company Info</w:t>
+      </w:r>
+    </w:p>
+    <w:p>
+      <w:pPr>
+        <w:pStyle w:val="Bezodstpw"/>
+        <w:ind w:left="720"/>
+        <w:rPr>
+          <w:lang w:val="pl-PL"/>
+        </w:rPr>
+      </w:pPr>
+      <w:proofErr w:type="spellStart"/>
+      <w:r>
+        <w:rPr>
+          <w:lang w:val="pl-PL"/>
+        </w:rPr>
+        <w:t>View</w:t>
+      </w:r>
+      <w:proofErr w:type="spellEnd"/>
+      <w:r>
+        <w:rPr>
+          <w:lang w:val="pl-PL"/>
+        </w:rPr>
+        <w:t xml:space="preserve"> = Chart</w:t>
+      </w:r>
+    </w:p>
+    <w:p>
+      <w:pPr>
+        <w:pStyle w:val="Bezodstpw"/>
+        <w:rPr>
+          <w:lang w:val="pl-PL"/>
+        </w:rPr>
+      </w:pPr>
+    </w:p>
+    <w:p>
+      <w:pPr>
+        <w:pStyle w:val="Nagwek2"/>
+      </w:pPr>
+      <w:r>
+        <w:t>Clean Code:</w:t>
+      </w:r>
+    </w:p>
+    <w:p>
+      <w:pPr>
+        <w:shd w:val="clear" w:color="auto" w:fill="FFFFFF"/>
+        <w:spacing w:after="240" w:line="270" w:lineRule="atLeast"/>
+        <w:textAlignment w:val="baseline"/>
+        <w:rPr>
+          <w:rFonts w:eastAsia="Times New Roman" w:cs="Arial"/>
+          <w:color w:val="000000"/>
+          <w:szCs w:val="21"/>
+        </w:rPr>
+      </w:pPr>
+      <w:r>
+        <w:rPr>
+          <w:rFonts w:eastAsia="Times New Roman" w:cs="Arial"/>
+          <w:color w:val="000000"/>
+          <w:szCs w:val="21"/>
+        </w:rPr>
+        <w:t>O</w:t>
+      </w:r>
+      <w:r>
+        <w:rPr>
+          <w:rFonts w:eastAsia="Times New Roman" w:cs="Arial"/>
+          <w:color w:val="000000"/>
+          <w:szCs w:val="21"/>
+        </w:rPr>
+        <w:t>rdering</w:t>
+      </w:r>
+      <w:r>
+        <w:rPr>
+          <w:rFonts w:eastAsia="Times New Roman" w:cs="Arial"/>
+          <w:color w:val="000000"/>
+          <w:szCs w:val="21"/>
+        </w:rPr>
+        <w:t xml:space="preserve"> of code in classes(</w:t>
+      </w:r>
+      <w:proofErr w:type="spellStart"/>
+      <w:r>
+        <w:rPr>
+          <w:rFonts w:eastAsia="Times New Roman" w:cs="Arial"/>
+          <w:color w:val="000000"/>
+          <w:szCs w:val="21"/>
+        </w:rPr>
+        <w:t>ReSharper</w:t>
+      </w:r>
+      <w:proofErr w:type="spellEnd"/>
+      <w:r>
+        <w:rPr>
+          <w:rFonts w:eastAsia="Times New Roman" w:cs="Arial"/>
+          <w:color w:val="000000"/>
+          <w:szCs w:val="21"/>
+        </w:rPr>
+        <w:t xml:space="preserve"> does this automatically;) ):</w:t>
+      </w:r>
+    </w:p>
+    <w:p>
+      <w:pPr>
+        <w:numPr>
+          <w:ilvl w:val="0"/>
+          <w:numId w:val="4"/>
+        </w:numPr>
+        <w:spacing w:after="0" w:line="270" w:lineRule="atLeast"/>
+        <w:ind w:left="450"/>
+        <w:textAlignment w:val="baseline"/>
+        <w:rPr>
+          <w:rFonts w:eastAsia="Times New Roman" w:cs="Arial"/>
+          <w:color w:val="000000"/>
+          <w:szCs w:val="21"/>
+        </w:rPr>
+      </w:pPr>
+      <w:r>
+        <w:rPr>
+          <w:rFonts w:eastAsia="Times New Roman" w:cs="Arial"/>
+          <w:color w:val="000000"/>
+          <w:szCs w:val="21"/>
+        </w:rPr>
+        <w:t>Static Variables</w:t>
+      </w:r>
+    </w:p>
+    <w:p>
+      <w:pPr>
+        <w:numPr>
+          <w:ilvl w:val="0"/>
+          <w:numId w:val="4"/>
+        </w:numPr>
+        <w:spacing w:after="0" w:line="270" w:lineRule="atLeast"/>
+        <w:ind w:left="450"/>
+        <w:textAlignment w:val="baseline"/>
+        <w:rPr>
+          <w:rFonts w:eastAsia="Times New Roman" w:cs="Arial"/>
+          <w:color w:val="000000"/>
+          <w:szCs w:val="21"/>
+        </w:rPr>
+      </w:pPr>
+      <w:r>
+        <w:rPr>
+          <w:rFonts w:eastAsia="Times New Roman" w:cs="Arial"/>
+          <w:color w:val="000000"/>
+          <w:szCs w:val="21"/>
+        </w:rPr>
+        <w:t>Static Methods</w:t>
+      </w:r>
+    </w:p>
+    <w:p>
+      <w:pPr>
+        <w:numPr>
+          <w:ilvl w:val="0"/>
+          <w:numId w:val="4"/>
+        </w:numPr>
+        <w:spacing w:after="0" w:line="270" w:lineRule="atLeast"/>
+        <w:ind w:left="450"/>
+        <w:textAlignment w:val="baseline"/>
+        <w:rPr>
+          <w:rFonts w:eastAsia="Times New Roman" w:cs="Arial"/>
+          <w:color w:val="000000"/>
+          <w:szCs w:val="21"/>
+        </w:rPr>
+      </w:pPr>
+      <w:r>
+        <w:rPr>
+          <w:rFonts w:eastAsia="Times New Roman" w:cs="Arial"/>
+          <w:color w:val="000000"/>
+          <w:szCs w:val="21"/>
+        </w:rPr>
+        <w:t>Public Variables</w:t>
+      </w:r>
+    </w:p>
+    <w:p>
+      <w:pPr>
+        <w:numPr>
+          <w:ilvl w:val="0"/>
+          <w:numId w:val="4"/>
+        </w:numPr>
+        <w:spacing w:after="0" w:line="270" w:lineRule="atLeast"/>
+        <w:ind w:left="450"/>
+        <w:textAlignment w:val="baseline"/>
+        <w:rPr>
+          <w:rFonts w:eastAsia="Times New Roman" w:cs="Arial"/>
+          <w:color w:val="000000"/>
+          <w:szCs w:val="21"/>
+        </w:rPr>
+      </w:pPr>
+      <w:r>
+        <w:rPr>
+          <w:rFonts w:eastAsia="Times New Roman" w:cs="Arial"/>
+          <w:color w:val="000000"/>
+          <w:szCs w:val="21"/>
+        </w:rPr>
+        <w:t>Protected Variables</w:t>
+      </w:r>
+    </w:p>
+    <w:p>
+      <w:pPr>
+        <w:numPr>
+          <w:ilvl w:val="0"/>
+          <w:numId w:val="4"/>
+        </w:numPr>
+        <w:spacing w:after="0" w:line="270" w:lineRule="atLeast"/>
+        <w:ind w:left="450"/>
+        <w:textAlignment w:val="baseline"/>
+        <w:rPr>
+          <w:rFonts w:eastAsia="Times New Roman" w:cs="Arial"/>
+          <w:color w:val="000000"/>
+          <w:szCs w:val="21"/>
+        </w:rPr>
+      </w:pPr>
+      <w:r>
+        <w:rPr>
+          <w:rFonts w:eastAsia="Times New Roman" w:cs="Arial"/>
+          <w:color w:val="000000"/>
+          <w:szCs w:val="21"/>
+        </w:rPr>
+        <w:t>Private Variables</w:t>
+      </w:r>
+      <w:r>
+        <w:rPr>
+          <w:rFonts w:eastAsia="Times New Roman" w:cs="Arial"/>
+          <w:color w:val="000000"/>
+          <w:szCs w:val="21"/>
+        </w:rPr>
+        <w:tab/>
+      </w:r>
+      <w:r>
+        <w:rPr>
+          <w:rFonts w:eastAsia="Times New Roman" w:cs="Arial"/>
+          <w:color w:val="000000"/>
+          <w:szCs w:val="21"/>
+        </w:rPr>
+        <w:tab/>
+        <w:t xml:space="preserve">(3-5 </w:t>
+      </w:r>
+      <w:r>
+        <w:rPr>
+          <w:rFonts w:eastAsia="Times New Roman" w:cs="Arial"/>
+          <w:color w:val="000000"/>
+          <w:szCs w:val="21"/>
+        </w:rPr>
+        <w:t>Fields and Props</w:t>
+      </w:r>
+      <w:r>
+        <w:rPr>
+          <w:rFonts w:eastAsia="Times New Roman" w:cs="Arial"/>
+          <w:color w:val="000000"/>
+          <w:szCs w:val="21"/>
+        </w:rPr>
+        <w:t>)</w:t>
+      </w:r>
+    </w:p>
+    <w:p>
+      <w:pPr>
+        <w:numPr>
+          <w:ilvl w:val="0"/>
+          <w:numId w:val="4"/>
+        </w:numPr>
+        <w:spacing w:after="0" w:line="270" w:lineRule="atLeast"/>
+        <w:ind w:left="450"/>
+        <w:textAlignment w:val="baseline"/>
+        <w:rPr>
+          <w:rFonts w:eastAsia="Times New Roman" w:cs="Arial"/>
+          <w:color w:val="000000"/>
+          <w:szCs w:val="21"/>
+        </w:rPr>
+      </w:pPr>
+      <w:r>
+        <w:rPr>
+          <w:rFonts w:eastAsia="Times New Roman" w:cs="Arial"/>
+          <w:color w:val="000000"/>
+          <w:szCs w:val="21"/>
+        </w:rPr>
+        <w:t>Constructors</w:t>
+      </w:r>
+      <w:r>
+        <w:rPr>
+          <w:rFonts w:eastAsia="Times New Roman" w:cs="Arial"/>
+          <w:color w:val="000000"/>
+          <w:szCs w:val="21"/>
+        </w:rPr>
+        <w:tab/>
+      </w:r>
+      <w:r>
+        <w:rPr>
+          <w:rFonts w:eastAsia="Times New Roman" w:cs="Arial"/>
+          <w:color w:val="000000"/>
+          <w:szCs w:val="21"/>
+        </w:rPr>
+        <w:tab/>
+        <w:t>(</w:t>
+      </w:r>
+      <w:proofErr w:type="spellStart"/>
+      <w:r>
+        <w:rPr>
+          <w:rFonts w:eastAsia="Times New Roman" w:cs="Arial"/>
+          <w:color w:val="000000"/>
+          <w:szCs w:val="21"/>
+        </w:rPr>
+        <w:t>Ctors</w:t>
+      </w:r>
+      <w:proofErr w:type="spellEnd"/>
+      <w:r>
+        <w:rPr>
+          <w:rFonts w:eastAsia="Times New Roman" w:cs="Arial"/>
+          <w:color w:val="000000"/>
+          <w:szCs w:val="21"/>
+        </w:rPr>
+        <w:t>)</w:t>
+      </w:r>
+    </w:p>
+    <w:p>
+      <w:pPr>
+        <w:numPr>
+          <w:ilvl w:val="0"/>
+          <w:numId w:val="4"/>
+        </w:numPr>
+        <w:spacing w:after="0" w:line="270" w:lineRule="atLeast"/>
+        <w:ind w:left="450"/>
+        <w:textAlignment w:val="baseline"/>
+        <w:rPr>
+          <w:rFonts w:eastAsia="Times New Roman" w:cs="Arial"/>
+          <w:color w:val="000000"/>
+          <w:szCs w:val="21"/>
+        </w:rPr>
+      </w:pPr>
+      <w:r>
+        <w:rPr>
+          <w:rFonts w:eastAsia="Times New Roman" w:cs="Arial"/>
+          <w:color w:val="000000"/>
+          <w:szCs w:val="21"/>
+        </w:rPr>
+        <w:t>Public Methods</w:t>
+      </w:r>
+      <w:r>
+        <w:rPr>
+          <w:rFonts w:eastAsia="Times New Roman" w:cs="Arial"/>
+          <w:color w:val="000000"/>
+          <w:szCs w:val="21"/>
+        </w:rPr>
+        <w:tab/>
+      </w:r>
+      <w:r>
+        <w:rPr>
+          <w:rFonts w:eastAsia="Times New Roman" w:cs="Arial"/>
+          <w:color w:val="000000"/>
+          <w:szCs w:val="21"/>
+        </w:rPr>
+        <w:tab/>
+        <w:t>(</w:t>
+      </w:r>
+      <w:r>
+        <w:rPr>
+          <w:rFonts w:eastAsia="Times New Roman" w:cs="Arial"/>
+          <w:color w:val="000000"/>
+          <w:szCs w:val="21"/>
+        </w:rPr>
+        <w:t>Event Handlers</w:t>
+      </w:r>
+      <w:r>
+        <w:rPr>
+          <w:rFonts w:eastAsia="Times New Roman" w:cs="Arial"/>
+          <w:color w:val="000000"/>
+          <w:szCs w:val="21"/>
+        </w:rPr>
+        <w:t xml:space="preserve"> at top of public methods)</w:t>
+      </w:r>
+    </w:p>
+    <w:p>
+      <w:pPr>
+        <w:numPr>
+          <w:ilvl w:val="0"/>
+          <w:numId w:val="4"/>
+        </w:numPr>
+        <w:spacing w:after="0" w:line="270" w:lineRule="atLeast"/>
+        <w:ind w:left="450"/>
+        <w:textAlignment w:val="baseline"/>
+        <w:rPr>
+          <w:rFonts w:eastAsia="Times New Roman" w:cs="Arial"/>
+          <w:color w:val="000000"/>
+          <w:szCs w:val="21"/>
+        </w:rPr>
+      </w:pPr>
+      <w:r>
+        <w:rPr>
+          <w:rFonts w:eastAsia="Times New Roman" w:cs="Arial"/>
+          <w:color w:val="000000"/>
+          <w:szCs w:val="21"/>
+        </w:rPr>
+        <w:t>Protected Methods</w:t>
+      </w:r>
+    </w:p>
+    <w:p>
+      <w:pPr>
+        <w:numPr>
+          <w:ilvl w:val="0"/>
+          <w:numId w:val="4"/>
+        </w:numPr>
+        <w:spacing w:after="0" w:line="270" w:lineRule="atLeast"/>
+        <w:ind w:left="450"/>
+        <w:textAlignment w:val="baseline"/>
+        <w:rPr>
+          <w:rFonts w:eastAsia="Times New Roman" w:cs="Arial"/>
+          <w:color w:val="000000"/>
+          <w:szCs w:val="21"/>
+        </w:rPr>
+      </w:pPr>
+      <w:r>
+        <w:rPr>
+          <w:rFonts w:eastAsia="Times New Roman" w:cs="Arial"/>
+          <w:color w:val="000000"/>
+          <w:szCs w:val="21"/>
+        </w:rPr>
+        <w:t>Private Methods</w:t>
+      </w:r>
+      <w:r>
+        <w:rPr>
+          <w:rFonts w:eastAsia="Times New Roman" w:cs="Arial"/>
+          <w:color w:val="000000"/>
+          <w:szCs w:val="21"/>
+        </w:rPr>
+        <w:tab/>
+      </w:r>
+      <w:r>
+        <w:rPr>
+          <w:rFonts w:eastAsia="Times New Roman" w:cs="Arial"/>
+          <w:color w:val="000000"/>
+          <w:szCs w:val="21"/>
+        </w:rPr>
+        <w:tab/>
+        <w:t>(Database Connection, etc.)</w:t>
+      </w:r>
+    </w:p>
+    <w:p>
+      <w:pPr>
+        <w:shd w:val="clear" w:color="auto" w:fill="FFFFFF"/>
+        <w:spacing w:after="240" w:line="270" w:lineRule="atLeast"/>
+        <w:textAlignment w:val="baseline"/>
+        <w:rPr>
+          <w:rFonts w:eastAsia="Times New Roman" w:cs="Arial"/>
+          <w:color w:val="000000"/>
+          <w:szCs w:val="21"/>
+        </w:rPr>
+      </w:pPr>
+    </w:p>
+    <w:p>
+      <w:pPr>
+        <w:shd w:val="clear" w:color="auto" w:fill="FFFFFF"/>
+        <w:spacing w:after="240" w:line="270" w:lineRule="atLeast"/>
+        <w:textAlignment w:val="baseline"/>
+        <w:rPr>
+          <w:rFonts w:eastAsia="Times New Roman" w:cs="Arial"/>
+          <w:color w:val="000000"/>
+          <w:szCs w:val="21"/>
+        </w:rPr>
+      </w:pPr>
+      <w:r>
+        <w:rPr>
+          <w:rFonts w:eastAsia="Times New Roman" w:cs="Arial"/>
+          <w:color w:val="000000"/>
+          <w:szCs w:val="21"/>
+        </w:rPr>
+        <w:t xml:space="preserve">The </w:t>
+      </w:r>
+      <w:r>
+        <w:rPr>
+          <w:rFonts w:eastAsia="Times New Roman" w:cs="Arial"/>
+          <w:color w:val="000000"/>
+          <w:szCs w:val="21"/>
+        </w:rPr>
+        <w:t>following rules:</w:t>
+      </w:r>
+    </w:p>
+    <w:p>
+      <w:pPr>
+        <w:numPr>
+          <w:ilvl w:val="0"/>
+          <w:numId w:val="5"/>
+        </w:numPr>
+        <w:spacing w:after="0" w:line="270" w:lineRule="atLeast"/>
+        <w:ind w:left="450"/>
+        <w:textAlignment w:val="baseline"/>
+        <w:rPr>
+          <w:rFonts w:eastAsia="Times New Roman" w:cs="Arial"/>
+          <w:color w:val="000000"/>
+          <w:szCs w:val="21"/>
+        </w:rPr>
+      </w:pPr>
+      <w:r>
+        <w:rPr>
+          <w:rFonts w:eastAsia="Times New Roman" w:cs="Arial"/>
+          <w:color w:val="000000"/>
+          <w:szCs w:val="21"/>
+        </w:rPr>
+        <w:t>static before anything</w:t>
+      </w:r>
+    </w:p>
+    <w:p>
+      <w:pPr>
+        <w:numPr>
+          <w:ilvl w:val="0"/>
+          <w:numId w:val="5"/>
+        </w:numPr>
+        <w:spacing w:after="0" w:line="270" w:lineRule="atLeast"/>
+        <w:ind w:left="450"/>
+        <w:textAlignment w:val="baseline"/>
+        <w:rPr>
+          <w:rFonts w:eastAsia="Times New Roman" w:cs="Arial"/>
+          <w:color w:val="000000"/>
+          <w:szCs w:val="21"/>
+        </w:rPr>
+      </w:pPr>
+      <w:r>
+        <w:rPr>
+          <w:rFonts w:eastAsia="Times New Roman" w:cs="Arial"/>
+          <w:color w:val="000000"/>
+          <w:szCs w:val="21"/>
+        </w:rPr>
+        <w:t>variables before constructors before methods (</w:t>
+      </w:r>
+      <w:proofErr w:type="spellStart"/>
+      <w:r>
+        <w:rPr>
+          <w:rFonts w:eastAsia="Times New Roman" w:cs="Arial"/>
+          <w:color w:val="000000"/>
+          <w:szCs w:val="21"/>
+        </w:rPr>
+        <w:t>i</w:t>
+      </w:r>
+      <w:proofErr w:type="spellEnd"/>
+      <w:r>
+        <w:rPr>
+          <w:rFonts w:eastAsia="Times New Roman" w:cs="Arial"/>
+          <w:color w:val="000000"/>
+          <w:szCs w:val="21"/>
+        </w:rPr>
+        <w:t xml:space="preserve"> consider constructors to be in the category of methods)</w:t>
+      </w:r>
+    </w:p>
+    <w:p>
+      <w:pPr>
+        <w:numPr>
+          <w:ilvl w:val="0"/>
+          <w:numId w:val="5"/>
+        </w:numPr>
+        <w:spacing w:after="0" w:line="270" w:lineRule="atLeast"/>
+        <w:ind w:left="450"/>
+        <w:textAlignment w:val="baseline"/>
+        <w:rPr>
+          <w:rFonts w:eastAsia="Times New Roman" w:cs="Arial"/>
+          <w:color w:val="000000"/>
+          <w:szCs w:val="21"/>
+        </w:rPr>
+      </w:pPr>
+      <w:r>
+        <w:rPr>
+          <w:rFonts w:eastAsia="Times New Roman" w:cs="Arial"/>
+          <w:color w:val="000000"/>
+          <w:szCs w:val="21"/>
+        </w:rPr>
+        <w:t>public before protected before private</w:t>
+      </w:r>
+    </w:p>
+    <w:p>
+      <w:pPr>
+        <w:shd w:val="clear" w:color="auto" w:fill="FFFFFF"/>
+        <w:spacing w:after="240" w:line="270" w:lineRule="atLeast"/>
+        <w:textAlignment w:val="baseline"/>
+        <w:rPr>
+          <w:rFonts w:eastAsia="Times New Roman" w:cs="Arial"/>
+          <w:color w:val="000000"/>
+          <w:szCs w:val="21"/>
+        </w:rPr>
+      </w:pPr>
+      <w:r>
+        <w:rPr>
+          <w:rFonts w:eastAsia="Times New Roman" w:cs="Arial"/>
+          <w:color w:val="000000"/>
+          <w:szCs w:val="21"/>
+        </w:rPr>
+        <w:t xml:space="preserve">The idea is that you </w:t>
+      </w:r>
+      <w:r>
+        <w:rPr>
+          <w:rFonts w:eastAsia="Times New Roman" w:cs="Arial"/>
+          <w:b/>
+          <w:color w:val="000000"/>
+          <w:szCs w:val="21"/>
+        </w:rPr>
+        <w:t>define the object</w:t>
+      </w:r>
+      <w:r>
+        <w:rPr>
+          <w:rFonts w:eastAsia="Times New Roman" w:cs="Arial"/>
+          <w:color w:val="000000"/>
+          <w:szCs w:val="21"/>
+        </w:rPr>
+        <w:t xml:space="preserve"> (the data), before the </w:t>
+      </w:r>
+      <w:r>
+        <w:rPr>
+          <w:rFonts w:eastAsia="Times New Roman" w:cs="Arial"/>
+          <w:b/>
+          <w:color w:val="000000"/>
+          <w:szCs w:val="21"/>
+        </w:rPr>
+        <w:t>behaviors</w:t>
+      </w:r>
+      <w:r>
+        <w:rPr>
+          <w:rFonts w:eastAsia="Times New Roman" w:cs="Arial"/>
+          <w:color w:val="000000"/>
+          <w:szCs w:val="21"/>
+        </w:rPr>
+        <w:t xml:space="preserve"> (methods). Statics need to be separated because they aren't really part of the object, nor it's behavior.</w:t>
+      </w:r>
+    </w:p>
+    <w:p/>
+    <w:p/>
     <w:sectPr>
       <w:pgSz w:w="12240" w:h="15840"/>
       <w:pgMar w:top="1417" w:right="1417" w:bottom="1417" w:left="1417" w:header="708" w:footer="708" w:gutter="0"/>
@@ -357,8 +1997,121 @@
 </file>
 
 <file path=word/numbering.xml><?xml version="1.0" encoding="utf-8"?>
-<w:numbering xmlns:wpc="http://schemas.microsoft.com/office/word/2010/wordprocessingCanvas" xmlns:mc="http://schemas.openxmlformats.org/markup-compatibility/2006" xmlns:o="urn:schemas-microsoft-com:office:office" xmlns:r="http://schemas.openxmlformats.org/officeDocument/2006/relationships" xmlns:m="http://schemas.openxmlformats.org/officeDocument/2006/math" xmlns:v="urn:schemas-microsoft-com:vml" xmlns:wp14="http://schemas.microsoft.com/office/word/2010/wordprocessingDrawing" xmlns:wp="http://schemas.openxmlformats.org/drawingml/2006/wordprocessingDrawing" xmlns:w10="urn:schemas-microsoft-com:office:word" xmlns:w="http://schemas.openxmlformats.org/wordprocessingml/2006/main" xmlns:w14="http://schemas.microsoft.com/office/word/2010/wordml" xmlns:wpg="http://schemas.microsoft.com/office/word/2010/wordprocessingGroup" xmlns:wpi="http://schemas.microsoft.com/office/word/2010/wordprocessingInk" xmlns:wne="http://schemas.microsoft.com/office/word/2006/wordml" xmlns:wps="http://schemas.microsoft.com/office/word/2010/wordprocessingShape" mc:Ignorable="w14 wp14">
+<w:numbering xmlns:ve="http://schemas.openxmlformats.org/markup-compatibility/2006" xmlns:o="urn:schemas-microsoft-com:office:office" xmlns:r="http://schemas.openxmlformats.org/officeDocument/2006/relationships" xmlns:m="http://schemas.openxmlformats.org/officeDocument/2006/math" xmlns:v="urn:schemas-microsoft-com:vml" xmlns:wp="http://schemas.openxmlformats.org/drawingml/2006/wordprocessingDrawing" xmlns:w10="urn:schemas-microsoft-com:office:word" xmlns:w="http://schemas.openxmlformats.org/wordprocessingml/2006/main" xmlns:wne="http://schemas.microsoft.com/office/word/2006/wordml">
   <w:abstractNum w:abstractNumId="0">
+    <w:nsid w:val="039C37CB"/>
+    <w:multiLevelType w:val="multilevel"/>
+    <w:tmpl w:val="2588277C"/>
+    <w:lvl w:ilvl="0">
+      <w:start w:val="1"/>
+      <w:numFmt w:val="decimal"/>
+      <w:lvlText w:val="%1."/>
+      <w:lvlJc w:val="left"/>
+      <w:pPr>
+        <w:tabs>
+          <w:tab w:val="num" w:pos="720"/>
+        </w:tabs>
+        <w:ind w:left="720" w:hanging="360"/>
+      </w:pPr>
+    </w:lvl>
+    <w:lvl w:ilvl="1" w:tentative="1">
+      <w:start w:val="1"/>
+      <w:numFmt w:val="decimal"/>
+      <w:lvlText w:val="%2."/>
+      <w:lvlJc w:val="left"/>
+      <w:pPr>
+        <w:tabs>
+          <w:tab w:val="num" w:pos="1440"/>
+        </w:tabs>
+        <w:ind w:left="1440" w:hanging="360"/>
+      </w:pPr>
+    </w:lvl>
+    <w:lvl w:ilvl="2" w:tentative="1">
+      <w:start w:val="1"/>
+      <w:numFmt w:val="decimal"/>
+      <w:lvlText w:val="%3."/>
+      <w:lvlJc w:val="left"/>
+      <w:pPr>
+        <w:tabs>
+          <w:tab w:val="num" w:pos="2160"/>
+        </w:tabs>
+        <w:ind w:left="2160" w:hanging="360"/>
+      </w:pPr>
+    </w:lvl>
+    <w:lvl w:ilvl="3" w:tentative="1">
+      <w:start w:val="1"/>
+      <w:numFmt w:val="decimal"/>
+      <w:lvlText w:val="%4."/>
+      <w:lvlJc w:val="left"/>
+      <w:pPr>
+        <w:tabs>
+          <w:tab w:val="num" w:pos="2880"/>
+        </w:tabs>
+        <w:ind w:left="2880" w:hanging="360"/>
+      </w:pPr>
+    </w:lvl>
+    <w:lvl w:ilvl="4" w:tentative="1">
+      <w:start w:val="1"/>
+      <w:numFmt w:val="decimal"/>
+      <w:lvlText w:val="%5."/>
+      <w:lvlJc w:val="left"/>
+      <w:pPr>
+        <w:tabs>
+          <w:tab w:val="num" w:pos="3600"/>
+        </w:tabs>
+        <w:ind w:left="3600" w:hanging="360"/>
+      </w:pPr>
+    </w:lvl>
+    <w:lvl w:ilvl="5" w:tentative="1">
+      <w:start w:val="1"/>
+      <w:numFmt w:val="decimal"/>
+      <w:lvlText w:val="%6."/>
+      <w:lvlJc w:val="left"/>
+      <w:pPr>
+        <w:tabs>
+          <w:tab w:val="num" w:pos="4320"/>
+        </w:tabs>
+        <w:ind w:left="4320" w:hanging="360"/>
+      </w:pPr>
+    </w:lvl>
+    <w:lvl w:ilvl="6" w:tentative="1">
+      <w:start w:val="1"/>
+      <w:numFmt w:val="decimal"/>
+      <w:lvlText w:val="%7."/>
+      <w:lvlJc w:val="left"/>
+      <w:pPr>
+        <w:tabs>
+          <w:tab w:val="num" w:pos="5040"/>
+        </w:tabs>
+        <w:ind w:left="5040" w:hanging="360"/>
+      </w:pPr>
+    </w:lvl>
+    <w:lvl w:ilvl="7" w:tentative="1">
+      <w:start w:val="1"/>
+      <w:numFmt w:val="decimal"/>
+      <w:lvlText w:val="%8."/>
+      <w:lvlJc w:val="left"/>
+      <w:pPr>
+        <w:tabs>
+          <w:tab w:val="num" w:pos="5760"/>
+        </w:tabs>
+        <w:ind w:left="5760" w:hanging="360"/>
+      </w:pPr>
+    </w:lvl>
+    <w:lvl w:ilvl="8" w:tentative="1">
+      <w:start w:val="1"/>
+      <w:numFmt w:val="decimal"/>
+      <w:lvlText w:val="%9."/>
+      <w:lvlJc w:val="left"/>
+      <w:pPr>
+        <w:tabs>
+          <w:tab w:val="num" w:pos="6480"/>
+        </w:tabs>
+        <w:ind w:left="6480" w:hanging="360"/>
+      </w:pPr>
+    </w:lvl>
+  </w:abstractNum>
+  <w:abstractNum w:abstractNumId="1">
     <w:nsid w:val="09861ABE"/>
     <w:multiLevelType w:val="hybridMultilevel"/>
     <w:tmpl w:val="37C01170"/>
@@ -444,7 +2197,156 @@
       </w:pPr>
     </w:lvl>
   </w:abstractNum>
-  <w:abstractNum w:abstractNumId="1">
+  <w:abstractNum w:abstractNumId="2">
+    <w:nsid w:val="24035027"/>
+    <w:multiLevelType w:val="multilevel"/>
+    <w:tmpl w:val="3EF6C6EA"/>
+    <w:lvl w:ilvl="0">
+      <w:start w:val="1"/>
+      <w:numFmt w:val="bullet"/>
+      <w:lvlText w:val=""/>
+      <w:lvlJc w:val="left"/>
+      <w:pPr>
+        <w:tabs>
+          <w:tab w:val="num" w:pos="720"/>
+        </w:tabs>
+        <w:ind w:left="720" w:hanging="360"/>
+      </w:pPr>
+      <w:rPr>
+        <w:rFonts w:ascii="Symbol" w:hAnsi="Symbol" w:hint="default"/>
+        <w:sz w:val="20"/>
+      </w:rPr>
+    </w:lvl>
+    <w:lvl w:ilvl="1" w:tentative="1">
+      <w:start w:val="1"/>
+      <w:numFmt w:val="bullet"/>
+      <w:lvlText w:val=""/>
+      <w:lvlJc w:val="left"/>
+      <w:pPr>
+        <w:tabs>
+          <w:tab w:val="num" w:pos="1440"/>
+        </w:tabs>
+        <w:ind w:left="1440" w:hanging="360"/>
+      </w:pPr>
+      <w:rPr>
+        <w:rFonts w:ascii="Symbol" w:hAnsi="Symbol" w:hint="default"/>
+        <w:sz w:val="20"/>
+      </w:rPr>
+    </w:lvl>
+    <w:lvl w:ilvl="2" w:tentative="1">
+      <w:start w:val="1"/>
+      <w:numFmt w:val="bullet"/>
+      <w:lvlText w:val=""/>
+      <w:lvlJc w:val="left"/>
+      <w:pPr>
+        <w:tabs>
+          <w:tab w:val="num" w:pos="2160"/>
+        </w:tabs>
+        <w:ind w:left="2160" w:hanging="360"/>
+      </w:pPr>
+      <w:rPr>
+        <w:rFonts w:ascii="Symbol" w:hAnsi="Symbol" w:hint="default"/>
+        <w:sz w:val="20"/>
+      </w:rPr>
+    </w:lvl>
+    <w:lvl w:ilvl="3" w:tentative="1">
+      <w:start w:val="1"/>
+      <w:numFmt w:val="bullet"/>
+      <w:lvlText w:val=""/>
+      <w:lvlJc w:val="left"/>
+      <w:pPr>
+        <w:tabs>
+          <w:tab w:val="num" w:pos="2880"/>
+        </w:tabs>
+        <w:ind w:left="2880" w:hanging="360"/>
+      </w:pPr>
+      <w:rPr>
+        <w:rFonts w:ascii="Symbol" w:hAnsi="Symbol" w:hint="default"/>
+        <w:sz w:val="20"/>
+      </w:rPr>
+    </w:lvl>
+    <w:lvl w:ilvl="4" w:tentative="1">
+      <w:start w:val="1"/>
+      <w:numFmt w:val="bullet"/>
+      <w:lvlText w:val=""/>
+      <w:lvlJc w:val="left"/>
+      <w:pPr>
+        <w:tabs>
+          <w:tab w:val="num" w:pos="3600"/>
+        </w:tabs>
+        <w:ind w:left="3600" w:hanging="360"/>
+      </w:pPr>
+      <w:rPr>
+        <w:rFonts w:ascii="Symbol" w:hAnsi="Symbol" w:hint="default"/>
+        <w:sz w:val="20"/>
+      </w:rPr>
+    </w:lvl>
+    <w:lvl w:ilvl="5" w:tentative="1">
+      <w:start w:val="1"/>
+      <w:numFmt w:val="bullet"/>
+      <w:lvlText w:val=""/>
+      <w:lvlJc w:val="left"/>
+      <w:pPr>
+        <w:tabs>
+          <w:tab w:val="num" w:pos="4320"/>
+        </w:tabs>
+        <w:ind w:left="4320" w:hanging="360"/>
+      </w:pPr>
+      <w:rPr>
+        <w:rFonts w:ascii="Symbol" w:hAnsi="Symbol" w:hint="default"/>
+        <w:sz w:val="20"/>
+      </w:rPr>
+    </w:lvl>
+    <w:lvl w:ilvl="6" w:tentative="1">
+      <w:start w:val="1"/>
+      <w:numFmt w:val="bullet"/>
+      <w:lvlText w:val=""/>
+      <w:lvlJc w:val="left"/>
+      <w:pPr>
+        <w:tabs>
+          <w:tab w:val="num" w:pos="5040"/>
+        </w:tabs>
+        <w:ind w:left="5040" w:hanging="360"/>
+      </w:pPr>
+      <w:rPr>
+        <w:rFonts w:ascii="Symbol" w:hAnsi="Symbol" w:hint="default"/>
+        <w:sz w:val="20"/>
+      </w:rPr>
+    </w:lvl>
+    <w:lvl w:ilvl="7" w:tentative="1">
+      <w:start w:val="1"/>
+      <w:numFmt w:val="bullet"/>
+      <w:lvlText w:val=""/>
+      <w:lvlJc w:val="left"/>
+      <w:pPr>
+        <w:tabs>
+          <w:tab w:val="num" w:pos="5760"/>
+        </w:tabs>
+        <w:ind w:left="5760" w:hanging="360"/>
+      </w:pPr>
+      <w:rPr>
+        <w:rFonts w:ascii="Symbol" w:hAnsi="Symbol" w:hint="default"/>
+        <w:sz w:val="20"/>
+      </w:rPr>
+    </w:lvl>
+    <w:lvl w:ilvl="8" w:tentative="1">
+      <w:start w:val="1"/>
+      <w:numFmt w:val="bullet"/>
+      <w:lvlText w:val=""/>
+      <w:lvlJc w:val="left"/>
+      <w:pPr>
+        <w:tabs>
+          <w:tab w:val="num" w:pos="6480"/>
+        </w:tabs>
+        <w:ind w:left="6480" w:hanging="360"/>
+      </w:pPr>
+      <w:rPr>
+        <w:rFonts w:ascii="Symbol" w:hAnsi="Symbol" w:hint="default"/>
+        <w:sz w:val="20"/>
+      </w:rPr>
+    </w:lvl>
+  </w:abstractNum>
+  <w:abstractNum w:abstractNumId="3">
     <w:nsid w:val="4FF22DB9"/>
     <w:multiLevelType w:val="hybridMultilevel"/>
     <w:tmpl w:val="B892418E"/>
@@ -530,7 +2432,7 @@
       </w:pPr>
     </w:lvl>
   </w:abstractNum>
-  <w:abstractNum w:abstractNumId="2">
+  <w:abstractNum w:abstractNumId="4">
     <w:nsid w:val="787C72F9"/>
     <w:multiLevelType w:val="hybridMultilevel"/>
     <w:tmpl w:val="0DCEFD34"/>
@@ -617,19 +2519,25 @@
     </w:lvl>
   </w:abstractNum>
   <w:num w:numId="1">
+    <w:abstractNumId w:val="1"/>
+  </w:num>
+  <w:num w:numId="2">
+    <w:abstractNumId w:val="3"/>
+  </w:num>
+  <w:num w:numId="3">
+    <w:abstractNumId w:val="4"/>
+  </w:num>
+  <w:num w:numId="4">
     <w:abstractNumId w:val="0"/>
   </w:num>
-  <w:num w:numId="2">
-    <w:abstractNumId w:val="1"/>
-  </w:num>
-  <w:num w:numId="3">
+  <w:num w:numId="5">
     <w:abstractNumId w:val="2"/>
   </w:num>
 </w:numbering>
 </file>
 
 <file path=word/styles.xml><?xml version="1.0" encoding="utf-8"?>
-<w:styles xmlns:mc="http://schemas.openxmlformats.org/markup-compatibility/2006" xmlns:r="http://schemas.openxmlformats.org/officeDocument/2006/relationships" xmlns:w="http://schemas.openxmlformats.org/wordprocessingml/2006/main" xmlns:w14="http://schemas.microsoft.com/office/word/2010/wordml" mc:Ignorable="w14">
+<w:styles xmlns:r="http://schemas.openxmlformats.org/officeDocument/2006/relationships" xmlns:w="http://schemas.openxmlformats.org/wordprocessingml/2006/main">
   <w:docDefaults>
     <w:rPrDefault>
       <w:rPr>
@@ -784,15 +2692,16 @@
     <w:lsdException w:name="Bibliography" w:uiPriority="37"/>
     <w:lsdException w:name="TOC Heading" w:uiPriority="39" w:qFormat="1"/>
   </w:latentStyles>
-  <w:style w:type="paragraph" w:default="1" w:styleId="Normal">
+  <w:style w:type="paragraph" w:default="1" w:styleId="Normalny">
     <w:name w:val="Normal"/>
     <w:qFormat/>
+    <w:rsid w:val="00385D56"/>
   </w:style>
-  <w:style w:type="paragraph" w:styleId="Heading1">
+  <w:style w:type="paragraph" w:styleId="Nagwek1">
     <w:name w:val="heading 1"/>
-    <w:basedOn w:val="Normal"/>
-    <w:next w:val="Normal"/>
-    <w:link w:val="Heading1Char"/>
+    <w:basedOn w:val="Normalny"/>
+    <w:next w:val="Normalny"/>
+    <w:link w:val="Nagwek1Znak"/>
     <w:uiPriority w:val="9"/>
     <w:qFormat/>
     <w:rsid w:val="00670E37"/>
@@ -811,11 +2720,11 @@
       <w:szCs w:val="28"/>
     </w:rPr>
   </w:style>
-  <w:style w:type="paragraph" w:styleId="Heading2">
+  <w:style w:type="paragraph" w:styleId="Nagwek2">
     <w:name w:val="heading 2"/>
-    <w:basedOn w:val="Normal"/>
-    <w:next w:val="Normal"/>
-    <w:link w:val="Heading2Char"/>
+    <w:basedOn w:val="Normalny"/>
+    <w:next w:val="Normalny"/>
+    <w:link w:val="Nagwek2Znak"/>
     <w:uiPriority w:val="9"/>
     <w:unhideWhenUsed/>
     <w:qFormat/>
@@ -835,11 +2744,11 @@
       <w:szCs w:val="26"/>
     </w:rPr>
   </w:style>
-  <w:style w:type="paragraph" w:styleId="Heading3">
+  <w:style w:type="paragraph" w:styleId="Nagwek3">
     <w:name w:val="heading 3"/>
-    <w:basedOn w:val="Normal"/>
-    <w:next w:val="Normal"/>
-    <w:link w:val="Heading3Char"/>
+    <w:basedOn w:val="Normalny"/>
+    <w:next w:val="Normalny"/>
+    <w:link w:val="Nagwek3Znak"/>
     <w:uiPriority w:val="9"/>
     <w:unhideWhenUsed/>
     <w:qFormat/>
@@ -857,11 +2766,11 @@
       <w:color w:val="4F81BD" w:themeColor="accent1"/>
     </w:rPr>
   </w:style>
-  <w:style w:type="paragraph" w:styleId="Heading4">
+  <w:style w:type="paragraph" w:styleId="Nagwek4">
     <w:name w:val="heading 4"/>
-    <w:basedOn w:val="Normal"/>
-    <w:next w:val="Normal"/>
-    <w:link w:val="Heading4Char"/>
+    <w:basedOn w:val="Normalny"/>
+    <w:next w:val="Normalny"/>
+    <w:link w:val="Nagwek4Znak"/>
     <w:uiPriority w:val="9"/>
     <w:unhideWhenUsed/>
     <w:qFormat/>
@@ -881,17 +2790,18 @@
       <w:color w:val="4F81BD" w:themeColor="accent1"/>
     </w:rPr>
   </w:style>
-  <w:style w:type="character" w:default="1" w:styleId="DefaultParagraphFont">
+  <w:style w:type="character" w:default="1" w:styleId="Domylnaczcionkaakapitu">
     <w:name w:val="Default Paragraph Font"/>
     <w:uiPriority w:val="1"/>
     <w:semiHidden/>
     <w:unhideWhenUsed/>
   </w:style>
-  <w:style w:type="table" w:default="1" w:styleId="TableNormal">
+  <w:style w:type="table" w:default="1" w:styleId="Standardowy">
     <w:name w:val="Normal Table"/>
     <w:uiPriority w:val="99"/>
     <w:semiHidden/>
     <w:unhideWhenUsed/>
+    <w:qFormat/>
     <w:tblPr>
       <w:tblInd w:w="0" w:type="dxa"/>
       <w:tblCellMar>
@@ -902,16 +2812,16 @@
       </w:tblCellMar>
     </w:tblPr>
   </w:style>
-  <w:style w:type="numbering" w:default="1" w:styleId="NoList">
+  <w:style w:type="numbering" w:default="1" w:styleId="Bezlisty">
     <w:name w:val="No List"/>
     <w:uiPriority w:val="99"/>
     <w:semiHidden/>
     <w:unhideWhenUsed/>
   </w:style>
-  <w:style w:type="character" w:customStyle="1" w:styleId="Heading2Char">
-    <w:name w:val="Heading 2 Char"/>
-    <w:basedOn w:val="DefaultParagraphFont"/>
-    <w:link w:val="Heading2"/>
+  <w:style w:type="character" w:customStyle="1" w:styleId="Nagwek2Znak">
+    <w:name w:val="Nagłówek 2 Znak"/>
+    <w:basedOn w:val="Domylnaczcionkaakapitu"/>
+    <w:link w:val="Nagwek2"/>
     <w:uiPriority w:val="9"/>
     <w:rsid w:val="00670E37"/>
     <w:rPr>
@@ -923,9 +2833,9 @@
       <w:szCs w:val="26"/>
     </w:rPr>
   </w:style>
-  <w:style w:type="character" w:styleId="SubtleReference">
+  <w:style w:type="character" w:styleId="Odwoaniedelikatne">
     <w:name w:val="Subtle Reference"/>
-    <w:basedOn w:val="DefaultParagraphFont"/>
+    <w:basedOn w:val="Domylnaczcionkaakapitu"/>
     <w:uiPriority w:val="31"/>
     <w:qFormat/>
     <w:rsid w:val="00670E37"/>
@@ -935,10 +2845,10 @@
       <w:u w:val="single"/>
     </w:rPr>
   </w:style>
-  <w:style w:type="character" w:customStyle="1" w:styleId="Heading1Char">
-    <w:name w:val="Heading 1 Char"/>
-    <w:basedOn w:val="DefaultParagraphFont"/>
-    <w:link w:val="Heading1"/>
+  <w:style w:type="character" w:customStyle="1" w:styleId="Nagwek1Znak">
+    <w:name w:val="Nagłówek 1 Znak"/>
+    <w:basedOn w:val="Domylnaczcionkaakapitu"/>
+    <w:link w:val="Nagwek1"/>
     <w:uiPriority w:val="9"/>
     <w:rsid w:val="00670E37"/>
     <w:rPr>
@@ -950,11 +2860,11 @@
       <w:szCs w:val="28"/>
     </w:rPr>
   </w:style>
-  <w:style w:type="paragraph" w:styleId="Title">
+  <w:style w:type="paragraph" w:styleId="Tytu">
     <w:name w:val="Title"/>
-    <w:basedOn w:val="Normal"/>
-    <w:next w:val="Normal"/>
-    <w:link w:val="TitleChar"/>
+    <w:basedOn w:val="Normalny"/>
+    <w:next w:val="Normalny"/>
+    <w:link w:val="TytuZnak"/>
     <w:uiPriority w:val="10"/>
     <w:qFormat/>
     <w:rsid w:val="00670E37"/>
@@ -974,10 +2884,10 @@
       <w:szCs w:val="52"/>
     </w:rPr>
   </w:style>
-  <w:style w:type="character" w:customStyle="1" w:styleId="TitleChar">
-    <w:name w:val="Title Char"/>
-    <w:basedOn w:val="DefaultParagraphFont"/>
-    <w:link w:val="Title"/>
+  <w:style w:type="character" w:customStyle="1" w:styleId="TytuZnak">
+    <w:name w:val="Tytuł Znak"/>
+    <w:basedOn w:val="Domylnaczcionkaakapitu"/>
+    <w:link w:val="Tytu"/>
     <w:uiPriority w:val="10"/>
     <w:rsid w:val="00670E37"/>
     <w:rPr>
@@ -989,10 +2899,10 @@
       <w:szCs w:val="52"/>
     </w:rPr>
   </w:style>
-  <w:style w:type="character" w:customStyle="1" w:styleId="Heading3Char">
-    <w:name w:val="Heading 3 Char"/>
-    <w:basedOn w:val="DefaultParagraphFont"/>
-    <w:link w:val="Heading3"/>
+  <w:style w:type="character" w:customStyle="1" w:styleId="Nagwek3Znak">
+    <w:name w:val="Nagłówek 3 Znak"/>
+    <w:basedOn w:val="Domylnaczcionkaakapitu"/>
+    <w:link w:val="Nagwek3"/>
     <w:uiPriority w:val="9"/>
     <w:rsid w:val="00670E37"/>
     <w:rPr>
@@ -1002,9 +2912,9 @@
       <w:color w:val="4F81BD" w:themeColor="accent1"/>
     </w:rPr>
   </w:style>
-  <w:style w:type="paragraph" w:styleId="ListParagraph">
+  <w:style w:type="paragraph" w:styleId="Akapitzlist">
     <w:name w:val="List Paragraph"/>
-    <w:basedOn w:val="Normal"/>
+    <w:basedOn w:val="Normalny"/>
     <w:uiPriority w:val="34"/>
     <w:qFormat/>
     <w:rsid w:val="00670E37"/>
@@ -1013,10 +2923,10 @@
       <w:contextualSpacing/>
     </w:pPr>
   </w:style>
-  <w:style w:type="character" w:customStyle="1" w:styleId="Heading4Char">
-    <w:name w:val="Heading 4 Char"/>
-    <w:basedOn w:val="DefaultParagraphFont"/>
-    <w:link w:val="Heading4"/>
+  <w:style w:type="character" w:customStyle="1" w:styleId="Nagwek4Znak">
+    <w:name w:val="Nagłówek 4 Znak"/>
+    <w:basedOn w:val="Domylnaczcionkaakapitu"/>
+    <w:link w:val="Nagwek4"/>
     <w:uiPriority w:val="9"/>
     <w:rsid w:val="00F05259"/>
     <w:rPr>
@@ -1027,6 +2937,15 @@
       <w:iCs/>
       <w:color w:val="4F81BD" w:themeColor="accent1"/>
     </w:rPr>
+  </w:style>
+  <w:style w:type="paragraph" w:styleId="Bezodstpw">
+    <w:name w:val="No Spacing"/>
+    <w:uiPriority w:val="1"/>
+    <w:qFormat/>
+    <w:rsid w:val="002146DF"/>
+    <w:pPr>
+      <w:spacing w:after="0" w:line="240" w:lineRule="auto"/>
+    </w:pPr>
   </w:style>
 </w:styles>
 </file>

</xml_diff>

<commit_message>
Refactoring + trackBar fix in DB
</commit_message>
<xml_diff>
--- a/IDSA.docx
+++ b/IDSA.docx
@@ -433,6 +433,26 @@
         <w:rPr>
           <w:lang w:val="pl-PL"/>
         </w:rPr>
+        <w:t xml:space="preserve"> -</w:t>
+      </w:r>
+      <w:r>
+        <w:rPr>
+          <w:lang w:val="pl-PL"/>
+        </w:rPr>
+        <w:t xml:space="preserve">&gt; </w:t>
+      </w:r>
+      <w:proofErr w:type="spellStart"/>
+      <w:r>
+        <w:rPr>
+          <w:lang w:val="pl-PL"/>
+        </w:rPr>
+        <w:t>ServiceLocator</w:t>
+      </w:r>
+      <w:proofErr w:type="spellEnd"/>
+      <w:r>
+        <w:rPr>
+          <w:lang w:val="pl-PL"/>
+        </w:rPr>
         <w:t xml:space="preserve"> -&gt; </w:t>
       </w:r>
       <w:proofErr w:type="spellStart"/>
@@ -440,20 +460,6 @@
         <w:rPr>
           <w:lang w:val="pl-PL"/>
         </w:rPr>
-        <w:t>ServiceLocator</w:t>
-      </w:r>
-      <w:proofErr w:type="spellEnd"/>
-      <w:r>
-        <w:rPr>
-          <w:lang w:val="pl-PL"/>
-        </w:rPr>
-        <w:t xml:space="preserve"> -&gt; </w:t>
-      </w:r>
-      <w:proofErr w:type="spellStart"/>
-      <w:r>
-        <w:rPr>
-          <w:lang w:val="pl-PL"/>
-        </w:rPr>
         <w:t>dodac</w:t>
       </w:r>
       <w:proofErr w:type="spellEnd"/>
@@ -461,6 +467,40 @@
         <w:rPr>
           <w:lang w:val="pl-PL"/>
         </w:rPr>
+        <w:t xml:space="preserve"> funkcj</w:t>
+      </w:r>
+      <w:r>
+        <w:rPr>
+          <w:lang w:val="pl-PL"/>
+        </w:rPr>
+        <w:t xml:space="preserve">e usuwania ze </w:t>
+      </w:r>
+      <w:proofErr w:type="spellStart"/>
+      <w:r>
+        <w:rPr>
+          <w:lang w:val="pl-PL"/>
+        </w:rPr>
+        <w:t>slownika</w:t>
+      </w:r>
+      <w:proofErr w:type="spellEnd"/>
+      <w:r>
+        <w:rPr>
+          <w:lang w:val="pl-PL"/>
+        </w:rPr>
+        <w:t xml:space="preserve">. </w:t>
+      </w:r>
+      <w:proofErr w:type="spellStart"/>
+      <w:r>
+        <w:rPr>
+          <w:lang w:val="pl-PL"/>
+        </w:rPr>
+        <w:t>Clean</w:t>
+      </w:r>
+      <w:proofErr w:type="spellEnd"/>
+      <w:r>
+        <w:rPr>
+          <w:lang w:val="pl-PL"/>
+        </w:rPr>
         <w:t xml:space="preserve"> </w:t>
       </w:r>
       <w:proofErr w:type="spellStart"/>
@@ -468,35 +508,99 @@
         <w:rPr>
           <w:lang w:val="pl-PL"/>
         </w:rPr>
-        <w:t>funkcie</w:t>
-      </w:r>
-      <w:proofErr w:type="spellEnd"/>
-      <w:r>
-        <w:rPr>
-          <w:lang w:val="pl-PL"/>
-        </w:rPr>
-        <w:t xml:space="preserve"> usuwania ze </w:t>
-      </w:r>
-      <w:proofErr w:type="spellStart"/>
-      <w:r>
-        <w:rPr>
-          <w:lang w:val="pl-PL"/>
-        </w:rPr>
-        <w:t>slownika</w:t>
-      </w:r>
-      <w:proofErr w:type="spellEnd"/>
-      <w:r>
-        <w:rPr>
-          <w:lang w:val="pl-PL"/>
-        </w:rPr>
-        <w:t xml:space="preserve">. </w:t>
-      </w:r>
-      <w:proofErr w:type="spellStart"/>
-      <w:r>
-        <w:rPr>
-          <w:lang w:val="pl-PL"/>
-        </w:rPr>
-        <w:t>Clean</w:t>
+        <w:t>bedzie</w:t>
+      </w:r>
+      <w:proofErr w:type="spellEnd"/>
+      <w:r>
+        <w:rPr>
+          <w:lang w:val="pl-PL"/>
+        </w:rPr>
+        <w:t xml:space="preserve"> szybszy</w:t>
+      </w:r>
+      <w:r>
+        <w:rPr>
+          <w:lang w:val="pl-PL"/>
+        </w:rPr>
+        <w:t xml:space="preserve">, albo </w:t>
+      </w:r>
+      <w:proofErr w:type="spellStart"/>
+      <w:r>
+        <w:rPr>
+          <w:lang w:val="pl-PL"/>
+        </w:rPr>
+        <w:t>przerzucic</w:t>
+      </w:r>
+      <w:proofErr w:type="spellEnd"/>
+      <w:r>
+        <w:rPr>
+          <w:lang w:val="pl-PL"/>
+        </w:rPr>
+        <w:t xml:space="preserve"> się na </w:t>
+      </w:r>
+      <w:r>
+        <w:rPr>
+          <w:b/>
+          <w:lang w:val="pl-PL"/>
+        </w:rPr>
+        <w:t xml:space="preserve">PRISM Service </w:t>
+      </w:r>
+      <w:proofErr w:type="spellStart"/>
+      <w:r>
+        <w:rPr>
+          <w:b/>
+          <w:lang w:val="pl-PL"/>
+        </w:rPr>
+        <w:t>Locator</w:t>
+      </w:r>
+      <w:proofErr w:type="spellEnd"/>
+    </w:p>
+    <w:p>
+      <w:pPr>
+        <w:spacing w:after="80" w:line="240" w:lineRule="auto"/>
+        <w:rPr>
+          <w:lang w:val="pl-PL"/>
+        </w:rPr>
+      </w:pPr>
+      <w:r>
+        <w:rPr>
+          <w:lang w:val="pl-PL"/>
+        </w:rPr>
+        <w:t xml:space="preserve">Cezary(2): </w:t>
+      </w:r>
+      <w:proofErr w:type="spellStart"/>
+      <w:r>
+        <w:rPr>
+          <w:lang w:val="pl-PL"/>
+        </w:rPr>
+        <w:t>Spolki</w:t>
+      </w:r>
+      <w:proofErr w:type="spellEnd"/>
+      <w:r>
+        <w:rPr>
+          <w:lang w:val="pl-PL"/>
+        </w:rPr>
+        <w:t xml:space="preserve"> - nowe </w:t>
+      </w:r>
+      <w:proofErr w:type="spellStart"/>
+      <w:r>
+        <w:rPr>
+          <w:lang w:val="pl-PL"/>
+        </w:rPr>
+        <w:t>zakladki</w:t>
+      </w:r>
+      <w:proofErr w:type="spellEnd"/>
+      <w:r>
+        <w:rPr>
+          <w:lang w:val="pl-PL"/>
+        </w:rPr>
+        <w:t xml:space="preserve"> - </w:t>
+      </w:r>
+      <w:proofErr w:type="spellStart"/>
+      <w:r>
+        <w:rPr>
+          <w:lang w:val="pl-PL"/>
+        </w:rPr>
+        <w:t>new</w:t>
       </w:r>
       <w:proofErr w:type="spellEnd"/>
       <w:r>
@@ -510,77 +614,294 @@
         <w:rPr>
           <w:lang w:val="pl-PL"/>
         </w:rPr>
-        <w:t>bedzie</w:t>
-      </w:r>
-      <w:proofErr w:type="spellEnd"/>
-      <w:r>
-        <w:rPr>
-          <w:lang w:val="pl-PL"/>
-        </w:rPr>
-        <w:t xml:space="preserve"> szybszy</w:t>
+        <w:t>Tabbed</w:t>
+      </w:r>
+      <w:proofErr w:type="spellEnd"/>
+      <w:r>
+        <w:rPr>
+          <w:lang w:val="pl-PL"/>
+        </w:rPr>
+        <w:t xml:space="preserve"> </w:t>
+      </w:r>
+      <w:proofErr w:type="spellStart"/>
+      <w:r>
+        <w:rPr>
+          <w:lang w:val="pl-PL"/>
+        </w:rPr>
+        <w:t>Vi</w:t>
+      </w:r>
+      <w:r>
+        <w:rPr>
+          <w:lang w:val="pl-PL"/>
+        </w:rPr>
+        <w:t>ew</w:t>
+      </w:r>
+      <w:proofErr w:type="spellEnd"/>
+      <w:r>
+        <w:rPr>
+          <w:lang w:val="pl-PL"/>
+        </w:rPr>
+        <w:t xml:space="preserve"> </w:t>
+      </w:r>
+      <w:proofErr w:type="spellStart"/>
+      <w:r>
+        <w:rPr>
+          <w:lang w:val="pl-PL"/>
+        </w:rPr>
+        <w:t>Provider</w:t>
+      </w:r>
+      <w:proofErr w:type="spellEnd"/>
+      <w:r>
+        <w:rPr>
+          <w:lang w:val="pl-PL"/>
+        </w:rPr>
+        <w:t>(</w:t>
+      </w:r>
+      <w:proofErr w:type="spellStart"/>
+      <w:r>
+        <w:rPr>
+          <w:lang w:val="pl-PL"/>
+        </w:rPr>
+        <w:t>Internal</w:t>
+      </w:r>
+      <w:proofErr w:type="spellEnd"/>
+      <w:r>
+        <w:rPr>
+          <w:lang w:val="pl-PL"/>
+        </w:rPr>
+        <w:t xml:space="preserve">) – </w:t>
+      </w:r>
+      <w:proofErr w:type="spellStart"/>
+      <w:r>
+        <w:rPr>
+          <w:lang w:val="pl-PL"/>
+        </w:rPr>
+        <w:t>zrobic</w:t>
+      </w:r>
+      <w:proofErr w:type="spellEnd"/>
+      <w:r>
+        <w:rPr>
+          <w:lang w:val="pl-PL"/>
+        </w:rPr>
+        <w:t xml:space="preserve"> </w:t>
+      </w:r>
+      <w:r>
+        <w:rPr>
+          <w:lang w:val="pl-PL"/>
+        </w:rPr>
+        <w:t xml:space="preserve">tak, </w:t>
+      </w:r>
+      <w:proofErr w:type="spellStart"/>
+      <w:r>
+        <w:rPr>
+          <w:lang w:val="pl-PL"/>
+        </w:rPr>
+        <w:t>zeby</w:t>
+      </w:r>
+      <w:proofErr w:type="spellEnd"/>
+      <w:r>
+        <w:rPr>
+          <w:lang w:val="pl-PL"/>
+        </w:rPr>
+        <w:t xml:space="preserve"> nie </w:t>
+      </w:r>
+      <w:proofErr w:type="spellStart"/>
+      <w:r>
+        <w:rPr>
+          <w:lang w:val="pl-PL"/>
+        </w:rPr>
+        <w:t>bylo</w:t>
+      </w:r>
+      <w:proofErr w:type="spellEnd"/>
+      <w:r>
+        <w:rPr>
+          <w:lang w:val="pl-PL"/>
+        </w:rPr>
+        <w:t xml:space="preserve"> burdelu</w:t>
       </w:r>
     </w:p>
     <w:p>
       <w:pPr>
         <w:spacing w:after="80" w:line="240" w:lineRule="auto"/>
-        <w:rPr>
-          <w:lang w:val="pl-PL"/>
-        </w:rPr>
-      </w:pPr>
-      <w:r>
-        <w:rPr>
-          <w:lang w:val="pl-PL"/>
-        </w:rPr>
-        <w:t xml:space="preserve">Cezary(2): </w:t>
-      </w:r>
-      <w:proofErr w:type="spellStart"/>
-      <w:r>
-        <w:rPr>
-          <w:lang w:val="pl-PL"/>
-        </w:rPr>
-        <w:t>Spolki</w:t>
-      </w:r>
-      <w:proofErr w:type="spellEnd"/>
-      <w:r>
-        <w:rPr>
-          <w:lang w:val="pl-PL"/>
-        </w:rPr>
-        <w:t xml:space="preserve"> - nowe </w:t>
-      </w:r>
-      <w:proofErr w:type="spellStart"/>
-      <w:r>
-        <w:rPr>
-          <w:lang w:val="pl-PL"/>
-        </w:rPr>
-        <w:t>zakladki</w:t>
-      </w:r>
-      <w:proofErr w:type="spellEnd"/>
-      <w:r>
-        <w:rPr>
-          <w:lang w:val="pl-PL"/>
-        </w:rPr>
-        <w:t xml:space="preserve"> - </w:t>
-      </w:r>
-      <w:proofErr w:type="spellStart"/>
-      <w:r>
-        <w:rPr>
-          <w:lang w:val="pl-PL"/>
-        </w:rPr>
-        <w:t>new</w:t>
-      </w:r>
-      <w:proofErr w:type="spellEnd"/>
-      <w:r>
-        <w:rPr>
-          <w:lang w:val="pl-PL"/>
-        </w:rPr>
+      </w:pPr>
+      <w:proofErr w:type="spellStart"/>
+      <w:r>
+        <w:t>Cezary</w:t>
+      </w:r>
+      <w:proofErr w:type="spellEnd"/>
+      <w:r>
+        <w:t>(2): Chart Service Provider Interface(</w:t>
+      </w:r>
+      <w:proofErr w:type="spellStart"/>
+      <w:r>
+        <w:t>Get</w:t>
+      </w:r>
+      <w:r>
+        <w:t>Data</w:t>
+      </w:r>
+      <w:proofErr w:type="spellEnd"/>
+      <w:r>
+        <w:t xml:space="preserve">(), Refresh(), Delegate do </w:t>
+      </w:r>
+      <w:r>
+        <w:t>Company Changed?)</w:t>
+      </w:r>
+    </w:p>
+    <w:p>
+      <w:pPr>
+        <w:spacing w:after="80" w:line="240" w:lineRule="auto"/>
+        <w:rPr>
+          <w:lang w:val="pl-PL"/>
+        </w:rPr>
+      </w:pPr>
+      <w:r>
+        <w:rPr>
+          <w:lang w:val="pl-PL"/>
+        </w:rPr>
+        <w:t xml:space="preserve">Cezary(2): Chart - Zaznaczasz </w:t>
+      </w:r>
+      <w:proofErr w:type="spellStart"/>
+      <w:r>
+        <w:rPr>
+          <w:lang w:val="pl-PL"/>
+        </w:rPr>
+        <w:t>kolumne</w:t>
+      </w:r>
+      <w:proofErr w:type="spellEnd"/>
+      <w:r>
+        <w:rPr>
+          <w:lang w:val="pl-PL"/>
+        </w:rPr>
+        <w:t xml:space="preserve">, </w:t>
+      </w:r>
+      <w:proofErr w:type="spellStart"/>
+      <w:r>
+        <w:rPr>
+          <w:lang w:val="pl-PL"/>
+        </w:rPr>
+        <w:t>wyswietl</w:t>
+      </w:r>
+      <w:proofErr w:type="spellEnd"/>
+      <w:r>
+        <w:rPr>
+          <w:lang w:val="pl-PL"/>
+        </w:rPr>
+        <w:t xml:space="preserve"> wykres</w:t>
+      </w:r>
+    </w:p>
+    <w:p>
+      <w:pPr>
+        <w:spacing w:after="80" w:line="240" w:lineRule="auto"/>
+      </w:pPr>
+      <w:proofErr w:type="spellStart"/>
+      <w:r>
+        <w:t>Cezary</w:t>
+      </w:r>
+      <w:proofErr w:type="spellEnd"/>
+      <w:r>
+        <w:t xml:space="preserve">(3): </w:t>
+      </w:r>
+      <w:proofErr w:type="spellStart"/>
+      <w:r>
+        <w:t>Dezaktywacja</w:t>
+      </w:r>
+      <w:proofErr w:type="spellEnd"/>
+      <w:r>
         <w:t xml:space="preserve"> </w:t>
       </w:r>
       <w:proofErr w:type="spellStart"/>
       <w:r>
-        <w:rPr>
-          <w:lang w:val="pl-PL"/>
-        </w:rPr>
-        <w:t>Tabbed</w:t>
+        <w:t>CsvUpload_SaveDB</w:t>
+      </w:r>
+      <w:proofErr w:type="spellEnd"/>
+    </w:p>
+    <w:p>
+      <w:pPr>
+        <w:spacing w:after="80" w:line="240" w:lineRule="auto"/>
+        <w:rPr>
+          <w:lang w:val="pl-PL"/>
+        </w:rPr>
+      </w:pPr>
+      <w:r>
+        <w:rPr>
+          <w:lang w:val="pl-PL"/>
+        </w:rPr>
+        <w:t xml:space="preserve">Cezary(3): Wykres </w:t>
+      </w:r>
+      <w:proofErr w:type="spellStart"/>
+      <w:r>
+        <w:rPr>
+          <w:lang w:val="pl-PL"/>
+        </w:rPr>
+        <w:t>funkcjonalnosc</w:t>
+      </w:r>
+      <w:proofErr w:type="spellEnd"/>
+      <w:r>
+        <w:rPr>
+          <w:lang w:val="pl-PL"/>
+        </w:rPr>
+        <w:t>(wybierz max, ogr</w:t>
+      </w:r>
+      <w:r>
+        <w:rPr>
+          <w:lang w:val="pl-PL"/>
+        </w:rPr>
+        <w:t xml:space="preserve">anicz </w:t>
+      </w:r>
+      <w:proofErr w:type="spellStart"/>
+      <w:r>
+        <w:rPr>
+          <w:lang w:val="pl-PL"/>
+        </w:rPr>
+        <w:t>ilosc</w:t>
+      </w:r>
+      <w:proofErr w:type="spellEnd"/>
+      <w:r>
+        <w:rPr>
+          <w:lang w:val="pl-PL"/>
+        </w:rPr>
+        <w:t xml:space="preserve"> danych(raporty z 2 </w:t>
+      </w:r>
+      <w:r>
+        <w:rPr>
+          <w:lang w:val="pl-PL"/>
+        </w:rPr>
+        <w:t xml:space="preserve">lat </w:t>
+      </w:r>
+      <w:proofErr w:type="spellStart"/>
+      <w:r>
+        <w:rPr>
+          <w:lang w:val="pl-PL"/>
+        </w:rPr>
+        <w:t>domyslnie</w:t>
+      </w:r>
+      <w:proofErr w:type="spellEnd"/>
+      <w:r>
+        <w:rPr>
+          <w:lang w:val="pl-PL"/>
+        </w:rPr>
+        <w:t>), kolorystyka danych, ...)</w:t>
+      </w:r>
+    </w:p>
+    <w:p>
+      <w:pPr>
+        <w:spacing w:after="80" w:line="240" w:lineRule="auto"/>
+        <w:rPr>
+          <w:lang w:val="pl-PL"/>
+        </w:rPr>
+      </w:pPr>
+      <w:r>
+        <w:rPr>
+          <w:lang w:val="pl-PL"/>
+        </w:rPr>
+        <w:t xml:space="preserve">Cezary(5): </w:t>
+      </w:r>
+      <w:proofErr w:type="spellStart"/>
+      <w:r>
+        <w:rPr>
+          <w:lang w:val="pl-PL"/>
+        </w:rPr>
+        <w:t>Add</w:t>
       </w:r>
       <w:proofErr w:type="spellEnd"/>
       <w:r>
@@ -594,530 +915,190 @@
         <w:rPr>
           <w:lang w:val="pl-PL"/>
         </w:rPr>
-        <w:t>Vi</w:t>
-      </w:r>
-      <w:r>
-        <w:rPr>
-          <w:lang w:val="pl-PL"/>
-        </w:rPr>
-        <w:t>ew</w:t>
-      </w:r>
-      <w:proofErr w:type="spellEnd"/>
-      <w:r>
-        <w:rPr>
-          <w:lang w:val="pl-PL"/>
-        </w:rPr>
+        <w:t>Companies</w:t>
+      </w:r>
+      <w:proofErr w:type="spellEnd"/>
+      <w:r>
+        <w:rPr>
+          <w:lang w:val="pl-PL"/>
+        </w:rPr>
+        <w:t>/</w:t>
+      </w:r>
+      <w:proofErr w:type="spellStart"/>
+      <w:r>
+        <w:rPr>
+          <w:lang w:val="pl-PL"/>
+        </w:rPr>
+        <w:t>Reports</w:t>
+      </w:r>
+      <w:proofErr w:type="spellEnd"/>
+      <w:r>
+        <w:rPr>
+          <w:lang w:val="pl-PL"/>
+        </w:rPr>
+        <w:t xml:space="preserve"> w watkach(inny </w:t>
+      </w:r>
+      <w:proofErr w:type="spellStart"/>
+      <w:r>
+        <w:rPr>
+          <w:lang w:val="pl-PL"/>
+        </w:rPr>
+        <w:t>sposob</w:t>
+      </w:r>
+      <w:proofErr w:type="spellEnd"/>
+      <w:r>
+        <w:rPr>
+          <w:lang w:val="pl-PL"/>
+        </w:rPr>
+        <w:t xml:space="preserve"> blokowania aplikacji)</w:t>
+      </w:r>
+    </w:p>
+    <w:p>
+      <w:pPr>
+        <w:spacing w:after="80" w:line="240" w:lineRule="auto"/>
+        <w:rPr>
+          <w:lang w:val="pl-PL"/>
+        </w:rPr>
+      </w:pPr>
+      <w:r>
+        <w:rPr>
+          <w:lang w:val="pl-PL"/>
+        </w:rPr>
+        <w:t xml:space="preserve">Cezary(5): </w:t>
+      </w:r>
+      <w:r>
+        <w:rPr>
+          <w:lang w:val="pl-PL"/>
+        </w:rPr>
+        <w:t xml:space="preserve">Odpalenie bazy na innym </w:t>
+      </w:r>
+      <w:proofErr w:type="spellStart"/>
+      <w:r>
+        <w:rPr>
+          <w:lang w:val="pl-PL"/>
+        </w:rPr>
+        <w:t>watku</w:t>
+      </w:r>
+      <w:proofErr w:type="spellEnd"/>
+      <w:r>
+        <w:rPr>
+          <w:lang w:val="pl-PL"/>
+        </w:rPr>
+        <w:t>.</w:t>
+      </w:r>
+    </w:p>
+    <w:p>
+      <w:pPr>
+        <w:spacing w:after="80" w:line="240" w:lineRule="auto"/>
+        <w:rPr>
+          <w:lang w:val="pl-PL"/>
+        </w:rPr>
+      </w:pPr>
+      <w:r>
+        <w:rPr>
+          <w:lang w:val="pl-PL"/>
+        </w:rPr>
+        <w:t xml:space="preserve">Patryk(5): </w:t>
+      </w:r>
+      <w:r>
+        <w:rPr>
+          <w:lang w:val="pl-PL"/>
+        </w:rPr>
+        <w:t xml:space="preserve">Filtr </w:t>
+      </w:r>
+      <w:proofErr w:type="spellStart"/>
+      <w:r>
+        <w:rPr>
+          <w:lang w:val="pl-PL"/>
+        </w:rPr>
+        <w:t>Box</w:t>
+      </w:r>
+      <w:proofErr w:type="spellEnd"/>
+      <w:r>
+        <w:rPr>
+          <w:lang w:val="pl-PL"/>
+        </w:rPr>
+        <w:t xml:space="preserve"> - Aktualizacja cofanie, je</w:t>
+      </w:r>
+      <w:r>
+        <w:rPr>
+          <w:lang w:val="pl-PL"/>
+        </w:rPr>
+        <w:t xml:space="preserve">dnorazowe wczytywanie z bazy(z </w:t>
+      </w:r>
+      <w:proofErr w:type="spellStart"/>
+      <w:r>
+        <w:rPr>
+          <w:lang w:val="pl-PL"/>
+        </w:rPr>
+        <w:t>poczatku</w:t>
+      </w:r>
+      <w:proofErr w:type="spellEnd"/>
+      <w:r>
+        <w:rPr>
+          <w:lang w:val="pl-PL"/>
+        </w:rPr>
+        <w:t xml:space="preserve">, </w:t>
+      </w:r>
+      <w:proofErr w:type="spellStart"/>
+      <w:r>
+        <w:rPr>
+          <w:lang w:val="pl-PL"/>
+        </w:rPr>
+        <w:t>pozniej</w:t>
+      </w:r>
+      <w:proofErr w:type="spellEnd"/>
+      <w:r>
+        <w:rPr>
+          <w:lang w:val="pl-PL"/>
+        </w:rPr>
+        <w:t xml:space="preserve"> obiekty lokalnie - </w:t>
+      </w:r>
+      <w:proofErr w:type="spellStart"/>
+      <w:r>
+        <w:rPr>
+          <w:lang w:val="pl-PL"/>
+        </w:rPr>
+        <w:t>async</w:t>
+      </w:r>
+      <w:proofErr w:type="spellEnd"/>
+      <w:r>
+        <w:rPr>
+          <w:lang w:val="pl-PL"/>
+        </w:rPr>
+        <w:t>)</w:t>
+      </w:r>
+    </w:p>
+    <w:p>
+      <w:pPr>
+        <w:spacing w:after="80" w:line="240" w:lineRule="auto"/>
+      </w:pPr>
+      <w:proofErr w:type="spellStart"/>
+      <w:r>
+        <w:t>Patryk</w:t>
+      </w:r>
+      <w:proofErr w:type="spellEnd"/>
+      <w:r>
+        <w:t xml:space="preserve">(5): </w:t>
+      </w:r>
+      <w:proofErr w:type="spellStart"/>
+      <w:r>
+        <w:t>Transpozycja</w:t>
+      </w:r>
+      <w:proofErr w:type="spellEnd"/>
+      <w:r>
         <w:t xml:space="preserve"> </w:t>
       </w:r>
       <w:proofErr w:type="spellStart"/>
       <w:r>
-        <w:rPr>
-          <w:lang w:val="pl-PL"/>
-        </w:rPr>
-        <w:t>Provider</w:t>
-      </w:r>
-      <w:proofErr w:type="spellEnd"/>
-      <w:r>
-        <w:rPr>
-          <w:lang w:val="pl-PL"/>
-        </w:rPr>
-        <w:t>(</w:t>
-      </w:r>
-      <w:proofErr w:type="spellStart"/>
-      <w:r>
-        <w:rPr>
-          <w:lang w:val="pl-PL"/>
-        </w:rPr>
-        <w:t>Internal</w:t>
-      </w:r>
-      <w:proofErr w:type="spellEnd"/>
-      <w:r>
-        <w:rPr>
-          <w:lang w:val="pl-PL"/>
-        </w:rPr>
-        <w:t xml:space="preserve">) – </w:t>
-      </w:r>
-      <w:proofErr w:type="spellStart"/>
-      <w:r>
-        <w:rPr>
-          <w:lang w:val="pl-PL"/>
-        </w:rPr>
-        <w:t>zrobic</w:t>
-      </w:r>
-      <w:proofErr w:type="spellEnd"/>
-      <w:r>
-        <w:rPr>
-          <w:lang w:val="pl-PL"/>
-        </w:rPr>
-        <w:t xml:space="preserve"> </w:t>
-      </w:r>
-      <w:r>
-        <w:rPr>
-          <w:lang w:val="pl-PL"/>
-        </w:rPr>
-        <w:t xml:space="preserve">tak, </w:t>
-      </w:r>
-      <w:proofErr w:type="spellStart"/>
-      <w:r>
-        <w:rPr>
-          <w:lang w:val="pl-PL"/>
-        </w:rPr>
-        <w:t>zeby</w:t>
-      </w:r>
-      <w:proofErr w:type="spellEnd"/>
-      <w:r>
-        <w:rPr>
-          <w:lang w:val="pl-PL"/>
-        </w:rPr>
-        <w:t xml:space="preserve"> nie </w:t>
-      </w:r>
-      <w:proofErr w:type="spellStart"/>
-      <w:r>
-        <w:rPr>
-          <w:lang w:val="pl-PL"/>
-        </w:rPr>
-        <w:t>bylo</w:t>
-      </w:r>
-      <w:proofErr w:type="spellEnd"/>
-      <w:r>
-        <w:rPr>
-          <w:lang w:val="pl-PL"/>
-        </w:rPr>
-        <w:t xml:space="preserve"> burdelu</w:t>
-      </w:r>
-    </w:p>
-    <w:p>
-      <w:pPr>
-        <w:spacing w:after="80" w:line="240" w:lineRule="auto"/>
-      </w:pPr>
-      <w:proofErr w:type="spellStart"/>
-      <w:r>
-        <w:t>Cezary</w:t>
-      </w:r>
-      <w:proofErr w:type="spellEnd"/>
-      <w:r>
-        <w:t>(2): Chart Service Provider Interface(</w:t>
-      </w:r>
-      <w:proofErr w:type="spellStart"/>
-      <w:r>
-        <w:t>Get</w:t>
-      </w:r>
-      <w:r>
-        <w:t>Data</w:t>
-      </w:r>
-      <w:proofErr w:type="spellEnd"/>
-      <w:r>
-        <w:t xml:space="preserve">(), Refresh(), Delegate do </w:t>
-      </w:r>
-      <w:r>
-        <w:t>Company Changed?)</w:t>
-      </w:r>
-    </w:p>
-    <w:p>
-      <w:pPr>
-        <w:spacing w:after="80" w:line="240" w:lineRule="auto"/>
-        <w:rPr>
-          <w:lang w:val="pl-PL"/>
-        </w:rPr>
-      </w:pPr>
-      <w:r>
-        <w:rPr>
-          <w:lang w:val="pl-PL"/>
-        </w:rPr>
-        <w:t xml:space="preserve">Cezary(2): Chart - Zaznaczasz </w:t>
-      </w:r>
-      <w:proofErr w:type="spellStart"/>
-      <w:r>
-        <w:rPr>
-          <w:lang w:val="pl-PL"/>
-        </w:rPr>
-        <w:t>kolumne</w:t>
-      </w:r>
-      <w:proofErr w:type="spellEnd"/>
-      <w:r>
-        <w:rPr>
-          <w:lang w:val="pl-PL"/>
-        </w:rPr>
-        <w:t xml:space="preserve">, </w:t>
-      </w:r>
-      <w:proofErr w:type="spellStart"/>
-      <w:r>
-        <w:rPr>
-          <w:lang w:val="pl-PL"/>
-        </w:rPr>
-        <w:t>wyswietl</w:t>
-      </w:r>
-      <w:proofErr w:type="spellEnd"/>
-      <w:r>
-        <w:rPr>
-          <w:lang w:val="pl-PL"/>
-        </w:rPr>
-        <w:t xml:space="preserve"> wykres</w:t>
-      </w:r>
-    </w:p>
-    <w:p>
-      <w:pPr>
-        <w:spacing w:after="80" w:line="240" w:lineRule="auto"/>
-      </w:pPr>
-      <w:proofErr w:type="spellStart"/>
-      <w:r>
-        <w:t>Cezary</w:t>
-      </w:r>
-      <w:proofErr w:type="spellEnd"/>
-      <w:r>
-        <w:t xml:space="preserve">(3): </w:t>
-      </w:r>
-      <w:proofErr w:type="spellStart"/>
-      <w:r>
-        <w:t>Dezaktywacja</w:t>
-      </w:r>
-      <w:proofErr w:type="spellEnd"/>
-      <w:r>
-        <w:t xml:space="preserve"> </w:t>
-      </w:r>
-      <w:proofErr w:type="spellStart"/>
-      <w:r>
-        <w:t>CsvUpload_SaveDB</w:t>
-      </w:r>
-      <w:proofErr w:type="spellEnd"/>
-    </w:p>
-    <w:p>
-      <w:pPr>
-        <w:spacing w:after="80" w:line="240" w:lineRule="auto"/>
-        <w:rPr>
-          <w:lang w:val="pl-PL"/>
-        </w:rPr>
-      </w:pPr>
-      <w:r>
-        <w:rPr>
-          <w:lang w:val="pl-PL"/>
-        </w:rPr>
-        <w:t xml:space="preserve">Cezary(3): Wykres </w:t>
-      </w:r>
-      <w:proofErr w:type="spellStart"/>
-      <w:r>
-        <w:rPr>
-          <w:lang w:val="pl-PL"/>
-        </w:rPr>
-        <w:t>funkcjonalnosc</w:t>
-      </w:r>
-      <w:proofErr w:type="spellEnd"/>
-      <w:r>
-        <w:rPr>
-          <w:lang w:val="pl-PL"/>
-        </w:rPr>
-        <w:t>(wybierz max, ogr</w:t>
-      </w:r>
-      <w:r>
-        <w:rPr>
-          <w:lang w:val="pl-PL"/>
-        </w:rPr>
-        <w:t xml:space="preserve">anicz </w:t>
-      </w:r>
-      <w:proofErr w:type="spellStart"/>
-      <w:r>
-        <w:rPr>
-          <w:lang w:val="pl-PL"/>
-        </w:rPr>
-        <w:t>ilosc</w:t>
-      </w:r>
-      <w:proofErr w:type="spellEnd"/>
-      <w:r>
-        <w:rPr>
-          <w:lang w:val="pl-PL"/>
-        </w:rPr>
-        <w:t xml:space="preserve"> danych(raporty z 2 </w:t>
-      </w:r>
-      <w:r>
-        <w:rPr>
-          <w:lang w:val="pl-PL"/>
-        </w:rPr>
-        <w:t xml:space="preserve">lat </w:t>
-      </w:r>
-      <w:proofErr w:type="spellStart"/>
-      <w:r>
-        <w:rPr>
-          <w:lang w:val="pl-PL"/>
-        </w:rPr>
-        <w:t>domyslnie</w:t>
-      </w:r>
-      <w:proofErr w:type="spellEnd"/>
-      <w:r>
-        <w:rPr>
-          <w:lang w:val="pl-PL"/>
-        </w:rPr>
-        <w:t>), kolorystyka danych, ...)</w:t>
-      </w:r>
-    </w:p>
-    <w:p>
-      <w:pPr>
-        <w:spacing w:after="80" w:line="240" w:lineRule="auto"/>
-        <w:rPr>
-          <w:lang w:val="pl-PL"/>
-        </w:rPr>
-      </w:pPr>
-      <w:r>
-        <w:rPr>
-          <w:lang w:val="pl-PL"/>
-        </w:rPr>
-        <w:t xml:space="preserve">Cezary(4): zakres </w:t>
-      </w:r>
-      <w:proofErr w:type="spellStart"/>
-      <w:r>
-        <w:rPr>
-          <w:lang w:val="pl-PL"/>
-        </w:rPr>
-        <w:t>companies</w:t>
-      </w:r>
-      <w:proofErr w:type="spellEnd"/>
-      <w:r>
-        <w:rPr>
-          <w:lang w:val="pl-PL"/>
-        </w:rPr>
-        <w:t xml:space="preserve"> na suwaku</w:t>
-      </w:r>
-    </w:p>
-    <w:p>
-      <w:pPr>
-        <w:spacing w:after="80" w:line="240" w:lineRule="auto"/>
-        <w:rPr>
-          <w:lang w:val="pl-PL"/>
-        </w:rPr>
-      </w:pPr>
-      <w:r>
-        <w:rPr>
-          <w:lang w:val="pl-PL"/>
-        </w:rPr>
-        <w:t xml:space="preserve">Cezary(5): </w:t>
-      </w:r>
-      <w:proofErr w:type="spellStart"/>
-      <w:r>
-        <w:rPr>
-          <w:lang w:val="pl-PL"/>
-        </w:rPr>
-        <w:t>Add</w:t>
-      </w:r>
-      <w:proofErr w:type="spellEnd"/>
-      <w:r>
-        <w:rPr>
-          <w:lang w:val="pl-PL"/>
-        </w:rPr>
-        <w:t xml:space="preserve"> </w:t>
-      </w:r>
-      <w:proofErr w:type="spellStart"/>
-      <w:r>
-        <w:rPr>
-          <w:lang w:val="pl-PL"/>
-        </w:rPr>
-        <w:t>Companies</w:t>
-      </w:r>
-      <w:proofErr w:type="spellEnd"/>
-      <w:r>
-        <w:rPr>
-          <w:lang w:val="pl-PL"/>
-        </w:rPr>
-        <w:t>/</w:t>
-      </w:r>
-      <w:proofErr w:type="spellStart"/>
-      <w:r>
-        <w:rPr>
-          <w:lang w:val="pl-PL"/>
-        </w:rPr>
-        <w:t>Reports</w:t>
-      </w:r>
-      <w:proofErr w:type="spellEnd"/>
-      <w:r>
-        <w:rPr>
-          <w:lang w:val="pl-PL"/>
-        </w:rPr>
-        <w:t xml:space="preserve"> w watkach(inny </w:t>
-      </w:r>
-      <w:proofErr w:type="spellStart"/>
-      <w:r>
-        <w:rPr>
-          <w:lang w:val="pl-PL"/>
-        </w:rPr>
-        <w:t>sposob</w:t>
-      </w:r>
-      <w:proofErr w:type="spellEnd"/>
-      <w:r>
-        <w:rPr>
-          <w:lang w:val="pl-PL"/>
-        </w:rPr>
-        <w:t xml:space="preserve"> blokowania aplikacji)</w:t>
-      </w:r>
-    </w:p>
-    <w:p>
-      <w:pPr>
-        <w:spacing w:after="80" w:line="240" w:lineRule="auto"/>
-        <w:rPr>
-          <w:lang w:val="pl-PL"/>
-        </w:rPr>
-      </w:pPr>
-      <w:r>
-        <w:rPr>
-          <w:lang w:val="pl-PL"/>
-        </w:rPr>
-        <w:t xml:space="preserve">Cezary(5): </w:t>
-      </w:r>
-      <w:r>
-        <w:rPr>
-          <w:lang w:val="pl-PL"/>
-        </w:rPr>
-        <w:t xml:space="preserve">Odpalenie bazy na innym </w:t>
-      </w:r>
-      <w:proofErr w:type="spellStart"/>
-      <w:r>
-        <w:rPr>
-          <w:lang w:val="pl-PL"/>
-        </w:rPr>
-        <w:t>watku</w:t>
-      </w:r>
-      <w:proofErr w:type="spellEnd"/>
-      <w:r>
-        <w:rPr>
-          <w:lang w:val="pl-PL"/>
-        </w:rPr>
-        <w:t>.</w:t>
-      </w:r>
-    </w:p>
-    <w:p>
-      <w:pPr>
-        <w:spacing w:after="80" w:line="240" w:lineRule="auto"/>
-        <w:rPr>
-          <w:lang w:val="pl-PL"/>
-        </w:rPr>
-      </w:pPr>
-      <w:r>
-        <w:rPr>
-          <w:lang w:val="pl-PL"/>
-        </w:rPr>
-        <w:t xml:space="preserve">Patryk(5): </w:t>
-      </w:r>
-      <w:r>
-        <w:rPr>
-          <w:lang w:val="pl-PL"/>
-        </w:rPr>
-        <w:t xml:space="preserve">Filtr </w:t>
-      </w:r>
-      <w:proofErr w:type="spellStart"/>
-      <w:r>
-        <w:rPr>
-          <w:lang w:val="pl-PL"/>
-        </w:rPr>
-        <w:t>Box</w:t>
-      </w:r>
-      <w:proofErr w:type="spellEnd"/>
-      <w:r>
-        <w:rPr>
-          <w:lang w:val="pl-PL"/>
-        </w:rPr>
-        <w:t xml:space="preserve"> - Aktualizacja cofanie, je</w:t>
-      </w:r>
-      <w:r>
-        <w:rPr>
-          <w:lang w:val="pl-PL"/>
-        </w:rPr>
-        <w:t xml:space="preserve">dnorazowe wczytywanie z bazy(z </w:t>
-      </w:r>
-      <w:proofErr w:type="spellStart"/>
-      <w:r>
-        <w:rPr>
-          <w:lang w:val="pl-PL"/>
-        </w:rPr>
-        <w:t>poczatku</w:t>
-      </w:r>
-      <w:proofErr w:type="spellEnd"/>
-      <w:r>
-        <w:rPr>
-          <w:lang w:val="pl-PL"/>
-        </w:rPr>
-        <w:t xml:space="preserve">, </w:t>
-      </w:r>
-      <w:proofErr w:type="spellStart"/>
-      <w:r>
-        <w:rPr>
-          <w:lang w:val="pl-PL"/>
-        </w:rPr>
-        <w:t>pozniej</w:t>
-      </w:r>
-      <w:proofErr w:type="spellEnd"/>
-      <w:r>
-        <w:rPr>
-          <w:lang w:val="pl-PL"/>
-        </w:rPr>
-        <w:t xml:space="preserve"> obiekty lokalnie - </w:t>
-      </w:r>
-      <w:proofErr w:type="spellStart"/>
-      <w:r>
-        <w:rPr>
-          <w:lang w:val="pl-PL"/>
-        </w:rPr>
-        <w:t>async</w:t>
-      </w:r>
-      <w:proofErr w:type="spellEnd"/>
-      <w:r>
-        <w:rPr>
-          <w:lang w:val="pl-PL"/>
-        </w:rPr>
-        <w:t>)</w:t>
-      </w:r>
-    </w:p>
-    <w:p>
-      <w:pPr>
-        <w:spacing w:after="80" w:line="240" w:lineRule="auto"/>
-        <w:rPr>
-          <w:lang w:val="pl-PL"/>
-        </w:rPr>
-      </w:pPr>
-      <w:r>
-        <w:rPr>
-          <w:lang w:val="pl-PL"/>
-        </w:rPr>
-        <w:t xml:space="preserve">Patryk(5): </w:t>
-      </w:r>
-      <w:r>
-        <w:rPr>
-          <w:lang w:val="pl-PL"/>
-        </w:rPr>
-        <w:t xml:space="preserve">Transpozycja </w:t>
-      </w:r>
-      <w:proofErr w:type="spellStart"/>
-      <w:r>
-        <w:rPr>
-          <w:lang w:val="pl-PL"/>
-        </w:rPr>
         <w:t>DataGrid</w:t>
       </w:r>
       <w:proofErr w:type="spellEnd"/>
       <w:r>
-        <w:rPr>
-          <w:lang w:val="pl-PL"/>
-        </w:rPr>
-        <w:t xml:space="preserve"> </w:t>
-      </w:r>
-      <w:proofErr w:type="spellStart"/>
-      <w:r>
-        <w:rPr>
-          <w:lang w:val="pl-PL"/>
-        </w:rPr>
-        <w:t>View</w:t>
-      </w:r>
-      <w:proofErr w:type="spellEnd"/>
-      <w:r>
-        <w:rPr>
-          <w:lang w:val="pl-PL"/>
-        </w:rPr>
-        <w:t>....</w:t>
-      </w:r>
-    </w:p>
-    <w:p>
-      <w:pPr>
-        <w:rPr>
-          <w:lang w:val="pl-PL"/>
-        </w:rPr>
-      </w:pPr>
-    </w:p>
+        <w:t xml:space="preserve"> View....</w:t>
+      </w:r>
+    </w:p>
+    <w:p/>
     <w:p>
       <w:pPr>
         <w:pStyle w:val="Nagwek2"/>
@@ -1377,31 +1358,14 @@
       <w:pPr>
         <w:pStyle w:val="Bezodstpw"/>
         <w:ind w:left="720"/>
-        <w:rPr>
-          <w:lang w:val="pl-PL"/>
-        </w:rPr>
-      </w:pPr>
-      <w:proofErr w:type="spellStart"/>
-      <w:r>
-        <w:rPr>
-          <w:lang w:val="pl-PL"/>
-        </w:rPr>
-        <w:t>View</w:t>
-      </w:r>
-      <w:proofErr w:type="spellEnd"/>
-      <w:r>
-        <w:rPr>
-          <w:lang w:val="pl-PL"/>
-        </w:rPr>
-        <w:t xml:space="preserve"> = Chart</w:t>
+      </w:pPr>
+      <w:r>
+        <w:t>View = Chart</w:t>
       </w:r>
     </w:p>
     <w:p>
       <w:pPr>
         <w:pStyle w:val="Bezodstpw"/>
-        <w:rPr>
-          <w:lang w:val="pl-PL"/>
-        </w:rPr>
       </w:pPr>
     </w:p>
     <w:p>

</xml_diff>

<commit_message>
Some Documentation updates. KEY Money maker features updates. Add on the go tasks.
</commit_message>
<xml_diff>
--- a/IDSA.docx
+++ b/IDSA.docx
@@ -1,12 +1,13 @@
 
 <file path=word/document.xml><?xml version="1.0" encoding="utf-8"?>
-<w:document xmlns:ve="http://schemas.openxmlformats.org/markup-compatibility/2006" xmlns:o="urn:schemas-microsoft-com:office:office" xmlns:r="http://schemas.openxmlformats.org/officeDocument/2006/relationships" xmlns:m="http://schemas.openxmlformats.org/officeDocument/2006/math" xmlns:v="urn:schemas-microsoft-com:vml" xmlns:wp="http://schemas.openxmlformats.org/drawingml/2006/wordprocessingDrawing" xmlns:w10="urn:schemas-microsoft-com:office:word" xmlns:w="http://schemas.openxmlformats.org/wordprocessingml/2006/main" xmlns:wne="http://schemas.microsoft.com/office/word/2006/wordml">
+<w:document xmlns:wpc="http://schemas.microsoft.com/office/word/2010/wordprocessingCanvas" xmlns:mc="http://schemas.openxmlformats.org/markup-compatibility/2006" xmlns:o="urn:schemas-microsoft-com:office:office" xmlns:r="http://schemas.openxmlformats.org/officeDocument/2006/relationships" xmlns:m="http://schemas.openxmlformats.org/officeDocument/2006/math" xmlns:v="urn:schemas-microsoft-com:vml" xmlns:wp14="http://schemas.microsoft.com/office/word/2010/wordprocessingDrawing" xmlns:wp="http://schemas.openxmlformats.org/drawingml/2006/wordprocessingDrawing" xmlns:w10="urn:schemas-microsoft-com:office:word" xmlns:w="http://schemas.openxmlformats.org/wordprocessingml/2006/main" xmlns:w14="http://schemas.microsoft.com/office/word/2010/wordml" xmlns:wpg="http://schemas.microsoft.com/office/word/2010/wordprocessingGroup" xmlns:wpi="http://schemas.microsoft.com/office/word/2010/wordprocessingInk" xmlns:wne="http://schemas.microsoft.com/office/word/2006/wordml" xmlns:wps="http://schemas.microsoft.com/office/word/2010/wordprocessingShape" mc:Ignorable="w14 wp14">
   <w:body>
     <w:p>
       <w:pPr>
-        <w:pStyle w:val="Tytu"/>
+        <w:pStyle w:val="Title"/>
         <w:spacing w:line="360" w:lineRule="auto"/>
       </w:pPr>
+      <w:proofErr w:type="gramStart"/>
       <w:r>
         <w:t xml:space="preserve">IDSA – </w:t>
       </w:r>
@@ -18,19 +19,22 @@
       <w:r>
         <w:t xml:space="preserve"> Data Stock Analyzer.</w:t>
       </w:r>
-    </w:p>
-    <w:p>
-      <w:pPr>
-        <w:pStyle w:val="Nagwek2"/>
+      <w:proofErr w:type="gramEnd"/>
+    </w:p>
+    <w:p>
+      <w:pPr>
+        <w:pStyle w:val="Heading2"/>
         <w:spacing w:line="360" w:lineRule="auto"/>
       </w:pPr>
+      <w:proofErr w:type="gramStart"/>
       <w:r>
         <w:t>Developers :</w:t>
       </w:r>
-    </w:p>
-    <w:p>
-      <w:pPr>
-        <w:pStyle w:val="Akapitzlist"/>
+      <w:proofErr w:type="gramEnd"/>
+    </w:p>
+    <w:p>
+      <w:pPr>
+        <w:pStyle w:val="ListParagraph"/>
         <w:numPr>
           <w:ilvl w:val="0"/>
           <w:numId w:val="2"/>
@@ -47,7 +51,7 @@
     </w:p>
     <w:p>
       <w:pPr>
-        <w:pStyle w:val="Akapitzlist"/>
+        <w:pStyle w:val="ListParagraph"/>
         <w:numPr>
           <w:ilvl w:val="0"/>
           <w:numId w:val="2"/>
@@ -64,7 +68,7 @@
     </w:p>
     <w:p>
       <w:pPr>
-        <w:pStyle w:val="Akapitzlist"/>
+        <w:pStyle w:val="ListParagraph"/>
         <w:numPr>
           <w:ilvl w:val="0"/>
           <w:numId w:val="2"/>
@@ -89,1079 +93,700 @@
       <w:r>
         <w:t xml:space="preserve"> (main view)</w:t>
       </w:r>
+      <w:r>
+        <w:t xml:space="preserve">, </w:t>
+      </w:r>
+      <w:proofErr w:type="spellStart"/>
+      <w:r>
+        <w:t>renta-wieczysta</w:t>
+      </w:r>
+      <w:proofErr w:type="spellEnd"/>
+      <w:r>
+        <w:t>.</w:t>
+      </w:r>
+    </w:p>
+    <w:p>
+      <w:pPr>
+        <w:pStyle w:val="Heading2"/>
+        <w:spacing w:line="360" w:lineRule="auto"/>
+        <w:rPr>
+          <w:rStyle w:val="SubtleReference"/>
+        </w:rPr>
+      </w:pPr>
+      <w:r>
+        <w:rPr>
+          <w:rStyle w:val="SubtleReference"/>
+        </w:rPr>
+        <w:t xml:space="preserve">Main </w:t>
+      </w:r>
+      <w:proofErr w:type="gramStart"/>
+      <w:r>
+        <w:rPr>
+          <w:rStyle w:val="SubtleReference"/>
+        </w:rPr>
+        <w:t>Tasks  (</w:t>
+      </w:r>
+      <w:proofErr w:type="gramEnd"/>
+      <w:r>
+        <w:rPr>
+          <w:rStyle w:val="SubtleReference"/>
+        </w:rPr>
+        <w:t>sorted with priority 1-5) TODO:</w:t>
+      </w:r>
+    </w:p>
+    <w:p>
+      <w:pPr>
+        <w:spacing w:after="80" w:line="240" w:lineRule="auto"/>
+      </w:pPr>
+      <w:r>
+        <w:rPr>
+          <w:b/>
+          <w:lang w:val="pl-PL"/>
+        </w:rPr>
+        <w:t>All(1): CODE REFACTORING</w:t>
+      </w:r>
+      <w:r>
+        <w:rPr>
+          <w:lang w:val="pl-PL"/>
+        </w:rPr>
+        <w:t xml:space="preserve"> - </w:t>
+      </w:r>
+      <w:r>
+        <w:rPr>
+          <w:lang w:val="pl-PL"/>
+        </w:rPr>
+        <w:t>Spojnosc nazw: widok = to co widzimy bezposrednio w apps.</w:t>
+      </w:r>
+      <w:r>
+        <w:rPr>
+          <w:lang w:val="pl-PL"/>
+        </w:rPr>
+        <w:t>[</w:t>
+      </w:r>
+      <w:r>
+        <w:rPr>
+          <w:lang w:val="pl-PL"/>
+        </w:rPr>
+        <w:t xml:space="preserve"> </w:t>
+      </w:r>
+      <w:proofErr w:type="spellStart"/>
+      <w:r>
+        <w:t>Eventy</w:t>
+      </w:r>
+      <w:proofErr w:type="spellEnd"/>
+      <w:r>
+        <w:t xml:space="preserve"> – </w:t>
+      </w:r>
+      <w:proofErr w:type="spellStart"/>
+      <w:r>
+        <w:t>RaiseEventSTH</w:t>
+      </w:r>
+      <w:proofErr w:type="spellEnd"/>
+      <w:r>
+        <w:t xml:space="preserve">] [Delegates - </w:t>
+      </w:r>
+      <w:proofErr w:type="spellStart"/>
+      <w:r>
+        <w:t>ViewName_DelegateName</w:t>
+      </w:r>
+      <w:proofErr w:type="spellEnd"/>
+      <w:r>
+        <w:t>] [</w:t>
+      </w:r>
+      <w:proofErr w:type="spellStart"/>
+      <w:r>
+        <w:t>Kolejnosc</w:t>
+      </w:r>
+      <w:proofErr w:type="spellEnd"/>
+      <w:r>
+        <w:t xml:space="preserve"> </w:t>
+      </w:r>
+      <w:proofErr w:type="spellStart"/>
+      <w:r>
+        <w:t>metod</w:t>
+      </w:r>
+      <w:proofErr w:type="spellEnd"/>
+      <w:r>
+        <w:t xml:space="preserve"> w </w:t>
+      </w:r>
+      <w:proofErr w:type="spellStart"/>
+      <w:r>
+        <w:t>klasach</w:t>
+      </w:r>
+      <w:proofErr w:type="spellEnd"/>
+      <w:r>
+        <w:t xml:space="preserve"> w </w:t>
+      </w:r>
+      <w:proofErr w:type="spellStart"/>
+      <w:r>
+        <w:t>sekcji</w:t>
+      </w:r>
+      <w:proofErr w:type="spellEnd"/>
+      <w:r>
+        <w:t xml:space="preserve"> Clean Code</w:t>
+      </w:r>
+      <w:r>
+        <w:t xml:space="preserve"> – </w:t>
+      </w:r>
+      <w:r>
+        <w:rPr>
+          <w:b/>
+        </w:rPr>
+        <w:t>USE #REGION</w:t>
+      </w:r>
+      <w:r>
+        <w:t xml:space="preserve"> </w:t>
+      </w:r>
+      <w:r>
+        <w:rPr>
+          <w:b/>
+        </w:rPr>
+        <w:t>MANDATORY</w:t>
+      </w:r>
+      <w:r>
+        <w:t>]</w:t>
+      </w:r>
+    </w:p>
+    <w:p>
+      <w:pPr>
+        <w:spacing w:after="80" w:line="240" w:lineRule="auto"/>
+      </w:pPr>
+      <w:proofErr w:type="spellStart"/>
+      <w:proofErr w:type="gramStart"/>
+      <w:r>
+        <w:t>Piotrek</w:t>
+      </w:r>
+      <w:proofErr w:type="spellEnd"/>
+      <w:r>
+        <w:t>(</w:t>
+      </w:r>
+      <w:proofErr w:type="gramEnd"/>
+      <w:r>
+        <w:t xml:space="preserve">1) : ! Do </w:t>
+      </w:r>
+      <w:proofErr w:type="gramStart"/>
+      <w:r>
+        <w:t>ROBOTY !</w:t>
+      </w:r>
+      <w:proofErr w:type="gramEnd"/>
+      <w:r>
+        <w:t xml:space="preserve"> :D</w:t>
+      </w:r>
       <w:bookmarkStart w:id="0" w:name="_GoBack"/>
       <w:bookmarkEnd w:id="0"/>
-      <w:r>
-        <w:t xml:space="preserve">, </w:t>
-      </w:r>
-      <w:proofErr w:type="spellStart"/>
-      <w:r>
-        <w:t>renta-wieczysta</w:t>
-      </w:r>
-      <w:proofErr w:type="spellEnd"/>
-      <w:r>
-        <w:t>.</w:t>
-      </w:r>
-    </w:p>
-    <w:p>
-      <w:pPr>
-        <w:pStyle w:val="Nagwek2"/>
+    </w:p>
+    <w:p>
+      <w:pPr>
+        <w:spacing w:after="80" w:line="240" w:lineRule="auto"/>
+      </w:pPr>
+      <w:proofErr w:type="spellStart"/>
+      <w:proofErr w:type="gramStart"/>
+      <w:r>
+        <w:t>Patryk</w:t>
+      </w:r>
+      <w:proofErr w:type="spellEnd"/>
+      <w:r>
+        <w:t>(</w:t>
+      </w:r>
+      <w:proofErr w:type="gramEnd"/>
+      <w:r>
+        <w:t xml:space="preserve">1): </w:t>
+      </w:r>
+      <w:r>
+        <w:t xml:space="preserve">Addition on the </w:t>
+      </w:r>
+      <w:proofErr w:type="spellStart"/>
+      <w:r>
+        <w:t>csvEnum</w:t>
+      </w:r>
+      <w:proofErr w:type="spellEnd"/>
+      <w:r>
+        <w:t xml:space="preserve"> for BILANS AKTYWA PASYWA i CASH FLOW.</w:t>
+      </w:r>
+    </w:p>
+    <w:p>
+      <w:pPr>
+        <w:spacing w:after="80" w:line="240" w:lineRule="auto"/>
+      </w:pPr>
+      <w:proofErr w:type="spellStart"/>
+      <w:proofErr w:type="gramStart"/>
+      <w:r>
+        <w:t>Patryk</w:t>
+      </w:r>
+      <w:proofErr w:type="spellEnd"/>
+      <w:r>
+        <w:t>(</w:t>
+      </w:r>
+      <w:proofErr w:type="gramEnd"/>
+      <w:r>
+        <w:t xml:space="preserve">1): Prepare </w:t>
+      </w:r>
+      <w:proofErr w:type="spellStart"/>
+      <w:r>
+        <w:t>Rzis</w:t>
+      </w:r>
+      <w:proofErr w:type="spellEnd"/>
+      <w:r>
+        <w:t xml:space="preserve"> and </w:t>
+      </w:r>
+      <w:proofErr w:type="spellStart"/>
+      <w:r>
+        <w:t>Bilans</w:t>
+      </w:r>
+      <w:proofErr w:type="spellEnd"/>
+      <w:r>
+        <w:t xml:space="preserve"> </w:t>
+      </w:r>
+      <w:proofErr w:type="spellStart"/>
+      <w:r>
+        <w:t>seperation</w:t>
+      </w:r>
+      <w:proofErr w:type="spellEnd"/>
+      <w:r>
+        <w:t xml:space="preserve"> for the database (</w:t>
+      </w:r>
+      <w:proofErr w:type="spellStart"/>
+      <w:r>
+        <w:t>Cezary</w:t>
+      </w:r>
+      <w:proofErr w:type="spellEnd"/>
+      <w:r>
+        <w:t xml:space="preserve"> part)</w:t>
+      </w:r>
+    </w:p>
+    <w:p>
+      <w:pPr>
+        <w:spacing w:after="80" w:line="240" w:lineRule="auto"/>
+      </w:pPr>
+      <w:proofErr w:type="spellStart"/>
+      <w:proofErr w:type="gramStart"/>
+      <w:r>
+        <w:t>Patryk</w:t>
+      </w:r>
+      <w:proofErr w:type="spellEnd"/>
+      <w:r>
+        <w:t>(</w:t>
+      </w:r>
+      <w:proofErr w:type="gramEnd"/>
+      <w:r>
+        <w:t xml:space="preserve">2): Start scanner architecture module, and basic class implementation on the interface plugs </w:t>
+      </w:r>
+      <w:r>
+        <w:sym w:font="Wingdings" w:char="F04A"/>
+      </w:r>
+    </w:p>
+    <w:p>
+      <w:pPr>
+        <w:spacing w:after="80" w:line="240" w:lineRule="auto"/>
+        <w:rPr>
+          <w:lang w:val="pl-PL"/>
+        </w:rPr>
+      </w:pPr>
+      <w:r>
+        <w:rPr>
+          <w:lang w:val="pl-PL"/>
+        </w:rPr>
+        <w:t>Cezary(1): Reports (podzial w bazie na Bilans, RZiS, cala reszta)!!!!!</w:t>
+      </w:r>
+    </w:p>
+    <w:p>
+      <w:pPr>
+        <w:spacing w:after="80" w:line="240" w:lineRule="auto"/>
+        <w:rPr>
+          <w:lang w:val="pl-PL"/>
+        </w:rPr>
+      </w:pPr>
+      <w:r>
+        <w:rPr>
+          <w:lang w:val="pl-PL"/>
+        </w:rPr>
+        <w:t>Cezary(2): Clean -</w:t>
+      </w:r>
+      <w:r>
+        <w:rPr>
+          <w:lang w:val="pl-PL"/>
+        </w:rPr>
+        <w:t>&gt; ServiceLocator -&gt; dodac funkcj</w:t>
+      </w:r>
+      <w:r>
+        <w:rPr>
+          <w:lang w:val="pl-PL"/>
+        </w:rPr>
+        <w:t xml:space="preserve">e usuwania ze slownika. </w:t>
+      </w:r>
+      <w:r>
+        <w:rPr>
+          <w:lang w:val="pl-PL"/>
+        </w:rPr>
+        <w:t>Clean bedzie szybszy</w:t>
+      </w:r>
+      <w:r>
+        <w:rPr>
+          <w:lang w:val="pl-PL"/>
+        </w:rPr>
+        <w:t xml:space="preserve">, albo przerzucic się na </w:t>
+      </w:r>
+      <w:r>
+        <w:rPr>
+          <w:b/>
+          <w:lang w:val="pl-PL"/>
+        </w:rPr>
+        <w:t>PRISM Service Locator</w:t>
+      </w:r>
+    </w:p>
+    <w:p>
+      <w:pPr>
+        <w:spacing w:after="80" w:line="240" w:lineRule="auto"/>
+        <w:rPr>
+          <w:lang w:val="pl-PL"/>
+        </w:rPr>
+      </w:pPr>
+      <w:r>
+        <w:rPr>
+          <w:lang w:val="pl-PL"/>
+        </w:rPr>
+        <w:t xml:space="preserve">Cezary(2): </w:t>
+      </w:r>
+      <w:r>
+        <w:rPr>
+          <w:lang w:val="pl-PL"/>
+        </w:rPr>
+        <w:t>Spolki - nowe zakladki - new Tabbed Vi</w:t>
+      </w:r>
+      <w:r>
+        <w:rPr>
+          <w:lang w:val="pl-PL"/>
+        </w:rPr>
+        <w:t xml:space="preserve">ew Provider(Internal) – zrobic </w:t>
+      </w:r>
+      <w:r>
+        <w:rPr>
+          <w:lang w:val="pl-PL"/>
+        </w:rPr>
+        <w:t>tak, zeby nie bylo burdelu</w:t>
+      </w:r>
+    </w:p>
+    <w:p>
+      <w:pPr>
+        <w:spacing w:after="80" w:line="240" w:lineRule="auto"/>
+        <w:rPr>
+          <w:color w:val="BFBFBF" w:themeColor="background1" w:themeShade="BF"/>
+        </w:rPr>
+      </w:pPr>
+      <w:proofErr w:type="spellStart"/>
+      <w:proofErr w:type="gramStart"/>
+      <w:r>
+        <w:rPr>
+          <w:color w:val="BFBFBF" w:themeColor="background1" w:themeShade="BF"/>
+        </w:rPr>
+        <w:t>Cezary</w:t>
+      </w:r>
+      <w:proofErr w:type="spellEnd"/>
+      <w:r>
+        <w:rPr>
+          <w:color w:val="BFBFBF" w:themeColor="background1" w:themeShade="BF"/>
+        </w:rPr>
+        <w:t>(</w:t>
+      </w:r>
+      <w:proofErr w:type="gramEnd"/>
+      <w:r>
+        <w:rPr>
+          <w:color w:val="BFBFBF" w:themeColor="background1" w:themeShade="BF"/>
+        </w:rPr>
+        <w:t>2): Chart Service Provider Interface(</w:t>
+      </w:r>
+      <w:proofErr w:type="spellStart"/>
+      <w:r>
+        <w:rPr>
+          <w:color w:val="BFBFBF" w:themeColor="background1" w:themeShade="BF"/>
+        </w:rPr>
+        <w:t>GetData</w:t>
+      </w:r>
+      <w:proofErr w:type="spellEnd"/>
+      <w:r>
+        <w:rPr>
+          <w:color w:val="BFBFBF" w:themeColor="background1" w:themeShade="BF"/>
+        </w:rPr>
+        <w:t>(), Refresh(), Delegate do Company Changed?)</w:t>
+      </w:r>
+    </w:p>
+    <w:p>
+      <w:pPr>
+        <w:spacing w:after="80" w:line="240" w:lineRule="auto"/>
+        <w:rPr>
+          <w:color w:val="BFBFBF" w:themeColor="background1" w:themeShade="BF"/>
+          <w:lang w:val="pl-PL"/>
+        </w:rPr>
+      </w:pPr>
+      <w:r>
+        <w:rPr>
+          <w:color w:val="BFBFBF" w:themeColor="background1" w:themeShade="BF"/>
+          <w:lang w:val="pl-PL"/>
+        </w:rPr>
+        <w:t>Cezary(2): Chart - Zaznaczasz kolumne, wyswietl wykres</w:t>
+      </w:r>
+    </w:p>
+    <w:p>
+      <w:pPr>
+        <w:spacing w:after="80" w:line="240" w:lineRule="auto"/>
+        <w:rPr>
+          <w:lang w:val="pl-PL"/>
+        </w:rPr>
+      </w:pPr>
+      <w:r>
+        <w:rPr>
+          <w:lang w:val="pl-PL"/>
+        </w:rPr>
+        <w:t>Cezary(3): Dezaktywacja CsvUpload_SaveDB</w:t>
+      </w:r>
+    </w:p>
+    <w:p>
+      <w:pPr>
+        <w:spacing w:after="80" w:line="240" w:lineRule="auto"/>
+        <w:rPr>
+          <w:lang w:val="pl-PL"/>
+        </w:rPr>
+      </w:pPr>
+      <w:r>
+        <w:rPr>
+          <w:lang w:val="pl-PL"/>
+        </w:rPr>
+        <w:t>Cezary(3): Wykres funkcjonalnosc(wybierz max, ogr</w:t>
+      </w:r>
+      <w:r>
+        <w:rPr>
+          <w:lang w:val="pl-PL"/>
+        </w:rPr>
+        <w:t xml:space="preserve">anicz ilosc danych(raporty z 2 </w:t>
+      </w:r>
+      <w:r>
+        <w:rPr>
+          <w:lang w:val="pl-PL"/>
+        </w:rPr>
+        <w:t>lat domyslnie), kolorystyka danych, ...)</w:t>
+      </w:r>
+    </w:p>
+    <w:p>
+      <w:pPr>
+        <w:spacing w:after="80" w:line="240" w:lineRule="auto"/>
+        <w:rPr>
+          <w:lang w:val="pl-PL"/>
+        </w:rPr>
+      </w:pPr>
+      <w:r>
+        <w:rPr>
+          <w:lang w:val="pl-PL"/>
+        </w:rPr>
+        <w:t>Cezary(5): Add Companies/Reports w watkach(inny sposob blokowania aplikacji)</w:t>
+      </w:r>
+    </w:p>
+    <w:p>
+      <w:pPr>
+        <w:spacing w:after="80" w:line="240" w:lineRule="auto"/>
+        <w:rPr>
+          <w:lang w:val="pl-PL"/>
+        </w:rPr>
+      </w:pPr>
+      <w:r>
+        <w:rPr>
+          <w:lang w:val="pl-PL"/>
+        </w:rPr>
+        <w:t xml:space="preserve">Cezary(5): </w:t>
+      </w:r>
+      <w:r>
+        <w:rPr>
+          <w:lang w:val="pl-PL"/>
+        </w:rPr>
+        <w:t>Odpalenie bazy na innym watku.</w:t>
+      </w:r>
+    </w:p>
+    <w:p>
+      <w:pPr>
+        <w:spacing w:after="80" w:line="240" w:lineRule="auto"/>
+        <w:rPr>
+          <w:lang w:val="pl-PL"/>
+        </w:rPr>
+      </w:pPr>
+      <w:r>
+        <w:rPr>
+          <w:lang w:val="pl-PL"/>
+        </w:rPr>
+        <w:t xml:space="preserve">Patryk(5): </w:t>
+      </w:r>
+      <w:r>
+        <w:rPr>
+          <w:lang w:val="pl-PL"/>
+        </w:rPr>
+        <w:t>Filtr Box - Aktualizacja cofanie, je</w:t>
+      </w:r>
+      <w:r>
+        <w:rPr>
+          <w:lang w:val="pl-PL"/>
+        </w:rPr>
+        <w:t xml:space="preserve">dnorazowe wczytywanie z bazy(z </w:t>
+      </w:r>
+      <w:r>
+        <w:rPr>
+          <w:lang w:val="pl-PL"/>
+        </w:rPr>
+        <w:t>poczatku, pozniej obiekty lokalnie - async)</w:t>
+      </w:r>
+    </w:p>
+    <w:p>
+      <w:pPr>
+        <w:spacing w:after="80" w:line="240" w:lineRule="auto"/>
+      </w:pPr>
+      <w:proofErr w:type="spellStart"/>
+      <w:proofErr w:type="gramStart"/>
+      <w:r>
+        <w:t>Patryk</w:t>
+      </w:r>
+      <w:proofErr w:type="spellEnd"/>
+      <w:r>
+        <w:t>(</w:t>
+      </w:r>
+      <w:proofErr w:type="gramEnd"/>
+      <w:r>
+        <w:t xml:space="preserve">5): </w:t>
+      </w:r>
+      <w:proofErr w:type="spellStart"/>
+      <w:r>
+        <w:t>Transpozycja</w:t>
+      </w:r>
+      <w:proofErr w:type="spellEnd"/>
+      <w:r>
+        <w:t xml:space="preserve"> </w:t>
+      </w:r>
+      <w:proofErr w:type="spellStart"/>
+      <w:r>
+        <w:t>DataGrid</w:t>
+      </w:r>
+      <w:proofErr w:type="spellEnd"/>
+      <w:r>
+        <w:t xml:space="preserve"> View....</w:t>
+      </w:r>
+    </w:p>
+    <w:p/>
+    <w:p>
+      <w:pPr>
+        <w:pStyle w:val="Heading2"/>
         <w:spacing w:line="360" w:lineRule="auto"/>
         <w:rPr>
-          <w:rStyle w:val="Odwoaniedelikatne"/>
-        </w:rPr>
-      </w:pPr>
-      <w:r>
-        <w:rPr>
-          <w:rStyle w:val="Odwoaniedelikatne"/>
-        </w:rPr>
-        <w:t xml:space="preserve">Main </w:t>
-      </w:r>
-      <w:r>
-        <w:rPr>
-          <w:rStyle w:val="Odwoaniedelikatne"/>
-        </w:rPr>
-        <w:t>Tasks  (sorted with priority 1-5) TODO:</w:t>
-      </w:r>
-    </w:p>
-    <w:p>
-      <w:pPr>
-        <w:spacing w:after="80" w:line="240" w:lineRule="auto"/>
-      </w:pPr>
-      <w:r>
-        <w:rPr>
-          <w:b/>
-          <w:lang w:val="pl-PL"/>
-        </w:rPr>
-        <w:t>All(1): CODE REFACTORING</w:t>
-      </w:r>
-      <w:r>
-        <w:rPr>
-          <w:lang w:val="pl-PL"/>
-        </w:rPr>
-        <w:t xml:space="preserve"> - </w:t>
-      </w:r>
-      <w:proofErr w:type="spellStart"/>
-      <w:r>
-        <w:rPr>
-          <w:lang w:val="pl-PL"/>
-        </w:rPr>
-        <w:t>Spojnosc</w:t>
-      </w:r>
-      <w:proofErr w:type="spellEnd"/>
-      <w:r>
-        <w:rPr>
-          <w:lang w:val="pl-PL"/>
-        </w:rPr>
-        <w:t xml:space="preserve"> nazw: widok = to co widzimy </w:t>
-      </w:r>
-      <w:proofErr w:type="spellStart"/>
-      <w:r>
-        <w:rPr>
-          <w:lang w:val="pl-PL"/>
-        </w:rPr>
-        <w:t>bezposrednio</w:t>
-      </w:r>
-      <w:proofErr w:type="spellEnd"/>
-      <w:r>
-        <w:rPr>
-          <w:lang w:val="pl-PL"/>
-        </w:rPr>
-        <w:t xml:space="preserve"> w </w:t>
-      </w:r>
-      <w:proofErr w:type="spellStart"/>
-      <w:r>
-        <w:rPr>
-          <w:lang w:val="pl-PL"/>
-        </w:rPr>
-        <w:t>apps</w:t>
-      </w:r>
-      <w:proofErr w:type="spellEnd"/>
-      <w:r>
-        <w:rPr>
-          <w:lang w:val="pl-PL"/>
-        </w:rPr>
-        <w:t>.</w:t>
-      </w:r>
-      <w:r>
-        <w:rPr>
-          <w:lang w:val="pl-PL"/>
-        </w:rPr>
-        <w:t>[</w:t>
-      </w:r>
-      <w:r>
-        <w:rPr>
-          <w:lang w:val="pl-PL"/>
-        </w:rPr>
-        <w:t xml:space="preserve"> </w:t>
-      </w:r>
-      <w:proofErr w:type="spellStart"/>
-      <w:r>
-        <w:t>Eventy</w:t>
-      </w:r>
-      <w:proofErr w:type="spellEnd"/>
-      <w:r>
-        <w:t xml:space="preserve"> – </w:t>
-      </w:r>
-      <w:proofErr w:type="spellStart"/>
-      <w:r>
-        <w:t>RaiseEventSTH</w:t>
-      </w:r>
-      <w:proofErr w:type="spellEnd"/>
-      <w:r>
-        <w:t xml:space="preserve">] [Delegates - </w:t>
-      </w:r>
-      <w:proofErr w:type="spellStart"/>
-      <w:r>
-        <w:t>ViewName_DelegateName</w:t>
-      </w:r>
-      <w:proofErr w:type="spellEnd"/>
-      <w:r>
-        <w:t>] [</w:t>
-      </w:r>
-      <w:proofErr w:type="spellStart"/>
-      <w:r>
-        <w:t>Kolejnosc</w:t>
-      </w:r>
-      <w:proofErr w:type="spellEnd"/>
-      <w:r>
-        <w:t xml:space="preserve"> </w:t>
-      </w:r>
-      <w:proofErr w:type="spellStart"/>
-      <w:r>
-        <w:t>metod</w:t>
-      </w:r>
-      <w:proofErr w:type="spellEnd"/>
-      <w:r>
-        <w:t xml:space="preserve"> w </w:t>
-      </w:r>
-      <w:proofErr w:type="spellStart"/>
-      <w:r>
-        <w:t>klasach</w:t>
-      </w:r>
-      <w:proofErr w:type="spellEnd"/>
-      <w:r>
-        <w:t xml:space="preserve"> w </w:t>
-      </w:r>
-      <w:proofErr w:type="spellStart"/>
-      <w:r>
-        <w:t>sekcji</w:t>
-      </w:r>
-      <w:proofErr w:type="spellEnd"/>
-      <w:r>
-        <w:t xml:space="preserve"> Clean Code</w:t>
-      </w:r>
-      <w:r>
-        <w:t xml:space="preserve"> – </w:t>
-      </w:r>
-      <w:r>
-        <w:rPr>
-          <w:b/>
-        </w:rPr>
-        <w:t>USE #REGION</w:t>
-      </w:r>
-      <w:r>
-        <w:t xml:space="preserve"> </w:t>
-      </w:r>
-      <w:r>
-        <w:rPr>
-          <w:b/>
-        </w:rPr>
-        <w:t>MANDATORY</w:t>
-      </w:r>
-      <w:r>
-        <w:t>]</w:t>
-      </w:r>
-    </w:p>
-    <w:p>
-      <w:pPr>
-        <w:spacing w:after="80" w:line="240" w:lineRule="auto"/>
-        <w:rPr>
-          <w:lang w:val="pl-PL"/>
-        </w:rPr>
-      </w:pPr>
-      <w:r>
-        <w:rPr>
-          <w:lang w:val="pl-PL"/>
-        </w:rPr>
-        <w:t xml:space="preserve">Patryk(1): Obróbka danych przy </w:t>
-      </w:r>
-      <w:proofErr w:type="spellStart"/>
-      <w:r>
-        <w:rPr>
-          <w:lang w:val="pl-PL"/>
-        </w:rPr>
-        <w:t>DataGridzie</w:t>
-      </w:r>
-      <w:proofErr w:type="spellEnd"/>
-      <w:r>
-        <w:rPr>
-          <w:lang w:val="pl-PL"/>
-        </w:rPr>
-        <w:t>(obliczenia)!!!!</w:t>
-      </w:r>
-    </w:p>
-    <w:p>
-      <w:pPr>
-        <w:spacing w:after="80" w:line="240" w:lineRule="auto"/>
-        <w:rPr>
-          <w:lang w:val="pl-PL"/>
-        </w:rPr>
-      </w:pPr>
-      <w:r>
-        <w:rPr>
-          <w:lang w:val="pl-PL"/>
-        </w:rPr>
-        <w:t xml:space="preserve">Cezary(1): </w:t>
-      </w:r>
-      <w:proofErr w:type="spellStart"/>
-      <w:r>
-        <w:rPr>
-          <w:lang w:val="pl-PL"/>
-        </w:rPr>
-        <w:t>Reports</w:t>
-      </w:r>
-      <w:proofErr w:type="spellEnd"/>
-      <w:r>
-        <w:rPr>
-          <w:lang w:val="pl-PL"/>
-        </w:rPr>
-        <w:t xml:space="preserve"> (</w:t>
-      </w:r>
-      <w:proofErr w:type="spellStart"/>
-      <w:r>
-        <w:rPr>
-          <w:lang w:val="pl-PL"/>
-        </w:rPr>
-        <w:t>podzial</w:t>
-      </w:r>
-      <w:proofErr w:type="spellEnd"/>
-      <w:r>
-        <w:rPr>
-          <w:lang w:val="pl-PL"/>
-        </w:rPr>
-        <w:t xml:space="preserve"> w bazie na Bilans, </w:t>
-      </w:r>
-      <w:proofErr w:type="spellStart"/>
-      <w:r>
-        <w:rPr>
-          <w:lang w:val="pl-PL"/>
-        </w:rPr>
-        <w:t>RZiS</w:t>
-      </w:r>
-      <w:proofErr w:type="spellEnd"/>
-      <w:r>
-        <w:rPr>
-          <w:lang w:val="pl-PL"/>
-        </w:rPr>
-        <w:t>, cala reszta)!!!!!</w:t>
-      </w:r>
-    </w:p>
-    <w:p>
-      <w:pPr>
-        <w:spacing w:after="80" w:line="240" w:lineRule="auto"/>
-        <w:rPr>
-          <w:rStyle w:val="Odwoaniedelikatne"/>
-        </w:rPr>
-      </w:pPr>
-      <w:proofErr w:type="spellStart"/>
-      <w:r>
-        <w:rPr>
-          <w:b/>
-        </w:rPr>
-        <w:t>Sth</w:t>
-      </w:r>
-      <w:proofErr w:type="spellEnd"/>
-      <w:r>
-        <w:rPr>
-          <w:b/>
-        </w:rPr>
-        <w:t>(1):</w:t>
-      </w:r>
-      <w:r>
-        <w:t xml:space="preserve"> Implement using </w:t>
-      </w:r>
-      <w:r>
-        <w:rPr>
-          <w:b/>
-        </w:rPr>
-        <w:t>Event Aggregator</w:t>
-      </w:r>
-      <w:r>
-        <w:t xml:space="preserve"> </w:t>
-      </w:r>
-      <w:r>
-        <w:t>in code</w:t>
-      </w:r>
-    </w:p>
-    <w:p>
-      <w:pPr>
-        <w:spacing w:after="80" w:line="240" w:lineRule="auto"/>
-        <w:rPr>
-          <w:lang w:val="pl-PL"/>
-        </w:rPr>
-      </w:pPr>
-      <w:r>
-        <w:rPr>
-          <w:lang w:val="pl-PL"/>
-        </w:rPr>
-        <w:t xml:space="preserve">Cezary(2): </w:t>
-      </w:r>
-      <w:proofErr w:type="spellStart"/>
-      <w:r>
-        <w:rPr>
-          <w:lang w:val="pl-PL"/>
-        </w:rPr>
-        <w:t>Clean</w:t>
-      </w:r>
-      <w:proofErr w:type="spellEnd"/>
-      <w:r>
-        <w:rPr>
-          <w:lang w:val="pl-PL"/>
-        </w:rPr>
-        <w:t xml:space="preserve"> -</w:t>
-      </w:r>
-      <w:r>
-        <w:rPr>
-          <w:lang w:val="pl-PL"/>
-        </w:rPr>
-        <w:t xml:space="preserve">&gt; </w:t>
-      </w:r>
-      <w:proofErr w:type="spellStart"/>
-      <w:r>
-        <w:rPr>
-          <w:lang w:val="pl-PL"/>
-        </w:rPr>
-        <w:t>ServiceLocator</w:t>
-      </w:r>
-      <w:proofErr w:type="spellEnd"/>
-      <w:r>
-        <w:rPr>
-          <w:lang w:val="pl-PL"/>
-        </w:rPr>
-        <w:t xml:space="preserve"> -&gt; </w:t>
-      </w:r>
-      <w:proofErr w:type="spellStart"/>
-      <w:r>
-        <w:rPr>
-          <w:lang w:val="pl-PL"/>
-        </w:rPr>
-        <w:t>dodac</w:t>
-      </w:r>
-      <w:proofErr w:type="spellEnd"/>
-      <w:r>
-        <w:rPr>
-          <w:lang w:val="pl-PL"/>
-        </w:rPr>
-        <w:t xml:space="preserve"> funkcj</w:t>
-      </w:r>
-      <w:r>
-        <w:rPr>
-          <w:lang w:val="pl-PL"/>
-        </w:rPr>
-        <w:t xml:space="preserve">e usuwania ze </w:t>
-      </w:r>
-      <w:proofErr w:type="spellStart"/>
-      <w:r>
-        <w:rPr>
-          <w:lang w:val="pl-PL"/>
-        </w:rPr>
-        <w:t>slownika</w:t>
-      </w:r>
-      <w:proofErr w:type="spellEnd"/>
-      <w:r>
-        <w:rPr>
-          <w:lang w:val="pl-PL"/>
-        </w:rPr>
-        <w:t xml:space="preserve">. </w:t>
-      </w:r>
-      <w:proofErr w:type="spellStart"/>
-      <w:r>
-        <w:rPr>
-          <w:lang w:val="pl-PL"/>
-        </w:rPr>
-        <w:t>Clean</w:t>
-      </w:r>
-      <w:proofErr w:type="spellEnd"/>
-      <w:r>
-        <w:rPr>
-          <w:lang w:val="pl-PL"/>
-        </w:rPr>
-        <w:t xml:space="preserve"> </w:t>
-      </w:r>
-      <w:proofErr w:type="spellStart"/>
-      <w:r>
-        <w:rPr>
-          <w:lang w:val="pl-PL"/>
-        </w:rPr>
-        <w:t>bedzie</w:t>
-      </w:r>
-      <w:proofErr w:type="spellEnd"/>
-      <w:r>
-        <w:rPr>
-          <w:lang w:val="pl-PL"/>
-        </w:rPr>
-        <w:t xml:space="preserve"> szybszy</w:t>
-      </w:r>
-      <w:r>
-        <w:rPr>
-          <w:lang w:val="pl-PL"/>
-        </w:rPr>
-        <w:t xml:space="preserve">, albo </w:t>
-      </w:r>
-      <w:proofErr w:type="spellStart"/>
-      <w:r>
-        <w:rPr>
-          <w:lang w:val="pl-PL"/>
-        </w:rPr>
-        <w:t>przerzucic</w:t>
-      </w:r>
-      <w:proofErr w:type="spellEnd"/>
-      <w:r>
-        <w:rPr>
-          <w:lang w:val="pl-PL"/>
-        </w:rPr>
-        <w:t xml:space="preserve"> się na </w:t>
-      </w:r>
-      <w:r>
-        <w:rPr>
-          <w:b/>
-          <w:lang w:val="pl-PL"/>
-        </w:rPr>
-        <w:t xml:space="preserve">PRISM Service </w:t>
-      </w:r>
-      <w:proofErr w:type="spellStart"/>
-      <w:r>
-        <w:rPr>
-          <w:b/>
-          <w:lang w:val="pl-PL"/>
-        </w:rPr>
-        <w:t>Locator</w:t>
-      </w:r>
-      <w:proofErr w:type="spellEnd"/>
-    </w:p>
-    <w:p>
-      <w:pPr>
-        <w:spacing w:after="80" w:line="240" w:lineRule="auto"/>
-        <w:rPr>
-          <w:lang w:val="pl-PL"/>
-        </w:rPr>
-      </w:pPr>
-      <w:r>
-        <w:rPr>
-          <w:lang w:val="pl-PL"/>
-        </w:rPr>
-        <w:t xml:space="preserve">Cezary(2): </w:t>
-      </w:r>
-      <w:proofErr w:type="spellStart"/>
-      <w:r>
-        <w:rPr>
-          <w:lang w:val="pl-PL"/>
-        </w:rPr>
-        <w:t>Spolki</w:t>
-      </w:r>
-      <w:proofErr w:type="spellEnd"/>
-      <w:r>
-        <w:rPr>
-          <w:lang w:val="pl-PL"/>
-        </w:rPr>
-        <w:t xml:space="preserve"> - nowe </w:t>
-      </w:r>
-      <w:proofErr w:type="spellStart"/>
-      <w:r>
-        <w:rPr>
-          <w:lang w:val="pl-PL"/>
-        </w:rPr>
-        <w:t>zakladki</w:t>
-      </w:r>
-      <w:proofErr w:type="spellEnd"/>
-      <w:r>
-        <w:rPr>
-          <w:lang w:val="pl-PL"/>
-        </w:rPr>
-        <w:t xml:space="preserve"> - </w:t>
-      </w:r>
-      <w:proofErr w:type="spellStart"/>
-      <w:r>
-        <w:rPr>
-          <w:lang w:val="pl-PL"/>
-        </w:rPr>
-        <w:t>new</w:t>
-      </w:r>
-      <w:proofErr w:type="spellEnd"/>
-      <w:r>
-        <w:rPr>
-          <w:lang w:val="pl-PL"/>
-        </w:rPr>
-        <w:t xml:space="preserve"> </w:t>
-      </w:r>
-      <w:proofErr w:type="spellStart"/>
-      <w:r>
-        <w:rPr>
-          <w:lang w:val="pl-PL"/>
-        </w:rPr>
-        <w:t>Tabbed</w:t>
-      </w:r>
-      <w:proofErr w:type="spellEnd"/>
-      <w:r>
-        <w:rPr>
-          <w:lang w:val="pl-PL"/>
-        </w:rPr>
-        <w:t xml:space="preserve"> </w:t>
-      </w:r>
-      <w:proofErr w:type="spellStart"/>
-      <w:r>
-        <w:rPr>
-          <w:lang w:val="pl-PL"/>
-        </w:rPr>
-        <w:t>Vi</w:t>
-      </w:r>
-      <w:r>
-        <w:rPr>
-          <w:lang w:val="pl-PL"/>
-        </w:rPr>
-        <w:t>ew</w:t>
-      </w:r>
-      <w:proofErr w:type="spellEnd"/>
-      <w:r>
-        <w:rPr>
-          <w:lang w:val="pl-PL"/>
-        </w:rPr>
-        <w:t xml:space="preserve"> </w:t>
-      </w:r>
-      <w:proofErr w:type="spellStart"/>
-      <w:r>
-        <w:rPr>
-          <w:lang w:val="pl-PL"/>
-        </w:rPr>
-        <w:t>Provider</w:t>
-      </w:r>
-      <w:proofErr w:type="spellEnd"/>
-      <w:r>
-        <w:rPr>
-          <w:lang w:val="pl-PL"/>
-        </w:rPr>
-        <w:t>(</w:t>
-      </w:r>
-      <w:proofErr w:type="spellStart"/>
-      <w:r>
-        <w:rPr>
-          <w:lang w:val="pl-PL"/>
-        </w:rPr>
-        <w:t>Internal</w:t>
-      </w:r>
-      <w:proofErr w:type="spellEnd"/>
-      <w:r>
-        <w:rPr>
-          <w:lang w:val="pl-PL"/>
-        </w:rPr>
-        <w:t xml:space="preserve">) – </w:t>
-      </w:r>
-      <w:proofErr w:type="spellStart"/>
-      <w:r>
-        <w:rPr>
-          <w:lang w:val="pl-PL"/>
-        </w:rPr>
-        <w:t>zrobic</w:t>
-      </w:r>
-      <w:proofErr w:type="spellEnd"/>
-      <w:r>
-        <w:rPr>
-          <w:lang w:val="pl-PL"/>
-        </w:rPr>
-        <w:t xml:space="preserve"> </w:t>
-      </w:r>
-      <w:r>
-        <w:rPr>
-          <w:lang w:val="pl-PL"/>
-        </w:rPr>
-        <w:t xml:space="preserve">tak, </w:t>
-      </w:r>
-      <w:proofErr w:type="spellStart"/>
-      <w:r>
-        <w:rPr>
-          <w:lang w:val="pl-PL"/>
-        </w:rPr>
-        <w:t>zeby</w:t>
-      </w:r>
-      <w:proofErr w:type="spellEnd"/>
-      <w:r>
-        <w:rPr>
-          <w:lang w:val="pl-PL"/>
-        </w:rPr>
-        <w:t xml:space="preserve"> nie </w:t>
-      </w:r>
-      <w:proofErr w:type="spellStart"/>
-      <w:r>
-        <w:rPr>
-          <w:lang w:val="pl-PL"/>
-        </w:rPr>
-        <w:t>bylo</w:t>
-      </w:r>
-      <w:proofErr w:type="spellEnd"/>
-      <w:r>
-        <w:rPr>
-          <w:lang w:val="pl-PL"/>
-        </w:rPr>
-        <w:t xml:space="preserve"> burdelu</w:t>
-      </w:r>
-    </w:p>
-    <w:p>
-      <w:pPr>
-        <w:spacing w:after="80" w:line="240" w:lineRule="auto"/>
-        <w:rPr>
-          <w:color w:val="BFBFBF" w:themeColor="background1" w:themeShade="BF"/>
-        </w:rPr>
-      </w:pPr>
-      <w:proofErr w:type="spellStart"/>
-      <w:r>
-        <w:rPr>
-          <w:color w:val="BFBFBF" w:themeColor="background1" w:themeShade="BF"/>
-        </w:rPr>
-        <w:t>Cezary</w:t>
-      </w:r>
-      <w:proofErr w:type="spellEnd"/>
-      <w:r>
-        <w:rPr>
-          <w:color w:val="BFBFBF" w:themeColor="background1" w:themeShade="BF"/>
-        </w:rPr>
-        <w:t>(2): Chart Service Provider Interface(</w:t>
-      </w:r>
-      <w:proofErr w:type="spellStart"/>
-      <w:r>
-        <w:rPr>
-          <w:color w:val="BFBFBF" w:themeColor="background1" w:themeShade="BF"/>
-        </w:rPr>
-        <w:t>GetData</w:t>
-      </w:r>
-      <w:proofErr w:type="spellEnd"/>
-      <w:r>
-        <w:rPr>
-          <w:color w:val="BFBFBF" w:themeColor="background1" w:themeShade="BF"/>
-        </w:rPr>
-        <w:t>(), Refresh(), Delegate do Company Changed?)</w:t>
-      </w:r>
-    </w:p>
-    <w:p>
-      <w:pPr>
-        <w:spacing w:after="80" w:line="240" w:lineRule="auto"/>
-        <w:rPr>
-          <w:color w:val="BFBFBF" w:themeColor="background1" w:themeShade="BF"/>
-          <w:lang w:val="pl-PL"/>
-        </w:rPr>
-      </w:pPr>
-      <w:r>
-        <w:rPr>
-          <w:color w:val="BFBFBF" w:themeColor="background1" w:themeShade="BF"/>
-          <w:lang w:val="pl-PL"/>
-        </w:rPr>
-        <w:t xml:space="preserve">Cezary(2): Chart - Zaznaczasz </w:t>
-      </w:r>
-      <w:proofErr w:type="spellStart"/>
-      <w:r>
-        <w:rPr>
-          <w:color w:val="BFBFBF" w:themeColor="background1" w:themeShade="BF"/>
-          <w:lang w:val="pl-PL"/>
-        </w:rPr>
-        <w:t>kolumne</w:t>
-      </w:r>
-      <w:proofErr w:type="spellEnd"/>
-      <w:r>
-        <w:rPr>
-          <w:color w:val="BFBFBF" w:themeColor="background1" w:themeShade="BF"/>
-          <w:lang w:val="pl-PL"/>
-        </w:rPr>
-        <w:t xml:space="preserve">, </w:t>
-      </w:r>
-      <w:proofErr w:type="spellStart"/>
-      <w:r>
-        <w:rPr>
-          <w:color w:val="BFBFBF" w:themeColor="background1" w:themeShade="BF"/>
-          <w:lang w:val="pl-PL"/>
-        </w:rPr>
-        <w:t>wyswietl</w:t>
-      </w:r>
-      <w:proofErr w:type="spellEnd"/>
-      <w:r>
-        <w:rPr>
-          <w:color w:val="BFBFBF" w:themeColor="background1" w:themeShade="BF"/>
-          <w:lang w:val="pl-PL"/>
-        </w:rPr>
-        <w:t xml:space="preserve"> wykres</w:t>
-      </w:r>
-    </w:p>
-    <w:p>
-      <w:pPr>
-        <w:spacing w:after="80" w:line="240" w:lineRule="auto"/>
-        <w:rPr>
-          <w:lang w:val="pl-PL"/>
-        </w:rPr>
-      </w:pPr>
-      <w:r>
-        <w:rPr>
-          <w:lang w:val="pl-PL"/>
-        </w:rPr>
-        <w:t xml:space="preserve">Cezary(3): Dezaktywacja </w:t>
-      </w:r>
-      <w:proofErr w:type="spellStart"/>
-      <w:r>
-        <w:rPr>
-          <w:lang w:val="pl-PL"/>
-        </w:rPr>
-        <w:t>CsvUpload_SaveDB</w:t>
-      </w:r>
-      <w:proofErr w:type="spellEnd"/>
-    </w:p>
-    <w:p>
-      <w:pPr>
-        <w:spacing w:after="80" w:line="240" w:lineRule="auto"/>
-        <w:rPr>
-          <w:lang w:val="pl-PL"/>
-        </w:rPr>
-      </w:pPr>
-      <w:r>
-        <w:rPr>
-          <w:lang w:val="pl-PL"/>
-        </w:rPr>
-        <w:t xml:space="preserve">Cezary(3): Wykres </w:t>
-      </w:r>
-      <w:proofErr w:type="spellStart"/>
-      <w:r>
-        <w:rPr>
-          <w:lang w:val="pl-PL"/>
-        </w:rPr>
-        <w:t>funkcjonalnosc</w:t>
-      </w:r>
-      <w:proofErr w:type="spellEnd"/>
-      <w:r>
-        <w:rPr>
-          <w:lang w:val="pl-PL"/>
-        </w:rPr>
-        <w:t>(wybierz max, ogr</w:t>
-      </w:r>
-      <w:r>
-        <w:rPr>
-          <w:lang w:val="pl-PL"/>
-        </w:rPr>
-        <w:t xml:space="preserve">anicz </w:t>
-      </w:r>
-      <w:proofErr w:type="spellStart"/>
-      <w:r>
-        <w:rPr>
-          <w:lang w:val="pl-PL"/>
-        </w:rPr>
-        <w:t>ilosc</w:t>
-      </w:r>
-      <w:proofErr w:type="spellEnd"/>
-      <w:r>
-        <w:rPr>
-          <w:lang w:val="pl-PL"/>
-        </w:rPr>
-        <w:t xml:space="preserve"> danych(raporty z 2 </w:t>
-      </w:r>
-      <w:r>
-        <w:rPr>
-          <w:lang w:val="pl-PL"/>
-        </w:rPr>
-        <w:t xml:space="preserve">lat </w:t>
-      </w:r>
-      <w:proofErr w:type="spellStart"/>
-      <w:r>
-        <w:rPr>
-          <w:lang w:val="pl-PL"/>
-        </w:rPr>
-        <w:t>domyslnie</w:t>
-      </w:r>
-      <w:proofErr w:type="spellEnd"/>
-      <w:r>
-        <w:rPr>
-          <w:lang w:val="pl-PL"/>
-        </w:rPr>
-        <w:t>), kolorystyka danych, ...)</w:t>
-      </w:r>
-    </w:p>
-    <w:p>
-      <w:pPr>
-        <w:spacing w:after="80" w:line="240" w:lineRule="auto"/>
-        <w:rPr>
-          <w:lang w:val="pl-PL"/>
-        </w:rPr>
-      </w:pPr>
-      <w:r>
-        <w:rPr>
-          <w:lang w:val="pl-PL"/>
-        </w:rPr>
-        <w:t xml:space="preserve">Cezary(5): </w:t>
-      </w:r>
-      <w:proofErr w:type="spellStart"/>
-      <w:r>
-        <w:rPr>
-          <w:lang w:val="pl-PL"/>
-        </w:rPr>
-        <w:t>Add</w:t>
-      </w:r>
-      <w:proofErr w:type="spellEnd"/>
-      <w:r>
-        <w:rPr>
-          <w:lang w:val="pl-PL"/>
-        </w:rPr>
-        <w:t xml:space="preserve"> </w:t>
-      </w:r>
-      <w:proofErr w:type="spellStart"/>
-      <w:r>
-        <w:rPr>
-          <w:lang w:val="pl-PL"/>
-        </w:rPr>
-        <w:t>Companies</w:t>
-      </w:r>
-      <w:proofErr w:type="spellEnd"/>
-      <w:r>
-        <w:rPr>
-          <w:lang w:val="pl-PL"/>
-        </w:rPr>
-        <w:t>/</w:t>
-      </w:r>
-      <w:proofErr w:type="spellStart"/>
-      <w:r>
-        <w:rPr>
-          <w:lang w:val="pl-PL"/>
-        </w:rPr>
-        <w:t>Reports</w:t>
-      </w:r>
-      <w:proofErr w:type="spellEnd"/>
-      <w:r>
-        <w:rPr>
-          <w:lang w:val="pl-PL"/>
-        </w:rPr>
-        <w:t xml:space="preserve"> w watkach(inny </w:t>
-      </w:r>
-      <w:proofErr w:type="spellStart"/>
-      <w:r>
-        <w:rPr>
-          <w:lang w:val="pl-PL"/>
-        </w:rPr>
-        <w:t>sposob</w:t>
-      </w:r>
-      <w:proofErr w:type="spellEnd"/>
-      <w:r>
-        <w:rPr>
-          <w:lang w:val="pl-PL"/>
-        </w:rPr>
-        <w:t xml:space="preserve"> blokowania aplikacji)</w:t>
-      </w:r>
-    </w:p>
-    <w:p>
-      <w:pPr>
-        <w:spacing w:after="80" w:line="240" w:lineRule="auto"/>
-        <w:rPr>
-          <w:lang w:val="pl-PL"/>
-        </w:rPr>
-      </w:pPr>
-      <w:r>
-        <w:rPr>
-          <w:lang w:val="pl-PL"/>
-        </w:rPr>
-        <w:t xml:space="preserve">Cezary(5): </w:t>
-      </w:r>
-      <w:r>
-        <w:rPr>
-          <w:lang w:val="pl-PL"/>
-        </w:rPr>
-        <w:t xml:space="preserve">Odpalenie bazy na innym </w:t>
-      </w:r>
-      <w:proofErr w:type="spellStart"/>
-      <w:r>
-        <w:rPr>
-          <w:lang w:val="pl-PL"/>
-        </w:rPr>
-        <w:t>watku</w:t>
-      </w:r>
-      <w:proofErr w:type="spellEnd"/>
-      <w:r>
-        <w:rPr>
-          <w:lang w:val="pl-PL"/>
-        </w:rPr>
-        <w:t>.</w:t>
-      </w:r>
-    </w:p>
-    <w:p>
-      <w:pPr>
-        <w:spacing w:after="80" w:line="240" w:lineRule="auto"/>
-        <w:rPr>
-          <w:lang w:val="pl-PL"/>
-        </w:rPr>
-      </w:pPr>
-      <w:r>
-        <w:rPr>
-          <w:lang w:val="pl-PL"/>
-        </w:rPr>
-        <w:t xml:space="preserve">Patryk(5): </w:t>
-      </w:r>
-      <w:r>
-        <w:rPr>
-          <w:lang w:val="pl-PL"/>
-        </w:rPr>
-        <w:t xml:space="preserve">Filtr </w:t>
-      </w:r>
-      <w:proofErr w:type="spellStart"/>
-      <w:r>
-        <w:rPr>
-          <w:lang w:val="pl-PL"/>
-        </w:rPr>
-        <w:t>Box</w:t>
-      </w:r>
-      <w:proofErr w:type="spellEnd"/>
-      <w:r>
-        <w:rPr>
-          <w:lang w:val="pl-PL"/>
-        </w:rPr>
-        <w:t xml:space="preserve"> - Aktualizacja cofanie, je</w:t>
-      </w:r>
-      <w:r>
-        <w:rPr>
-          <w:lang w:val="pl-PL"/>
-        </w:rPr>
-        <w:t xml:space="preserve">dnorazowe wczytywanie z bazy(z </w:t>
-      </w:r>
-      <w:proofErr w:type="spellStart"/>
-      <w:r>
-        <w:rPr>
-          <w:lang w:val="pl-PL"/>
-        </w:rPr>
-        <w:t>poczatku</w:t>
-      </w:r>
-      <w:proofErr w:type="spellEnd"/>
-      <w:r>
-        <w:rPr>
-          <w:lang w:val="pl-PL"/>
-        </w:rPr>
-        <w:t xml:space="preserve">, </w:t>
-      </w:r>
-      <w:proofErr w:type="spellStart"/>
-      <w:r>
-        <w:rPr>
-          <w:lang w:val="pl-PL"/>
-        </w:rPr>
-        <w:t>pozniej</w:t>
-      </w:r>
-      <w:proofErr w:type="spellEnd"/>
-      <w:r>
-        <w:rPr>
-          <w:lang w:val="pl-PL"/>
-        </w:rPr>
-        <w:t xml:space="preserve"> obiekty lokalnie - </w:t>
-      </w:r>
-      <w:proofErr w:type="spellStart"/>
-      <w:r>
-        <w:rPr>
-          <w:lang w:val="pl-PL"/>
-        </w:rPr>
-        <w:t>async</w:t>
-      </w:r>
-      <w:proofErr w:type="spellEnd"/>
-      <w:r>
-        <w:rPr>
-          <w:lang w:val="pl-PL"/>
-        </w:rPr>
-        <w:t>)</w:t>
-      </w:r>
-    </w:p>
-    <w:p>
-      <w:pPr>
-        <w:spacing w:after="80" w:line="240" w:lineRule="auto"/>
-      </w:pPr>
-      <w:proofErr w:type="spellStart"/>
-      <w:r>
-        <w:t>Patryk</w:t>
-      </w:r>
-      <w:proofErr w:type="spellEnd"/>
-      <w:r>
-        <w:t xml:space="preserve">(5): </w:t>
-      </w:r>
-      <w:proofErr w:type="spellStart"/>
-      <w:r>
-        <w:t>Transpozycja</w:t>
-      </w:r>
-      <w:proofErr w:type="spellEnd"/>
-      <w:r>
-        <w:t xml:space="preserve"> </w:t>
-      </w:r>
-      <w:proofErr w:type="spellStart"/>
-      <w:r>
-        <w:t>DataGrid</w:t>
-      </w:r>
-      <w:proofErr w:type="spellEnd"/>
-      <w:r>
-        <w:t xml:space="preserve"> View....</w:t>
-      </w:r>
-    </w:p>
-    <w:p/>
-    <w:p>
-      <w:pPr>
-        <w:pStyle w:val="Nagwek2"/>
-        <w:spacing w:line="360" w:lineRule="auto"/>
-        <w:rPr>
-          <w:rStyle w:val="Odwoaniedelikatne"/>
-        </w:rPr>
-      </w:pPr>
-      <w:r>
-        <w:rPr>
-          <w:rStyle w:val="Odwoaniedelikatne"/>
+          <w:rStyle w:val="SubtleReference"/>
+        </w:rPr>
+      </w:pPr>
+      <w:proofErr w:type="gramStart"/>
+      <w:r>
+        <w:rPr>
+          <w:rStyle w:val="SubtleReference"/>
         </w:rPr>
         <w:t xml:space="preserve">Key Money </w:t>
       </w:r>
       <w:r>
         <w:rPr>
-          <w:rStyle w:val="Odwoaniedelikatne"/>
+          <w:rStyle w:val="SubtleReference"/>
         </w:rPr>
         <w:t xml:space="preserve">MAKER </w:t>
       </w:r>
       <w:r>
         <w:rPr>
-          <w:rStyle w:val="Odwoaniedelikatne"/>
+          <w:rStyle w:val="SubtleReference"/>
         </w:rPr>
         <w:t>features.</w:t>
       </w:r>
-    </w:p>
-    <w:p>
-      <w:pPr>
-        <w:pStyle w:val="Akapitzlist"/>
+      <w:proofErr w:type="gramEnd"/>
+    </w:p>
+    <w:p>
+      <w:r>
+        <w:rPr>
+          <w:highlight w:val="green"/>
+        </w:rPr>
+        <w:t xml:space="preserve">GREEN </w:t>
+      </w:r>
+      <w:r>
+        <w:rPr>
+          <w:highlight w:val="green"/>
+        </w:rPr>
+        <w:t>–</w:t>
+      </w:r>
+      <w:r>
+        <w:t xml:space="preserve"> Implemented into application.</w:t>
+      </w:r>
+    </w:p>
+    <w:p>
+      <w:pPr>
+        <w:pStyle w:val="ListParagraph"/>
         <w:numPr>
           <w:ilvl w:val="0"/>
           <w:numId w:val="1"/>
         </w:numPr>
         <w:spacing w:line="360" w:lineRule="auto"/>
-      </w:pPr>
-      <w:proofErr w:type="spellStart"/>
-      <w:r>
+        <w:rPr>
+          <w:highlight w:val="green"/>
+        </w:rPr>
+      </w:pPr>
+      <w:proofErr w:type="spellStart"/>
+      <w:r>
+        <w:rPr>
+          <w:b/>
+          <w:color w:val="FF0000"/>
+          <w:highlight w:val="green"/>
+        </w:rPr>
         <w:t>RentaWieczysta</w:t>
       </w:r>
       <w:proofErr w:type="spellEnd"/>
       <w:r>
+        <w:rPr>
+          <w:highlight w:val="green"/>
+        </w:rPr>
         <w:t xml:space="preserve"> (Calculated)</w:t>
       </w:r>
-    </w:p>
-    <w:p>
-      <w:pPr>
-        <w:pStyle w:val="Akapitzlist"/>
+      <w:r>
+        <w:rPr>
+          <w:highlight w:val="green"/>
+        </w:rPr>
+        <w:t xml:space="preserve"> </w:t>
+      </w:r>
+      <w:r>
+        <w:t xml:space="preserve">– </w:t>
+      </w:r>
+      <w:proofErr w:type="spellStart"/>
+      <w:r>
+        <w:t>ver</w:t>
+      </w:r>
+      <w:proofErr w:type="spellEnd"/>
+      <w:r>
+        <w:t xml:space="preserve"> 0</w:t>
+      </w:r>
+    </w:p>
+    <w:p>
+      <w:pPr>
+        <w:pStyle w:val="ListParagraph"/>
         <w:numPr>
           <w:ilvl w:val="0"/>
           <w:numId w:val="1"/>
         </w:numPr>
         <w:spacing w:line="360" w:lineRule="auto"/>
       </w:pPr>
-      <w:proofErr w:type="spellStart"/>
-      <w:r>
-        <w:t>RentaWieczysta</w:t>
-      </w:r>
-      <w:proofErr w:type="spellEnd"/>
-      <w:r>
-        <w:t xml:space="preserve"> (Stored ? where ? how to scan through ?)</w:t>
-      </w:r>
-    </w:p>
-    <w:p>
-      <w:pPr>
-        <w:pStyle w:val="Akapitzlist"/>
+      <w:r>
+        <w:rPr>
+          <w:color w:val="FF0000"/>
+        </w:rPr>
+        <w:lastRenderedPageBreak/>
+        <w:t xml:space="preserve">DCF (Discounted Cash Flow Value) </w:t>
+      </w:r>
+      <w:proofErr w:type="spellStart"/>
+      <w:r>
+        <w:t>Wycena</w:t>
+      </w:r>
+      <w:proofErr w:type="spellEnd"/>
+      <w:r>
+        <w:t xml:space="preserve"> DCF. (Most hardcore to do, many external parameters… - very close to TV although DCF is good for new dynamic good potential clear business model like BENEFIT SYSTEM.)</w:t>
+      </w:r>
+    </w:p>
+    <w:p>
+      <w:pPr>
+        <w:pStyle w:val="ListParagraph"/>
         <w:numPr>
           <w:ilvl w:val="0"/>
           <w:numId w:val="1"/>
@@ -1170,11 +795,20 @@
       </w:pPr>
       <w:proofErr w:type="spellStart"/>
       <w:r>
+        <w:rPr>
+          <w:color w:val="FF0000"/>
+        </w:rPr>
         <w:t>Volumen</w:t>
       </w:r>
       <w:proofErr w:type="spellEnd"/>
       <w:r>
-        <w:t xml:space="preserve"> Signal’s ( how to catch ? how to judge if is positive volume(positive information ) or negative(bad </w:t>
+        <w:rPr>
+          <w:color w:val="FF0000"/>
+        </w:rPr>
+        <w:t xml:space="preserve"> Signal’s</w:t>
+      </w:r>
+      <w:r>
+        <w:t xml:space="preserve"> ( how to catch ? how to judge if is positive volume(positive information ) or negative(bad </w:t>
       </w:r>
       <w:proofErr w:type="spellStart"/>
       <w:r>
@@ -1187,7 +821,7 @@
     </w:p>
     <w:p>
       <w:pPr>
-        <w:pStyle w:val="Akapitzlist"/>
+        <w:pStyle w:val="ListParagraph"/>
         <w:numPr>
           <w:ilvl w:val="0"/>
           <w:numId w:val="1"/>
@@ -1195,7 +829,15 @@
         <w:spacing w:line="360" w:lineRule="auto"/>
       </w:pPr>
       <w:r>
-        <w:lastRenderedPageBreak/>
+        <w:rPr>
+          <w:color w:val="FF0000"/>
+        </w:rPr>
+        <w:t>WEB Scanner</w:t>
+      </w:r>
+      <w:r>
+        <w:t xml:space="preserve"> - </w:t>
+      </w:r>
+      <w:r>
         <w:t xml:space="preserve">When quarter result comes out especially in hot season, there is a need for fast selection of companies that behave extra-ordinary. That with point (3) gives us possible investor’s money </w:t>
       </w:r>
       <w:proofErr w:type="spellStart"/>
@@ -1217,27 +859,275 @@
     </w:p>
     <w:p>
       <w:pPr>
+        <w:pStyle w:val="ListParagraph"/>
+        <w:numPr>
+          <w:ilvl w:val="0"/>
+          <w:numId w:val="1"/>
+        </w:numPr>
         <w:spacing w:line="360" w:lineRule="auto"/>
       </w:pPr>
-    </w:p>
-    <w:p>
-      <w:pPr>
-        <w:pStyle w:val="Nagwek2"/>
+      <w:r>
+        <w:rPr>
+          <w:color w:val="FF0000"/>
+        </w:rPr>
+        <w:t xml:space="preserve">Data </w:t>
+      </w:r>
+      <w:proofErr w:type="spellStart"/>
+      <w:r>
+        <w:rPr>
+          <w:color w:val="FF0000"/>
+        </w:rPr>
+        <w:t>Aquisitor</w:t>
+      </w:r>
+      <w:proofErr w:type="spellEnd"/>
+      <w:r>
+        <w:rPr>
+          <w:color w:val="FF0000"/>
+        </w:rPr>
+        <w:t xml:space="preserve"> </w:t>
+      </w:r>
+      <w:r>
+        <w:t>– get the data from every possible source. PAP, Bankier.pl, Money.pl and other webpages.</w:t>
+      </w:r>
+    </w:p>
+    <w:p>
+      <w:pPr>
+        <w:pStyle w:val="ListParagraph"/>
+        <w:numPr>
+          <w:ilvl w:val="0"/>
+          <w:numId w:val="1"/>
+        </w:numPr>
         <w:spacing w:line="360" w:lineRule="auto"/>
-        <w:rPr>
-          <w:rStyle w:val="Odwoaniedelikatne"/>
-        </w:rPr>
-      </w:pPr>
-      <w:r>
-        <w:rPr>
-          <w:rStyle w:val="Odwoaniedelikatne"/>
+      </w:pPr>
+      <w:r>
+        <w:rPr>
+          <w:b/>
+          <w:color w:val="FF0000"/>
+          <w:highlight w:val="green"/>
+        </w:rPr>
+        <w:t xml:space="preserve">Chart </w:t>
+      </w:r>
+      <w:proofErr w:type="spellStart"/>
+      <w:r>
+        <w:rPr>
+          <w:b/>
+          <w:color w:val="FF0000"/>
+          <w:highlight w:val="green"/>
+        </w:rPr>
+        <w:t>Visualisation</w:t>
+      </w:r>
+      <w:proofErr w:type="spellEnd"/>
+      <w:r>
+        <w:rPr>
+          <w:color w:val="FF0000"/>
+        </w:rPr>
+        <w:t xml:space="preserve"> </w:t>
+      </w:r>
+      <w:r>
+        <w:t xml:space="preserve">– clean and good visualization of the result in the </w:t>
+      </w:r>
+      <w:proofErr w:type="spellStart"/>
+      <w:r>
+        <w:t>futer</w:t>
+      </w:r>
+      <w:proofErr w:type="spellEnd"/>
+      <w:r>
+        <w:t xml:space="preserve">, process chart for some kind of external reports. Fast way of comparing more than two </w:t>
+      </w:r>
+      <w:proofErr w:type="spellStart"/>
+      <w:r>
+        <w:t>companys</w:t>
+      </w:r>
+      <w:proofErr w:type="spellEnd"/>
+      <w:r>
+        <w:t xml:space="preserve"> on the chart possibility to turning off and on the companies, and other LOOK AND FEEL features.</w:t>
+      </w:r>
+    </w:p>
+    <w:p>
+      <w:pPr>
+        <w:pStyle w:val="ListParagraph"/>
+        <w:numPr>
+          <w:ilvl w:val="0"/>
+          <w:numId w:val="1"/>
+        </w:numPr>
+        <w:spacing w:line="360" w:lineRule="auto"/>
+        <w:rPr>
+          <w:lang w:val="pl-PL"/>
+        </w:rPr>
+      </w:pPr>
+      <w:r>
+        <w:rPr>
+          <w:lang w:val="pl-PL"/>
+        </w:rPr>
+        <w:t xml:space="preserve">All in </w:t>
+      </w:r>
+      <w:r>
+        <w:rPr>
+          <w:b/>
+          <w:color w:val="FF0000"/>
+          <w:sz w:val="28"/>
+          <w:lang w:val="pl-PL"/>
+        </w:rPr>
+        <w:t>scanner</w:t>
+      </w:r>
+      <w:r>
+        <w:rPr>
+          <w:color w:val="FF0000"/>
+          <w:sz w:val="28"/>
+          <w:lang w:val="pl-PL"/>
+        </w:rPr>
+        <w:t xml:space="preserve"> –</w:t>
+      </w:r>
+      <w:r>
+        <w:rPr>
+          <w:sz w:val="28"/>
+          <w:lang w:val="pl-PL"/>
+        </w:rPr>
+        <w:t xml:space="preserve"> </w:t>
+      </w:r>
+    </w:p>
+    <w:p>
+      <w:pPr>
+        <w:pStyle w:val="ListParagraph"/>
+        <w:numPr>
+          <w:ilvl w:val="1"/>
+          <w:numId w:val="1"/>
+        </w:numPr>
+        <w:spacing w:line="360" w:lineRule="auto"/>
+        <w:rPr>
+          <w:lang w:val="pl-PL"/>
+        </w:rPr>
+      </w:pPr>
+      <w:r>
+        <w:rPr>
+          <w:lang w:val="pl-PL"/>
+        </w:rPr>
+        <w:t>Terminal Value(Renta Wieczysta -  wartosc teoretyczna spolki do generowania gotowki)</w:t>
+      </w:r>
+    </w:p>
+    <w:p>
+      <w:pPr>
+        <w:pStyle w:val="ListParagraph"/>
+        <w:numPr>
+          <w:ilvl w:val="1"/>
+          <w:numId w:val="1"/>
+        </w:numPr>
+        <w:spacing w:line="360" w:lineRule="auto"/>
+        <w:rPr>
+          <w:lang w:val="pl-PL"/>
+        </w:rPr>
+      </w:pPr>
+      <w:r>
+        <w:rPr>
+          <w:lang w:val="pl-PL"/>
+        </w:rPr>
+        <w:t>Test TV versus Real Stock Price (Renta wieczysta kontra cenna gieldowa)</w:t>
+      </w:r>
+    </w:p>
+    <w:p>
+      <w:pPr>
+        <w:pStyle w:val="ListParagraph"/>
+        <w:numPr>
+          <w:ilvl w:val="1"/>
+          <w:numId w:val="1"/>
+        </w:numPr>
+        <w:spacing w:line="360" w:lineRule="auto"/>
+      </w:pPr>
+      <w:r>
+        <w:t xml:space="preserve">Stable quarter growth on the last (4-8-12 </w:t>
+      </w:r>
+      <w:proofErr w:type="spellStart"/>
+      <w:r>
+        <w:t>quaters</w:t>
+      </w:r>
+      <w:proofErr w:type="spellEnd"/>
+      <w:r>
+        <w:t xml:space="preserve"> – </w:t>
+      </w:r>
+      <w:proofErr w:type="spellStart"/>
+      <w:r>
+        <w:t>parametrize</w:t>
+      </w:r>
+      <w:proofErr w:type="spellEnd"/>
+      <w:r>
+        <w:t>)</w:t>
+      </w:r>
+    </w:p>
+    <w:p>
+      <w:pPr>
+        <w:pStyle w:val="ListParagraph"/>
+        <w:numPr>
+          <w:ilvl w:val="1"/>
+          <w:numId w:val="1"/>
+        </w:numPr>
+        <w:spacing w:line="360" w:lineRule="auto"/>
+      </w:pPr>
+      <w:r>
+        <w:t xml:space="preserve">ROE / ROA best in the company </w:t>
+      </w:r>
+      <w:proofErr w:type="spellStart"/>
+      <w:r>
+        <w:t>enemys</w:t>
+      </w:r>
+      <w:proofErr w:type="spellEnd"/>
+      <w:r>
+        <w:t xml:space="preserve"> environment. (</w:t>
+      </w:r>
+      <w:proofErr w:type="spellStart"/>
+      <w:r>
+        <w:t>Parametrize</w:t>
+      </w:r>
+      <w:proofErr w:type="spellEnd"/>
+      <w:r>
+        <w:t>)</w:t>
+      </w:r>
+    </w:p>
+    <w:p>
+      <w:pPr>
+        <w:pStyle w:val="ListParagraph"/>
+        <w:numPr>
+          <w:ilvl w:val="1"/>
+          <w:numId w:val="1"/>
+        </w:numPr>
+        <w:spacing w:line="360" w:lineRule="auto"/>
+      </w:pPr>
+      <w:r>
+        <w:t xml:space="preserve">Other good quality financial parameters which </w:t>
+      </w:r>
+      <w:proofErr w:type="spellStart"/>
+      <w:r>
+        <w:t>determinize</w:t>
+      </w:r>
+      <w:proofErr w:type="spellEnd"/>
+      <w:r>
+        <w:t xml:space="preserve"> the good company value.</w:t>
+      </w:r>
+    </w:p>
+    <w:p>
+      <w:pPr>
+        <w:spacing w:line="360" w:lineRule="auto"/>
+      </w:pPr>
+    </w:p>
+    <w:p>
+      <w:pPr>
+        <w:pStyle w:val="Heading2"/>
+        <w:spacing w:line="360" w:lineRule="auto"/>
+        <w:rPr>
+          <w:rStyle w:val="SubtleReference"/>
+        </w:rPr>
+      </w:pPr>
+      <w:proofErr w:type="gramStart"/>
+      <w:r>
+        <w:rPr>
+          <w:rStyle w:val="SubtleReference"/>
         </w:rPr>
         <w:t>ADDITIONAL FEATURES.</w:t>
       </w:r>
-    </w:p>
-    <w:p>
-      <w:pPr>
-        <w:pStyle w:val="Akapitzlist"/>
+      <w:proofErr w:type="gramEnd"/>
+    </w:p>
+    <w:p>
+      <w:pPr>
+        <w:pStyle w:val="ListParagraph"/>
         <w:numPr>
           <w:ilvl w:val="0"/>
           <w:numId w:val="3"/>
@@ -1249,19 +1139,27 @@
     </w:p>
     <w:p>
       <w:pPr>
-        <w:pStyle w:val="Akapitzlist"/>
+        <w:pStyle w:val="ListParagraph"/>
         <w:numPr>
           <w:ilvl w:val="0"/>
           <w:numId w:val="3"/>
         </w:numPr>
       </w:pPr>
       <w:r>
-        <w:t>Automatic download of data like SUROWCE , WALUTY etc.</w:t>
-      </w:r>
-    </w:p>
-    <w:p>
-      <w:pPr>
-        <w:pStyle w:val="Akapitzlist"/>
+        <w:t xml:space="preserve">Automatic download of data like </w:t>
+      </w:r>
+      <w:proofErr w:type="gramStart"/>
+      <w:r>
+        <w:t>SUROWCE ,</w:t>
+      </w:r>
+      <w:proofErr w:type="gramEnd"/>
+      <w:r>
+        <w:t xml:space="preserve"> WALUTY etc.</w:t>
+      </w:r>
+    </w:p>
+    <w:p>
+      <w:pPr>
+        <w:pStyle w:val="ListParagraph"/>
         <w:numPr>
           <w:ilvl w:val="0"/>
           <w:numId w:val="3"/>
@@ -1285,7 +1183,7 @@
     </w:p>
     <w:p>
       <w:pPr>
-        <w:pStyle w:val="Nagwek3"/>
+        <w:pStyle w:val="Heading3"/>
         <w:rPr>
           <w:lang w:val="pl-PL"/>
         </w:rPr>
@@ -1299,35 +1197,21 @@
     </w:p>
     <w:p>
       <w:pPr>
-        <w:pStyle w:val="Bezodstpw"/>
-        <w:rPr>
-          <w:lang w:val="pl-PL"/>
-        </w:rPr>
-      </w:pPr>
-      <w:r>
-        <w:rPr>
-          <w:lang w:val="pl-PL"/>
-        </w:rPr>
-        <w:t xml:space="preserve">Mamy 3 typy wyświetlania dla głównego </w:t>
-      </w:r>
-      <w:proofErr w:type="spellStart"/>
-      <w:r>
-        <w:rPr>
-          <w:lang w:val="pl-PL"/>
-        </w:rPr>
-        <w:t>View</w:t>
-      </w:r>
-      <w:proofErr w:type="spellEnd"/>
-      <w:r>
-        <w:rPr>
-          <w:lang w:val="pl-PL"/>
-        </w:rPr>
-        <w:t>:</w:t>
-      </w:r>
-    </w:p>
-    <w:p>
-      <w:pPr>
-        <w:pStyle w:val="Bezodstpw"/>
+        <w:pStyle w:val="NoSpacing"/>
+        <w:rPr>
+          <w:lang w:val="pl-PL"/>
+        </w:rPr>
+      </w:pPr>
+      <w:r>
+        <w:rPr>
+          <w:lang w:val="pl-PL"/>
+        </w:rPr>
+        <w:t>Mamy 3 typy wyświetlania dla głównego View:</w:t>
+      </w:r>
+    </w:p>
+    <w:p>
+      <w:pPr>
+        <w:pStyle w:val="NoSpacing"/>
         <w:ind w:left="720"/>
       </w:pPr>
       <w:r>
@@ -1344,7 +1228,7 @@
     </w:p>
     <w:p>
       <w:pPr>
-        <w:pStyle w:val="Bezodstpw"/>
+        <w:pStyle w:val="NoSpacing"/>
         <w:ind w:left="720"/>
       </w:pPr>
       <w:r>
@@ -1353,7 +1237,7 @@
     </w:p>
     <w:p>
       <w:pPr>
-        <w:pStyle w:val="Bezodstpw"/>
+        <w:pStyle w:val="NoSpacing"/>
         <w:ind w:left="720"/>
       </w:pPr>
       <w:r>
@@ -1362,14 +1246,15 @@
     </w:p>
     <w:p>
       <w:pPr>
-        <w:pStyle w:val="Bezodstpw"/>
-      </w:pPr>
-    </w:p>
-    <w:p>
-      <w:pPr>
-        <w:pStyle w:val="Nagwek2"/>
-      </w:pPr>
-      <w:r>
+        <w:pStyle w:val="NoSpacing"/>
+      </w:pPr>
+    </w:p>
+    <w:p>
+      <w:pPr>
+        <w:pStyle w:val="Heading2"/>
+      </w:pPr>
+      <w:r>
+        <w:lastRenderedPageBreak/>
         <w:t>Clean Code:</w:t>
       </w:r>
     </w:p>
@@ -1406,9 +1291,19 @@
           <w:color w:val="000000"/>
           <w:szCs w:val="21"/>
         </w:rPr>
-        <w:t xml:space="preserve"> of code in classes(</w:t>
-      </w:r>
-      <w:proofErr w:type="spellStart"/>
+        <w:t xml:space="preserve"> of code in </w:t>
+      </w:r>
+      <w:proofErr w:type="gramStart"/>
+      <w:r>
+        <w:rPr>
+          <w:rFonts w:eastAsia="Times New Roman" w:cs="Arial"/>
+          <w:color w:val="000000"/>
+          <w:szCs w:val="21"/>
+        </w:rPr>
+        <w:t>classes(</w:t>
+      </w:r>
+      <w:proofErr w:type="spellStart"/>
+      <w:proofErr w:type="gramEnd"/>
       <w:r>
         <w:rPr>
           <w:rFonts w:eastAsia="Times New Roman" w:cs="Arial"/>
@@ -1846,25 +1741,7 @@
           <w:color w:val="000000"/>
           <w:szCs w:val="21"/>
         </w:rPr>
-        <w:t>variables before constructors before methods (</w:t>
-      </w:r>
-      <w:proofErr w:type="spellStart"/>
-      <w:r>
-        <w:rPr>
-          <w:rFonts w:eastAsia="Times New Roman" w:cs="Arial"/>
-          <w:color w:val="000000"/>
-          <w:szCs w:val="21"/>
-        </w:rPr>
-        <w:t>i</w:t>
-      </w:r>
-      <w:proofErr w:type="spellEnd"/>
-      <w:r>
-        <w:rPr>
-          <w:rFonts w:eastAsia="Times New Roman" w:cs="Arial"/>
-          <w:color w:val="000000"/>
-          <w:szCs w:val="21"/>
-        </w:rPr>
-        <w:t xml:space="preserve"> consider constructors to be in the category of methods)</w:t>
+        <w:t>variables before constructors before methods (i consider constructors to be in the category of methods)</w:t>
       </w:r>
     </w:p>
     <w:p>
@@ -1942,352 +1819,523 @@
           <w:color w:val="000000"/>
           <w:szCs w:val="21"/>
         </w:rPr>
-        <w:t xml:space="preserve"> (methods). Statics need to be separated because they aren't really part of the object, nor it's behavior.</w:t>
-      </w:r>
-    </w:p>
-    <w:p>
-      <w:pPr>
-        <w:pStyle w:val="Nagwek1"/>
-      </w:pPr>
-      <w:r>
+        <w:t xml:space="preserve"> (methods). Statics need to be separated because they aren't really part of the object, nor </w:t>
+      </w:r>
+      <w:proofErr w:type="gramStart"/>
+      <w:r>
+        <w:rPr>
+          <w:rFonts w:eastAsia="Times New Roman" w:cs="Arial"/>
+          <w:color w:val="000000"/>
+          <w:szCs w:val="21"/>
+        </w:rPr>
+        <w:t>it's</w:t>
+      </w:r>
+      <w:proofErr w:type="gramEnd"/>
+      <w:r>
+        <w:rPr>
+          <w:rFonts w:eastAsia="Times New Roman" w:cs="Arial"/>
+          <w:color w:val="000000"/>
+          <w:szCs w:val="21"/>
+        </w:rPr>
+        <w:t xml:space="preserve"> behavior.</w:t>
+      </w:r>
+    </w:p>
+    <w:p>
+      <w:pPr>
+        <w:pStyle w:val="Heading1"/>
+      </w:pPr>
+      <w:r>
+        <w:t xml:space="preserve">Chart flow in IDSA (by </w:t>
+      </w:r>
+      <w:proofErr w:type="spellStart"/>
+      <w:r>
+        <w:t>Patric</w:t>
+      </w:r>
+      <w:proofErr w:type="spellEnd"/>
+      <w:r>
+        <w:t>):</w:t>
+      </w:r>
+    </w:p>
+    <w:p>
+      <w:r>
+        <w:t>             I think more important is coneception about how to do it flexible, for all possible views,</w:t>
+      </w:r>
+      <w:r>
+        <w:t xml:space="preserve"> </w:t>
+      </w:r>
+      <w:r>
+        <w:t>that</w:t>
+      </w:r>
+      <w:r>
+        <w:t xml:space="preserve"> </w:t>
+      </w:r>
+      <w:r>
+        <w:t>we</w:t>
+      </w:r>
+      <w:r>
+        <w:t xml:space="preserve"> </w:t>
+      </w:r>
+      <w:r>
+        <w:t>will</w:t>
+      </w:r>
+      <w:r>
+        <w:t xml:space="preserve"> </w:t>
+      </w:r>
+      <w:r>
+        <w:t>get</w:t>
+      </w:r>
+      <w:r>
+        <w:t xml:space="preserve"> </w:t>
+      </w:r>
+      <w:r>
+        <w:t>into</w:t>
+      </w:r>
+      <w:r>
+        <w:t xml:space="preserve"> </w:t>
+      </w:r>
+      <w:r>
+        <w:t>the</w:t>
+      </w:r>
+      <w:r>
+        <w:t xml:space="preserve"> </w:t>
+      </w:r>
+      <w:r>
+        <w:t>fu</w:t>
+      </w:r>
+      <w:r>
+        <w:t>r</w:t>
+      </w:r>
+      <w:r>
+        <w:t>t</w:t>
+      </w:r>
+      <w:r>
+        <w:t>h</w:t>
+      </w:r>
+      <w:r>
+        <w:t>er.</w:t>
+      </w:r>
+      <w:r>
+        <w:t xml:space="preserve"> </w:t>
+      </w:r>
+      <w:r>
+        <w:t>For</w:t>
+      </w:r>
+      <w:r>
+        <w:t xml:space="preserve"> </w:t>
+      </w:r>
+      <w:r>
+        <w:t>now,</w:t>
+      </w:r>
+      <w:r>
+        <w:t xml:space="preserve"> </w:t>
+      </w:r>
+      <w:r>
+        <w:t>is</w:t>
+      </w:r>
+      <w:r>
+        <w:t xml:space="preserve"> </w:t>
+      </w:r>
+      <w:r>
+        <w:t>easy</w:t>
+      </w:r>
+      <w:r>
+        <w:t xml:space="preserve"> </w:t>
+      </w:r>
+      <w:r>
+        <w:t>to</w:t>
+      </w:r>
+      <w:r>
+        <w:t xml:space="preserve"> </w:t>
+      </w:r>
+      <w:r>
+        <w:t>get</w:t>
+      </w:r>
+      <w:r>
+        <w:t xml:space="preserve"> </w:t>
+      </w:r>
+      <w:proofErr w:type="spellStart"/>
+      <w:r>
+        <w:t>dataTable</w:t>
+      </w:r>
+      <w:proofErr w:type="spellEnd"/>
+      <w:r>
+        <w:t xml:space="preserve"> </w:t>
+      </w:r>
+      <w:r>
+        <w:t>from</w:t>
+      </w:r>
+      <w:r>
+        <w:t xml:space="preserve"> </w:t>
+      </w:r>
+      <w:proofErr w:type="spellStart"/>
+      <w:r>
+        <w:t>datagrid</w:t>
+      </w:r>
+      <w:proofErr w:type="spellEnd"/>
+      <w:r>
+        <w:t>,</w:t>
+      </w:r>
+      <w:r>
+        <w:t xml:space="preserve"> </w:t>
+      </w:r>
+      <w:r>
+        <w:t>presenter</w:t>
+      </w:r>
+      <w:r>
+        <w:t xml:space="preserve"> </w:t>
+      </w:r>
+      <w:r>
+        <w:t>of</w:t>
+      </w:r>
+      <w:r>
+        <w:t xml:space="preserve"> </w:t>
+      </w:r>
+      <w:r>
+        <w:t>view</w:t>
+      </w:r>
+      <w:r>
+        <w:t xml:space="preserve"> </w:t>
+      </w:r>
+      <w:r>
+        <w:t>can</w:t>
+      </w:r>
+      <w:r>
+        <w:t xml:space="preserve"> </w:t>
+      </w:r>
+      <w:r>
+        <w:t>provide</w:t>
+      </w:r>
+      <w:r>
+        <w:t xml:space="preserve"> </w:t>
+      </w:r>
+      <w:r>
+        <w:t>this</w:t>
+      </w:r>
+      <w:r>
+        <w:t xml:space="preserve"> </w:t>
+      </w:r>
+      <w:r>
+        <w:t>action,</w:t>
+      </w:r>
+      <w:r>
+        <w:t xml:space="preserve"> although w</w:t>
+      </w:r>
+      <w:r>
+        <w:t>e</w:t>
+      </w:r>
+      <w:r>
+        <w:t xml:space="preserve"> </w:t>
+      </w:r>
+      <w:r>
+        <w:t>must</w:t>
+      </w:r>
+      <w:r>
+        <w:t xml:space="preserve"> </w:t>
+      </w:r>
+      <w:r>
+        <w:t>be</w:t>
+      </w:r>
+      <w:r>
+        <w:t xml:space="preserve"> </w:t>
+      </w:r>
+      <w:r>
+        <w:t>flexible</w:t>
+      </w:r>
+      <w:r>
+        <w:t xml:space="preserve"> </w:t>
+      </w:r>
+      <w:r>
+        <w:t>and</w:t>
+      </w:r>
+      <w:r>
+        <w:t xml:space="preserve"> </w:t>
+      </w:r>
+      <w:r>
+        <w:t>be</w:t>
+      </w:r>
+      <w:r>
+        <w:t xml:space="preserve"> </w:t>
+      </w:r>
+      <w:r>
+        <w:t>able</w:t>
+      </w:r>
+      <w:r>
+        <w:t xml:space="preserve"> </w:t>
+      </w:r>
+      <w:r>
+        <w:t>to</w:t>
+      </w:r>
+      <w:r>
+        <w:t xml:space="preserve"> </w:t>
+      </w:r>
+      <w:r>
+        <w:t>visualize</w:t>
+      </w:r>
+      <w:r>
+        <w:t xml:space="preserve"> </w:t>
+      </w:r>
+      <w:r>
+        <w:t>the</w:t>
+      </w:r>
+      <w:r>
+        <w:t xml:space="preserve"> </w:t>
+      </w:r>
+      <w:r>
+        <w:t>data</w:t>
+      </w:r>
+      <w:r>
+        <w:t xml:space="preserve"> </w:t>
+      </w:r>
+      <w:proofErr w:type="gramStart"/>
+      <w:r>
+        <w:t>that</w:t>
+      </w:r>
+      <w:r>
+        <w:t xml:space="preserve"> </w:t>
+      </w:r>
+      <w:r>
+        <w:t>user</w:t>
+      </w:r>
+      <w:r>
+        <w:t xml:space="preserve"> </w:t>
+      </w:r>
+      <w:r>
+        <w:t>want</w:t>
+      </w:r>
+      <w:proofErr w:type="gramEnd"/>
+      <w:r>
+        <w:t xml:space="preserve"> </w:t>
+      </w:r>
+      <w:r>
+        <w:t>to</w:t>
+      </w:r>
+      <w:r>
+        <w:t xml:space="preserve"> </w:t>
+      </w:r>
+      <w:r>
+        <w:t>see</w:t>
+      </w:r>
+      <w:r>
+        <w:t>.</w:t>
+      </w:r>
+    </w:p>
+    <w:p>
+      <w:pPr>
+        <w:spacing w:after="120" w:line="240" w:lineRule="auto"/>
+      </w:pPr>
+      <w:r>
+        <w:t>             -&gt; </w:t>
+      </w:r>
+      <w:proofErr w:type="gramStart"/>
+      <w:r>
+        <w:t>user</w:t>
+      </w:r>
+      <w:proofErr w:type="gramEnd"/>
+      <w:r>
+        <w:t> choose the data on the view (Ebit, sales) -&gt; advanced(multiselection EBIT,SALES at once).</w:t>
+      </w:r>
+    </w:p>
+    <w:p>
+      <w:pPr>
+        <w:spacing w:after="120" w:line="240" w:lineRule="auto"/>
+      </w:pPr>
+      <w:r>
+        <w:t>             -&gt; </w:t>
+      </w:r>
+      <w:proofErr w:type="gramStart"/>
+      <w:r>
+        <w:t>user</w:t>
+      </w:r>
+      <w:proofErr w:type="gramEnd"/>
+      <w:r>
+        <w:t> confirms he want the chart by (submenu (rightmouseclick)</w:t>
+      </w:r>
+    </w:p>
+    <w:p>
+      <w:pPr>
+        <w:spacing w:after="120" w:line="240" w:lineRule="auto"/>
+      </w:pPr>
+      <w:r>
+        <w:t>             -&gt; </w:t>
+      </w:r>
+      <w:proofErr w:type="gramStart"/>
+      <w:r>
+        <w:t>presenter</w:t>
+      </w:r>
+      <w:proofErr w:type="gramEnd"/>
+      <w:r>
+        <w:t> get the event action (eventagregator from prism ?)</w:t>
+      </w:r>
+    </w:p>
+    <w:p>
+      <w:pPr>
+        <w:spacing w:after="120" w:line="240" w:lineRule="auto"/>
+      </w:pPr>
+      <w:r>
+        <w:t>             -&gt; </w:t>
+      </w:r>
+      <w:proofErr w:type="gramStart"/>
+      <w:r>
+        <w:t>presenter</w:t>
+      </w:r>
+      <w:proofErr w:type="gramEnd"/>
+      <w:r>
+        <w:t> knows that the user select on view this data by the event,</w:t>
+      </w:r>
+    </w:p>
+    <w:p>
+      <w:pPr>
+        <w:spacing w:after="120" w:line="240" w:lineRule="auto"/>
+      </w:pPr>
+      <w:r>
+        <w:t>             -&gt; </w:t>
+      </w:r>
+      <w:proofErr w:type="gramStart"/>
+      <w:r>
+        <w:t>presenter</w:t>
+      </w:r>
+      <w:proofErr w:type="gramEnd"/>
+      <w:r>
+        <w:t> lunch the ChartServiceProvider (DataInput.)</w:t>
+      </w:r>
+    </w:p>
+    <w:p>
+      <w:pPr>
+        <w:spacing w:after="120" w:line="240" w:lineRule="auto"/>
+      </w:pPr>
+      <w:r>
+        <w:t>             -&gt; </w:t>
+      </w:r>
+      <w:proofErr w:type="gramStart"/>
+      <w:r>
+        <w:t>chart</w:t>
+      </w:r>
+      <w:proofErr w:type="gramEnd"/>
+      <w:r>
+        <w:t> service provider do all the data stuff</w:t>
+      </w:r>
+    </w:p>
+    <w:p>
+      <w:pPr>
+        <w:spacing w:after="120" w:line="240" w:lineRule="auto"/>
+      </w:pPr>
+      <w:r>
+        <w:t>             -&gt; </w:t>
+      </w:r>
+      <w:proofErr w:type="gramStart"/>
+      <w:r>
+        <w:t>presenter</w:t>
+      </w:r>
+      <w:proofErr w:type="gramEnd"/>
+      <w:r>
+        <w:t> informs view that chart is ready to display</w:t>
+      </w:r>
+    </w:p>
+    <w:p>
+      <w:pPr>
+        <w:spacing w:after="120" w:line="240" w:lineRule="auto"/>
+      </w:pPr>
+      <w:r>
+        <w:t>             -&gt; </w:t>
+      </w:r>
+      <w:proofErr w:type="gramStart"/>
+      <w:r>
+        <w:t>view</w:t>
+      </w:r>
+      <w:proofErr w:type="gramEnd"/>
+      <w:r>
+        <w:t> (shows) the chart.</w:t>
+      </w:r>
+    </w:p>
+    <w:p>
+      <w:pPr>
+        <w:pStyle w:val="ListParagraph"/>
+        <w:numPr>
+          <w:ilvl w:val="1"/>
+          <w:numId w:val="4"/>
+        </w:numPr>
+        <w:spacing w:after="120" w:line="240" w:lineRule="auto"/>
+      </w:pPr>
+      <w:r>
+        <w:t xml:space="preserve">We need even more to work </w:t>
+      </w:r>
+      <w:r>
+        <w:rPr>
+          <w:b/>
+        </w:rPr>
+        <w:t>on separate data.</w:t>
+      </w:r>
+      <w:r>
+        <w:t xml:space="preserve"> (</w:t>
+      </w:r>
+      <w:proofErr w:type="spellStart"/>
+      <w:r>
+        <w:t>Czarek</w:t>
+      </w:r>
+      <w:proofErr w:type="spellEnd"/>
+      <w:r>
+        <w:t xml:space="preserve"> you now using the </w:t>
+      </w:r>
+      <w:proofErr w:type="spellStart"/>
+      <w:r>
+        <w:t>DataBase</w:t>
+      </w:r>
+      <w:proofErr w:type="spellEnd"/>
+      <w:r>
+        <w:t xml:space="preserve"> data not recalculated)</w:t>
+      </w:r>
+    </w:p>
+    <w:p>
+      <w:pPr>
+        <w:spacing w:after="120" w:line="240" w:lineRule="auto"/>
+      </w:pPr>
+    </w:p>
+    <w:p>
+      <w:pPr>
+        <w:spacing w:after="120" w:line="240" w:lineRule="auto"/>
+      </w:pPr>
+      <w:r>
+        <w:rPr>
+          <w:noProof/>
+        </w:rPr>
         <w:lastRenderedPageBreak/>
-        <w:t xml:space="preserve">Chart flow in IDSA (by </w:t>
-      </w:r>
-      <w:proofErr w:type="spellStart"/>
-      <w:r>
-        <w:t>Patric</w:t>
-      </w:r>
-      <w:proofErr w:type="spellEnd"/>
-      <w:r>
-        <w:t>):</w:t>
-      </w:r>
-    </w:p>
-    <w:p>
-      <w:r>
-        <w:t>             I think more important is coneception about how to do it flexible, for all possible views,</w:t>
-      </w:r>
-      <w:r>
-        <w:t xml:space="preserve"> </w:t>
-      </w:r>
-      <w:r>
-        <w:t>that</w:t>
-      </w:r>
-      <w:r>
-        <w:t xml:space="preserve"> </w:t>
-      </w:r>
-      <w:r>
-        <w:t>we</w:t>
-      </w:r>
-      <w:r>
-        <w:t xml:space="preserve"> </w:t>
-      </w:r>
-      <w:r>
-        <w:t>will</w:t>
-      </w:r>
-      <w:r>
-        <w:t xml:space="preserve"> </w:t>
-      </w:r>
-      <w:r>
-        <w:t>get</w:t>
-      </w:r>
-      <w:r>
-        <w:t xml:space="preserve"> </w:t>
-      </w:r>
-      <w:r>
-        <w:t>into</w:t>
-      </w:r>
-      <w:r>
-        <w:t xml:space="preserve"> </w:t>
-      </w:r>
-      <w:r>
-        <w:t>the</w:t>
-      </w:r>
-      <w:r>
-        <w:t xml:space="preserve"> </w:t>
-      </w:r>
-      <w:r>
-        <w:t>fu</w:t>
-      </w:r>
-      <w:r>
-        <w:t>r</w:t>
-      </w:r>
-      <w:r>
-        <w:t>t</w:t>
-      </w:r>
-      <w:r>
-        <w:t>h</w:t>
-      </w:r>
-      <w:r>
-        <w:t>er.</w:t>
-      </w:r>
-      <w:r>
-        <w:t xml:space="preserve"> </w:t>
-      </w:r>
-      <w:r>
-        <w:t>For</w:t>
-      </w:r>
-      <w:r>
-        <w:t xml:space="preserve"> </w:t>
-      </w:r>
-      <w:r>
-        <w:t>now,</w:t>
-      </w:r>
-      <w:r>
-        <w:t xml:space="preserve"> </w:t>
-      </w:r>
-      <w:r>
-        <w:t>is</w:t>
-      </w:r>
-      <w:r>
-        <w:t xml:space="preserve"> </w:t>
-      </w:r>
-      <w:r>
-        <w:t>easy</w:t>
-      </w:r>
-      <w:r>
-        <w:t xml:space="preserve"> </w:t>
-      </w:r>
-      <w:r>
-        <w:t>to</w:t>
-      </w:r>
-      <w:r>
-        <w:t xml:space="preserve"> </w:t>
-      </w:r>
-      <w:r>
-        <w:t>get</w:t>
-      </w:r>
-      <w:r>
-        <w:t xml:space="preserve"> </w:t>
-      </w:r>
-      <w:proofErr w:type="spellStart"/>
-      <w:r>
-        <w:t>dataTable</w:t>
-      </w:r>
-      <w:proofErr w:type="spellEnd"/>
-      <w:r>
-        <w:t xml:space="preserve"> </w:t>
-      </w:r>
-      <w:r>
-        <w:t>from</w:t>
-      </w:r>
-      <w:r>
-        <w:t xml:space="preserve"> </w:t>
-      </w:r>
-      <w:proofErr w:type="spellStart"/>
-      <w:r>
-        <w:t>datagrid</w:t>
-      </w:r>
-      <w:proofErr w:type="spellEnd"/>
-      <w:r>
-        <w:t>,</w:t>
-      </w:r>
-      <w:r>
-        <w:t xml:space="preserve"> </w:t>
-      </w:r>
-      <w:r>
-        <w:t>presenter</w:t>
-      </w:r>
-      <w:r>
-        <w:t xml:space="preserve"> </w:t>
-      </w:r>
-      <w:r>
-        <w:t>of</w:t>
-      </w:r>
-      <w:r>
-        <w:t xml:space="preserve"> </w:t>
-      </w:r>
-      <w:r>
-        <w:t>view</w:t>
-      </w:r>
-      <w:r>
-        <w:t xml:space="preserve"> </w:t>
-      </w:r>
-      <w:r>
-        <w:t>can</w:t>
-      </w:r>
-      <w:r>
-        <w:t xml:space="preserve"> </w:t>
-      </w:r>
-      <w:r>
-        <w:t>provide</w:t>
-      </w:r>
-      <w:r>
-        <w:t xml:space="preserve"> </w:t>
-      </w:r>
-      <w:r>
-        <w:t>this</w:t>
-      </w:r>
-      <w:r>
-        <w:t xml:space="preserve"> </w:t>
-      </w:r>
-      <w:r>
-        <w:t>action,</w:t>
-      </w:r>
-      <w:r>
-        <w:t xml:space="preserve"> although w</w:t>
-      </w:r>
-      <w:r>
-        <w:t>e</w:t>
-      </w:r>
-      <w:r>
-        <w:t xml:space="preserve"> </w:t>
-      </w:r>
-      <w:r>
-        <w:t>must</w:t>
-      </w:r>
-      <w:r>
-        <w:t xml:space="preserve"> </w:t>
-      </w:r>
-      <w:r>
-        <w:t>be</w:t>
-      </w:r>
-      <w:r>
-        <w:t xml:space="preserve"> </w:t>
-      </w:r>
-      <w:r>
-        <w:t>flexible</w:t>
-      </w:r>
-      <w:r>
-        <w:t xml:space="preserve"> </w:t>
-      </w:r>
-      <w:r>
-        <w:t>and</w:t>
-      </w:r>
-      <w:r>
-        <w:t xml:space="preserve"> </w:t>
-      </w:r>
-      <w:r>
-        <w:t>be</w:t>
-      </w:r>
-      <w:r>
-        <w:t xml:space="preserve"> </w:t>
-      </w:r>
-      <w:r>
-        <w:t>able</w:t>
-      </w:r>
-      <w:r>
-        <w:t xml:space="preserve"> </w:t>
-      </w:r>
-      <w:r>
-        <w:t>to</w:t>
-      </w:r>
-      <w:r>
-        <w:t xml:space="preserve"> </w:t>
-      </w:r>
-      <w:r>
-        <w:t>visualize</w:t>
-      </w:r>
-      <w:r>
-        <w:t xml:space="preserve"> </w:t>
-      </w:r>
-      <w:r>
-        <w:t>the</w:t>
-      </w:r>
-      <w:r>
-        <w:t xml:space="preserve"> </w:t>
-      </w:r>
-      <w:r>
-        <w:t>data</w:t>
-      </w:r>
-      <w:r>
-        <w:t xml:space="preserve"> </w:t>
-      </w:r>
-      <w:r>
-        <w:t>that</w:t>
-      </w:r>
-      <w:r>
-        <w:t xml:space="preserve"> </w:t>
-      </w:r>
-      <w:r>
-        <w:t>user</w:t>
-      </w:r>
-      <w:r>
-        <w:t xml:space="preserve"> </w:t>
-      </w:r>
-      <w:r>
-        <w:t>want</w:t>
-      </w:r>
-      <w:r>
-        <w:t xml:space="preserve"> </w:t>
-      </w:r>
-      <w:r>
-        <w:t>to</w:t>
-      </w:r>
-      <w:r>
-        <w:t xml:space="preserve"> </w:t>
-      </w:r>
-      <w:r>
-        <w:t>see</w:t>
-      </w:r>
-      <w:r>
-        <w:t>.</w:t>
-      </w:r>
-    </w:p>
-    <w:p>
-      <w:pPr>
-        <w:spacing w:after="120" w:line="240" w:lineRule="auto"/>
-      </w:pPr>
-      <w:r>
-        <w:t>             -&gt; user choose the data on the view (Ebit, sales) -&gt; advanced(multiselection EBIT,SALES at once).</w:t>
-      </w:r>
-    </w:p>
-    <w:p>
-      <w:pPr>
-        <w:spacing w:after="120" w:line="240" w:lineRule="auto"/>
-      </w:pPr>
-      <w:r>
-        <w:t>             -&gt; user confirms he want the chart by (submenu (rightmouseclick)</w:t>
-      </w:r>
-    </w:p>
-    <w:p>
-      <w:pPr>
-        <w:spacing w:after="120" w:line="240" w:lineRule="auto"/>
-      </w:pPr>
-      <w:r>
-        <w:t>             -&gt; presenter get the event action (eventagregator from prism ?)</w:t>
-      </w:r>
-    </w:p>
-    <w:p>
-      <w:pPr>
-        <w:spacing w:after="120" w:line="240" w:lineRule="auto"/>
-      </w:pPr>
-      <w:r>
-        <w:t>             -&gt; presenter knows that the user select on view this data by the event,</w:t>
-      </w:r>
-    </w:p>
-    <w:p>
-      <w:pPr>
-        <w:spacing w:after="120" w:line="240" w:lineRule="auto"/>
-      </w:pPr>
-      <w:r>
-        <w:t>             -&gt; presenter lunch the ChartServiceProvider (DataInput.)</w:t>
-      </w:r>
-    </w:p>
-    <w:p>
-      <w:pPr>
-        <w:spacing w:after="120" w:line="240" w:lineRule="auto"/>
-      </w:pPr>
-      <w:r>
-        <w:t>             -&gt; chart service provider do all the data stuff</w:t>
-      </w:r>
-    </w:p>
-    <w:p>
-      <w:pPr>
-        <w:spacing w:after="120" w:line="240" w:lineRule="auto"/>
-      </w:pPr>
-      <w:r>
-        <w:t>             -&gt; presenter informs view that chart is ready to display</w:t>
-      </w:r>
-    </w:p>
-    <w:p>
-      <w:pPr>
-        <w:spacing w:after="120" w:line="240" w:lineRule="auto"/>
-      </w:pPr>
-      <w:r>
-        <w:t>             -&gt; view (shows) the chart.</w:t>
-      </w:r>
-    </w:p>
-    <w:p/>
+        <w:drawing>
+          <wp:inline distT="0" distB="0" distL="0" distR="0" wp14:anchorId="65CB277B" wp14:editId="5B7339FA">
+            <wp:extent cx="5610225" cy="4460267"/>
+            <wp:effectExtent l="0" t="0" r="0" b="0"/>
+            <wp:docPr id="1" name="Picture 1"/>
+            <wp:cNvGraphicFramePr>
+              <a:graphicFrameLocks xmlns:a="http://schemas.openxmlformats.org/drawingml/2006/main" noChangeAspect="1"/>
+            </wp:cNvGraphicFramePr>
+            <a:graphic xmlns:a="http://schemas.openxmlformats.org/drawingml/2006/main">
+              <a:graphicData uri="http://schemas.openxmlformats.org/drawingml/2006/picture">
+                <pic:pic xmlns:pic="http://schemas.openxmlformats.org/drawingml/2006/picture">
+                  <pic:nvPicPr>
+                    <pic:cNvPr id="0" name=""/>
+                    <pic:cNvPicPr/>
+                  </pic:nvPicPr>
+                  <pic:blipFill>
+                    <a:blip r:embed="rId6"/>
+                    <a:stretch>
+                      <a:fillRect/>
+                    </a:stretch>
+                  </pic:blipFill>
+                  <pic:spPr>
+                    <a:xfrm>
+                      <a:off x="0" y="0"/>
+                      <a:ext cx="5619297" cy="4467480"/>
+                    </a:xfrm>
+                    <a:prstGeom prst="rect">
+                      <a:avLst/>
+                    </a:prstGeom>
+                  </pic:spPr>
+                </pic:pic>
+              </a:graphicData>
+            </a:graphic>
+          </wp:inline>
+        </w:drawing>
+      </w:r>
+    </w:p>
     <w:sectPr>
       <w:pgSz w:w="12240" w:h="15840"/>
       <w:pgMar w:top="1417" w:right="1417" w:bottom="1417" w:left="1417" w:header="708" w:footer="708" w:gutter="0"/>
@@ -2299,11 +2347,11 @@
 </file>
 
 <file path=word/numbering.xml><?xml version="1.0" encoding="utf-8"?>
-<w:numbering xmlns:ve="http://schemas.openxmlformats.org/markup-compatibility/2006" xmlns:o="urn:schemas-microsoft-com:office:office" xmlns:r="http://schemas.openxmlformats.org/officeDocument/2006/relationships" xmlns:m="http://schemas.openxmlformats.org/officeDocument/2006/math" xmlns:v="urn:schemas-microsoft-com:vml" xmlns:wp="http://schemas.openxmlformats.org/drawingml/2006/wordprocessingDrawing" xmlns:w10="urn:schemas-microsoft-com:office:word" xmlns:w="http://schemas.openxmlformats.org/wordprocessingml/2006/main" xmlns:wne="http://schemas.microsoft.com/office/word/2006/wordml">
+<w:numbering xmlns:wpc="http://schemas.microsoft.com/office/word/2010/wordprocessingCanvas" xmlns:mc="http://schemas.openxmlformats.org/markup-compatibility/2006" xmlns:o="urn:schemas-microsoft-com:office:office" xmlns:r="http://schemas.openxmlformats.org/officeDocument/2006/relationships" xmlns:m="http://schemas.openxmlformats.org/officeDocument/2006/math" xmlns:v="urn:schemas-microsoft-com:vml" xmlns:wp14="http://schemas.microsoft.com/office/word/2010/wordprocessingDrawing" xmlns:wp="http://schemas.openxmlformats.org/drawingml/2006/wordprocessingDrawing" xmlns:w10="urn:schemas-microsoft-com:office:word" xmlns:w="http://schemas.openxmlformats.org/wordprocessingml/2006/main" xmlns:w14="http://schemas.microsoft.com/office/word/2010/wordml" xmlns:wpg="http://schemas.microsoft.com/office/word/2010/wordprocessingGroup" xmlns:wpi="http://schemas.microsoft.com/office/word/2010/wordprocessingInk" xmlns:wne="http://schemas.microsoft.com/office/word/2006/wordml" xmlns:wps="http://schemas.microsoft.com/office/word/2010/wordprocessingShape" mc:Ignorable="w14 wp14">
   <w:abstractNum w:abstractNumId="0">
     <w:nsid w:val="039C37CB"/>
     <w:multiLevelType w:val="multilevel"/>
-    <w:tmpl w:val="2588277C"/>
+    <w:tmpl w:val="8BB2B296"/>
     <w:lvl w:ilvl="0">
       <w:start w:val="1"/>
       <w:numFmt w:val="decimal"/>
@@ -2316,17 +2364,16 @@
         <w:ind w:left="720" w:hanging="360"/>
       </w:pPr>
     </w:lvl>
-    <w:lvl w:ilvl="1" w:tentative="1">
-      <w:start w:val="1"/>
-      <w:numFmt w:val="decimal"/>
-      <w:lvlText w:val="%2."/>
+    <w:lvl w:ilvl="1">
+      <w:numFmt w:val="bullet"/>
+      <w:lvlText w:val=""/>
       <w:lvlJc w:val="left"/>
       <w:pPr>
-        <w:tabs>
-          <w:tab w:val="num" w:pos="1440"/>
-        </w:tabs>
         <w:ind w:left="1440" w:hanging="360"/>
       </w:pPr>
+      <w:rPr>
+        <w:rFonts w:ascii="Wingdings" w:eastAsiaTheme="minorHAnsi" w:hAnsi="Wingdings" w:cstheme="minorBidi" w:hint="default"/>
+      </w:rPr>
     </w:lvl>
     <w:lvl w:ilvl="2" w:tentative="1">
       <w:start w:val="1"/>
@@ -2426,7 +2473,7 @@
         <w:ind w:left="720" w:hanging="360"/>
       </w:pPr>
     </w:lvl>
-    <w:lvl w:ilvl="1" w:tplc="04090019" w:tentative="1">
+    <w:lvl w:ilvl="1" w:tplc="04090019">
       <w:start w:val="1"/>
       <w:numFmt w:val="lowerLetter"/>
       <w:lvlText w:val="%2."/>
@@ -2839,7 +2886,7 @@
 </file>
 
 <file path=word/styles.xml><?xml version="1.0" encoding="utf-8"?>
-<w:styles xmlns:r="http://schemas.openxmlformats.org/officeDocument/2006/relationships" xmlns:w="http://schemas.openxmlformats.org/wordprocessingml/2006/main">
+<w:styles xmlns:mc="http://schemas.openxmlformats.org/markup-compatibility/2006" xmlns:r="http://schemas.openxmlformats.org/officeDocument/2006/relationships" xmlns:w="http://schemas.openxmlformats.org/wordprocessingml/2006/main" xmlns:w14="http://schemas.microsoft.com/office/word/2010/wordml" mc:Ignorable="w14">
   <w:docDefaults>
     <w:rPrDefault>
       <w:rPr>
@@ -2994,16 +3041,16 @@
     <w:lsdException w:name="Bibliography" w:uiPriority="37"/>
     <w:lsdException w:name="TOC Heading" w:uiPriority="39" w:qFormat="1"/>
   </w:latentStyles>
-  <w:style w:type="paragraph" w:default="1" w:styleId="Normalny">
+  <w:style w:type="paragraph" w:default="1" w:styleId="Normal">
     <w:name w:val="Normal"/>
     <w:qFormat/>
     <w:rsid w:val="00385D56"/>
   </w:style>
-  <w:style w:type="paragraph" w:styleId="Nagwek1">
+  <w:style w:type="paragraph" w:styleId="Heading1">
     <w:name w:val="heading 1"/>
-    <w:basedOn w:val="Normalny"/>
-    <w:next w:val="Normalny"/>
-    <w:link w:val="Nagwek1Znak"/>
+    <w:basedOn w:val="Normal"/>
+    <w:next w:val="Normal"/>
+    <w:link w:val="Heading1Char"/>
     <w:uiPriority w:val="9"/>
     <w:qFormat/>
     <w:rsid w:val="00670E37"/>
@@ -3022,11 +3069,11 @@
       <w:szCs w:val="28"/>
     </w:rPr>
   </w:style>
-  <w:style w:type="paragraph" w:styleId="Nagwek2">
+  <w:style w:type="paragraph" w:styleId="Heading2">
     <w:name w:val="heading 2"/>
-    <w:basedOn w:val="Normalny"/>
-    <w:next w:val="Normalny"/>
-    <w:link w:val="Nagwek2Znak"/>
+    <w:basedOn w:val="Normal"/>
+    <w:next w:val="Normal"/>
+    <w:link w:val="Heading2Char"/>
     <w:uiPriority w:val="9"/>
     <w:unhideWhenUsed/>
     <w:qFormat/>
@@ -3046,11 +3093,11 @@
       <w:szCs w:val="26"/>
     </w:rPr>
   </w:style>
-  <w:style w:type="paragraph" w:styleId="Nagwek3">
+  <w:style w:type="paragraph" w:styleId="Heading3">
     <w:name w:val="heading 3"/>
-    <w:basedOn w:val="Normalny"/>
-    <w:next w:val="Normalny"/>
-    <w:link w:val="Nagwek3Znak"/>
+    <w:basedOn w:val="Normal"/>
+    <w:next w:val="Normal"/>
+    <w:link w:val="Heading3Char"/>
     <w:uiPriority w:val="9"/>
     <w:unhideWhenUsed/>
     <w:qFormat/>
@@ -3068,11 +3115,11 @@
       <w:color w:val="4F81BD" w:themeColor="accent1"/>
     </w:rPr>
   </w:style>
-  <w:style w:type="paragraph" w:styleId="Nagwek4">
+  <w:style w:type="paragraph" w:styleId="Heading4">
     <w:name w:val="heading 4"/>
-    <w:basedOn w:val="Normalny"/>
-    <w:next w:val="Normalny"/>
-    <w:link w:val="Nagwek4Znak"/>
+    <w:basedOn w:val="Normal"/>
+    <w:next w:val="Normal"/>
+    <w:link w:val="Heading4Char"/>
     <w:uiPriority w:val="9"/>
     <w:unhideWhenUsed/>
     <w:qFormat/>
@@ -3092,17 +3139,17 @@
       <w:color w:val="4F81BD" w:themeColor="accent1"/>
     </w:rPr>
   </w:style>
-  <w:style w:type="character" w:default="1" w:styleId="Domylnaczcionkaakapitu">
+  <w:style w:type="character" w:default="1" w:styleId="DefaultParagraphFont">
     <w:name w:val="Default Paragraph Font"/>
     <w:uiPriority w:val="1"/>
+    <w:semiHidden/>
     <w:unhideWhenUsed/>
   </w:style>
-  <w:style w:type="table" w:default="1" w:styleId="Standardowy">
+  <w:style w:type="table" w:default="1" w:styleId="TableNormal">
     <w:name w:val="Normal Table"/>
     <w:uiPriority w:val="99"/>
     <w:semiHidden/>
     <w:unhideWhenUsed/>
-    <w:qFormat/>
     <w:tblPr>
       <w:tblInd w:w="0" w:type="dxa"/>
       <w:tblCellMar>
@@ -3113,16 +3160,16 @@
       </w:tblCellMar>
     </w:tblPr>
   </w:style>
-  <w:style w:type="numbering" w:default="1" w:styleId="Bezlisty">
+  <w:style w:type="numbering" w:default="1" w:styleId="NoList">
     <w:name w:val="No List"/>
     <w:uiPriority w:val="99"/>
     <w:semiHidden/>
     <w:unhideWhenUsed/>
   </w:style>
-  <w:style w:type="character" w:customStyle="1" w:styleId="Nagwek2Znak">
-    <w:name w:val="Nagłówek 2 Znak"/>
-    <w:basedOn w:val="Domylnaczcionkaakapitu"/>
-    <w:link w:val="Nagwek2"/>
+  <w:style w:type="character" w:customStyle="1" w:styleId="Heading2Char">
+    <w:name w:val="Heading 2 Char"/>
+    <w:basedOn w:val="DefaultParagraphFont"/>
+    <w:link w:val="Heading2"/>
     <w:uiPriority w:val="9"/>
     <w:rsid w:val="00670E37"/>
     <w:rPr>
@@ -3134,9 +3181,9 @@
       <w:szCs w:val="26"/>
     </w:rPr>
   </w:style>
-  <w:style w:type="character" w:styleId="Odwoaniedelikatne">
+  <w:style w:type="character" w:styleId="SubtleReference">
     <w:name w:val="Subtle Reference"/>
-    <w:basedOn w:val="Domylnaczcionkaakapitu"/>
+    <w:basedOn w:val="DefaultParagraphFont"/>
     <w:uiPriority w:val="31"/>
     <w:qFormat/>
     <w:rsid w:val="00670E37"/>
@@ -3146,10 +3193,10 @@
       <w:u w:val="single"/>
     </w:rPr>
   </w:style>
-  <w:style w:type="character" w:customStyle="1" w:styleId="Nagwek1Znak">
-    <w:name w:val="Nagłówek 1 Znak"/>
-    <w:basedOn w:val="Domylnaczcionkaakapitu"/>
-    <w:link w:val="Nagwek1"/>
+  <w:style w:type="character" w:customStyle="1" w:styleId="Heading1Char">
+    <w:name w:val="Heading 1 Char"/>
+    <w:basedOn w:val="DefaultParagraphFont"/>
+    <w:link w:val="Heading1"/>
     <w:uiPriority w:val="9"/>
     <w:rsid w:val="00670E37"/>
     <w:rPr>
@@ -3161,11 +3208,11 @@
       <w:szCs w:val="28"/>
     </w:rPr>
   </w:style>
-  <w:style w:type="paragraph" w:styleId="Tytu">
+  <w:style w:type="paragraph" w:styleId="Title">
     <w:name w:val="Title"/>
-    <w:basedOn w:val="Normalny"/>
-    <w:next w:val="Normalny"/>
-    <w:link w:val="TytuZnak"/>
+    <w:basedOn w:val="Normal"/>
+    <w:next w:val="Normal"/>
+    <w:link w:val="TitleChar"/>
     <w:uiPriority w:val="10"/>
     <w:qFormat/>
     <w:rsid w:val="00670E37"/>
@@ -3185,10 +3232,10 @@
       <w:szCs w:val="52"/>
     </w:rPr>
   </w:style>
-  <w:style w:type="character" w:customStyle="1" w:styleId="TytuZnak">
-    <w:name w:val="Tytuł Znak"/>
-    <w:basedOn w:val="Domylnaczcionkaakapitu"/>
-    <w:link w:val="Tytu"/>
+  <w:style w:type="character" w:customStyle="1" w:styleId="TitleChar">
+    <w:name w:val="Title Char"/>
+    <w:basedOn w:val="DefaultParagraphFont"/>
+    <w:link w:val="Title"/>
     <w:uiPriority w:val="10"/>
     <w:rsid w:val="00670E37"/>
     <w:rPr>
@@ -3200,10 +3247,10 @@
       <w:szCs w:val="52"/>
     </w:rPr>
   </w:style>
-  <w:style w:type="character" w:customStyle="1" w:styleId="Nagwek3Znak">
-    <w:name w:val="Nagłówek 3 Znak"/>
-    <w:basedOn w:val="Domylnaczcionkaakapitu"/>
-    <w:link w:val="Nagwek3"/>
+  <w:style w:type="character" w:customStyle="1" w:styleId="Heading3Char">
+    <w:name w:val="Heading 3 Char"/>
+    <w:basedOn w:val="DefaultParagraphFont"/>
+    <w:link w:val="Heading3"/>
     <w:uiPriority w:val="9"/>
     <w:rsid w:val="00670E37"/>
     <w:rPr>
@@ -3213,9 +3260,9 @@
       <w:color w:val="4F81BD" w:themeColor="accent1"/>
     </w:rPr>
   </w:style>
-  <w:style w:type="paragraph" w:styleId="Akapitzlist">
+  <w:style w:type="paragraph" w:styleId="ListParagraph">
     <w:name w:val="List Paragraph"/>
-    <w:basedOn w:val="Normalny"/>
+    <w:basedOn w:val="Normal"/>
     <w:uiPriority w:val="34"/>
     <w:qFormat/>
     <w:rsid w:val="00670E37"/>
@@ -3224,10 +3271,10 @@
       <w:contextualSpacing/>
     </w:pPr>
   </w:style>
-  <w:style w:type="character" w:customStyle="1" w:styleId="Nagwek4Znak">
-    <w:name w:val="Nagłówek 4 Znak"/>
-    <w:basedOn w:val="Domylnaczcionkaakapitu"/>
-    <w:link w:val="Nagwek4"/>
+  <w:style w:type="character" w:customStyle="1" w:styleId="Heading4Char">
+    <w:name w:val="Heading 4 Char"/>
+    <w:basedOn w:val="DefaultParagraphFont"/>
+    <w:link w:val="Heading4"/>
     <w:uiPriority w:val="9"/>
     <w:rsid w:val="00F05259"/>
     <w:rPr>
@@ -3239,7 +3286,7 @@
       <w:color w:val="4F81BD" w:themeColor="accent1"/>
     </w:rPr>
   </w:style>
-  <w:style w:type="paragraph" w:styleId="Bezodstpw">
+  <w:style w:type="paragraph" w:styleId="NoSpacing">
     <w:name w:val="No Spacing"/>
     <w:uiPriority w:val="1"/>
     <w:qFormat/>
@@ -3247,6 +3294,36 @@
     <w:pPr>
       <w:spacing w:after="0" w:line="240" w:lineRule="auto"/>
     </w:pPr>
+  </w:style>
+  <w:style w:type="paragraph" w:styleId="BalloonText">
+    <w:name w:val="Balloon Text"/>
+    <w:basedOn w:val="Normal"/>
+    <w:link w:val="BalloonTextChar"/>
+    <w:uiPriority w:val="99"/>
+    <w:semiHidden/>
+    <w:unhideWhenUsed/>
+    <w:rsid w:val="00385D35"/>
+    <w:pPr>
+      <w:spacing w:after="0" w:line="240" w:lineRule="auto"/>
+    </w:pPr>
+    <w:rPr>
+      <w:rFonts w:ascii="Tahoma" w:hAnsi="Tahoma" w:cs="Tahoma"/>
+      <w:sz w:val="16"/>
+      <w:szCs w:val="16"/>
+    </w:rPr>
+  </w:style>
+  <w:style w:type="character" w:customStyle="1" w:styleId="BalloonTextChar">
+    <w:name w:val="Balloon Text Char"/>
+    <w:basedOn w:val="DefaultParagraphFont"/>
+    <w:link w:val="BalloonText"/>
+    <w:uiPriority w:val="99"/>
+    <w:semiHidden/>
+    <w:rsid w:val="00385D35"/>
+    <w:rPr>
+      <w:rFonts w:ascii="Tahoma" w:hAnsi="Tahoma" w:cs="Tahoma"/>
+      <w:sz w:val="16"/>
+      <w:szCs w:val="16"/>
+    </w:rPr>
   </w:style>
 </w:styles>
 </file>

</xml_diff>

<commit_message>
.docx Update :) Commit from Home :D
</commit_message>
<xml_diff>
--- a/IDSA.docx
+++ b/IDSA.docx
@@ -1,137 +1,155 @@
 
 <file path=word/document.xml><?xml version="1.0" encoding="utf-8"?>
-<w:document xmlns:wpc="http://schemas.microsoft.com/office/word/2010/wordprocessingCanvas" xmlns:mc="http://schemas.openxmlformats.org/markup-compatibility/2006" xmlns:o="urn:schemas-microsoft-com:office:office" xmlns:r="http://schemas.openxmlformats.org/officeDocument/2006/relationships" xmlns:m="http://schemas.openxmlformats.org/officeDocument/2006/math" xmlns:v="urn:schemas-microsoft-com:vml" xmlns:wp14="http://schemas.microsoft.com/office/word/2010/wordprocessingDrawing" xmlns:wp="http://schemas.openxmlformats.org/drawingml/2006/wordprocessingDrawing" xmlns:w10="urn:schemas-microsoft-com:office:word" xmlns:w="http://schemas.openxmlformats.org/wordprocessingml/2006/main" xmlns:w14="http://schemas.microsoft.com/office/word/2010/wordml" xmlns:wpg="http://schemas.microsoft.com/office/word/2010/wordprocessingGroup" xmlns:wpi="http://schemas.microsoft.com/office/word/2010/wordprocessingInk" xmlns:wne="http://schemas.microsoft.com/office/word/2006/wordml" xmlns:wps="http://schemas.microsoft.com/office/word/2010/wordprocessingShape" mc:Ignorable="w14 wp14">
+<w:document xmlns:ve="http://schemas.openxmlformats.org/markup-compatibility/2006" xmlns:o="urn:schemas-microsoft-com:office:office" xmlns:r="http://schemas.openxmlformats.org/officeDocument/2006/relationships" xmlns:m="http://schemas.openxmlformats.org/officeDocument/2006/math" xmlns:v="urn:schemas-microsoft-com:vml" xmlns:wp="http://schemas.openxmlformats.org/drawingml/2006/wordprocessingDrawing" xmlns:w10="urn:schemas-microsoft-com:office:word" xmlns:w="http://schemas.openxmlformats.org/wordprocessingml/2006/main" xmlns:wne="http://schemas.microsoft.com/office/word/2006/wordml">
   <w:body>
     <w:p>
       <w:pPr>
-        <w:pStyle w:val="Title"/>
+        <w:pStyle w:val="Tytu"/>
         <w:spacing w:line="360" w:lineRule="auto"/>
       </w:pPr>
-      <w:proofErr w:type="gramStart"/>
-      <w:r>
-        <w:t xml:space="preserve">IDSA – </w:t>
-      </w:r>
-      <w:proofErr w:type="spellStart"/>
-      <w:r>
-        <w:t>Inteligent</w:t>
-      </w:r>
-      <w:proofErr w:type="spellEnd"/>
-      <w:r>
-        <w:t xml:space="preserve"> Data Stock Analyzer.</w:t>
-      </w:r>
-      <w:proofErr w:type="gramEnd"/>
-    </w:p>
-    <w:p>
-      <w:pPr>
-        <w:pStyle w:val="Heading2"/>
+      <w:r>
+        <w:t>IDSA – Inteligent Data Stock Analyzer.</w:t>
+      </w:r>
+    </w:p>
+    <w:p>
+      <w:pPr>
+        <w:pStyle w:val="Nagwek2"/>
         <w:spacing w:line="360" w:lineRule="auto"/>
       </w:pPr>
-      <w:proofErr w:type="gramStart"/>
       <w:r>
         <w:t>Developers :</w:t>
       </w:r>
-      <w:proofErr w:type="gramEnd"/>
-    </w:p>
-    <w:p>
-      <w:pPr>
-        <w:pStyle w:val="ListParagraph"/>
+    </w:p>
+    <w:p>
+      <w:pPr>
+        <w:pStyle w:val="Akapitzlist"/>
         <w:numPr>
           <w:ilvl w:val="0"/>
           <w:numId w:val="2"/>
         </w:numPr>
       </w:pPr>
-      <w:proofErr w:type="spellStart"/>
       <w:r>
         <w:t>CezaryWronka</w:t>
       </w:r>
-      <w:proofErr w:type="spellEnd"/>
       <w:r>
         <w:t xml:space="preserve"> – data base behavior , task synchronization, chart’s  </w:t>
       </w:r>
     </w:p>
     <w:p>
       <w:pPr>
-        <w:pStyle w:val="ListParagraph"/>
+        <w:pStyle w:val="Akapitzlist"/>
         <w:numPr>
           <w:ilvl w:val="0"/>
           <w:numId w:val="2"/>
         </w:numPr>
       </w:pPr>
-      <w:proofErr w:type="spellStart"/>
       <w:r>
         <w:t>PiotrSacharuk</w:t>
       </w:r>
-      <w:proofErr w:type="spellEnd"/>
       <w:r>
         <w:t xml:space="preserve"> – web data gathering, analyzing</w:t>
       </w:r>
     </w:p>
     <w:p>
       <w:pPr>
-        <w:pStyle w:val="ListParagraph"/>
+        <w:pStyle w:val="Akapitzlist"/>
         <w:numPr>
           <w:ilvl w:val="0"/>
           <w:numId w:val="2"/>
         </w:numPr>
       </w:pPr>
-      <w:proofErr w:type="spellStart"/>
       <w:r>
         <w:t>PatrykJanota</w:t>
       </w:r>
-      <w:proofErr w:type="spellEnd"/>
+      <w:r>
+        <w:t xml:space="preserve"> – csv reading, data presenting</w:t>
+      </w:r>
+      <w:r>
+        <w:t xml:space="preserve"> (main view)</w:t>
+      </w:r>
+      <w:r>
+        <w:t>, renta-wieczysta.</w:t>
+      </w:r>
+    </w:p>
+    <w:p>
+      <w:pPr>
+        <w:pStyle w:val="Nagwek2"/>
+        <w:spacing w:line="360" w:lineRule="auto"/>
+        <w:rPr>
+          <w:rStyle w:val="Odwoaniedelikatne"/>
+        </w:rPr>
+      </w:pPr>
+      <w:r>
+        <w:rPr>
+          <w:rStyle w:val="Odwoaniedelikatne"/>
+        </w:rPr>
+        <w:t xml:space="preserve">Main </w:t>
+      </w:r>
+      <w:r>
+        <w:rPr>
+          <w:rStyle w:val="Odwoaniedelikatne"/>
+        </w:rPr>
+        <w:t>Tasks  (sorted with priority 1-5) TODO:</w:t>
+      </w:r>
+    </w:p>
+    <w:p>
+      <w:pPr>
+        <w:spacing w:after="80" w:line="240" w:lineRule="auto"/>
+      </w:pPr>
+      <w:r>
+        <w:rPr>
+          <w:b/>
+          <w:lang w:val="pl-PL"/>
+        </w:rPr>
+        <w:t>All(1): CODE REFACTORING</w:t>
+      </w:r>
+      <w:r>
+        <w:rPr>
+          <w:lang w:val="pl-PL"/>
+        </w:rPr>
+        <w:t xml:space="preserve"> - </w:t>
+      </w:r>
+      <w:r>
+        <w:rPr>
+          <w:lang w:val="pl-PL"/>
+        </w:rPr>
+        <w:t>Spojnosc nazw: widok = to co widzimy bezposrednio w apps.</w:t>
+      </w:r>
+      <w:r>
+        <w:rPr>
+          <w:lang w:val="pl-PL"/>
+        </w:rPr>
+        <w:t>[</w:t>
+      </w:r>
+      <w:r>
+        <w:rPr>
+          <w:lang w:val="pl-PL"/>
+        </w:rPr>
+        <w:t xml:space="preserve"> </w:t>
+      </w:r>
+      <w:r>
+        <w:t>Eventy – RaiseEventSTH] [Delegates - ViewName_DelegateName] [Kolejnosc metod w klasach w sekcji Clean Code</w:t>
+      </w:r>
       <w:r>
         <w:t xml:space="preserve"> – </w:t>
       </w:r>
-      <w:proofErr w:type="spellStart"/>
-      <w:r>
-        <w:t>csv</w:t>
-      </w:r>
-      <w:proofErr w:type="spellEnd"/>
-      <w:r>
-        <w:t xml:space="preserve"> reading, data presenting</w:t>
-      </w:r>
-      <w:r>
-        <w:t xml:space="preserve"> (main view)</w:t>
-      </w:r>
-      <w:r>
-        <w:t xml:space="preserve">, </w:t>
-      </w:r>
-      <w:proofErr w:type="spellStart"/>
-      <w:r>
-        <w:t>renta-wieczysta</w:t>
-      </w:r>
-      <w:proofErr w:type="spellEnd"/>
-      <w:r>
-        <w:t>.</w:t>
-      </w:r>
-    </w:p>
-    <w:p>
-      <w:pPr>
-        <w:pStyle w:val="Heading2"/>
-        <w:spacing w:line="360" w:lineRule="auto"/>
-        <w:rPr>
-          <w:rStyle w:val="SubtleReference"/>
-        </w:rPr>
-      </w:pPr>
-      <w:r>
-        <w:rPr>
-          <w:rStyle w:val="SubtleReference"/>
-        </w:rPr>
-        <w:t xml:space="preserve">Main </w:t>
-      </w:r>
-      <w:proofErr w:type="gramStart"/>
-      <w:r>
-        <w:rPr>
-          <w:rStyle w:val="SubtleReference"/>
-        </w:rPr>
-        <w:t>Tasks  (</w:t>
-      </w:r>
-      <w:proofErr w:type="gramEnd"/>
-      <w:r>
-        <w:rPr>
-          <w:rStyle w:val="SubtleReference"/>
-        </w:rPr>
-        <w:t>sorted with priority 1-5) TODO:</w:t>
+      <w:r>
+        <w:rPr>
+          <w:b/>
+        </w:rPr>
+        <w:t>USE #REGION</w:t>
+      </w:r>
+      <w:r>
+        <w:t xml:space="preserve"> </w:t>
+      </w:r>
+      <w:r>
+        <w:rPr>
+          <w:b/>
+        </w:rPr>
+        <w:t>MANDATORY</w:t>
+      </w:r>
+      <w:r>
+        <w:t>]</w:t>
       </w:r>
     </w:p>
     <w:p>
@@ -139,138 +157,7 @@
         <w:spacing w:after="80" w:line="240" w:lineRule="auto"/>
       </w:pPr>
       <w:r>
-        <w:rPr>
-          <w:b/>
-          <w:lang w:val="pl-PL"/>
-        </w:rPr>
-        <w:t>All(1): CODE REFACTORING</w:t>
-      </w:r>
-      <w:r>
-        <w:rPr>
-          <w:lang w:val="pl-PL"/>
-        </w:rPr>
-        <w:t xml:space="preserve"> - </w:t>
-      </w:r>
-      <w:r>
-        <w:rPr>
-          <w:lang w:val="pl-PL"/>
-        </w:rPr>
-        <w:t>Spojnosc nazw: widok = to co widzimy bezposrednio w apps.</w:t>
-      </w:r>
-      <w:r>
-        <w:rPr>
-          <w:lang w:val="pl-PL"/>
-        </w:rPr>
-        <w:t>[</w:t>
-      </w:r>
-      <w:r>
-        <w:rPr>
-          <w:lang w:val="pl-PL"/>
-        </w:rPr>
-        <w:t xml:space="preserve"> </w:t>
-      </w:r>
-      <w:proofErr w:type="spellStart"/>
-      <w:r>
-        <w:t>Eventy</w:t>
-      </w:r>
-      <w:proofErr w:type="spellEnd"/>
-      <w:r>
-        <w:t xml:space="preserve"> – </w:t>
-      </w:r>
-      <w:proofErr w:type="spellStart"/>
-      <w:r>
-        <w:t>RaiseEventSTH</w:t>
-      </w:r>
-      <w:proofErr w:type="spellEnd"/>
-      <w:r>
-        <w:t xml:space="preserve">] [Delegates - </w:t>
-      </w:r>
-      <w:proofErr w:type="spellStart"/>
-      <w:r>
-        <w:t>ViewName_DelegateName</w:t>
-      </w:r>
-      <w:proofErr w:type="spellEnd"/>
-      <w:r>
-        <w:t>] [</w:t>
-      </w:r>
-      <w:proofErr w:type="spellStart"/>
-      <w:r>
-        <w:t>Kolejnosc</w:t>
-      </w:r>
-      <w:proofErr w:type="spellEnd"/>
-      <w:r>
-        <w:t xml:space="preserve"> </w:t>
-      </w:r>
-      <w:proofErr w:type="spellStart"/>
-      <w:r>
-        <w:t>metod</w:t>
-      </w:r>
-      <w:proofErr w:type="spellEnd"/>
-      <w:r>
-        <w:t xml:space="preserve"> w </w:t>
-      </w:r>
-      <w:proofErr w:type="spellStart"/>
-      <w:r>
-        <w:t>klasach</w:t>
-      </w:r>
-      <w:proofErr w:type="spellEnd"/>
-      <w:r>
-        <w:t xml:space="preserve"> w </w:t>
-      </w:r>
-      <w:proofErr w:type="spellStart"/>
-      <w:r>
-        <w:t>sekcji</w:t>
-      </w:r>
-      <w:proofErr w:type="spellEnd"/>
-      <w:r>
-        <w:t xml:space="preserve"> Clean Code</w:t>
-      </w:r>
-      <w:r>
-        <w:t xml:space="preserve"> – </w:t>
-      </w:r>
-      <w:r>
-        <w:rPr>
-          <w:b/>
-        </w:rPr>
-        <w:t>USE #REGION</w:t>
-      </w:r>
-      <w:r>
-        <w:t xml:space="preserve"> </w:t>
-      </w:r>
-      <w:r>
-        <w:rPr>
-          <w:b/>
-        </w:rPr>
-        <w:t>MANDATORY</w:t>
-      </w:r>
-      <w:r>
-        <w:t>]</w:t>
-      </w:r>
-    </w:p>
-    <w:p>
-      <w:pPr>
-        <w:spacing w:after="80" w:line="240" w:lineRule="auto"/>
-      </w:pPr>
-      <w:proofErr w:type="spellStart"/>
-      <w:proofErr w:type="gramStart"/>
-      <w:r>
-        <w:t>Piotrek</w:t>
-      </w:r>
-      <w:proofErr w:type="spellEnd"/>
-      <w:r>
-        <w:t>(</w:t>
-      </w:r>
-      <w:proofErr w:type="gramEnd"/>
-      <w:r>
-        <w:t xml:space="preserve">1) : ! Do </w:t>
-      </w:r>
-      <w:proofErr w:type="gramStart"/>
-      <w:r>
-        <w:t>ROBOTY !</w:t>
-      </w:r>
-      <w:proofErr w:type="gramEnd"/>
-      <w:r>
-        <w:t xml:space="preserve"> :D</w:t>
+        <w:t>Piotrek(1) : ! Do ROBOTY ! :D</w:t>
       </w:r>
       <w:bookmarkStart w:id="0" w:name="_GoBack"/>
       <w:bookmarkEnd w:id="0"/>
@@ -279,97 +166,27 @@
       <w:pPr>
         <w:spacing w:after="80" w:line="240" w:lineRule="auto"/>
       </w:pPr>
-      <w:proofErr w:type="spellStart"/>
-      <w:proofErr w:type="gramStart"/>
-      <w:r>
-        <w:t>Patryk</w:t>
-      </w:r>
-      <w:proofErr w:type="spellEnd"/>
-      <w:r>
-        <w:t>(</w:t>
-      </w:r>
-      <w:proofErr w:type="gramEnd"/>
-      <w:r>
-        <w:t xml:space="preserve">1): </w:t>
-      </w:r>
-      <w:r>
-        <w:t xml:space="preserve">Addition on the </w:t>
-      </w:r>
-      <w:proofErr w:type="spellStart"/>
-      <w:r>
-        <w:t>csvEnum</w:t>
-      </w:r>
-      <w:proofErr w:type="spellEnd"/>
-      <w:r>
-        <w:t xml:space="preserve"> for BILANS AKTYWA PASYWA i CASH FLOW.</w:t>
+      <w:r>
+        <w:t xml:space="preserve">Patryk(1): </w:t>
+      </w:r>
+      <w:r>
+        <w:t>Addition on the csvEnum for BILANS AKTYWA PASYWA i CASH FLOW.</w:t>
       </w:r>
     </w:p>
     <w:p>
       <w:pPr>
         <w:spacing w:after="80" w:line="240" w:lineRule="auto"/>
       </w:pPr>
-      <w:proofErr w:type="spellStart"/>
-      <w:proofErr w:type="gramStart"/>
-      <w:r>
-        <w:t>Patryk</w:t>
-      </w:r>
-      <w:proofErr w:type="spellEnd"/>
-      <w:r>
-        <w:t>(</w:t>
-      </w:r>
-      <w:proofErr w:type="gramEnd"/>
-      <w:r>
-        <w:t xml:space="preserve">1): Prepare </w:t>
-      </w:r>
-      <w:proofErr w:type="spellStart"/>
-      <w:r>
-        <w:t>Rzis</w:t>
-      </w:r>
-      <w:proofErr w:type="spellEnd"/>
-      <w:r>
-        <w:t xml:space="preserve"> and </w:t>
-      </w:r>
-      <w:proofErr w:type="spellStart"/>
-      <w:r>
-        <w:t>Bilans</w:t>
-      </w:r>
-      <w:proofErr w:type="spellEnd"/>
-      <w:r>
-        <w:t xml:space="preserve"> </w:t>
-      </w:r>
-      <w:proofErr w:type="spellStart"/>
-      <w:r>
-        <w:t>seperation</w:t>
-      </w:r>
-      <w:proofErr w:type="spellEnd"/>
-      <w:r>
-        <w:t xml:space="preserve"> for the database (</w:t>
-      </w:r>
-      <w:proofErr w:type="spellStart"/>
-      <w:r>
-        <w:t>Cezary</w:t>
-      </w:r>
-      <w:proofErr w:type="spellEnd"/>
-      <w:r>
-        <w:t xml:space="preserve"> part)</w:t>
+      <w:r>
+        <w:t>Patryk(1): Prepare Rzis and Bilans seperation for the database (Cezary part)</w:t>
       </w:r>
     </w:p>
     <w:p>
       <w:pPr>
         <w:spacing w:after="80" w:line="240" w:lineRule="auto"/>
       </w:pPr>
-      <w:proofErr w:type="spellStart"/>
-      <w:proofErr w:type="gramStart"/>
-      <w:r>
-        <w:t>Patryk</w:t>
-      </w:r>
-      <w:proofErr w:type="spellEnd"/>
-      <w:r>
-        <w:t>(</w:t>
-      </w:r>
-      <w:proofErr w:type="gramEnd"/>
-      <w:r>
-        <w:t xml:space="preserve">2): Start scanner architecture module, and basic class implementation on the interface plugs </w:t>
+      <w:r>
+        <w:t xml:space="preserve">Patryk(2): Start scanner architecture module, and basic class implementation on the interface plugs </w:t>
       </w:r>
       <w:r>
         <w:sym w:font="Wingdings" w:char="F04A"/>
@@ -386,6 +203,26 @@
         <w:rPr>
           <w:lang w:val="pl-PL"/>
         </w:rPr>
+        <w:t xml:space="preserve">Cezary(1): Przyspieszenie wczytywania danych do bazy do max 2 minut. </w:t>
+      </w:r>
+      <w:r>
+        <w:rPr>
+          <w:lang w:val="pl-PL"/>
+        </w:rPr>
+        <w:t>Czyszczenie bazy max 30 sek.</w:t>
+      </w:r>
+    </w:p>
+    <w:p>
+      <w:pPr>
+        <w:spacing w:after="80" w:line="240" w:lineRule="auto"/>
+        <w:rPr>
+          <w:lang w:val="pl-PL"/>
+        </w:rPr>
+      </w:pPr>
+      <w:r>
+        <w:rPr>
+          <w:lang w:val="pl-PL"/>
+        </w:rPr>
         <w:t>Cezary(1): Reports (podzial w bazie na Bilans, RZiS, cala reszta)!!!!!</w:t>
       </w:r>
     </w:p>
@@ -393,35 +230,34 @@
       <w:pPr>
         <w:spacing w:after="80" w:line="240" w:lineRule="auto"/>
         <w:rPr>
-          <w:lang w:val="pl-PL"/>
-        </w:rPr>
-      </w:pPr>
-      <w:r>
-        <w:rPr>
+          <w:color w:val="BFBFBF" w:themeColor="background1" w:themeShade="BF"/>
+          <w:lang w:val="pl-PL"/>
+        </w:rPr>
+      </w:pPr>
+      <w:r>
+        <w:rPr>
+          <w:color w:val="BFBFBF" w:themeColor="background1" w:themeShade="BF"/>
           <w:lang w:val="pl-PL"/>
         </w:rPr>
         <w:t>Cezary(2): Clean -</w:t>
       </w:r>
       <w:r>
         <w:rPr>
+          <w:color w:val="BFBFBF" w:themeColor="background1" w:themeShade="BF"/>
           <w:lang w:val="pl-PL"/>
         </w:rPr>
         <w:t>&gt; ServiceLocator -&gt; dodac funkcj</w:t>
       </w:r>
       <w:r>
         <w:rPr>
-          <w:lang w:val="pl-PL"/>
-        </w:rPr>
-        <w:t xml:space="preserve">e usuwania ze slownika. </w:t>
-      </w:r>
-      <w:r>
-        <w:rPr>
-          <w:lang w:val="pl-PL"/>
-        </w:rPr>
-        <w:t>Clean bedzie szybszy</w:t>
-      </w:r>
-      <w:r>
-        <w:rPr>
+          <w:color w:val="BFBFBF" w:themeColor="background1" w:themeShade="BF"/>
+          <w:lang w:val="pl-PL"/>
+        </w:rPr>
+        <w:t>e usuwania ze slownika. Clean bedzie szybszy</w:t>
+      </w:r>
+      <w:r>
+        <w:rPr>
+          <w:color w:val="BFBFBF" w:themeColor="background1" w:themeShade="BF"/>
           <w:lang w:val="pl-PL"/>
         </w:rPr>
         <w:t xml:space="preserve">, albo przerzucic się na </w:t>
@@ -429,6 +265,7 @@
       <w:r>
         <w:rPr>
           <w:b/>
+          <w:color w:val="BFBFBF" w:themeColor="background1" w:themeShade="BF"/>
           <w:lang w:val="pl-PL"/>
         </w:rPr>
         <w:t>PRISM Service Locator</w:t>
@@ -445,6 +282,32 @@
         <w:rPr>
           <w:lang w:val="pl-PL"/>
         </w:rPr>
+        <w:t>Cezary(2): Pobawić się parsowaniem stron i zbieraniem danych finansowych</w:t>
+      </w:r>
+      <w:r>
+        <w:rPr>
+          <w:lang w:val="pl-PL"/>
+        </w:rPr>
+        <w:t xml:space="preserve"> spółek</w:t>
+      </w:r>
+      <w:r>
+        <w:rPr>
+          <w:lang w:val="pl-PL"/>
+        </w:rPr>
+        <w:t xml:space="preserve"> do bazy.</w:t>
+      </w:r>
+    </w:p>
+    <w:p>
+      <w:pPr>
+        <w:spacing w:after="80" w:line="240" w:lineRule="auto"/>
+        <w:rPr>
+          <w:lang w:val="pl-PL"/>
+        </w:rPr>
+      </w:pPr>
+      <w:r>
+        <w:rPr>
+          <w:lang w:val="pl-PL"/>
+        </w:rPr>
         <w:t xml:space="preserve">Cezary(2): </w:t>
       </w:r>
       <w:r>
@@ -473,57 +336,41 @@
           <w:color w:val="BFBFBF" w:themeColor="background1" w:themeShade="BF"/>
         </w:rPr>
       </w:pPr>
-      <w:proofErr w:type="spellStart"/>
-      <w:proofErr w:type="gramStart"/>
       <w:r>
         <w:rPr>
           <w:color w:val="BFBFBF" w:themeColor="background1" w:themeShade="BF"/>
         </w:rPr>
-        <w:t>Cezary</w:t>
-      </w:r>
-      <w:proofErr w:type="spellEnd"/>
-      <w:r>
+        <w:t>Cezary(2): Chart Service Provider Interface(GetData(), Refresh(), Delegate do Company Changed?)</w:t>
+      </w:r>
+    </w:p>
+    <w:p>
+      <w:pPr>
+        <w:spacing w:after="80" w:line="240" w:lineRule="auto"/>
         <w:rPr>
           <w:color w:val="BFBFBF" w:themeColor="background1" w:themeShade="BF"/>
-        </w:rPr>
-        <w:t>(</w:t>
-      </w:r>
-      <w:proofErr w:type="gramEnd"/>
+          <w:lang w:val="pl-PL"/>
+        </w:rPr>
+      </w:pPr>
       <w:r>
         <w:rPr>
           <w:color w:val="BFBFBF" w:themeColor="background1" w:themeShade="BF"/>
-        </w:rPr>
-        <w:t>2): Chart Service Provider Interface(</w:t>
-      </w:r>
-      <w:proofErr w:type="spellStart"/>
-      <w:r>
-        <w:rPr>
-          <w:color w:val="BFBFBF" w:themeColor="background1" w:themeShade="BF"/>
-        </w:rPr>
-        <w:t>GetData</w:t>
-      </w:r>
-      <w:proofErr w:type="spellEnd"/>
-      <w:r>
-        <w:rPr>
-          <w:color w:val="BFBFBF" w:themeColor="background1" w:themeShade="BF"/>
-        </w:rPr>
-        <w:t>(), Refresh(), Delegate do Company Changed?)</w:t>
+          <w:lang w:val="pl-PL"/>
+        </w:rPr>
+        <w:t>Cezary(2): Chart - Zaznaczasz kolumne, wyswietl wykres</w:t>
       </w:r>
     </w:p>
     <w:p>
       <w:pPr>
         <w:spacing w:after="80" w:line="240" w:lineRule="auto"/>
         <w:rPr>
-          <w:color w:val="BFBFBF" w:themeColor="background1" w:themeShade="BF"/>
-          <w:lang w:val="pl-PL"/>
-        </w:rPr>
-      </w:pPr>
-      <w:r>
-        <w:rPr>
-          <w:color w:val="BFBFBF" w:themeColor="background1" w:themeShade="BF"/>
-          <w:lang w:val="pl-PL"/>
-        </w:rPr>
-        <w:t>Cezary(2): Chart - Zaznaczasz kolumne, wyswietl wykres</w:t>
+          <w:lang w:val="pl-PL"/>
+        </w:rPr>
+      </w:pPr>
+      <w:r>
+        <w:rPr>
+          <w:lang w:val="pl-PL"/>
+        </w:rPr>
+        <w:t>Cezary(3): Dezaktywacja CsvUpload_SaveDB</w:t>
       </w:r>
     </w:p>
     <w:p>
@@ -537,7 +384,19 @@
         <w:rPr>
           <w:lang w:val="pl-PL"/>
         </w:rPr>
-        <w:t>Cezary(3): Dezaktywacja CsvUpload_SaveDB</w:t>
+        <w:t>Cezary(3): Wykres funkcjonalnosc(wybierz max, ogr</w:t>
+      </w:r>
+      <w:r>
+        <w:rPr>
+          <w:lang w:val="pl-PL"/>
+        </w:rPr>
+        <w:t xml:space="preserve">anicz ilosc danych(raporty z 2 </w:t>
+      </w:r>
+      <w:r>
+        <w:rPr>
+          <w:lang w:val="pl-PL"/>
+        </w:rPr>
+        <w:t>lat domyslnie), kolorystyka danych, ...)</w:t>
       </w:r>
     </w:p>
     <w:p>
@@ -551,19 +410,7 @@
         <w:rPr>
           <w:lang w:val="pl-PL"/>
         </w:rPr>
-        <w:t>Cezary(3): Wykres funkcjonalnosc(wybierz max, ogr</w:t>
-      </w:r>
-      <w:r>
-        <w:rPr>
-          <w:lang w:val="pl-PL"/>
-        </w:rPr>
-        <w:t xml:space="preserve">anicz ilosc danych(raporty z 2 </w:t>
-      </w:r>
-      <w:r>
-        <w:rPr>
-          <w:lang w:val="pl-PL"/>
-        </w:rPr>
-        <w:t>lat domyslnie), kolorystyka danych, ...)</w:t>
+        <w:t>Cezary(5): Add Companies/Reports w watkach(inny sposob blokowania aplikacji)</w:t>
       </w:r>
     </w:p>
     <w:p>
@@ -577,7 +424,13 @@
         <w:rPr>
           <w:lang w:val="pl-PL"/>
         </w:rPr>
-        <w:t>Cezary(5): Add Companies/Reports w watkach(inny sposob blokowania aplikacji)</w:t>
+        <w:t xml:space="preserve">Cezary(5): </w:t>
+      </w:r>
+      <w:r>
+        <w:rPr>
+          <w:lang w:val="pl-PL"/>
+        </w:rPr>
+        <w:t>Odpalenie bazy na innym watku.</w:t>
       </w:r>
     </w:p>
     <w:p>
@@ -591,110 +444,62 @@
         <w:rPr>
           <w:lang w:val="pl-PL"/>
         </w:rPr>
-        <w:t xml:space="preserve">Cezary(5): </w:t>
-      </w:r>
-      <w:r>
-        <w:rPr>
-          <w:lang w:val="pl-PL"/>
-        </w:rPr>
-        <w:t>Odpalenie bazy na innym watku.</w:t>
+        <w:t xml:space="preserve">Patryk(5): </w:t>
+      </w:r>
+      <w:r>
+        <w:rPr>
+          <w:lang w:val="pl-PL"/>
+        </w:rPr>
+        <w:t>Filtr Box - Aktualizacja cofanie, je</w:t>
+      </w:r>
+      <w:r>
+        <w:rPr>
+          <w:lang w:val="pl-PL"/>
+        </w:rPr>
+        <w:t xml:space="preserve">dnorazowe wczytywanie z bazy(z </w:t>
+      </w:r>
+      <w:r>
+        <w:rPr>
+          <w:lang w:val="pl-PL"/>
+        </w:rPr>
+        <w:t>poczatku, pozniej obiekty lokalnie - async)</w:t>
       </w:r>
     </w:p>
     <w:p>
       <w:pPr>
         <w:spacing w:after="80" w:line="240" w:lineRule="auto"/>
-        <w:rPr>
-          <w:lang w:val="pl-PL"/>
-        </w:rPr>
-      </w:pPr>
-      <w:r>
-        <w:rPr>
-          <w:lang w:val="pl-PL"/>
-        </w:rPr>
-        <w:t xml:space="preserve">Patryk(5): </w:t>
-      </w:r>
-      <w:r>
-        <w:rPr>
-          <w:lang w:val="pl-PL"/>
-        </w:rPr>
-        <w:t>Filtr Box - Aktualizacja cofanie, je</w:t>
-      </w:r>
-      <w:r>
-        <w:rPr>
-          <w:lang w:val="pl-PL"/>
-        </w:rPr>
-        <w:t xml:space="preserve">dnorazowe wczytywanie z bazy(z </w:t>
-      </w:r>
-      <w:r>
-        <w:rPr>
-          <w:lang w:val="pl-PL"/>
-        </w:rPr>
-        <w:t>poczatku, pozniej obiekty lokalnie - async)</w:t>
-      </w:r>
-    </w:p>
-    <w:p>
-      <w:pPr>
-        <w:spacing w:after="80" w:line="240" w:lineRule="auto"/>
-      </w:pPr>
-      <w:proofErr w:type="spellStart"/>
-      <w:proofErr w:type="gramStart"/>
-      <w:r>
-        <w:t>Patryk</w:t>
-      </w:r>
-      <w:proofErr w:type="spellEnd"/>
-      <w:r>
-        <w:t>(</w:t>
-      </w:r>
-      <w:proofErr w:type="gramEnd"/>
-      <w:r>
-        <w:t xml:space="preserve">5): </w:t>
-      </w:r>
-      <w:proofErr w:type="spellStart"/>
-      <w:r>
-        <w:t>Transpozycja</w:t>
-      </w:r>
-      <w:proofErr w:type="spellEnd"/>
-      <w:r>
-        <w:t xml:space="preserve"> </w:t>
-      </w:r>
-      <w:proofErr w:type="spellStart"/>
-      <w:r>
-        <w:t>DataGrid</w:t>
-      </w:r>
-      <w:proofErr w:type="spellEnd"/>
-      <w:r>
-        <w:t xml:space="preserve"> View....</w:t>
+      </w:pPr>
+      <w:r>
+        <w:t>Patryk(5): Transpozycja DataGrid View....</w:t>
       </w:r>
     </w:p>
     <w:p/>
     <w:p>
       <w:pPr>
-        <w:pStyle w:val="Heading2"/>
+        <w:pStyle w:val="Nagwek2"/>
         <w:spacing w:line="360" w:lineRule="auto"/>
         <w:rPr>
-          <w:rStyle w:val="SubtleReference"/>
-        </w:rPr>
-      </w:pPr>
-      <w:proofErr w:type="gramStart"/>
-      <w:r>
-        <w:rPr>
-          <w:rStyle w:val="SubtleReference"/>
+          <w:rStyle w:val="Odwoaniedelikatne"/>
+        </w:rPr>
+      </w:pPr>
+      <w:r>
+        <w:rPr>
+          <w:rStyle w:val="Odwoaniedelikatne"/>
         </w:rPr>
         <w:t xml:space="preserve">Key Money </w:t>
       </w:r>
       <w:r>
         <w:rPr>
-          <w:rStyle w:val="SubtleReference"/>
+          <w:rStyle w:val="Odwoaniedelikatne"/>
         </w:rPr>
         <w:t xml:space="preserve">MAKER </w:t>
       </w:r>
       <w:r>
         <w:rPr>
-          <w:rStyle w:val="SubtleReference"/>
+          <w:rStyle w:val="Odwoaniedelikatne"/>
         </w:rPr>
         <w:t>features.</w:t>
       </w:r>
-      <w:proofErr w:type="gramEnd"/>
     </w:p>
     <w:p>
       <w:r>
@@ -715,7 +520,7 @@
     </w:p>
     <w:p>
       <w:pPr>
-        <w:pStyle w:val="ListParagraph"/>
+        <w:pStyle w:val="Akapitzlist"/>
         <w:numPr>
           <w:ilvl w:val="0"/>
           <w:numId w:val="1"/>
@@ -725,7 +530,6 @@
           <w:highlight w:val="green"/>
         </w:rPr>
       </w:pPr>
-      <w:proofErr w:type="spellStart"/>
       <w:r>
         <w:rPr>
           <w:b/>
@@ -734,7 +538,6 @@
         </w:rPr>
         <w:t>RentaWieczysta</w:t>
       </w:r>
-      <w:proofErr w:type="spellEnd"/>
       <w:r>
         <w:rPr>
           <w:highlight w:val="green"/>
@@ -748,20 +551,12 @@
         <w:t xml:space="preserve"> </w:t>
       </w:r>
       <w:r>
-        <w:t xml:space="preserve">– </w:t>
-      </w:r>
-      <w:proofErr w:type="spellStart"/>
-      <w:r>
-        <w:t>ver</w:t>
-      </w:r>
-      <w:proofErr w:type="spellEnd"/>
-      <w:r>
-        <w:t xml:space="preserve"> 0</w:t>
-      </w:r>
-    </w:p>
-    <w:p>
-      <w:pPr>
-        <w:pStyle w:val="ListParagraph"/>
+        <w:t>– ver 0</w:t>
+      </w:r>
+    </w:p>
+    <w:p>
+      <w:pPr>
+        <w:pStyle w:val="Akapitzlist"/>
         <w:numPr>
           <w:ilvl w:val="0"/>
           <w:numId w:val="1"/>
@@ -775,53 +570,41 @@
         <w:lastRenderedPageBreak/>
         <w:t xml:space="preserve">DCF (Discounted Cash Flow Value) </w:t>
       </w:r>
-      <w:proofErr w:type="spellStart"/>
-      <w:r>
-        <w:t>Wycena</w:t>
-      </w:r>
-      <w:proofErr w:type="spellEnd"/>
-      <w:r>
-        <w:t xml:space="preserve"> DCF. (Most hardcore to do, many external parameters… - very close to TV although DCF is good for new dynamic good potential clear business model like BENEFIT SYSTEM.)</w:t>
-      </w:r>
-    </w:p>
-    <w:p>
-      <w:pPr>
-        <w:pStyle w:val="ListParagraph"/>
+      <w:r>
+        <w:t>Wycena DCF. (Most hardcore to do, many external parameters… - very close to TV although DCF is good for new dynamic good potential clear business model like BENEFIT SYSTEM.)</w:t>
+      </w:r>
+    </w:p>
+    <w:p>
+      <w:pPr>
+        <w:pStyle w:val="Akapitzlist"/>
         <w:numPr>
           <w:ilvl w:val="0"/>
           <w:numId w:val="1"/>
         </w:numPr>
         <w:spacing w:line="360" w:lineRule="auto"/>
       </w:pPr>
-      <w:proofErr w:type="spellStart"/>
       <w:r>
         <w:rPr>
           <w:color w:val="FF0000"/>
         </w:rPr>
-        <w:t>Volumen</w:t>
-      </w:r>
-      <w:proofErr w:type="spellEnd"/>
-      <w:r>
-        <w:rPr>
-          <w:color w:val="FF0000"/>
-        </w:rPr>
-        <w:t xml:space="preserve"> Signal’s</w:t>
-      </w:r>
-      <w:r>
-        <w:t xml:space="preserve"> ( how to catch ? how to judge if is positive volume(positive information ) or negative(bad </w:t>
-      </w:r>
-      <w:proofErr w:type="spellStart"/>
-      <w:r>
-        <w:t>informations</w:t>
-      </w:r>
-      <w:proofErr w:type="spellEnd"/>
+        <w:t>Volumen Signal’s</w:t>
+      </w:r>
+      <w:r>
+        <w:t xml:space="preserve"> ( how to catch ? how to judge if is positive volume(positive information ) or negative(bad informations)</w:t>
+      </w:r>
+      <w:r>
+        <w:t xml:space="preserve">. The WAY TO CATCH?: take volume and price in small amount of time, when end price is lower than start price, then volumen is negative </w:t>
+      </w:r>
+      <w:r>
+        <w:sym w:font="Wingdings" w:char="F04A"/>
+      </w:r>
       <w:r>
         <w:t>)</w:t>
       </w:r>
     </w:p>
     <w:p>
       <w:pPr>
-        <w:pStyle w:val="ListParagraph"/>
+        <w:pStyle w:val="Akapitzlist"/>
         <w:numPr>
           <w:ilvl w:val="0"/>
           <w:numId w:val="1"/>
@@ -838,28 +621,12 @@
         <w:t xml:space="preserve"> - </w:t>
       </w:r>
       <w:r>
-        <w:t xml:space="preserve">When quarter result comes out especially in hot season, there is a need for fast selection of companies that behave extra-ordinary. That with point (3) gives us possible investor’s money </w:t>
-      </w:r>
-      <w:proofErr w:type="spellStart"/>
-      <w:r>
-        <w:t>movment’s</w:t>
-      </w:r>
-      <w:proofErr w:type="spellEnd"/>
-      <w:r>
-        <w:t xml:space="preserve"> into this company, and other financial operators (for </w:t>
-      </w:r>
-      <w:proofErr w:type="spellStart"/>
-      <w:r>
-        <w:t>exampale</w:t>
-      </w:r>
-      <w:proofErr w:type="spellEnd"/>
-      <w:r>
-        <w:t xml:space="preserve"> TFI, OFE others)</w:t>
-      </w:r>
-    </w:p>
-    <w:p>
-      <w:pPr>
-        <w:pStyle w:val="ListParagraph"/>
+        <w:t>When quarter result comes out especially in hot season, there is a need for fast selection of companies that behave extra-ordinary. That with point (3) gives us possible investor’s money movment’s into this company, and other financial operators (for exampale TFI, OFE others)</w:t>
+      </w:r>
+    </w:p>
+    <w:p>
+      <w:pPr>
+        <w:pStyle w:val="Akapitzlist"/>
         <w:numPr>
           <w:ilvl w:val="0"/>
           <w:numId w:val="1"/>
@@ -870,21 +637,7 @@
         <w:rPr>
           <w:color w:val="FF0000"/>
         </w:rPr>
-        <w:t xml:space="preserve">Data </w:t>
-      </w:r>
-      <w:proofErr w:type="spellStart"/>
-      <w:r>
-        <w:rPr>
-          <w:color w:val="FF0000"/>
-        </w:rPr>
-        <w:t>Aquisitor</w:t>
-      </w:r>
-      <w:proofErr w:type="spellEnd"/>
-      <w:r>
-        <w:rPr>
-          <w:color w:val="FF0000"/>
-        </w:rPr>
-        <w:t xml:space="preserve"> </w:t>
+        <w:t xml:space="preserve">Data Aquisitor </w:t>
       </w:r>
       <w:r>
         <w:t>– get the data from every possible source. PAP, Bankier.pl, Money.pl and other webpages.</w:t>
@@ -892,7 +645,7 @@
     </w:p>
     <w:p>
       <w:pPr>
-        <w:pStyle w:val="ListParagraph"/>
+        <w:pStyle w:val="Akapitzlist"/>
         <w:numPr>
           <w:ilvl w:val="0"/>
           <w:numId w:val="1"/>
@@ -905,47 +658,21 @@
           <w:color w:val="FF0000"/>
           <w:highlight w:val="green"/>
         </w:rPr>
-        <w:t xml:space="preserve">Chart </w:t>
-      </w:r>
-      <w:proofErr w:type="spellStart"/>
-      <w:r>
-        <w:rPr>
-          <w:b/>
+        <w:t>Chart Visualisation</w:t>
+      </w:r>
+      <w:r>
+        <w:rPr>
           <w:color w:val="FF0000"/>
-          <w:highlight w:val="green"/>
-        </w:rPr>
-        <w:t>Visualisation</w:t>
-      </w:r>
-      <w:proofErr w:type="spellEnd"/>
-      <w:r>
-        <w:rPr>
-          <w:color w:val="FF0000"/>
-        </w:rPr>
-        <w:t xml:space="preserve"> </w:t>
-      </w:r>
-      <w:r>
-        <w:t xml:space="preserve">– clean and good visualization of the result in the </w:t>
-      </w:r>
-      <w:proofErr w:type="spellStart"/>
-      <w:r>
-        <w:t>futer</w:t>
-      </w:r>
-      <w:proofErr w:type="spellEnd"/>
-      <w:r>
-        <w:t xml:space="preserve">, process chart for some kind of external reports. Fast way of comparing more than two </w:t>
-      </w:r>
-      <w:proofErr w:type="spellStart"/>
-      <w:r>
-        <w:t>companys</w:t>
-      </w:r>
-      <w:proofErr w:type="spellEnd"/>
-      <w:r>
-        <w:t xml:space="preserve"> on the chart possibility to turning off and on the companies, and other LOOK AND FEEL features.</w:t>
-      </w:r>
-    </w:p>
-    <w:p>
-      <w:pPr>
-        <w:pStyle w:val="ListParagraph"/>
+        </w:rPr>
+        <w:t xml:space="preserve"> </w:t>
+      </w:r>
+      <w:r>
+        <w:t>– clean and good visualization of the result in the futer, process chart for some kind of external reports. Fast way of comparing more than two companys on the chart possibility to turning off and on the companies, and other LOOK AND FEEL features.</w:t>
+      </w:r>
+    </w:p>
+    <w:p>
+      <w:pPr>
+        <w:pStyle w:val="Akapitzlist"/>
         <w:numPr>
           <w:ilvl w:val="0"/>
           <w:numId w:val="1"/>
@@ -988,7 +715,7 @@
     </w:p>
     <w:p>
       <w:pPr>
-        <w:pStyle w:val="ListParagraph"/>
+        <w:pStyle w:val="Akapitzlist"/>
         <w:numPr>
           <w:ilvl w:val="1"/>
           <w:numId w:val="1"/>
@@ -1007,7 +734,7 @@
     </w:p>
     <w:p>
       <w:pPr>
-        <w:pStyle w:val="ListParagraph"/>
+        <w:pStyle w:val="Akapitzlist"/>
         <w:numPr>
           <w:ilvl w:val="1"/>
           <w:numId w:val="1"/>
@@ -1026,7 +753,7 @@
     </w:p>
     <w:p>
       <w:pPr>
-        <w:pStyle w:val="ListParagraph"/>
+        <w:pStyle w:val="Akapitzlist"/>
         <w:numPr>
           <w:ilvl w:val="1"/>
           <w:numId w:val="1"/>
@@ -1034,28 +761,12 @@
         <w:spacing w:line="360" w:lineRule="auto"/>
       </w:pPr>
       <w:r>
-        <w:t xml:space="preserve">Stable quarter growth on the last (4-8-12 </w:t>
-      </w:r>
-      <w:proofErr w:type="spellStart"/>
-      <w:r>
-        <w:t>quaters</w:t>
-      </w:r>
-      <w:proofErr w:type="spellEnd"/>
-      <w:r>
-        <w:t xml:space="preserve"> – </w:t>
-      </w:r>
-      <w:proofErr w:type="spellStart"/>
-      <w:r>
-        <w:t>parametrize</w:t>
-      </w:r>
-      <w:proofErr w:type="spellEnd"/>
-      <w:r>
-        <w:t>)</w:t>
-      </w:r>
-    </w:p>
-    <w:p>
-      <w:pPr>
-        <w:pStyle w:val="ListParagraph"/>
+        <w:t>Stable quarter growth on the last (4-8-12 quaters – parametrize)</w:t>
+      </w:r>
+    </w:p>
+    <w:p>
+      <w:pPr>
+        <w:pStyle w:val="Akapitzlist"/>
         <w:numPr>
           <w:ilvl w:val="1"/>
           <w:numId w:val="1"/>
@@ -1063,28 +774,12 @@
         <w:spacing w:line="360" w:lineRule="auto"/>
       </w:pPr>
       <w:r>
-        <w:t xml:space="preserve">ROE / ROA best in the company </w:t>
-      </w:r>
-      <w:proofErr w:type="spellStart"/>
-      <w:r>
-        <w:t>enemys</w:t>
-      </w:r>
-      <w:proofErr w:type="spellEnd"/>
-      <w:r>
-        <w:t xml:space="preserve"> environment. (</w:t>
-      </w:r>
-      <w:proofErr w:type="spellStart"/>
-      <w:r>
-        <w:t>Parametrize</w:t>
-      </w:r>
-      <w:proofErr w:type="spellEnd"/>
-      <w:r>
-        <w:t>)</w:t>
-      </w:r>
-    </w:p>
-    <w:p>
-      <w:pPr>
-        <w:pStyle w:val="ListParagraph"/>
+        <w:t>ROE / ROA best in the company enemys environment. (Parametrize)</w:t>
+      </w:r>
+    </w:p>
+    <w:p>
+      <w:pPr>
+        <w:pStyle w:val="Akapitzlist"/>
         <w:numPr>
           <w:ilvl w:val="1"/>
           <w:numId w:val="1"/>
@@ -1092,15 +787,7 @@
         <w:spacing w:line="360" w:lineRule="auto"/>
       </w:pPr>
       <w:r>
-        <w:t xml:space="preserve">Other good quality financial parameters which </w:t>
-      </w:r>
-      <w:proofErr w:type="spellStart"/>
-      <w:r>
-        <w:t>determinize</w:t>
-      </w:r>
-      <w:proofErr w:type="spellEnd"/>
-      <w:r>
-        <w:t xml:space="preserve"> the good company value.</w:t>
+        <w:t>Other good quality financial parameters which determinize the good company value.</w:t>
       </w:r>
     </w:p>
     <w:p>
@@ -1110,24 +797,22 @@
     </w:p>
     <w:p>
       <w:pPr>
-        <w:pStyle w:val="Heading2"/>
+        <w:pStyle w:val="Nagwek2"/>
         <w:spacing w:line="360" w:lineRule="auto"/>
         <w:rPr>
-          <w:rStyle w:val="SubtleReference"/>
-        </w:rPr>
-      </w:pPr>
-      <w:proofErr w:type="gramStart"/>
-      <w:r>
-        <w:rPr>
-          <w:rStyle w:val="SubtleReference"/>
+          <w:rStyle w:val="Odwoaniedelikatne"/>
+        </w:rPr>
+      </w:pPr>
+      <w:r>
+        <w:rPr>
+          <w:rStyle w:val="Odwoaniedelikatne"/>
         </w:rPr>
         <w:t>ADDITIONAL FEATURES.</w:t>
       </w:r>
-      <w:proofErr w:type="gramEnd"/>
-    </w:p>
-    <w:p>
-      <w:pPr>
-        <w:pStyle w:val="ListParagraph"/>
+    </w:p>
+    <w:p>
+      <w:pPr>
+        <w:pStyle w:val="Akapitzlist"/>
         <w:numPr>
           <w:ilvl w:val="0"/>
           <w:numId w:val="3"/>
@@ -1139,27 +824,19 @@
     </w:p>
     <w:p>
       <w:pPr>
-        <w:pStyle w:val="ListParagraph"/>
+        <w:pStyle w:val="Akapitzlist"/>
         <w:numPr>
           <w:ilvl w:val="0"/>
           <w:numId w:val="3"/>
         </w:numPr>
       </w:pPr>
       <w:r>
-        <w:t xml:space="preserve">Automatic download of data like </w:t>
-      </w:r>
-      <w:proofErr w:type="gramStart"/>
-      <w:r>
-        <w:t>SUROWCE ,</w:t>
-      </w:r>
-      <w:proofErr w:type="gramEnd"/>
-      <w:r>
-        <w:t xml:space="preserve"> WALUTY etc.</w:t>
-      </w:r>
-    </w:p>
-    <w:p>
-      <w:pPr>
-        <w:pStyle w:val="ListParagraph"/>
+        <w:t>Automatic download of data like SUROWCE , WALUTY etc.</w:t>
+      </w:r>
+    </w:p>
+    <w:p>
+      <w:pPr>
+        <w:pStyle w:val="Akapitzlist"/>
         <w:numPr>
           <w:ilvl w:val="0"/>
           <w:numId w:val="3"/>
@@ -1183,7 +860,7 @@
     </w:p>
     <w:p>
       <w:pPr>
-        <w:pStyle w:val="Heading3"/>
+        <w:pStyle w:val="Nagwek3"/>
         <w:rPr>
           <w:lang w:val="pl-PL"/>
         </w:rPr>
@@ -1197,7 +874,7 @@
     </w:p>
     <w:p>
       <w:pPr>
-        <w:pStyle w:val="NoSpacing"/>
+        <w:pStyle w:val="Bezodstpw"/>
         <w:rPr>
           <w:lang w:val="pl-PL"/>
         </w:rPr>
@@ -1211,24 +888,16 @@
     </w:p>
     <w:p>
       <w:pPr>
-        <w:pStyle w:val="NoSpacing"/>
+        <w:pStyle w:val="Bezodstpw"/>
         <w:ind w:left="720"/>
       </w:pPr>
       <w:r>
-        <w:t xml:space="preserve">View = Reports </w:t>
-      </w:r>
-      <w:proofErr w:type="spellStart"/>
-      <w:r>
-        <w:t>DataGrid</w:t>
-      </w:r>
-      <w:proofErr w:type="spellEnd"/>
-      <w:r>
-        <w:t xml:space="preserve"> + chart</w:t>
-      </w:r>
-    </w:p>
-    <w:p>
-      <w:pPr>
-        <w:pStyle w:val="NoSpacing"/>
+        <w:t>View = Reports DataGrid + chart</w:t>
+      </w:r>
+    </w:p>
+    <w:p>
+      <w:pPr>
+        <w:pStyle w:val="Bezodstpw"/>
         <w:ind w:left="720"/>
       </w:pPr>
       <w:r>
@@ -1237,7 +906,7 @@
     </w:p>
     <w:p>
       <w:pPr>
-        <w:pStyle w:val="NoSpacing"/>
+        <w:pStyle w:val="Bezodstpw"/>
         <w:ind w:left="720"/>
       </w:pPr>
       <w:r>
@@ -1246,12 +915,12 @@
     </w:p>
     <w:p>
       <w:pPr>
-        <w:pStyle w:val="NoSpacing"/>
-      </w:pPr>
-    </w:p>
-    <w:p>
-      <w:pPr>
-        <w:pStyle w:val="Heading2"/>
+        <w:pStyle w:val="Bezodstpw"/>
+      </w:pPr>
+    </w:p>
+    <w:p>
+      <w:pPr>
+        <w:pStyle w:val="Nagwek2"/>
       </w:pPr>
       <w:r>
         <w:lastRenderedPageBreak/>
@@ -1291,35 +960,7 @@
           <w:color w:val="000000"/>
           <w:szCs w:val="21"/>
         </w:rPr>
-        <w:t xml:space="preserve"> of code in </w:t>
-      </w:r>
-      <w:proofErr w:type="gramStart"/>
-      <w:r>
-        <w:rPr>
-          <w:rFonts w:eastAsia="Times New Roman" w:cs="Arial"/>
-          <w:color w:val="000000"/>
-          <w:szCs w:val="21"/>
-        </w:rPr>
-        <w:t>classes(</w:t>
-      </w:r>
-      <w:proofErr w:type="spellStart"/>
-      <w:proofErr w:type="gramEnd"/>
-      <w:r>
-        <w:rPr>
-          <w:rFonts w:eastAsia="Times New Roman" w:cs="Arial"/>
-          <w:color w:val="000000"/>
-          <w:szCs w:val="21"/>
-        </w:rPr>
-        <w:t>ReSharper</w:t>
-      </w:r>
-      <w:proofErr w:type="spellEnd"/>
-      <w:r>
-        <w:rPr>
-          <w:rFonts w:eastAsia="Times New Roman" w:cs="Arial"/>
-          <w:color w:val="000000"/>
-          <w:szCs w:val="21"/>
-        </w:rPr>
-        <w:t xml:space="preserve"> does this automatically;) ):</w:t>
+        <w:t xml:space="preserve"> of code in classes(ReSharper does this automatically;) ):</w:t>
       </w:r>
     </w:p>
     <w:p>
@@ -1515,7 +1156,6 @@
         <w:tab/>
         <w:t>(</w:t>
       </w:r>
-      <w:proofErr w:type="spellStart"/>
       <w:r>
         <w:rPr>
           <w:rFonts w:eastAsia="Times New Roman" w:cs="Arial"/>
@@ -1524,7 +1164,6 @@
         </w:rPr>
         <w:t>Ctors</w:t>
       </w:r>
-      <w:proofErr w:type="spellEnd"/>
       <w:r>
         <w:rPr>
           <w:rFonts w:eastAsia="Times New Roman" w:cs="Arial"/>
@@ -1819,41 +1458,15 @@
           <w:color w:val="000000"/>
           <w:szCs w:val="21"/>
         </w:rPr>
-        <w:t xml:space="preserve"> (methods). Statics need to be separated because they aren't really part of the object, nor </w:t>
-      </w:r>
-      <w:proofErr w:type="gramStart"/>
-      <w:r>
-        <w:rPr>
-          <w:rFonts w:eastAsia="Times New Roman" w:cs="Arial"/>
-          <w:color w:val="000000"/>
-          <w:szCs w:val="21"/>
-        </w:rPr>
-        <w:t>it's</w:t>
-      </w:r>
-      <w:proofErr w:type="gramEnd"/>
-      <w:r>
-        <w:rPr>
-          <w:rFonts w:eastAsia="Times New Roman" w:cs="Arial"/>
-          <w:color w:val="000000"/>
-          <w:szCs w:val="21"/>
-        </w:rPr>
-        <w:t xml:space="preserve"> behavior.</w:t>
-      </w:r>
-    </w:p>
-    <w:p>
-      <w:pPr>
-        <w:pStyle w:val="Heading1"/>
-      </w:pPr>
-      <w:r>
-        <w:t xml:space="preserve">Chart flow in IDSA (by </w:t>
-      </w:r>
-      <w:proofErr w:type="spellStart"/>
-      <w:r>
-        <w:t>Patric</w:t>
-      </w:r>
-      <w:proofErr w:type="spellEnd"/>
-      <w:r>
-        <w:t>):</w:t>
+        <w:t xml:space="preserve"> (methods). Statics need to be separated because they aren't really part of the object, nor it's behavior.</w:t>
+      </w:r>
+    </w:p>
+    <w:p>
+      <w:pPr>
+        <w:pStyle w:val="Nagwek1"/>
+      </w:pPr>
+      <w:r>
+        <w:t>Chart flow in IDSA (by Patric):</w:t>
       </w:r>
     </w:p>
     <w:p>
@@ -1953,11 +1566,9 @@
       <w:r>
         <w:t xml:space="preserve"> </w:t>
       </w:r>
-      <w:proofErr w:type="spellStart"/>
       <w:r>
         <w:t>dataTable</w:t>
       </w:r>
-      <w:proofErr w:type="spellEnd"/>
       <w:r>
         <w:t xml:space="preserve"> </w:t>
       </w:r>
@@ -1967,13 +1578,8 @@
       <w:r>
         <w:t xml:space="preserve"> </w:t>
       </w:r>
-      <w:proofErr w:type="spellStart"/>
-      <w:r>
-        <w:t>datagrid</w:t>
-      </w:r>
-      <w:proofErr w:type="spellEnd"/>
-      <w:r>
-        <w:t>,</w:t>
+      <w:r>
+        <w:t>datagrid,</w:t>
       </w:r>
       <w:r>
         <w:t xml:space="preserve"> </w:t>
@@ -2086,7 +1692,6 @@
       <w:r>
         <w:t xml:space="preserve"> </w:t>
       </w:r>
-      <w:proofErr w:type="gramStart"/>
       <w:r>
         <w:t>that</w:t>
       </w:r>
@@ -2102,7 +1707,6 @@
       <w:r>
         <w:t>want</w:t>
       </w:r>
-      <w:proofErr w:type="gramEnd"/>
       <w:r>
         <w:t xml:space="preserve"> </w:t>
       </w:r>
@@ -2124,15 +1728,7 @@
         <w:spacing w:after="120" w:line="240" w:lineRule="auto"/>
       </w:pPr>
       <w:r>
-        <w:t>             -&gt; </w:t>
-      </w:r>
-      <w:proofErr w:type="gramStart"/>
-      <w:r>
-        <w:t>user</w:t>
-      </w:r>
-      <w:proofErr w:type="gramEnd"/>
-      <w:r>
-        <w:t> choose the data on the view (Ebit, sales) -&gt; advanced(multiselection EBIT,SALES at once).</w:t>
+        <w:t>             -&gt; user choose the data on the view (Ebit, sales) -&gt; advanced(multiselection EBIT,SALES at once).</w:t>
       </w:r>
     </w:p>
     <w:p>
@@ -2140,15 +1736,7 @@
         <w:spacing w:after="120" w:line="240" w:lineRule="auto"/>
       </w:pPr>
       <w:r>
-        <w:t>             -&gt; </w:t>
-      </w:r>
-      <w:proofErr w:type="gramStart"/>
-      <w:r>
-        <w:t>user</w:t>
-      </w:r>
-      <w:proofErr w:type="gramEnd"/>
-      <w:r>
-        <w:t> confirms he want the chart by (submenu (rightmouseclick)</w:t>
+        <w:t>             -&gt; user confirms he want the chart by (submenu (rightmouseclick)</w:t>
       </w:r>
     </w:p>
     <w:p>
@@ -2156,15 +1744,7 @@
         <w:spacing w:after="120" w:line="240" w:lineRule="auto"/>
       </w:pPr>
       <w:r>
-        <w:t>             -&gt; </w:t>
-      </w:r>
-      <w:proofErr w:type="gramStart"/>
-      <w:r>
-        <w:t>presenter</w:t>
-      </w:r>
-      <w:proofErr w:type="gramEnd"/>
-      <w:r>
-        <w:t> get the event action (eventagregator from prism ?)</w:t>
+        <w:t>             -&gt; presenter get the event action (eventagregator from prism ?)</w:t>
       </w:r>
     </w:p>
     <w:p>
@@ -2172,15 +1752,7 @@
         <w:spacing w:after="120" w:line="240" w:lineRule="auto"/>
       </w:pPr>
       <w:r>
-        <w:t>             -&gt; </w:t>
-      </w:r>
-      <w:proofErr w:type="gramStart"/>
-      <w:r>
-        <w:t>presenter</w:t>
-      </w:r>
-      <w:proofErr w:type="gramEnd"/>
-      <w:r>
-        <w:t> knows that the user select on view this data by the event,</w:t>
+        <w:t>             -&gt; presenter knows that the user select on view this data by the event,</w:t>
       </w:r>
     </w:p>
     <w:p>
@@ -2188,15 +1760,7 @@
         <w:spacing w:after="120" w:line="240" w:lineRule="auto"/>
       </w:pPr>
       <w:r>
-        <w:t>             -&gt; </w:t>
-      </w:r>
-      <w:proofErr w:type="gramStart"/>
-      <w:r>
-        <w:t>presenter</w:t>
-      </w:r>
-      <w:proofErr w:type="gramEnd"/>
-      <w:r>
-        <w:t> lunch the ChartServiceProvider (DataInput.)</w:t>
+        <w:t>             -&gt; presenter lunch the ChartServiceProvider (DataInput.)</w:t>
       </w:r>
     </w:p>
     <w:p>
@@ -2204,15 +1768,7 @@
         <w:spacing w:after="120" w:line="240" w:lineRule="auto"/>
       </w:pPr>
       <w:r>
-        <w:t>             -&gt; </w:t>
-      </w:r>
-      <w:proofErr w:type="gramStart"/>
-      <w:r>
-        <w:t>chart</w:t>
-      </w:r>
-      <w:proofErr w:type="gramEnd"/>
-      <w:r>
-        <w:t> service provider do all the data stuff</w:t>
+        <w:t>             -&gt; chart service provider do all the data stuff</w:t>
       </w:r>
     </w:p>
     <w:p>
@@ -2220,15 +1776,7 @@
         <w:spacing w:after="120" w:line="240" w:lineRule="auto"/>
       </w:pPr>
       <w:r>
-        <w:t>             -&gt; </w:t>
-      </w:r>
-      <w:proofErr w:type="gramStart"/>
-      <w:r>
-        <w:t>presenter</w:t>
-      </w:r>
-      <w:proofErr w:type="gramEnd"/>
-      <w:r>
-        <w:t> informs view that chart is ready to display</w:t>
+        <w:t>             -&gt; presenter informs view that chart is ready to display</w:t>
       </w:r>
     </w:p>
     <w:p>
@@ -2236,20 +1784,12 @@
         <w:spacing w:after="120" w:line="240" w:lineRule="auto"/>
       </w:pPr>
       <w:r>
-        <w:t>             -&gt; </w:t>
-      </w:r>
-      <w:proofErr w:type="gramStart"/>
-      <w:r>
-        <w:t>view</w:t>
-      </w:r>
-      <w:proofErr w:type="gramEnd"/>
-      <w:r>
-        <w:t> (shows) the chart.</w:t>
-      </w:r>
-    </w:p>
-    <w:p>
-      <w:pPr>
-        <w:pStyle w:val="ListParagraph"/>
+        <w:t>             -&gt; view (shows) the chart.</w:t>
+      </w:r>
+    </w:p>
+    <w:p>
+      <w:pPr>
+        <w:pStyle w:val="Akapitzlist"/>
         <w:numPr>
           <w:ilvl w:val="1"/>
           <w:numId w:val="4"/>
@@ -2266,23 +1806,7 @@
         <w:t>on separate data.</w:t>
       </w:r>
       <w:r>
-        <w:t xml:space="preserve"> (</w:t>
-      </w:r>
-      <w:proofErr w:type="spellStart"/>
-      <w:r>
-        <w:t>Czarek</w:t>
-      </w:r>
-      <w:proofErr w:type="spellEnd"/>
-      <w:r>
-        <w:t xml:space="preserve"> you now using the </w:t>
-      </w:r>
-      <w:proofErr w:type="spellStart"/>
-      <w:r>
-        <w:t>DataBase</w:t>
-      </w:r>
-      <w:proofErr w:type="spellEnd"/>
-      <w:r>
-        <w:t xml:space="preserve"> data not recalculated)</w:t>
+        <w:t xml:space="preserve"> (Czarek you now using the DataBase data not recalculated)</w:t>
       </w:r>
     </w:p>
     <w:p>
@@ -2297,10 +1821,11 @@
       <w:r>
         <w:rPr>
           <w:noProof/>
+          <w:lang w:val="pl-PL" w:eastAsia="pl-PL"/>
         </w:rPr>
         <w:lastRenderedPageBreak/>
         <w:drawing>
-          <wp:inline distT="0" distB="0" distL="0" distR="0" wp14:anchorId="65CB277B" wp14:editId="5B7339FA">
+          <wp:inline distT="0" distB="0" distL="0" distR="0">
             <wp:extent cx="5610225" cy="4460267"/>
             <wp:effectExtent l="0" t="0" r="0" b="0"/>
             <wp:docPr id="1" name="Picture 1"/>
@@ -2315,7 +1840,7 @@
                     <pic:cNvPicPr/>
                   </pic:nvPicPr>
                   <pic:blipFill>
-                    <a:blip r:embed="rId6"/>
+                    <a:blip r:embed="rId5" cstate="print"/>
                     <a:stretch>
                       <a:fillRect/>
                     </a:stretch>
@@ -2347,7 +1872,7 @@
 </file>
 
 <file path=word/numbering.xml><?xml version="1.0" encoding="utf-8"?>
-<w:numbering xmlns:wpc="http://schemas.microsoft.com/office/word/2010/wordprocessingCanvas" xmlns:mc="http://schemas.openxmlformats.org/markup-compatibility/2006" xmlns:o="urn:schemas-microsoft-com:office:office" xmlns:r="http://schemas.openxmlformats.org/officeDocument/2006/relationships" xmlns:m="http://schemas.openxmlformats.org/officeDocument/2006/math" xmlns:v="urn:schemas-microsoft-com:vml" xmlns:wp14="http://schemas.microsoft.com/office/word/2010/wordprocessingDrawing" xmlns:wp="http://schemas.openxmlformats.org/drawingml/2006/wordprocessingDrawing" xmlns:w10="urn:schemas-microsoft-com:office:word" xmlns:w="http://schemas.openxmlformats.org/wordprocessingml/2006/main" xmlns:w14="http://schemas.microsoft.com/office/word/2010/wordml" xmlns:wpg="http://schemas.microsoft.com/office/word/2010/wordprocessingGroup" xmlns:wpi="http://schemas.microsoft.com/office/word/2010/wordprocessingInk" xmlns:wne="http://schemas.microsoft.com/office/word/2006/wordml" xmlns:wps="http://schemas.microsoft.com/office/word/2010/wordprocessingShape" mc:Ignorable="w14 wp14">
+<w:numbering xmlns:ve="http://schemas.openxmlformats.org/markup-compatibility/2006" xmlns:o="urn:schemas-microsoft-com:office:office" xmlns:r="http://schemas.openxmlformats.org/officeDocument/2006/relationships" xmlns:m="http://schemas.openxmlformats.org/officeDocument/2006/math" xmlns:v="urn:schemas-microsoft-com:vml" xmlns:wp="http://schemas.openxmlformats.org/drawingml/2006/wordprocessingDrawing" xmlns:w10="urn:schemas-microsoft-com:office:word" xmlns:w="http://schemas.openxmlformats.org/wordprocessingml/2006/main" xmlns:wne="http://schemas.microsoft.com/office/word/2006/wordml">
   <w:abstractNum w:abstractNumId="0">
     <w:nsid w:val="039C37CB"/>
     <w:multiLevelType w:val="multilevel"/>
@@ -2886,7 +2411,7 @@
 </file>
 
 <file path=word/styles.xml><?xml version="1.0" encoding="utf-8"?>
-<w:styles xmlns:mc="http://schemas.openxmlformats.org/markup-compatibility/2006" xmlns:r="http://schemas.openxmlformats.org/officeDocument/2006/relationships" xmlns:w="http://schemas.openxmlformats.org/wordprocessingml/2006/main" xmlns:w14="http://schemas.microsoft.com/office/word/2010/wordml" mc:Ignorable="w14">
+<w:styles xmlns:r="http://schemas.openxmlformats.org/officeDocument/2006/relationships" xmlns:w="http://schemas.openxmlformats.org/wordprocessingml/2006/main">
   <w:docDefaults>
     <w:rPrDefault>
       <w:rPr>
@@ -3041,16 +2566,16 @@
     <w:lsdException w:name="Bibliography" w:uiPriority="37"/>
     <w:lsdException w:name="TOC Heading" w:uiPriority="39" w:qFormat="1"/>
   </w:latentStyles>
-  <w:style w:type="paragraph" w:default="1" w:styleId="Normal">
+  <w:style w:type="paragraph" w:default="1" w:styleId="Normalny">
     <w:name w:val="Normal"/>
     <w:qFormat/>
     <w:rsid w:val="00385D56"/>
   </w:style>
-  <w:style w:type="paragraph" w:styleId="Heading1">
+  <w:style w:type="paragraph" w:styleId="Nagwek1">
     <w:name w:val="heading 1"/>
-    <w:basedOn w:val="Normal"/>
-    <w:next w:val="Normal"/>
-    <w:link w:val="Heading1Char"/>
+    <w:basedOn w:val="Normalny"/>
+    <w:next w:val="Normalny"/>
+    <w:link w:val="Nagwek1Znak"/>
     <w:uiPriority w:val="9"/>
     <w:qFormat/>
     <w:rsid w:val="00670E37"/>
@@ -3069,11 +2594,11 @@
       <w:szCs w:val="28"/>
     </w:rPr>
   </w:style>
-  <w:style w:type="paragraph" w:styleId="Heading2">
+  <w:style w:type="paragraph" w:styleId="Nagwek2">
     <w:name w:val="heading 2"/>
-    <w:basedOn w:val="Normal"/>
-    <w:next w:val="Normal"/>
-    <w:link w:val="Heading2Char"/>
+    <w:basedOn w:val="Normalny"/>
+    <w:next w:val="Normalny"/>
+    <w:link w:val="Nagwek2Znak"/>
     <w:uiPriority w:val="9"/>
     <w:unhideWhenUsed/>
     <w:qFormat/>
@@ -3093,11 +2618,11 @@
       <w:szCs w:val="26"/>
     </w:rPr>
   </w:style>
-  <w:style w:type="paragraph" w:styleId="Heading3">
+  <w:style w:type="paragraph" w:styleId="Nagwek3">
     <w:name w:val="heading 3"/>
-    <w:basedOn w:val="Normal"/>
-    <w:next w:val="Normal"/>
-    <w:link w:val="Heading3Char"/>
+    <w:basedOn w:val="Normalny"/>
+    <w:next w:val="Normalny"/>
+    <w:link w:val="Nagwek3Znak"/>
     <w:uiPriority w:val="9"/>
     <w:unhideWhenUsed/>
     <w:qFormat/>
@@ -3115,11 +2640,11 @@
       <w:color w:val="4F81BD" w:themeColor="accent1"/>
     </w:rPr>
   </w:style>
-  <w:style w:type="paragraph" w:styleId="Heading4">
+  <w:style w:type="paragraph" w:styleId="Nagwek4">
     <w:name w:val="heading 4"/>
-    <w:basedOn w:val="Normal"/>
-    <w:next w:val="Normal"/>
-    <w:link w:val="Heading4Char"/>
+    <w:basedOn w:val="Normalny"/>
+    <w:next w:val="Normalny"/>
+    <w:link w:val="Nagwek4Znak"/>
     <w:uiPriority w:val="9"/>
     <w:unhideWhenUsed/>
     <w:qFormat/>
@@ -3139,17 +2664,18 @@
       <w:color w:val="4F81BD" w:themeColor="accent1"/>
     </w:rPr>
   </w:style>
-  <w:style w:type="character" w:default="1" w:styleId="DefaultParagraphFont">
+  <w:style w:type="character" w:default="1" w:styleId="Domylnaczcionkaakapitu">
     <w:name w:val="Default Paragraph Font"/>
     <w:uiPriority w:val="1"/>
     <w:semiHidden/>
     <w:unhideWhenUsed/>
   </w:style>
-  <w:style w:type="table" w:default="1" w:styleId="TableNormal">
+  <w:style w:type="table" w:default="1" w:styleId="Standardowy">
     <w:name w:val="Normal Table"/>
     <w:uiPriority w:val="99"/>
     <w:semiHidden/>
     <w:unhideWhenUsed/>
+    <w:qFormat/>
     <w:tblPr>
       <w:tblInd w:w="0" w:type="dxa"/>
       <w:tblCellMar>
@@ -3160,16 +2686,16 @@
       </w:tblCellMar>
     </w:tblPr>
   </w:style>
-  <w:style w:type="numbering" w:default="1" w:styleId="NoList">
+  <w:style w:type="numbering" w:default="1" w:styleId="Bezlisty">
     <w:name w:val="No List"/>
     <w:uiPriority w:val="99"/>
     <w:semiHidden/>
     <w:unhideWhenUsed/>
   </w:style>
-  <w:style w:type="character" w:customStyle="1" w:styleId="Heading2Char">
-    <w:name w:val="Heading 2 Char"/>
-    <w:basedOn w:val="DefaultParagraphFont"/>
-    <w:link w:val="Heading2"/>
+  <w:style w:type="character" w:customStyle="1" w:styleId="Nagwek2Znak">
+    <w:name w:val="Nagłówek 2 Znak"/>
+    <w:basedOn w:val="Domylnaczcionkaakapitu"/>
+    <w:link w:val="Nagwek2"/>
     <w:uiPriority w:val="9"/>
     <w:rsid w:val="00670E37"/>
     <w:rPr>
@@ -3181,9 +2707,9 @@
       <w:szCs w:val="26"/>
     </w:rPr>
   </w:style>
-  <w:style w:type="character" w:styleId="SubtleReference">
+  <w:style w:type="character" w:styleId="Odwoaniedelikatne">
     <w:name w:val="Subtle Reference"/>
-    <w:basedOn w:val="DefaultParagraphFont"/>
+    <w:basedOn w:val="Domylnaczcionkaakapitu"/>
     <w:uiPriority w:val="31"/>
     <w:qFormat/>
     <w:rsid w:val="00670E37"/>
@@ -3193,10 +2719,10 @@
       <w:u w:val="single"/>
     </w:rPr>
   </w:style>
-  <w:style w:type="character" w:customStyle="1" w:styleId="Heading1Char">
-    <w:name w:val="Heading 1 Char"/>
-    <w:basedOn w:val="DefaultParagraphFont"/>
-    <w:link w:val="Heading1"/>
+  <w:style w:type="character" w:customStyle="1" w:styleId="Nagwek1Znak">
+    <w:name w:val="Nagłówek 1 Znak"/>
+    <w:basedOn w:val="Domylnaczcionkaakapitu"/>
+    <w:link w:val="Nagwek1"/>
     <w:uiPriority w:val="9"/>
     <w:rsid w:val="00670E37"/>
     <w:rPr>
@@ -3208,11 +2734,11 @@
       <w:szCs w:val="28"/>
     </w:rPr>
   </w:style>
-  <w:style w:type="paragraph" w:styleId="Title">
+  <w:style w:type="paragraph" w:styleId="Tytu">
     <w:name w:val="Title"/>
-    <w:basedOn w:val="Normal"/>
-    <w:next w:val="Normal"/>
-    <w:link w:val="TitleChar"/>
+    <w:basedOn w:val="Normalny"/>
+    <w:next w:val="Normalny"/>
+    <w:link w:val="TytuZnak"/>
     <w:uiPriority w:val="10"/>
     <w:qFormat/>
     <w:rsid w:val="00670E37"/>
@@ -3232,10 +2758,10 @@
       <w:szCs w:val="52"/>
     </w:rPr>
   </w:style>
-  <w:style w:type="character" w:customStyle="1" w:styleId="TitleChar">
-    <w:name w:val="Title Char"/>
-    <w:basedOn w:val="DefaultParagraphFont"/>
-    <w:link w:val="Title"/>
+  <w:style w:type="character" w:customStyle="1" w:styleId="TytuZnak">
+    <w:name w:val="Tytuł Znak"/>
+    <w:basedOn w:val="Domylnaczcionkaakapitu"/>
+    <w:link w:val="Tytu"/>
     <w:uiPriority w:val="10"/>
     <w:rsid w:val="00670E37"/>
     <w:rPr>
@@ -3247,10 +2773,10 @@
       <w:szCs w:val="52"/>
     </w:rPr>
   </w:style>
-  <w:style w:type="character" w:customStyle="1" w:styleId="Heading3Char">
-    <w:name w:val="Heading 3 Char"/>
-    <w:basedOn w:val="DefaultParagraphFont"/>
-    <w:link w:val="Heading3"/>
+  <w:style w:type="character" w:customStyle="1" w:styleId="Nagwek3Znak">
+    <w:name w:val="Nagłówek 3 Znak"/>
+    <w:basedOn w:val="Domylnaczcionkaakapitu"/>
+    <w:link w:val="Nagwek3"/>
     <w:uiPriority w:val="9"/>
     <w:rsid w:val="00670E37"/>
     <w:rPr>
@@ -3260,9 +2786,9 @@
       <w:color w:val="4F81BD" w:themeColor="accent1"/>
     </w:rPr>
   </w:style>
-  <w:style w:type="paragraph" w:styleId="ListParagraph">
+  <w:style w:type="paragraph" w:styleId="Akapitzlist">
     <w:name w:val="List Paragraph"/>
-    <w:basedOn w:val="Normal"/>
+    <w:basedOn w:val="Normalny"/>
     <w:uiPriority w:val="34"/>
     <w:qFormat/>
     <w:rsid w:val="00670E37"/>
@@ -3271,10 +2797,10 @@
       <w:contextualSpacing/>
     </w:pPr>
   </w:style>
-  <w:style w:type="character" w:customStyle="1" w:styleId="Heading4Char">
-    <w:name w:val="Heading 4 Char"/>
-    <w:basedOn w:val="DefaultParagraphFont"/>
-    <w:link w:val="Heading4"/>
+  <w:style w:type="character" w:customStyle="1" w:styleId="Nagwek4Znak">
+    <w:name w:val="Nagłówek 4 Znak"/>
+    <w:basedOn w:val="Domylnaczcionkaakapitu"/>
+    <w:link w:val="Nagwek4"/>
     <w:uiPriority w:val="9"/>
     <w:rsid w:val="00F05259"/>
     <w:rPr>
@@ -3286,7 +2812,7 @@
       <w:color w:val="4F81BD" w:themeColor="accent1"/>
     </w:rPr>
   </w:style>
-  <w:style w:type="paragraph" w:styleId="NoSpacing">
+  <w:style w:type="paragraph" w:styleId="Bezodstpw">
     <w:name w:val="No Spacing"/>
     <w:uiPriority w:val="1"/>
     <w:qFormat/>
@@ -3295,10 +2821,10 @@
       <w:spacing w:after="0" w:line="240" w:lineRule="auto"/>
     </w:pPr>
   </w:style>
-  <w:style w:type="paragraph" w:styleId="BalloonText">
+  <w:style w:type="paragraph" w:styleId="Tekstdymka">
     <w:name w:val="Balloon Text"/>
-    <w:basedOn w:val="Normal"/>
-    <w:link w:val="BalloonTextChar"/>
+    <w:basedOn w:val="Normalny"/>
+    <w:link w:val="TekstdymkaZnak"/>
     <w:uiPriority w:val="99"/>
     <w:semiHidden/>
     <w:unhideWhenUsed/>
@@ -3312,10 +2838,10 @@
       <w:szCs w:val="16"/>
     </w:rPr>
   </w:style>
-  <w:style w:type="character" w:customStyle="1" w:styleId="BalloonTextChar">
-    <w:name w:val="Balloon Text Char"/>
-    <w:basedOn w:val="DefaultParagraphFont"/>
-    <w:link w:val="BalloonText"/>
+  <w:style w:type="character" w:customStyle="1" w:styleId="TekstdymkaZnak">
+    <w:name w:val="Tekst dymka Znak"/>
+    <w:basedOn w:val="Domylnaczcionkaakapitu"/>
+    <w:link w:val="Tekstdymka"/>
     <w:uiPriority w:val="99"/>
     <w:semiHidden/>
     <w:rsid w:val="00385D35"/>

</xml_diff>

<commit_message>
TASK LIST Update. Obecnie interesujące nas taski, wpisujemy się obok i rezerwujemy taska, wystawiamy taski ktore sa do zrobienia takze. Widzimy defekt wystawiamy takze taska moze byc np. BUG-TASK :) Have Fun. Wszelkie pomysly wpisywac.
</commit_message>
<xml_diff>
--- a/IDSA.docx
+++ b/IDSA.docx
@@ -1,95 +1,137 @@
 
 <file path=word/document.xml><?xml version="1.0" encoding="utf-8"?>
-<w:document xmlns:ve="http://schemas.openxmlformats.org/markup-compatibility/2006" xmlns:o="urn:schemas-microsoft-com:office:office" xmlns:r="http://schemas.openxmlformats.org/officeDocument/2006/relationships" xmlns:m="http://schemas.openxmlformats.org/officeDocument/2006/math" xmlns:v="urn:schemas-microsoft-com:vml" xmlns:wp="http://schemas.openxmlformats.org/drawingml/2006/wordprocessingDrawing" xmlns:w10="urn:schemas-microsoft-com:office:word" xmlns:w="http://schemas.openxmlformats.org/wordprocessingml/2006/main" xmlns:wne="http://schemas.microsoft.com/office/word/2006/wordml">
+<w:document xmlns:wpc="http://schemas.microsoft.com/office/word/2010/wordprocessingCanvas" xmlns:mc="http://schemas.openxmlformats.org/markup-compatibility/2006" xmlns:o="urn:schemas-microsoft-com:office:office" xmlns:r="http://schemas.openxmlformats.org/officeDocument/2006/relationships" xmlns:m="http://schemas.openxmlformats.org/officeDocument/2006/math" xmlns:v="urn:schemas-microsoft-com:vml" xmlns:wp14="http://schemas.microsoft.com/office/word/2010/wordprocessingDrawing" xmlns:wp="http://schemas.openxmlformats.org/drawingml/2006/wordprocessingDrawing" xmlns:w10="urn:schemas-microsoft-com:office:word" xmlns:w="http://schemas.openxmlformats.org/wordprocessingml/2006/main" xmlns:w14="http://schemas.microsoft.com/office/word/2010/wordml" xmlns:wpg="http://schemas.microsoft.com/office/word/2010/wordprocessingGroup" xmlns:wpi="http://schemas.microsoft.com/office/word/2010/wordprocessingInk" xmlns:wne="http://schemas.microsoft.com/office/word/2006/wordml" xmlns:wps="http://schemas.microsoft.com/office/word/2010/wordprocessingShape" mc:Ignorable="w14 wp14">
   <w:body>
     <w:p>
       <w:pPr>
-        <w:pStyle w:val="Tytu"/>
+        <w:pStyle w:val="Title"/>
         <w:spacing w:line="360" w:lineRule="auto"/>
       </w:pPr>
-      <w:r>
-        <w:t>IDSA – Inteligent Data Stock Analyzer.</w:t>
-      </w:r>
-    </w:p>
-    <w:p>
-      <w:pPr>
-        <w:pStyle w:val="Nagwek2"/>
+      <w:proofErr w:type="gramStart"/>
+      <w:r>
+        <w:t xml:space="preserve">IDSA – </w:t>
+      </w:r>
+      <w:proofErr w:type="spellStart"/>
+      <w:r>
+        <w:t>Inteligent</w:t>
+      </w:r>
+      <w:proofErr w:type="spellEnd"/>
+      <w:r>
+        <w:t xml:space="preserve"> Data Stock Analyzer.</w:t>
+      </w:r>
+      <w:proofErr w:type="gramEnd"/>
+    </w:p>
+    <w:p>
+      <w:pPr>
+        <w:pStyle w:val="Heading2"/>
         <w:spacing w:line="360" w:lineRule="auto"/>
       </w:pPr>
+      <w:proofErr w:type="gramStart"/>
       <w:r>
         <w:t>Developers :</w:t>
       </w:r>
-    </w:p>
-    <w:p>
-      <w:pPr>
-        <w:pStyle w:val="Akapitzlist"/>
+      <w:proofErr w:type="gramEnd"/>
+    </w:p>
+    <w:p>
+      <w:pPr>
+        <w:pStyle w:val="ListParagraph"/>
         <w:numPr>
           <w:ilvl w:val="0"/>
           <w:numId w:val="2"/>
         </w:numPr>
       </w:pPr>
+      <w:proofErr w:type="spellStart"/>
       <w:r>
         <w:t>CezaryWronka</w:t>
       </w:r>
+      <w:proofErr w:type="spellEnd"/>
       <w:r>
         <w:t xml:space="preserve"> – data base behavior , task synchronization, chart’s  </w:t>
       </w:r>
     </w:p>
     <w:p>
       <w:pPr>
-        <w:pStyle w:val="Akapitzlist"/>
+        <w:pStyle w:val="ListParagraph"/>
         <w:numPr>
           <w:ilvl w:val="0"/>
           <w:numId w:val="2"/>
         </w:numPr>
       </w:pPr>
+      <w:proofErr w:type="spellStart"/>
       <w:r>
         <w:t>PiotrSacharuk</w:t>
       </w:r>
+      <w:proofErr w:type="spellEnd"/>
       <w:r>
         <w:t xml:space="preserve"> – web data gathering, analyzing</w:t>
       </w:r>
     </w:p>
     <w:p>
       <w:pPr>
-        <w:pStyle w:val="Akapitzlist"/>
+        <w:pStyle w:val="ListParagraph"/>
         <w:numPr>
           <w:ilvl w:val="0"/>
           <w:numId w:val="2"/>
         </w:numPr>
       </w:pPr>
+      <w:proofErr w:type="spellStart"/>
       <w:r>
         <w:t>PatrykJanota</w:t>
       </w:r>
-      <w:r>
-        <w:t xml:space="preserve"> – csv reading, data presenting</w:t>
+      <w:proofErr w:type="spellEnd"/>
+      <w:r>
+        <w:t xml:space="preserve"> – </w:t>
+      </w:r>
+      <w:proofErr w:type="spellStart"/>
+      <w:r>
+        <w:t>csv</w:t>
+      </w:r>
+      <w:proofErr w:type="spellEnd"/>
+      <w:r>
+        <w:t xml:space="preserve"> reading, data presenting</w:t>
       </w:r>
       <w:r>
         <w:t xml:space="preserve"> (main view)</w:t>
       </w:r>
       <w:r>
-        <w:t>, renta-wieczysta.</w:t>
-      </w:r>
-    </w:p>
-    <w:p>
-      <w:pPr>
-        <w:pStyle w:val="Nagwek2"/>
+        <w:t xml:space="preserve">, </w:t>
+      </w:r>
+      <w:proofErr w:type="spellStart"/>
+      <w:r>
+        <w:t>renta-wieczysta</w:t>
+      </w:r>
+      <w:proofErr w:type="spellEnd"/>
+      <w:r>
+        <w:t>.</w:t>
+      </w:r>
+    </w:p>
+    <w:p>
+      <w:pPr>
+        <w:pStyle w:val="Heading2"/>
         <w:spacing w:line="360" w:lineRule="auto"/>
         <w:rPr>
-          <w:rStyle w:val="Odwoaniedelikatne"/>
-        </w:rPr>
-      </w:pPr>
-      <w:r>
-        <w:rPr>
-          <w:rStyle w:val="Odwoaniedelikatne"/>
+          <w:rStyle w:val="SubtleReference"/>
+        </w:rPr>
+      </w:pPr>
+      <w:r>
+        <w:rPr>
+          <w:rStyle w:val="SubtleReference"/>
         </w:rPr>
         <w:t xml:space="preserve">Main </w:t>
       </w:r>
-      <w:r>
-        <w:rPr>
-          <w:rStyle w:val="Odwoaniedelikatne"/>
-        </w:rPr>
-        <w:t>Tasks  (sorted with priority 1-5) TODO:</w:t>
+      <w:proofErr w:type="gramStart"/>
+      <w:r>
+        <w:rPr>
+          <w:rStyle w:val="SubtleReference"/>
+        </w:rPr>
+        <w:t>Tasks  (</w:t>
+      </w:r>
+      <w:proofErr w:type="gramEnd"/>
+      <w:r>
+        <w:rPr>
+          <w:rStyle w:val="SubtleReference"/>
+        </w:rPr>
+        <w:t>sorted with priority 1-5) TODO:</w:t>
       </w:r>
     </w:p>
     <w:p>
@@ -127,12 +169,65 @@
         </w:rPr>
         <w:t xml:space="preserve"> </w:t>
       </w:r>
-      <w:r>
-        <w:t>Eventy – RaiseEventSTH] [Delegates - ViewName_DelegateName] [Kolejnosc metod w klasach w sekcji Clean Code</w:t>
-      </w:r>
+      <w:proofErr w:type="spellStart"/>
+      <w:r>
+        <w:t>Eventy</w:t>
+      </w:r>
+      <w:proofErr w:type="spellEnd"/>
       <w:r>
         <w:t xml:space="preserve"> – </w:t>
       </w:r>
+      <w:proofErr w:type="spellStart"/>
+      <w:r>
+        <w:t>RaiseEventSTH</w:t>
+      </w:r>
+      <w:proofErr w:type="spellEnd"/>
+      <w:r>
+        <w:t xml:space="preserve">] [Delegates - </w:t>
+      </w:r>
+      <w:proofErr w:type="spellStart"/>
+      <w:r>
+        <w:t>ViewName_DelegateName</w:t>
+      </w:r>
+      <w:proofErr w:type="spellEnd"/>
+      <w:r>
+        <w:t>] [</w:t>
+      </w:r>
+      <w:proofErr w:type="spellStart"/>
+      <w:r>
+        <w:t>Kolejnosc</w:t>
+      </w:r>
+      <w:proofErr w:type="spellEnd"/>
+      <w:r>
+        <w:t xml:space="preserve"> </w:t>
+      </w:r>
+      <w:proofErr w:type="spellStart"/>
+      <w:r>
+        <w:t>metod</w:t>
+      </w:r>
+      <w:proofErr w:type="spellEnd"/>
+      <w:r>
+        <w:t xml:space="preserve"> w </w:t>
+      </w:r>
+      <w:proofErr w:type="spellStart"/>
+      <w:r>
+        <w:t>klasach</w:t>
+      </w:r>
+      <w:proofErr w:type="spellEnd"/>
+      <w:r>
+        <w:t xml:space="preserve"> w </w:t>
+      </w:r>
+      <w:proofErr w:type="spellStart"/>
+      <w:r>
+        <w:t>sekcji</w:t>
+      </w:r>
+      <w:proofErr w:type="spellEnd"/>
+      <w:r>
+        <w:t xml:space="preserve"> Clean Code</w:t>
+      </w:r>
+      <w:r>
+        <w:t xml:space="preserve"> – </w:t>
+      </w:r>
       <w:r>
         <w:rPr>
           <w:b/>
@@ -155,9 +250,28 @@
     <w:p>
       <w:pPr>
         <w:spacing w:after="80" w:line="240" w:lineRule="auto"/>
-      </w:pPr>
-      <w:r>
-        <w:t>Piotrek(1) : ! Do ROBOTY ! :D</w:t>
+        <w:rPr>
+          <w:lang w:val="pl-PL"/>
+        </w:rPr>
+      </w:pPr>
+      <w:r>
+        <w:rPr>
+          <w:color w:val="548DD4" w:themeColor="text2" w:themeTint="99"/>
+          <w:lang w:val="pl-PL"/>
+        </w:rPr>
+        <w:t xml:space="preserve">TO-TAKE(2) </w:t>
+      </w:r>
+      <w:r>
+        <w:rPr>
+          <w:lang w:val="pl-PL"/>
+        </w:rPr>
+        <w:t>: * Poprawienie osi wykresu (format w tysiacach</w:t>
+      </w:r>
+      <w:r>
+        <w:rPr>
+          <w:lang w:val="pl-PL"/>
+        </w:rPr>
+        <w:t xml:space="preserve"> lub tysiace oddzielone spacjami), Sortowanie od najwiekszego (rok&amp;kwartal) do najmniejszego) lub wedle uznania., Poprawienie przedzialki na dolnej osi wykresu np. (co kwartal if  &lt; 10 jak wiecej &gt; 10 co 2. – dobrac tak by widocznosc byla maksymalna.</w:t>
       </w:r>
       <w:bookmarkStart w:id="0" w:name="_GoBack"/>
       <w:bookmarkEnd w:id="0"/>
@@ -167,18 +281,61 @@
         <w:spacing w:after="80" w:line="240" w:lineRule="auto"/>
       </w:pPr>
       <w:r>
-        <w:t xml:space="preserve">Patryk(1): </w:t>
-      </w:r>
-      <w:r>
-        <w:t>Addition on the csvEnum for BILANS AKTYWA PASYWA i CASH FLOW.</w:t>
+        <w:rPr>
+          <w:color w:val="548DD4" w:themeColor="text2" w:themeTint="99"/>
+        </w:rPr>
+        <w:t>TO-</w:t>
+      </w:r>
+      <w:proofErr w:type="gramStart"/>
+      <w:r>
+        <w:rPr>
+          <w:color w:val="548DD4" w:themeColor="text2" w:themeTint="99"/>
+        </w:rPr>
+        <w:t>TAKE(</w:t>
+      </w:r>
+      <w:proofErr w:type="gramEnd"/>
+      <w:r>
+        <w:rPr>
+          <w:color w:val="548DD4" w:themeColor="text2" w:themeTint="99"/>
+        </w:rPr>
+        <w:t>2) :</w:t>
+      </w:r>
+      <w:r>
+        <w:t xml:space="preserve">  *Browse through pap calendar. (</w:t>
+      </w:r>
+      <w:hyperlink r:id="rId6" w:history="1">
+        <w:r>
+          <w:rPr>
+            <w:rStyle w:val="Hyperlink"/>
+          </w:rPr>
+          <w:t>http://biznes.pap.pl/NSE/pl/reports/espi/term,0,0,0,1</w:t>
+        </w:r>
+      </w:hyperlink>
+      <w:r>
+        <w:t>)</w:t>
       </w:r>
     </w:p>
     <w:p>
       <w:pPr>
         <w:spacing w:after="80" w:line="240" w:lineRule="auto"/>
-      </w:pPr>
-      <w:r>
-        <w:t>Patryk(1): Prepare Rzis and Bilans seperation for the database (Cezary part)</w:t>
+        <w:ind w:left="1215"/>
+      </w:pPr>
+      <w:r>
+        <w:t>*Prepare class which will be able to load the fresh (now 2013 1Q result) for given      company.obj</w:t>
+      </w:r>
+      <w:r>
+        <w:t xml:space="preserve"> (</w:t>
+      </w:r>
+      <w:hyperlink r:id="rId7" w:history="1">
+        <w:r>
+          <w:rPr>
+            <w:rStyle w:val="Hyperlink"/>
+          </w:rPr>
+          <w:t>http://biznes.pap.pl/NSE/pl/reports/espi/view/231746</w:t>
+        </w:r>
+      </w:hyperlink>
+      <w:r>
+        <w:t xml:space="preserve"> ED INVEST)</w:t>
       </w:r>
     </w:p>
     <w:p>
@@ -186,9 +343,319 @@
         <w:spacing w:after="80" w:line="240" w:lineRule="auto"/>
       </w:pPr>
       <w:r>
-        <w:t xml:space="preserve">Patryk(2): Start scanner architecture module, and basic class implementation on the interface plugs </w:t>
-      </w:r>
-      <w:r>
+        <w:rPr>
+          <w:color w:val="548DD4" w:themeColor="text2" w:themeTint="99"/>
+        </w:rPr>
+        <w:t>TO-</w:t>
+      </w:r>
+      <w:proofErr w:type="gramStart"/>
+      <w:r>
+        <w:rPr>
+          <w:color w:val="548DD4" w:themeColor="text2" w:themeTint="99"/>
+        </w:rPr>
+        <w:t>TAKE(</w:t>
+      </w:r>
+      <w:proofErr w:type="gramEnd"/>
+      <w:r>
+        <w:rPr>
+          <w:color w:val="548DD4" w:themeColor="text2" w:themeTint="99"/>
+        </w:rPr>
+        <w:t>1) :</w:t>
+      </w:r>
+      <w:r>
+        <w:t xml:space="preserve"> *Parsing PDF file, which will be provided for other external class(look task up)</w:t>
+      </w:r>
+    </w:p>
+    <w:p>
+      <w:pPr>
+        <w:spacing w:after="80" w:line="240" w:lineRule="auto"/>
+        <w:rPr>
+          <w:lang w:val="pl-PL"/>
+        </w:rPr>
+      </w:pPr>
+      <w:r>
+        <w:t xml:space="preserve">                        </w:t>
+      </w:r>
+      <w:r>
+        <w:rPr>
+          <w:lang w:val="pl-PL"/>
+        </w:rPr>
+        <w:t xml:space="preserve">*Parser PDF should be able to posses all the important data from the file, for reports record </w:t>
+      </w:r>
+      <w:r>
+        <w:rPr>
+          <w:lang w:val="pl-PL"/>
+        </w:rPr>
+        <w:tab/>
+        <w:t xml:space="preserve">           so polish names (Przyod netto na sprzedazy, Przychod Brutto, EBIT, Przychod z dzialanosci </w:t>
+      </w:r>
+      <w:r>
+        <w:rPr>
+          <w:lang w:val="pl-PL"/>
+        </w:rPr>
+        <w:t xml:space="preserve">              </w:t>
+      </w:r>
+      <w:r>
+        <w:rPr>
+          <w:lang w:val="pl-PL"/>
+        </w:rPr>
+        <w:t>operacyjnej, przychod netto, (dane dotyczace aktyw) , (dane dotyczace pasyw), dane z segmentow dzialanosci (np. Eksport) bardzo przydatne do analizy.</w:t>
+      </w:r>
+      <w:r>
+        <w:rPr>
+          <w:lang w:val="pl-PL"/>
+        </w:rPr>
+        <w:tab/>
+      </w:r>
+      <w:r>
+        <w:rPr>
+          <w:lang w:val="pl-PL"/>
+        </w:rPr>
+        <w:br/>
+      </w:r>
+      <w:r>
+        <w:rPr>
+          <w:color w:val="548DD4" w:themeColor="text2" w:themeTint="99"/>
+          <w:lang w:val="pl-PL"/>
+        </w:rPr>
+        <w:t>TO-TAKE(2) :</w:t>
+      </w:r>
+      <w:r>
+        <w:rPr>
+          <w:lang w:val="pl-PL"/>
+        </w:rPr>
+        <w:t xml:space="preserve"> * Pozyskiwanie dannych dotyczacych surowcow (srebro zloto itp) , waluty podstawowe(eur/pln) (usd/pln) (yen/pln) (rubel/pln).</w:t>
+      </w:r>
+      <w:r>
+        <w:rPr>
+          <w:lang w:val="pl-PL"/>
+        </w:rPr>
+        <w:t xml:space="preserve"> Wprowadzanie ich do bazy ? przygotowanie obiektu, do przetrzymywania ? Pobierane dynamicznie (online) ? </w:t>
+      </w:r>
+    </w:p>
+    <w:p>
+      <w:pPr>
+        <w:spacing w:after="80" w:line="240" w:lineRule="auto"/>
+        <w:rPr>
+          <w:lang w:val="pl-PL"/>
+        </w:rPr>
+      </w:pPr>
+      <w:r>
+        <w:rPr>
+          <w:lang w:val="pl-PL"/>
+        </w:rPr>
+        <w:t>* Requirment interesują nas dane 3Miesięczne czyli kwartalne. Trzeba takie dane ‘wyprodukowac’ wyliczyc na bazie danych pojedynczych :)</w:t>
+      </w:r>
+    </w:p>
+    <w:p>
+      <w:pPr>
+        <w:spacing w:after="80" w:line="240" w:lineRule="auto"/>
+        <w:rPr>
+          <w:lang w:val="pl-PL"/>
+        </w:rPr>
+      </w:pPr>
+      <w:r>
+        <w:rPr>
+          <w:color w:val="548DD4" w:themeColor="text2" w:themeTint="99"/>
+          <w:lang w:val="pl-PL"/>
+        </w:rPr>
+        <w:t>TO-TAKE(</w:t>
+      </w:r>
+      <w:r>
+        <w:rPr>
+          <w:color w:val="548DD4" w:themeColor="text2" w:themeTint="99"/>
+          <w:lang w:val="pl-PL"/>
+        </w:rPr>
+        <w:t>2</w:t>
+      </w:r>
+      <w:r>
+        <w:rPr>
+          <w:color w:val="548DD4" w:themeColor="text2" w:themeTint="99"/>
+          <w:lang w:val="pl-PL"/>
+        </w:rPr>
+        <w:t>)</w:t>
+      </w:r>
+      <w:r>
+        <w:rPr>
+          <w:lang w:val="pl-PL"/>
+        </w:rPr>
+        <w:t xml:space="preserve"> : * Prepare InternalViewTabbedProvider, przygotować logiczną architekturę dla wewnętrznego tab-panelu (zakladki) ktory bedzie obslugiwany jako panel wewnątrz SPLIT-CONTAINER-   PANEL2., Kontener pierwszy zostanie bez zmian.</w:t>
+      </w:r>
+    </w:p>
+    <w:p>
+      <w:pPr>
+        <w:pStyle w:val="ListParagraph"/>
+        <w:numPr>
+          <w:ilvl w:val="0"/>
+          <w:numId w:val="8"/>
+        </w:numPr>
+        <w:spacing w:after="80" w:line="240" w:lineRule="auto"/>
+        <w:rPr>
+          <w:lang w:val="pl-PL"/>
+        </w:rPr>
+      </w:pPr>
+      <w:r>
+        <w:rPr>
+          <w:lang w:val="pl-PL"/>
+        </w:rPr>
+        <w:t>Zbudowanie komunikacji miedzy kontenerem 1-szym InternalTabbedViewProviderem. Swobodona i elastyczna prawdopodobnie oparta na eventach.</w:t>
+      </w:r>
+    </w:p>
+    <w:p>
+      <w:pPr>
+        <w:spacing w:after="80" w:line="240" w:lineRule="auto"/>
+        <w:rPr>
+          <w:color w:val="D9D9D9" w:themeColor="background1" w:themeShade="D9"/>
+        </w:rPr>
+      </w:pPr>
+      <w:proofErr w:type="spellStart"/>
+      <w:proofErr w:type="gramStart"/>
+      <w:r>
+        <w:rPr>
+          <w:color w:val="D9D9D9" w:themeColor="background1" w:themeShade="D9"/>
+        </w:rPr>
+        <w:t>Patryk</w:t>
+      </w:r>
+      <w:proofErr w:type="spellEnd"/>
+      <w:r>
+        <w:rPr>
+          <w:color w:val="D9D9D9" w:themeColor="background1" w:themeShade="D9"/>
+        </w:rPr>
+        <w:t>(</w:t>
+      </w:r>
+      <w:proofErr w:type="gramEnd"/>
+      <w:r>
+        <w:rPr>
+          <w:color w:val="D9D9D9" w:themeColor="background1" w:themeShade="D9"/>
+        </w:rPr>
+        <w:t xml:space="preserve">1): </w:t>
+      </w:r>
+      <w:r>
+        <w:rPr>
+          <w:color w:val="D9D9D9" w:themeColor="background1" w:themeShade="D9"/>
+        </w:rPr>
+        <w:t xml:space="preserve">Addition on the </w:t>
+      </w:r>
+      <w:proofErr w:type="spellStart"/>
+      <w:r>
+        <w:rPr>
+          <w:color w:val="D9D9D9" w:themeColor="background1" w:themeShade="D9"/>
+        </w:rPr>
+        <w:t>csvEnum</w:t>
+      </w:r>
+      <w:proofErr w:type="spellEnd"/>
+      <w:r>
+        <w:rPr>
+          <w:color w:val="D9D9D9" w:themeColor="background1" w:themeShade="D9"/>
+        </w:rPr>
+        <w:t xml:space="preserve"> for BILANS AKTYWA PASYWA i CASH FLOW.</w:t>
+      </w:r>
+    </w:p>
+    <w:p>
+      <w:pPr>
+        <w:spacing w:after="80" w:line="240" w:lineRule="auto"/>
+        <w:rPr>
+          <w:color w:val="D9D9D9" w:themeColor="background1" w:themeShade="D9"/>
+        </w:rPr>
+      </w:pPr>
+      <w:proofErr w:type="spellStart"/>
+      <w:proofErr w:type="gramStart"/>
+      <w:r>
+        <w:rPr>
+          <w:color w:val="D9D9D9" w:themeColor="background1" w:themeShade="D9"/>
+        </w:rPr>
+        <w:t>Patryk</w:t>
+      </w:r>
+      <w:proofErr w:type="spellEnd"/>
+      <w:r>
+        <w:rPr>
+          <w:color w:val="D9D9D9" w:themeColor="background1" w:themeShade="D9"/>
+        </w:rPr>
+        <w:t>(</w:t>
+      </w:r>
+      <w:proofErr w:type="gramEnd"/>
+      <w:r>
+        <w:rPr>
+          <w:color w:val="D9D9D9" w:themeColor="background1" w:themeShade="D9"/>
+        </w:rPr>
+        <w:t>1): Pre</w:t>
+      </w:r>
+      <w:r>
+        <w:rPr>
+          <w:color w:val="D9D9D9" w:themeColor="background1" w:themeShade="D9"/>
+        </w:rPr>
+        <w:t xml:space="preserve">pare </w:t>
+      </w:r>
+      <w:proofErr w:type="spellStart"/>
+      <w:r>
+        <w:rPr>
+          <w:color w:val="D9D9D9" w:themeColor="background1" w:themeShade="D9"/>
+        </w:rPr>
+        <w:t>Rzis</w:t>
+      </w:r>
+      <w:proofErr w:type="spellEnd"/>
+      <w:r>
+        <w:rPr>
+          <w:color w:val="D9D9D9" w:themeColor="background1" w:themeShade="D9"/>
+        </w:rPr>
+        <w:t xml:space="preserve"> and </w:t>
+      </w:r>
+      <w:proofErr w:type="spellStart"/>
+      <w:r>
+        <w:rPr>
+          <w:color w:val="D9D9D9" w:themeColor="background1" w:themeShade="D9"/>
+        </w:rPr>
+        <w:t>Bilans</w:t>
+      </w:r>
+      <w:proofErr w:type="spellEnd"/>
+      <w:r>
+        <w:rPr>
+          <w:color w:val="D9D9D9" w:themeColor="background1" w:themeShade="D9"/>
+        </w:rPr>
+        <w:t xml:space="preserve"> </w:t>
+      </w:r>
+      <w:proofErr w:type="spellStart"/>
+      <w:r>
+        <w:rPr>
+          <w:color w:val="D9D9D9" w:themeColor="background1" w:themeShade="D9"/>
+        </w:rPr>
+        <w:t>seperation</w:t>
+      </w:r>
+      <w:proofErr w:type="spellEnd"/>
+    </w:p>
+    <w:p>
+      <w:pPr>
+        <w:spacing w:after="80" w:line="240" w:lineRule="auto"/>
+        <w:rPr>
+          <w:color w:val="FFC000"/>
+        </w:rPr>
+      </w:pPr>
+      <w:proofErr w:type="spellStart"/>
+      <w:proofErr w:type="gramStart"/>
+      <w:r>
+        <w:rPr>
+          <w:color w:val="FFC000"/>
+        </w:rPr>
+        <w:t>Patryk</w:t>
+      </w:r>
+      <w:proofErr w:type="spellEnd"/>
+      <w:r>
+        <w:rPr>
+          <w:color w:val="FFC000"/>
+        </w:rPr>
+        <w:t>(</w:t>
+      </w:r>
+      <w:proofErr w:type="gramEnd"/>
+      <w:r>
+        <w:rPr>
+          <w:color w:val="FFC000"/>
+        </w:rPr>
+        <w:t xml:space="preserve">2): Start scanner architecture module, and basic class implementation on the interface plugs </w:t>
+      </w:r>
+      <w:r>
+        <w:rPr>
+          <w:color w:val="FFC000"/>
+        </w:rPr>
         <w:sym w:font="Wingdings" w:char="F04A"/>
       </w:r>
     </w:p>
@@ -196,20 +663,16 @@
       <w:pPr>
         <w:spacing w:after="80" w:line="240" w:lineRule="auto"/>
         <w:rPr>
-          <w:lang w:val="pl-PL"/>
-        </w:rPr>
-      </w:pPr>
-      <w:r>
-        <w:rPr>
-          <w:lang w:val="pl-PL"/>
-        </w:rPr>
-        <w:t xml:space="preserve">Cezary(1): Przyspieszenie wczytywania danych do bazy do max 2 minut. </w:t>
-      </w:r>
-      <w:r>
-        <w:rPr>
-          <w:lang w:val="pl-PL"/>
-        </w:rPr>
-        <w:t>Czyszczenie bazy max 30 sek.</w:t>
+          <w:color w:val="D9D9D9" w:themeColor="background1" w:themeShade="D9"/>
+          <w:lang w:val="pl-PL"/>
+        </w:rPr>
+      </w:pPr>
+      <w:r>
+        <w:rPr>
+          <w:color w:val="D9D9D9" w:themeColor="background1" w:themeShade="D9"/>
+          <w:lang w:val="pl-PL"/>
+        </w:rPr>
+        <w:t>Cezary(1): Przyspieszenie wczytywania danych do bazy do max 2 minut. Czyszczenie bazy max 30 sek.</w:t>
       </w:r>
     </w:p>
     <w:p>
@@ -223,7 +686,13 @@
         <w:rPr>
           <w:lang w:val="pl-PL"/>
         </w:rPr>
-        <w:t>Cezary(1): Reports (podzial w bazie na Bilans, RZiS, cala reszta)!!!!!</w:t>
+        <w:t xml:space="preserve">Cezary(1): Reports (podzial w bazie na Bilans, RZiS, cala </w:t>
+      </w:r>
+      <w:r>
+        <w:rPr>
+          <w:lang w:val="pl-PL"/>
+        </w:rPr>
+        <w:t>reszta na bazie FinancialData structure)</w:t>
       </w:r>
     </w:p>
     <w:p>
@@ -231,7 +700,6 @@
         <w:spacing w:after="80" w:line="240" w:lineRule="auto"/>
         <w:rPr>
           <w:color w:val="BFBFBF" w:themeColor="background1" w:themeShade="BF"/>
-          <w:lang w:val="pl-PL"/>
         </w:rPr>
       </w:pPr>
       <w:r>
@@ -239,6 +707,7 @@
           <w:color w:val="BFBFBF" w:themeColor="background1" w:themeShade="BF"/>
           <w:lang w:val="pl-PL"/>
         </w:rPr>
+        <w:lastRenderedPageBreak/>
         <w:t>Cezary(2): Clean -</w:t>
       </w:r>
       <w:r>
@@ -253,20 +722,104 @@
           <w:color w:val="BFBFBF" w:themeColor="background1" w:themeShade="BF"/>
           <w:lang w:val="pl-PL"/>
         </w:rPr>
-        <w:t>e usuwania ze slownika. Clean bedzie szybszy</w:t>
+        <w:t xml:space="preserve">e usuwania ze slownika. </w:t>
       </w:r>
       <w:r>
         <w:rPr>
           <w:color w:val="BFBFBF" w:themeColor="background1" w:themeShade="BF"/>
-          <w:lang w:val="pl-PL"/>
-        </w:rPr>
-        <w:t xml:space="preserve">, albo przerzucic się na </w:t>
+        </w:rPr>
+        <w:t xml:space="preserve">Clean </w:t>
+      </w:r>
+      <w:proofErr w:type="spellStart"/>
+      <w:r>
+        <w:rPr>
+          <w:color w:val="BFBFBF" w:themeColor="background1" w:themeShade="BF"/>
+        </w:rPr>
+        <w:t>bedzie</w:t>
+      </w:r>
+      <w:proofErr w:type="spellEnd"/>
+      <w:r>
+        <w:rPr>
+          <w:color w:val="BFBFBF" w:themeColor="background1" w:themeShade="BF"/>
+        </w:rPr>
+        <w:t xml:space="preserve"> </w:t>
+      </w:r>
+      <w:proofErr w:type="spellStart"/>
+      <w:r>
+        <w:rPr>
+          <w:color w:val="BFBFBF" w:themeColor="background1" w:themeShade="BF"/>
+        </w:rPr>
+        <w:t>szybszy</w:t>
+      </w:r>
+      <w:proofErr w:type="spellEnd"/>
+      <w:r>
+        <w:rPr>
+          <w:color w:val="BFBFBF" w:themeColor="background1" w:themeShade="BF"/>
+        </w:rPr>
+        <w:t xml:space="preserve">, </w:t>
+      </w:r>
+      <w:proofErr w:type="spellStart"/>
+      <w:r>
+        <w:rPr>
+          <w:color w:val="BFBFBF" w:themeColor="background1" w:themeShade="BF"/>
+        </w:rPr>
+        <w:t>albo</w:t>
+      </w:r>
+      <w:proofErr w:type="spellEnd"/>
+      <w:r>
+        <w:rPr>
+          <w:color w:val="BFBFBF" w:themeColor="background1" w:themeShade="BF"/>
+        </w:rPr>
+        <w:t xml:space="preserve"> </w:t>
+      </w:r>
+      <w:proofErr w:type="spellStart"/>
+      <w:r>
+        <w:rPr>
+          <w:color w:val="BFBFBF" w:themeColor="background1" w:themeShade="BF"/>
+        </w:rPr>
+        <w:t>przerzucic</w:t>
+      </w:r>
+      <w:proofErr w:type="spellEnd"/>
+      <w:r>
+        <w:rPr>
+          <w:color w:val="BFBFBF" w:themeColor="background1" w:themeShade="BF"/>
+        </w:rPr>
+        <w:t xml:space="preserve"> </w:t>
+      </w:r>
+      <w:proofErr w:type="spellStart"/>
+      <w:r>
+        <w:rPr>
+          <w:color w:val="BFBFBF" w:themeColor="background1" w:themeShade="BF"/>
+        </w:rPr>
+        <w:t>się</w:t>
+      </w:r>
+      <w:proofErr w:type="spellEnd"/>
+      <w:r>
+        <w:rPr>
+          <w:color w:val="BFBFBF" w:themeColor="background1" w:themeShade="BF"/>
+        </w:rPr>
+        <w:t xml:space="preserve"> </w:t>
+      </w:r>
+      <w:proofErr w:type="spellStart"/>
+      <w:proofErr w:type="gramStart"/>
+      <w:r>
+        <w:rPr>
+          <w:color w:val="BFBFBF" w:themeColor="background1" w:themeShade="BF"/>
+        </w:rPr>
+        <w:t>na</w:t>
+      </w:r>
+      <w:proofErr w:type="spellEnd"/>
+      <w:proofErr w:type="gramEnd"/>
+      <w:r>
+        <w:rPr>
+          <w:color w:val="BFBFBF" w:themeColor="background1" w:themeShade="BF"/>
+        </w:rPr>
+        <w:t xml:space="preserve"> </w:t>
       </w:r>
       <w:r>
         <w:rPr>
           <w:b/>
           <w:color w:val="BFBFBF" w:themeColor="background1" w:themeShade="BF"/>
-          <w:lang w:val="pl-PL"/>
         </w:rPr>
         <w:t>PRISM Service Locator</w:t>
       </w:r>
@@ -275,88 +828,102 @@
       <w:pPr>
         <w:spacing w:after="80" w:line="240" w:lineRule="auto"/>
         <w:rPr>
-          <w:lang w:val="pl-PL"/>
-        </w:rPr>
-      </w:pPr>
-      <w:r>
-        <w:rPr>
-          <w:lang w:val="pl-PL"/>
-        </w:rPr>
-        <w:t>Cezary(2): Pobawić się parsowaniem stron i zbieraniem danych finansowych</w:t>
-      </w:r>
-      <w:r>
-        <w:rPr>
-          <w:lang w:val="pl-PL"/>
-        </w:rPr>
-        <w:t xml:space="preserve"> spółek</w:t>
-      </w:r>
-      <w:r>
-        <w:rPr>
-          <w:lang w:val="pl-PL"/>
-        </w:rPr>
-        <w:t xml:space="preserve"> do bazy.</w:t>
+          <w:color w:val="BFBFBF" w:themeColor="background1" w:themeShade="BF"/>
+        </w:rPr>
+      </w:pPr>
+      <w:proofErr w:type="spellStart"/>
+      <w:proofErr w:type="gramStart"/>
+      <w:r>
+        <w:rPr>
+          <w:color w:val="BFBFBF" w:themeColor="background1" w:themeShade="BF"/>
+        </w:rPr>
+        <w:t>Cezary</w:t>
+      </w:r>
+      <w:proofErr w:type="spellEnd"/>
+      <w:r>
+        <w:rPr>
+          <w:color w:val="BFBFBF" w:themeColor="background1" w:themeShade="BF"/>
+        </w:rPr>
+        <w:t>(</w:t>
+      </w:r>
+      <w:proofErr w:type="gramEnd"/>
+      <w:r>
+        <w:rPr>
+          <w:color w:val="BFBFBF" w:themeColor="background1" w:themeShade="BF"/>
+        </w:rPr>
+        <w:t>2): Chart Service Provider Interface(</w:t>
+      </w:r>
+      <w:proofErr w:type="spellStart"/>
+      <w:r>
+        <w:rPr>
+          <w:color w:val="BFBFBF" w:themeColor="background1" w:themeShade="BF"/>
+        </w:rPr>
+        <w:t>GetData</w:t>
+      </w:r>
+      <w:proofErr w:type="spellEnd"/>
+      <w:r>
+        <w:rPr>
+          <w:color w:val="BFBFBF" w:themeColor="background1" w:themeShade="BF"/>
+        </w:rPr>
+        <w:t>(), Refresh(), Delegate do Company Changed?)</w:t>
       </w:r>
     </w:p>
     <w:p>
       <w:pPr>
         <w:spacing w:after="80" w:line="240" w:lineRule="auto"/>
         <w:rPr>
-          <w:lang w:val="pl-PL"/>
-        </w:rPr>
-      </w:pPr>
-      <w:r>
-        <w:rPr>
-          <w:lang w:val="pl-PL"/>
-        </w:rPr>
-        <w:t xml:space="preserve">Cezary(2): </w:t>
-      </w:r>
-      <w:r>
-        <w:rPr>
-          <w:lang w:val="pl-PL"/>
-        </w:rPr>
-        <w:t>Spolki - nowe zakladki - new Tabbed Vi</w:t>
-      </w:r>
-      <w:r>
-        <w:rPr>
-          <w:lang w:val="pl-PL"/>
-        </w:rPr>
-        <w:t xml:space="preserve">ew Provider(Internal) – zrobic </w:t>
-      </w:r>
-      <w:r>
-        <w:rPr>
-          <w:lang w:val="pl-PL"/>
-        </w:rPr>
-        <w:t>tak, zeby nie bylo burdelu</w:t>
+          <w:color w:val="BFBFBF" w:themeColor="background1" w:themeShade="BF"/>
+          <w:lang w:val="pl-PL"/>
+        </w:rPr>
+      </w:pPr>
+      <w:r>
+        <w:rPr>
+          <w:color w:val="BFBFBF" w:themeColor="background1" w:themeShade="BF"/>
+          <w:lang w:val="pl-PL"/>
+        </w:rPr>
+        <w:t>Cezary(2): Chart - Zaznaczasz kolumne, wyswietl wykres</w:t>
       </w:r>
     </w:p>
     <w:p>
       <w:pPr>
         <w:spacing w:after="80" w:line="240" w:lineRule="auto"/>
         <w:rPr>
-          <w:color w:val="BFBFBF" w:themeColor="background1" w:themeShade="BF"/>
-        </w:rPr>
-      </w:pPr>
-      <w:r>
-        <w:rPr>
-          <w:color w:val="BFBFBF" w:themeColor="background1" w:themeShade="BF"/>
-        </w:rPr>
-        <w:t>Cezary(2): Chart Service Provider Interface(GetData(), Refresh(), Delegate do Company Changed?)</w:t>
+          <w:color w:val="D9D9D9" w:themeColor="background1" w:themeShade="D9"/>
+          <w:lang w:val="pl-PL"/>
+        </w:rPr>
+      </w:pPr>
+      <w:r>
+        <w:rPr>
+          <w:color w:val="D9D9D9" w:themeColor="background1" w:themeShade="D9"/>
+          <w:lang w:val="pl-PL"/>
+        </w:rPr>
+        <w:t>Cezary(3): Dezaktywacja CsvUpload_SaveDB</w:t>
       </w:r>
     </w:p>
     <w:p>
       <w:pPr>
         <w:spacing w:after="80" w:line="240" w:lineRule="auto"/>
         <w:rPr>
-          <w:color w:val="BFBFBF" w:themeColor="background1" w:themeShade="BF"/>
-          <w:lang w:val="pl-PL"/>
-        </w:rPr>
-      </w:pPr>
-      <w:r>
-        <w:rPr>
-          <w:color w:val="BFBFBF" w:themeColor="background1" w:themeShade="BF"/>
-          <w:lang w:val="pl-PL"/>
-        </w:rPr>
-        <w:t>Cezary(2): Chart - Zaznaczasz kolumne, wyswietl wykres</w:t>
+          <w:lang w:val="pl-PL"/>
+        </w:rPr>
+      </w:pPr>
+      <w:r>
+        <w:rPr>
+          <w:lang w:val="pl-PL"/>
+        </w:rPr>
+        <w:t>Cezary(3): Wykres funkcjonalnosc(wybierz max, ogr</w:t>
+      </w:r>
+      <w:r>
+        <w:rPr>
+          <w:lang w:val="pl-PL"/>
+        </w:rPr>
+        <w:t xml:space="preserve">anicz ilosc danych(raporty z 2 </w:t>
+      </w:r>
+      <w:r>
+        <w:rPr>
+          <w:lang w:val="pl-PL"/>
+        </w:rPr>
+        <w:t>lat domyslnie), kolorystyka danych, ...)</w:t>
       </w:r>
     </w:p>
     <w:p>
@@ -370,7 +937,7 @@
         <w:rPr>
           <w:lang w:val="pl-PL"/>
         </w:rPr>
-        <w:t>Cezary(3): Dezaktywacja CsvUpload_SaveDB</w:t>
+        <w:t>Cezary(5): Add Companies/Reports w watkach(inny sposob blokowania aplikacji)</w:t>
       </w:r>
     </w:p>
     <w:p>
@@ -384,19 +951,13 @@
         <w:rPr>
           <w:lang w:val="pl-PL"/>
         </w:rPr>
-        <w:t>Cezary(3): Wykres funkcjonalnosc(wybierz max, ogr</w:t>
-      </w:r>
-      <w:r>
-        <w:rPr>
-          <w:lang w:val="pl-PL"/>
-        </w:rPr>
-        <w:t xml:space="preserve">anicz ilosc danych(raporty z 2 </w:t>
-      </w:r>
-      <w:r>
-        <w:rPr>
-          <w:lang w:val="pl-PL"/>
-        </w:rPr>
-        <w:t>lat domyslnie), kolorystyka danych, ...)</w:t>
+        <w:t xml:space="preserve">Cezary(5): </w:t>
+      </w:r>
+      <w:r>
+        <w:rPr>
+          <w:lang w:val="pl-PL"/>
+        </w:rPr>
+        <w:t>Odpalenie bazy na innym watku.</w:t>
       </w:r>
     </w:p>
     <w:p>
@@ -410,96 +971,90 @@
         <w:rPr>
           <w:lang w:val="pl-PL"/>
         </w:rPr>
-        <w:t>Cezary(5): Add Companies/Reports w watkach(inny sposob blokowania aplikacji)</w:t>
+        <w:t xml:space="preserve">Patryk(5): </w:t>
+      </w:r>
+      <w:r>
+        <w:rPr>
+          <w:lang w:val="pl-PL"/>
+        </w:rPr>
+        <w:t>Filtr Box - Aktualizacja cofanie, je</w:t>
+      </w:r>
+      <w:r>
+        <w:rPr>
+          <w:lang w:val="pl-PL"/>
+        </w:rPr>
+        <w:t xml:space="preserve">dnorazowe wczytywanie z bazy(z </w:t>
+      </w:r>
+      <w:r>
+        <w:rPr>
+          <w:lang w:val="pl-PL"/>
+        </w:rPr>
+        <w:t>poczatku, pozniej obiekty lokalnie - async)</w:t>
       </w:r>
     </w:p>
     <w:p>
       <w:pPr>
         <w:spacing w:after="80" w:line="240" w:lineRule="auto"/>
-        <w:rPr>
-          <w:lang w:val="pl-PL"/>
-        </w:rPr>
-      </w:pPr>
-      <w:r>
-        <w:rPr>
-          <w:lang w:val="pl-PL"/>
-        </w:rPr>
-        <w:t xml:space="preserve">Cezary(5): </w:t>
-      </w:r>
-      <w:r>
-        <w:rPr>
-          <w:lang w:val="pl-PL"/>
-        </w:rPr>
-        <w:t>Odpalenie bazy na innym watku.</w:t>
-      </w:r>
-    </w:p>
-    <w:p>
-      <w:pPr>
-        <w:spacing w:after="80" w:line="240" w:lineRule="auto"/>
-        <w:rPr>
-          <w:lang w:val="pl-PL"/>
-        </w:rPr>
-      </w:pPr>
-      <w:r>
-        <w:rPr>
-          <w:lang w:val="pl-PL"/>
-        </w:rPr>
-        <w:t xml:space="preserve">Patryk(5): </w:t>
-      </w:r>
-      <w:r>
-        <w:rPr>
-          <w:lang w:val="pl-PL"/>
-        </w:rPr>
-        <w:t>Filtr Box - Aktualizacja cofanie, je</w:t>
-      </w:r>
-      <w:r>
-        <w:rPr>
-          <w:lang w:val="pl-PL"/>
-        </w:rPr>
-        <w:t xml:space="preserve">dnorazowe wczytywanie z bazy(z </w:t>
-      </w:r>
-      <w:r>
-        <w:rPr>
-          <w:lang w:val="pl-PL"/>
-        </w:rPr>
-        <w:t>poczatku, pozniej obiekty lokalnie - async)</w:t>
-      </w:r>
-    </w:p>
-    <w:p>
-      <w:pPr>
-        <w:spacing w:after="80" w:line="240" w:lineRule="auto"/>
-      </w:pPr>
-      <w:r>
-        <w:t>Patryk(5): Transpozycja DataGrid View....</w:t>
+      </w:pPr>
+      <w:proofErr w:type="spellStart"/>
+      <w:proofErr w:type="gramStart"/>
+      <w:r>
+        <w:t>Patryk</w:t>
+      </w:r>
+      <w:proofErr w:type="spellEnd"/>
+      <w:r>
+        <w:t>(</w:t>
+      </w:r>
+      <w:proofErr w:type="gramEnd"/>
+      <w:r>
+        <w:t xml:space="preserve">5): </w:t>
+      </w:r>
+      <w:proofErr w:type="spellStart"/>
+      <w:r>
+        <w:t>Transpozycja</w:t>
+      </w:r>
+      <w:proofErr w:type="spellEnd"/>
+      <w:r>
+        <w:t xml:space="preserve"> </w:t>
+      </w:r>
+      <w:proofErr w:type="spellStart"/>
+      <w:r>
+        <w:t>DataGrid</w:t>
+      </w:r>
+      <w:proofErr w:type="spellEnd"/>
+      <w:r>
+        <w:t xml:space="preserve"> View....</w:t>
       </w:r>
     </w:p>
     <w:p/>
     <w:p>
       <w:pPr>
-        <w:pStyle w:val="Nagwek2"/>
+        <w:pStyle w:val="Heading2"/>
         <w:spacing w:line="360" w:lineRule="auto"/>
         <w:rPr>
-          <w:rStyle w:val="Odwoaniedelikatne"/>
-        </w:rPr>
-      </w:pPr>
-      <w:r>
-        <w:rPr>
-          <w:rStyle w:val="Odwoaniedelikatne"/>
+          <w:rStyle w:val="SubtleReference"/>
+        </w:rPr>
+      </w:pPr>
+      <w:proofErr w:type="gramStart"/>
+      <w:r>
+        <w:rPr>
+          <w:rStyle w:val="SubtleReference"/>
         </w:rPr>
         <w:t xml:space="preserve">Key Money </w:t>
       </w:r>
       <w:r>
         <w:rPr>
-          <w:rStyle w:val="Odwoaniedelikatne"/>
+          <w:rStyle w:val="SubtleReference"/>
         </w:rPr>
         <w:t xml:space="preserve">MAKER </w:t>
       </w:r>
       <w:r>
         <w:rPr>
-          <w:rStyle w:val="Odwoaniedelikatne"/>
+          <w:rStyle w:val="SubtleReference"/>
         </w:rPr>
         <w:t>features.</w:t>
       </w:r>
+      <w:proofErr w:type="gramEnd"/>
     </w:p>
     <w:p>
       <w:r>
@@ -520,7 +1075,7 @@
     </w:p>
     <w:p>
       <w:pPr>
-        <w:pStyle w:val="Akapitzlist"/>
+        <w:pStyle w:val="ListParagraph"/>
         <w:numPr>
           <w:ilvl w:val="0"/>
           <w:numId w:val="1"/>
@@ -530,6 +1085,7 @@
           <w:highlight w:val="green"/>
         </w:rPr>
       </w:pPr>
+      <w:proofErr w:type="spellStart"/>
       <w:r>
         <w:rPr>
           <w:b/>
@@ -538,6 +1094,7 @@
         </w:rPr>
         <w:t>RentaWieczysta</w:t>
       </w:r>
+      <w:proofErr w:type="spellEnd"/>
       <w:r>
         <w:rPr>
           <w:highlight w:val="green"/>
@@ -551,12 +1108,20 @@
         <w:t xml:space="preserve"> </w:t>
       </w:r>
       <w:r>
-        <w:t>– ver 0</w:t>
-      </w:r>
-    </w:p>
-    <w:p>
-      <w:pPr>
-        <w:pStyle w:val="Akapitzlist"/>
+        <w:t xml:space="preserve">– </w:t>
+      </w:r>
+      <w:proofErr w:type="spellStart"/>
+      <w:r>
+        <w:t>ver</w:t>
+      </w:r>
+      <w:proofErr w:type="spellEnd"/>
+      <w:r>
+        <w:t xml:space="preserve"> 0</w:t>
+      </w:r>
+    </w:p>
+    <w:p>
+      <w:pPr>
+        <w:pStyle w:val="ListParagraph"/>
         <w:numPr>
           <w:ilvl w:val="0"/>
           <w:numId w:val="1"/>
@@ -567,33 +1132,69 @@
         <w:rPr>
           <w:color w:val="FF0000"/>
         </w:rPr>
-        <w:lastRenderedPageBreak/>
         <w:t xml:space="preserve">DCF (Discounted Cash Flow Value) </w:t>
       </w:r>
-      <w:r>
-        <w:t>Wycena DCF. (Most hardcore to do, many external parameters… - very close to TV although DCF is good for new dynamic good potential clear business model like BENEFIT SYSTEM.)</w:t>
-      </w:r>
-    </w:p>
-    <w:p>
-      <w:pPr>
-        <w:pStyle w:val="Akapitzlist"/>
+      <w:proofErr w:type="spellStart"/>
+      <w:r>
+        <w:t>Wycena</w:t>
+      </w:r>
+      <w:proofErr w:type="spellEnd"/>
+      <w:r>
+        <w:t xml:space="preserve"> DCF. (Most hardcore to do, many external parameters… - very close to TV although DCF is good for new dynamic good potential clear business model like BENEFIT SYSTEM.)</w:t>
+      </w:r>
+    </w:p>
+    <w:p>
+      <w:pPr>
+        <w:pStyle w:val="ListParagraph"/>
         <w:numPr>
           <w:ilvl w:val="0"/>
           <w:numId w:val="1"/>
         </w:numPr>
         <w:spacing w:line="360" w:lineRule="auto"/>
       </w:pPr>
+      <w:proofErr w:type="spellStart"/>
       <w:r>
         <w:rPr>
           <w:color w:val="FF0000"/>
         </w:rPr>
-        <w:t>Volumen Signal’s</w:t>
-      </w:r>
-      <w:r>
-        <w:t xml:space="preserve"> ( how to catch ? how to judge if is positive volume(positive information ) or negative(bad informations)</w:t>
-      </w:r>
-      <w:r>
-        <w:t xml:space="preserve">. The WAY TO CATCH?: take volume and price in small amount of time, when end price is lower than start price, then volumen is negative </w:t>
+        <w:t>Volumen</w:t>
+      </w:r>
+      <w:proofErr w:type="spellEnd"/>
+      <w:r>
+        <w:rPr>
+          <w:color w:val="FF0000"/>
+        </w:rPr>
+        <w:t xml:space="preserve"> Signal’s</w:t>
+      </w:r>
+      <w:r>
+        <w:t xml:space="preserve"> </w:t>
+      </w:r>
+      <w:proofErr w:type="gramStart"/>
+      <w:r>
+        <w:t>( how</w:t>
+      </w:r>
+      <w:proofErr w:type="gramEnd"/>
+      <w:r>
+        <w:t xml:space="preserve"> to catch ? how to judge if is positive volume(positive information ) or negative(bad </w:t>
+      </w:r>
+      <w:proofErr w:type="spellStart"/>
+      <w:r>
+        <w:t>informations</w:t>
+      </w:r>
+      <w:proofErr w:type="spellEnd"/>
+      <w:r>
+        <w:t>)</w:t>
+      </w:r>
+      <w:r>
+        <w:t xml:space="preserve">. The WAY TO CATCH?: take volume and price in small amount of time, when end price is lower than start price, then </w:t>
+      </w:r>
+      <w:proofErr w:type="spellStart"/>
+      <w:r>
+        <w:t>volumen</w:t>
+      </w:r>
+      <w:proofErr w:type="spellEnd"/>
+      <w:r>
+        <w:t xml:space="preserve"> is negative </w:t>
       </w:r>
       <w:r>
         <w:sym w:font="Wingdings" w:char="F04A"/>
@@ -604,7 +1205,7 @@
     </w:p>
     <w:p>
       <w:pPr>
-        <w:pStyle w:val="Akapitzlist"/>
+        <w:pStyle w:val="ListParagraph"/>
         <w:numPr>
           <w:ilvl w:val="0"/>
           <w:numId w:val="1"/>
@@ -621,12 +1222,28 @@
         <w:t xml:space="preserve"> - </w:t>
       </w:r>
       <w:r>
-        <w:t>When quarter result comes out especially in hot season, there is a need for fast selection of companies that behave extra-ordinary. That with point (3) gives us possible investor’s money movment’s into this company, and other financial operators (for exampale TFI, OFE others)</w:t>
-      </w:r>
-    </w:p>
-    <w:p>
-      <w:pPr>
-        <w:pStyle w:val="Akapitzlist"/>
+        <w:t xml:space="preserve">When quarter result comes out especially in hot season, there is a need for fast selection of companies that behave extra-ordinary. That with point (3) gives us possible investor’s money </w:t>
+      </w:r>
+      <w:proofErr w:type="spellStart"/>
+      <w:r>
+        <w:t>movment’s</w:t>
+      </w:r>
+      <w:proofErr w:type="spellEnd"/>
+      <w:r>
+        <w:t xml:space="preserve"> into this company, and other financial operators (for </w:t>
+      </w:r>
+      <w:proofErr w:type="spellStart"/>
+      <w:r>
+        <w:t>exampale</w:t>
+      </w:r>
+      <w:proofErr w:type="spellEnd"/>
+      <w:r>
+        <w:t xml:space="preserve"> TFI, OFE others)</w:t>
+      </w:r>
+    </w:p>
+    <w:p>
+      <w:pPr>
+        <w:pStyle w:val="ListParagraph"/>
         <w:numPr>
           <w:ilvl w:val="0"/>
           <w:numId w:val="1"/>
@@ -637,7 +1254,21 @@
         <w:rPr>
           <w:color w:val="FF0000"/>
         </w:rPr>
-        <w:t xml:space="preserve">Data Aquisitor </w:t>
+        <w:t xml:space="preserve">Data </w:t>
+      </w:r>
+      <w:proofErr w:type="spellStart"/>
+      <w:r>
+        <w:rPr>
+          <w:color w:val="FF0000"/>
+        </w:rPr>
+        <w:t>Aquisitor</w:t>
+      </w:r>
+      <w:proofErr w:type="spellEnd"/>
+      <w:r>
+        <w:rPr>
+          <w:color w:val="FF0000"/>
+        </w:rPr>
+        <w:t xml:space="preserve"> </w:t>
       </w:r>
       <w:r>
         <w:t>– get the data from every possible source. PAP, Bankier.pl, Money.pl and other webpages.</w:t>
@@ -645,7 +1276,7 @@
     </w:p>
     <w:p>
       <w:pPr>
-        <w:pStyle w:val="Akapitzlist"/>
+        <w:pStyle w:val="ListParagraph"/>
         <w:numPr>
           <w:ilvl w:val="0"/>
           <w:numId w:val="1"/>
@@ -658,21 +1289,47 @@
           <w:color w:val="FF0000"/>
           <w:highlight w:val="green"/>
         </w:rPr>
-        <w:t>Chart Visualisation</w:t>
-      </w:r>
-      <w:r>
-        <w:rPr>
+        <w:t xml:space="preserve">Chart </w:t>
+      </w:r>
+      <w:proofErr w:type="spellStart"/>
+      <w:r>
+        <w:rPr>
+          <w:b/>
           <w:color w:val="FF0000"/>
-        </w:rPr>
-        <w:t xml:space="preserve"> </w:t>
-      </w:r>
-      <w:r>
-        <w:t>– clean and good visualization of the result in the futer, process chart for some kind of external reports. Fast way of comparing more than two companys on the chart possibility to turning off and on the companies, and other LOOK AND FEEL features.</w:t>
-      </w:r>
-    </w:p>
-    <w:p>
-      <w:pPr>
-        <w:pStyle w:val="Akapitzlist"/>
+          <w:highlight w:val="green"/>
+        </w:rPr>
+        <w:t>Visualisation</w:t>
+      </w:r>
+      <w:proofErr w:type="spellEnd"/>
+      <w:r>
+        <w:rPr>
+          <w:color w:val="FF0000"/>
+        </w:rPr>
+        <w:t xml:space="preserve"> </w:t>
+      </w:r>
+      <w:r>
+        <w:t xml:space="preserve">– clean and good visualization of the result in the </w:t>
+      </w:r>
+      <w:proofErr w:type="spellStart"/>
+      <w:r>
+        <w:t>futer</w:t>
+      </w:r>
+      <w:proofErr w:type="spellEnd"/>
+      <w:r>
+        <w:t xml:space="preserve">, process chart for some kind of external reports. Fast way of comparing more than two </w:t>
+      </w:r>
+      <w:proofErr w:type="spellStart"/>
+      <w:r>
+        <w:t>companys</w:t>
+      </w:r>
+      <w:proofErr w:type="spellEnd"/>
+      <w:r>
+        <w:t xml:space="preserve"> on the chart possibility to turning off and on the companies, and other LOOK AND FEEL features.</w:t>
+      </w:r>
+    </w:p>
+    <w:p>
+      <w:pPr>
+        <w:pStyle w:val="ListParagraph"/>
         <w:numPr>
           <w:ilvl w:val="0"/>
           <w:numId w:val="1"/>
@@ -715,7 +1372,7 @@
     </w:p>
     <w:p>
       <w:pPr>
-        <w:pStyle w:val="Akapitzlist"/>
+        <w:pStyle w:val="ListParagraph"/>
         <w:numPr>
           <w:ilvl w:val="1"/>
           <w:numId w:val="1"/>
@@ -734,7 +1391,7 @@
     </w:p>
     <w:p>
       <w:pPr>
-        <w:pStyle w:val="Akapitzlist"/>
+        <w:pStyle w:val="ListParagraph"/>
         <w:numPr>
           <w:ilvl w:val="1"/>
           <w:numId w:val="1"/>
@@ -748,12 +1405,13 @@
         <w:rPr>
           <w:lang w:val="pl-PL"/>
         </w:rPr>
+        <w:lastRenderedPageBreak/>
         <w:t>Test TV versus Real Stock Price (Renta wieczysta kontra cenna gieldowa)</w:t>
       </w:r>
     </w:p>
     <w:p>
       <w:pPr>
-        <w:pStyle w:val="Akapitzlist"/>
+        <w:pStyle w:val="ListParagraph"/>
         <w:numPr>
           <w:ilvl w:val="1"/>
           <w:numId w:val="1"/>
@@ -761,12 +1419,28 @@
         <w:spacing w:line="360" w:lineRule="auto"/>
       </w:pPr>
       <w:r>
-        <w:t>Stable quarter growth on the last (4-8-12 quaters – parametrize)</w:t>
-      </w:r>
-    </w:p>
-    <w:p>
-      <w:pPr>
-        <w:pStyle w:val="Akapitzlist"/>
+        <w:t xml:space="preserve">Stable quarter growth on the last (4-8-12 </w:t>
+      </w:r>
+      <w:proofErr w:type="spellStart"/>
+      <w:r>
+        <w:t>quaters</w:t>
+      </w:r>
+      <w:proofErr w:type="spellEnd"/>
+      <w:r>
+        <w:t xml:space="preserve"> – </w:t>
+      </w:r>
+      <w:proofErr w:type="spellStart"/>
+      <w:r>
+        <w:t>parametrize</w:t>
+      </w:r>
+      <w:proofErr w:type="spellEnd"/>
+      <w:r>
+        <w:t>)</w:t>
+      </w:r>
+    </w:p>
+    <w:p>
+      <w:pPr>
+        <w:pStyle w:val="ListParagraph"/>
         <w:numPr>
           <w:ilvl w:val="1"/>
           <w:numId w:val="1"/>
@@ -774,12 +1448,28 @@
         <w:spacing w:line="360" w:lineRule="auto"/>
       </w:pPr>
       <w:r>
-        <w:t>ROE / ROA best in the company enemys environment. (Parametrize)</w:t>
-      </w:r>
-    </w:p>
-    <w:p>
-      <w:pPr>
-        <w:pStyle w:val="Akapitzlist"/>
+        <w:t xml:space="preserve">ROE / ROA best in the company </w:t>
+      </w:r>
+      <w:proofErr w:type="spellStart"/>
+      <w:r>
+        <w:t>enemys</w:t>
+      </w:r>
+      <w:proofErr w:type="spellEnd"/>
+      <w:r>
+        <w:t xml:space="preserve"> environment. (</w:t>
+      </w:r>
+      <w:proofErr w:type="spellStart"/>
+      <w:r>
+        <w:t>Parametrize</w:t>
+      </w:r>
+      <w:proofErr w:type="spellEnd"/>
+      <w:r>
+        <w:t>)</w:t>
+      </w:r>
+    </w:p>
+    <w:p>
+      <w:pPr>
+        <w:pStyle w:val="ListParagraph"/>
         <w:numPr>
           <w:ilvl w:val="1"/>
           <w:numId w:val="1"/>
@@ -787,7 +1477,15 @@
         <w:spacing w:line="360" w:lineRule="auto"/>
       </w:pPr>
       <w:r>
-        <w:t>Other good quality financial parameters which determinize the good company value.</w:t>
+        <w:t xml:space="preserve">Other good quality financial parameters which </w:t>
+      </w:r>
+      <w:proofErr w:type="spellStart"/>
+      <w:r>
+        <w:t>determinize</w:t>
+      </w:r>
+      <w:proofErr w:type="spellEnd"/>
+      <w:r>
+        <w:t xml:space="preserve"> the good company value.</w:t>
       </w:r>
     </w:p>
     <w:p>
@@ -797,22 +1495,24 @@
     </w:p>
     <w:p>
       <w:pPr>
-        <w:pStyle w:val="Nagwek2"/>
+        <w:pStyle w:val="Heading2"/>
         <w:spacing w:line="360" w:lineRule="auto"/>
         <w:rPr>
-          <w:rStyle w:val="Odwoaniedelikatne"/>
-        </w:rPr>
-      </w:pPr>
-      <w:r>
-        <w:rPr>
-          <w:rStyle w:val="Odwoaniedelikatne"/>
+          <w:rStyle w:val="SubtleReference"/>
+        </w:rPr>
+      </w:pPr>
+      <w:proofErr w:type="gramStart"/>
+      <w:r>
+        <w:rPr>
+          <w:rStyle w:val="SubtleReference"/>
         </w:rPr>
         <w:t>ADDITIONAL FEATURES.</w:t>
       </w:r>
-    </w:p>
-    <w:p>
-      <w:pPr>
-        <w:pStyle w:val="Akapitzlist"/>
+      <w:proofErr w:type="gramEnd"/>
+    </w:p>
+    <w:p>
+      <w:pPr>
+        <w:pStyle w:val="ListParagraph"/>
         <w:numPr>
           <w:ilvl w:val="0"/>
           <w:numId w:val="3"/>
@@ -824,19 +1524,27 @@
     </w:p>
     <w:p>
       <w:pPr>
-        <w:pStyle w:val="Akapitzlist"/>
+        <w:pStyle w:val="ListParagraph"/>
         <w:numPr>
           <w:ilvl w:val="0"/>
           <w:numId w:val="3"/>
         </w:numPr>
       </w:pPr>
       <w:r>
-        <w:t>Automatic download of data like SUROWCE , WALUTY etc.</w:t>
-      </w:r>
-    </w:p>
-    <w:p>
-      <w:pPr>
-        <w:pStyle w:val="Akapitzlist"/>
+        <w:t xml:space="preserve">Automatic download of data like </w:t>
+      </w:r>
+      <w:proofErr w:type="gramStart"/>
+      <w:r>
+        <w:t>SUROWCE ,</w:t>
+      </w:r>
+      <w:proofErr w:type="gramEnd"/>
+      <w:r>
+        <w:t xml:space="preserve"> WALUTY etc.</w:t>
+      </w:r>
+    </w:p>
+    <w:p>
+      <w:pPr>
+        <w:pStyle w:val="ListParagraph"/>
         <w:numPr>
           <w:ilvl w:val="0"/>
           <w:numId w:val="3"/>
@@ -860,7 +1568,7 @@
     </w:p>
     <w:p>
       <w:pPr>
-        <w:pStyle w:val="Nagwek3"/>
+        <w:pStyle w:val="Heading3"/>
         <w:rPr>
           <w:lang w:val="pl-PL"/>
         </w:rPr>
@@ -874,7 +1582,7 @@
     </w:p>
     <w:p>
       <w:pPr>
-        <w:pStyle w:val="Bezodstpw"/>
+        <w:pStyle w:val="NoSpacing"/>
         <w:rPr>
           <w:lang w:val="pl-PL"/>
         </w:rPr>
@@ -888,16 +1596,24 @@
     </w:p>
     <w:p>
       <w:pPr>
-        <w:pStyle w:val="Bezodstpw"/>
+        <w:pStyle w:val="NoSpacing"/>
         <w:ind w:left="720"/>
       </w:pPr>
       <w:r>
-        <w:t>View = Reports DataGrid + chart</w:t>
-      </w:r>
-    </w:p>
-    <w:p>
-      <w:pPr>
-        <w:pStyle w:val="Bezodstpw"/>
+        <w:t xml:space="preserve">View = Reports </w:t>
+      </w:r>
+      <w:proofErr w:type="spellStart"/>
+      <w:r>
+        <w:t>DataGrid</w:t>
+      </w:r>
+      <w:proofErr w:type="spellEnd"/>
+      <w:r>
+        <w:t xml:space="preserve"> + chart</w:t>
+      </w:r>
+    </w:p>
+    <w:p>
+      <w:pPr>
+        <w:pStyle w:val="NoSpacing"/>
         <w:ind w:left="720"/>
       </w:pPr>
       <w:r>
@@ -906,7 +1622,7 @@
     </w:p>
     <w:p>
       <w:pPr>
-        <w:pStyle w:val="Bezodstpw"/>
+        <w:pStyle w:val="NoSpacing"/>
         <w:ind w:left="720"/>
       </w:pPr>
       <w:r>
@@ -915,15 +1631,14 @@
     </w:p>
     <w:p>
       <w:pPr>
-        <w:pStyle w:val="Bezodstpw"/>
-      </w:pPr>
-    </w:p>
-    <w:p>
-      <w:pPr>
-        <w:pStyle w:val="Nagwek2"/>
-      </w:pPr>
-      <w:r>
-        <w:lastRenderedPageBreak/>
+        <w:pStyle w:val="NoSpacing"/>
+      </w:pPr>
+    </w:p>
+    <w:p>
+      <w:pPr>
+        <w:pStyle w:val="Heading2"/>
+      </w:pPr>
+      <w:r>
         <w:t>Clean Code:</w:t>
       </w:r>
     </w:p>
@@ -960,7 +1675,35 @@
           <w:color w:val="000000"/>
           <w:szCs w:val="21"/>
         </w:rPr>
-        <w:t xml:space="preserve"> of code in classes(ReSharper does this automatically;) ):</w:t>
+        <w:t xml:space="preserve"> of code in </w:t>
+      </w:r>
+      <w:proofErr w:type="gramStart"/>
+      <w:r>
+        <w:rPr>
+          <w:rFonts w:eastAsia="Times New Roman" w:cs="Arial"/>
+          <w:color w:val="000000"/>
+          <w:szCs w:val="21"/>
+        </w:rPr>
+        <w:t>classes(</w:t>
+      </w:r>
+      <w:proofErr w:type="spellStart"/>
+      <w:proofErr w:type="gramEnd"/>
+      <w:r>
+        <w:rPr>
+          <w:rFonts w:eastAsia="Times New Roman" w:cs="Arial"/>
+          <w:color w:val="000000"/>
+          <w:szCs w:val="21"/>
+        </w:rPr>
+        <w:t>ReSharper</w:t>
+      </w:r>
+      <w:proofErr w:type="spellEnd"/>
+      <w:r>
+        <w:rPr>
+          <w:rFonts w:eastAsia="Times New Roman" w:cs="Arial"/>
+          <w:color w:val="000000"/>
+          <w:szCs w:val="21"/>
+        </w:rPr>
+        <w:t xml:space="preserve"> does this automatically;) ):</w:t>
       </w:r>
     </w:p>
     <w:p>
@@ -1156,6 +1899,7 @@
         <w:tab/>
         <w:t>(</w:t>
       </w:r>
+      <w:proofErr w:type="spellStart"/>
       <w:r>
         <w:rPr>
           <w:rFonts w:eastAsia="Times New Roman" w:cs="Arial"/>
@@ -1164,6 +1908,7 @@
         </w:rPr>
         <w:t>Ctors</w:t>
       </w:r>
+      <w:proofErr w:type="spellEnd"/>
       <w:r>
         <w:rPr>
           <w:rFonts w:eastAsia="Times New Roman" w:cs="Arial"/>
@@ -1458,15 +2203,42 @@
           <w:color w:val="000000"/>
           <w:szCs w:val="21"/>
         </w:rPr>
-        <w:t xml:space="preserve"> (methods). Statics need to be separated because they aren't really part of the object, nor it's behavior.</w:t>
-      </w:r>
-    </w:p>
-    <w:p>
-      <w:pPr>
-        <w:pStyle w:val="Nagwek1"/>
-      </w:pPr>
-      <w:r>
-        <w:t>Chart flow in IDSA (by Patric):</w:t>
+        <w:t xml:space="preserve"> (methods). Statics need to be separated because they aren't really part of the object, nor </w:t>
+      </w:r>
+      <w:proofErr w:type="gramStart"/>
+      <w:r>
+        <w:rPr>
+          <w:rFonts w:eastAsia="Times New Roman" w:cs="Arial"/>
+          <w:color w:val="000000"/>
+          <w:szCs w:val="21"/>
+        </w:rPr>
+        <w:t>it's</w:t>
+      </w:r>
+      <w:proofErr w:type="gramEnd"/>
+      <w:r>
+        <w:rPr>
+          <w:rFonts w:eastAsia="Times New Roman" w:cs="Arial"/>
+          <w:color w:val="000000"/>
+          <w:szCs w:val="21"/>
+        </w:rPr>
+        <w:t xml:space="preserve"> behavior.</w:t>
+      </w:r>
+    </w:p>
+    <w:p>
+      <w:pPr>
+        <w:pStyle w:val="Heading1"/>
+      </w:pPr>
+      <w:r>
+        <w:lastRenderedPageBreak/>
+        <w:t xml:space="preserve">Chart flow in IDSA (by </w:t>
+      </w:r>
+      <w:proofErr w:type="spellStart"/>
+      <w:r>
+        <w:t>Patric</w:t>
+      </w:r>
+      <w:proofErr w:type="spellEnd"/>
+      <w:r>
+        <w:t>):</w:t>
       </w:r>
     </w:p>
     <w:p>
@@ -1566,9 +2338,11 @@
       <w:r>
         <w:t xml:space="preserve"> </w:t>
       </w:r>
+      <w:proofErr w:type="spellStart"/>
       <w:r>
         <w:t>dataTable</w:t>
       </w:r>
+      <w:proofErr w:type="spellEnd"/>
       <w:r>
         <w:t xml:space="preserve"> </w:t>
       </w:r>
@@ -1578,8 +2352,13 @@
       <w:r>
         <w:t xml:space="preserve"> </w:t>
       </w:r>
-      <w:r>
-        <w:t>datagrid,</w:t>
+      <w:proofErr w:type="spellStart"/>
+      <w:r>
+        <w:t>datagrid</w:t>
+      </w:r>
+      <w:proofErr w:type="spellEnd"/>
+      <w:r>
+        <w:t>,</w:t>
       </w:r>
       <w:r>
         <w:t xml:space="preserve"> </w:t>
@@ -1692,6 +2471,7 @@
       <w:r>
         <w:t xml:space="preserve"> </w:t>
       </w:r>
+      <w:proofErr w:type="gramStart"/>
       <w:r>
         <w:t>that</w:t>
       </w:r>
@@ -1707,6 +2487,7 @@
       <w:r>
         <w:t>want</w:t>
       </w:r>
+      <w:proofErr w:type="gramEnd"/>
       <w:r>
         <w:t xml:space="preserve"> </w:t>
       </w:r>
@@ -1728,7 +2509,15 @@
         <w:spacing w:after="120" w:line="240" w:lineRule="auto"/>
       </w:pPr>
       <w:r>
-        <w:t>             -&gt; user choose the data on the view (Ebit, sales) -&gt; advanced(multiselection EBIT,SALES at once).</w:t>
+        <w:t>             -&gt; </w:t>
+      </w:r>
+      <w:proofErr w:type="gramStart"/>
+      <w:r>
+        <w:t>user</w:t>
+      </w:r>
+      <w:proofErr w:type="gramEnd"/>
+      <w:r>
+        <w:t> choose the data on the view (Ebit, sales) -&gt; advanced(multiselection EBIT,SALES at once).</w:t>
       </w:r>
     </w:p>
     <w:p>
@@ -1736,7 +2525,15 @@
         <w:spacing w:after="120" w:line="240" w:lineRule="auto"/>
       </w:pPr>
       <w:r>
-        <w:t>             -&gt; user confirms he want the chart by (submenu (rightmouseclick)</w:t>
+        <w:t>             -&gt; </w:t>
+      </w:r>
+      <w:proofErr w:type="gramStart"/>
+      <w:r>
+        <w:t>user</w:t>
+      </w:r>
+      <w:proofErr w:type="gramEnd"/>
+      <w:r>
+        <w:t> confirms he want the chart by (submenu (rightmouseclick)</w:t>
       </w:r>
     </w:p>
     <w:p>
@@ -1744,7 +2541,15 @@
         <w:spacing w:after="120" w:line="240" w:lineRule="auto"/>
       </w:pPr>
       <w:r>
-        <w:t>             -&gt; presenter get the event action (eventagregator from prism ?)</w:t>
+        <w:t>             -&gt; </w:t>
+      </w:r>
+      <w:proofErr w:type="gramStart"/>
+      <w:r>
+        <w:t>presenter</w:t>
+      </w:r>
+      <w:proofErr w:type="gramEnd"/>
+      <w:r>
+        <w:t> get the event action (eventagregator from prism ?)</w:t>
       </w:r>
     </w:p>
     <w:p>
@@ -1752,7 +2557,15 @@
         <w:spacing w:after="120" w:line="240" w:lineRule="auto"/>
       </w:pPr>
       <w:r>
-        <w:t>             -&gt; presenter knows that the user select on view this data by the event,</w:t>
+        <w:t>             -&gt; </w:t>
+      </w:r>
+      <w:proofErr w:type="gramStart"/>
+      <w:r>
+        <w:t>presenter</w:t>
+      </w:r>
+      <w:proofErr w:type="gramEnd"/>
+      <w:r>
+        <w:t> knows that the user select on view this data by the event,</w:t>
       </w:r>
     </w:p>
     <w:p>
@@ -1760,7 +2573,15 @@
         <w:spacing w:after="120" w:line="240" w:lineRule="auto"/>
       </w:pPr>
       <w:r>
-        <w:t>             -&gt; presenter lunch the ChartServiceProvider (DataInput.)</w:t>
+        <w:t>             -&gt; </w:t>
+      </w:r>
+      <w:proofErr w:type="gramStart"/>
+      <w:r>
+        <w:t>presenter</w:t>
+      </w:r>
+      <w:proofErr w:type="gramEnd"/>
+      <w:r>
+        <w:t> lunch the ChartServiceProvider (DataInput.)</w:t>
       </w:r>
     </w:p>
     <w:p>
@@ -1768,7 +2589,15 @@
         <w:spacing w:after="120" w:line="240" w:lineRule="auto"/>
       </w:pPr>
       <w:r>
-        <w:t>             -&gt; chart service provider do all the data stuff</w:t>
+        <w:t>             -&gt; </w:t>
+      </w:r>
+      <w:proofErr w:type="gramStart"/>
+      <w:r>
+        <w:t>chart</w:t>
+      </w:r>
+      <w:proofErr w:type="gramEnd"/>
+      <w:r>
+        <w:t> service provider do all the data stuff</w:t>
       </w:r>
     </w:p>
     <w:p>
@@ -1776,7 +2605,15 @@
         <w:spacing w:after="120" w:line="240" w:lineRule="auto"/>
       </w:pPr>
       <w:r>
-        <w:t>             -&gt; presenter informs view that chart is ready to display</w:t>
+        <w:t>             -&gt; </w:t>
+      </w:r>
+      <w:proofErr w:type="gramStart"/>
+      <w:r>
+        <w:t>presenter</w:t>
+      </w:r>
+      <w:proofErr w:type="gramEnd"/>
+      <w:r>
+        <w:t> informs view that chart is ready to display</w:t>
       </w:r>
     </w:p>
     <w:p>
@@ -1784,12 +2621,20 @@
         <w:spacing w:after="120" w:line="240" w:lineRule="auto"/>
       </w:pPr>
       <w:r>
-        <w:t>             -&gt; view (shows) the chart.</w:t>
-      </w:r>
-    </w:p>
-    <w:p>
-      <w:pPr>
-        <w:pStyle w:val="Akapitzlist"/>
+        <w:t>             -&gt; </w:t>
+      </w:r>
+      <w:proofErr w:type="gramStart"/>
+      <w:r>
+        <w:t>view</w:t>
+      </w:r>
+      <w:proofErr w:type="gramEnd"/>
+      <w:r>
+        <w:t> (shows) the chart.</w:t>
+      </w:r>
+    </w:p>
+    <w:p>
+      <w:pPr>
+        <w:pStyle w:val="ListParagraph"/>
         <w:numPr>
           <w:ilvl w:val="1"/>
           <w:numId w:val="4"/>
@@ -1806,7 +2651,23 @@
         <w:t>on separate data.</w:t>
       </w:r>
       <w:r>
-        <w:t xml:space="preserve"> (Czarek you now using the DataBase data not recalculated)</w:t>
+        <w:t xml:space="preserve"> (</w:t>
+      </w:r>
+      <w:proofErr w:type="spellStart"/>
+      <w:r>
+        <w:t>Czarek</w:t>
+      </w:r>
+      <w:proofErr w:type="spellEnd"/>
+      <w:r>
+        <w:t xml:space="preserve"> you now using the </w:t>
+      </w:r>
+      <w:proofErr w:type="spellStart"/>
+      <w:r>
+        <w:t>DataBase</w:t>
+      </w:r>
+      <w:proofErr w:type="spellEnd"/>
+      <w:r>
+        <w:t xml:space="preserve"> data not recalculated)</w:t>
       </w:r>
     </w:p>
     <w:p>
@@ -1821,9 +2682,7 @@
       <w:r>
         <w:rPr>
           <w:noProof/>
-          <w:lang w:val="pl-PL" w:eastAsia="pl-PL"/>
-        </w:rPr>
-        <w:lastRenderedPageBreak/>
+        </w:rPr>
         <w:drawing>
           <wp:inline distT="0" distB="0" distL="0" distR="0">
             <wp:extent cx="5610225" cy="4460267"/>
@@ -1840,7 +2699,7 @@
                     <pic:cNvPicPr/>
                   </pic:nvPicPr>
                   <pic:blipFill>
-                    <a:blip r:embed="rId5" cstate="print"/>
+                    <a:blip r:embed="rId8" cstate="print"/>
                     <a:stretch>
                       <a:fillRect/>
                     </a:stretch>
@@ -1872,7 +2731,7 @@
 </file>
 
 <file path=word/numbering.xml><?xml version="1.0" encoding="utf-8"?>
-<w:numbering xmlns:ve="http://schemas.openxmlformats.org/markup-compatibility/2006" xmlns:o="urn:schemas-microsoft-com:office:office" xmlns:r="http://schemas.openxmlformats.org/officeDocument/2006/relationships" xmlns:m="http://schemas.openxmlformats.org/officeDocument/2006/math" xmlns:v="urn:schemas-microsoft-com:vml" xmlns:wp="http://schemas.openxmlformats.org/drawingml/2006/wordprocessingDrawing" xmlns:w10="urn:schemas-microsoft-com:office:word" xmlns:w="http://schemas.openxmlformats.org/wordprocessingml/2006/main" xmlns:wne="http://schemas.microsoft.com/office/word/2006/wordml">
+<w:numbering xmlns:wpc="http://schemas.microsoft.com/office/word/2010/wordprocessingCanvas" xmlns:mc="http://schemas.openxmlformats.org/markup-compatibility/2006" xmlns:o="urn:schemas-microsoft-com:office:office" xmlns:r="http://schemas.openxmlformats.org/officeDocument/2006/relationships" xmlns:m="http://schemas.openxmlformats.org/officeDocument/2006/math" xmlns:v="urn:schemas-microsoft-com:vml" xmlns:wp14="http://schemas.microsoft.com/office/word/2010/wordprocessingDrawing" xmlns:wp="http://schemas.openxmlformats.org/drawingml/2006/wordprocessingDrawing" xmlns:w10="urn:schemas-microsoft-com:office:word" xmlns:w="http://schemas.openxmlformats.org/wordprocessingml/2006/main" xmlns:w14="http://schemas.microsoft.com/office/word/2010/wordml" xmlns:wpg="http://schemas.microsoft.com/office/word/2010/wordprocessingGroup" xmlns:wpi="http://schemas.microsoft.com/office/word/2010/wordprocessingInk" xmlns:wne="http://schemas.microsoft.com/office/word/2006/wordml" xmlns:wps="http://schemas.microsoft.com/office/word/2010/wordprocessingShape" mc:Ignorable="w14 wp14">
   <w:abstractNum w:abstractNumId="0">
     <w:nsid w:val="039C37CB"/>
     <w:multiLevelType w:val="multilevel"/>
@@ -1986,6 +2845,118 @@
     </w:lvl>
   </w:abstractNum>
   <w:abstractNum w:abstractNumId="1">
+    <w:nsid w:val="08167348"/>
+    <w:multiLevelType w:val="hybridMultilevel"/>
+    <w:tmpl w:val="3828D920"/>
+    <w:lvl w:ilvl="0" w:tplc="2CF4E1D4">
+      <w:numFmt w:val="bullet"/>
+      <w:lvlText w:val=""/>
+      <w:lvlJc w:val="left"/>
+      <w:pPr>
+        <w:ind w:left="720" w:hanging="360"/>
+      </w:pPr>
+      <w:rPr>
+        <w:rFonts w:ascii="Symbol" w:eastAsiaTheme="minorHAnsi" w:hAnsi="Symbol" w:cstheme="minorBidi" w:hint="default"/>
+      </w:rPr>
+    </w:lvl>
+    <w:lvl w:ilvl="1" w:tplc="04090003" w:tentative="1">
+      <w:start w:val="1"/>
+      <w:numFmt w:val="bullet"/>
+      <w:lvlText w:val="o"/>
+      <w:lvlJc w:val="left"/>
+      <w:pPr>
+        <w:ind w:left="1440" w:hanging="360"/>
+      </w:pPr>
+      <w:rPr>
+        <w:rFonts w:ascii="Courier New" w:hAnsi="Courier New" w:cs="Courier New" w:hint="default"/>
+      </w:rPr>
+    </w:lvl>
+    <w:lvl w:ilvl="2" w:tplc="04090005" w:tentative="1">
+      <w:start w:val="1"/>
+      <w:numFmt w:val="bullet"/>
+      <w:lvlText w:val=""/>
+      <w:lvlJc w:val="left"/>
+      <w:pPr>
+        <w:ind w:left="2160" w:hanging="360"/>
+      </w:pPr>
+      <w:rPr>
+        <w:rFonts w:ascii="Wingdings" w:hAnsi="Wingdings" w:hint="default"/>
+      </w:rPr>
+    </w:lvl>
+    <w:lvl w:ilvl="3" w:tplc="04090001" w:tentative="1">
+      <w:start w:val="1"/>
+      <w:numFmt w:val="bullet"/>
+      <w:lvlText w:val=""/>
+      <w:lvlJc w:val="left"/>
+      <w:pPr>
+        <w:ind w:left="2880" w:hanging="360"/>
+      </w:pPr>
+      <w:rPr>
+        <w:rFonts w:ascii="Symbol" w:hAnsi="Symbol" w:hint="default"/>
+      </w:rPr>
+    </w:lvl>
+    <w:lvl w:ilvl="4" w:tplc="04090003" w:tentative="1">
+      <w:start w:val="1"/>
+      <w:numFmt w:val="bullet"/>
+      <w:lvlText w:val="o"/>
+      <w:lvlJc w:val="left"/>
+      <w:pPr>
+        <w:ind w:left="3600" w:hanging="360"/>
+      </w:pPr>
+      <w:rPr>
+        <w:rFonts w:ascii="Courier New" w:hAnsi="Courier New" w:cs="Courier New" w:hint="default"/>
+      </w:rPr>
+    </w:lvl>
+    <w:lvl w:ilvl="5" w:tplc="04090005" w:tentative="1">
+      <w:start w:val="1"/>
+      <w:numFmt w:val="bullet"/>
+      <w:lvlText w:val=""/>
+      <w:lvlJc w:val="left"/>
+      <w:pPr>
+        <w:ind w:left="4320" w:hanging="360"/>
+      </w:pPr>
+      <w:rPr>
+        <w:rFonts w:ascii="Wingdings" w:hAnsi="Wingdings" w:hint="default"/>
+      </w:rPr>
+    </w:lvl>
+    <w:lvl w:ilvl="6" w:tplc="04090001" w:tentative="1">
+      <w:start w:val="1"/>
+      <w:numFmt w:val="bullet"/>
+      <w:lvlText w:val=""/>
+      <w:lvlJc w:val="left"/>
+      <w:pPr>
+        <w:ind w:left="5040" w:hanging="360"/>
+      </w:pPr>
+      <w:rPr>
+        <w:rFonts w:ascii="Symbol" w:hAnsi="Symbol" w:hint="default"/>
+      </w:rPr>
+    </w:lvl>
+    <w:lvl w:ilvl="7" w:tplc="04090003" w:tentative="1">
+      <w:start w:val="1"/>
+      <w:numFmt w:val="bullet"/>
+      <w:lvlText w:val="o"/>
+      <w:lvlJc w:val="left"/>
+      <w:pPr>
+        <w:ind w:left="5760" w:hanging="360"/>
+      </w:pPr>
+      <w:rPr>
+        <w:rFonts w:ascii="Courier New" w:hAnsi="Courier New" w:cs="Courier New" w:hint="default"/>
+      </w:rPr>
+    </w:lvl>
+    <w:lvl w:ilvl="8" w:tplc="04090005" w:tentative="1">
+      <w:start w:val="1"/>
+      <w:numFmt w:val="bullet"/>
+      <w:lvlText w:val=""/>
+      <w:lvlJc w:val="left"/>
+      <w:pPr>
+        <w:ind w:left="6480" w:hanging="360"/>
+      </w:pPr>
+      <w:rPr>
+        <w:rFonts w:ascii="Wingdings" w:hAnsi="Wingdings" w:hint="default"/>
+      </w:rPr>
+    </w:lvl>
+  </w:abstractNum>
+  <w:abstractNum w:abstractNumId="2">
     <w:nsid w:val="09861ABE"/>
     <w:multiLevelType w:val="hybridMultilevel"/>
     <w:tmpl w:val="37C01170"/>
@@ -2071,7 +3042,7 @@
       </w:pPr>
     </w:lvl>
   </w:abstractNum>
-  <w:abstractNum w:abstractNumId="2">
+  <w:abstractNum w:abstractNumId="3">
     <w:nsid w:val="24035027"/>
     <w:multiLevelType w:val="multilevel"/>
     <w:tmpl w:val="3EF6C6EA"/>
@@ -2220,7 +3191,119 @@
       </w:rPr>
     </w:lvl>
   </w:abstractNum>
-  <w:abstractNum w:abstractNumId="3">
+  <w:abstractNum w:abstractNumId="4">
+    <w:nsid w:val="29880C4F"/>
+    <w:multiLevelType w:val="hybridMultilevel"/>
+    <w:tmpl w:val="9CA25A34"/>
+    <w:lvl w:ilvl="0" w:tplc="B9E2C4C6">
+      <w:numFmt w:val="bullet"/>
+      <w:lvlText w:val=""/>
+      <w:lvlJc w:val="left"/>
+      <w:pPr>
+        <w:ind w:left="1560" w:hanging="360"/>
+      </w:pPr>
+      <w:rPr>
+        <w:rFonts w:ascii="Symbol" w:eastAsiaTheme="minorHAnsi" w:hAnsi="Symbol" w:cstheme="minorBidi" w:hint="default"/>
+      </w:rPr>
+    </w:lvl>
+    <w:lvl w:ilvl="1" w:tplc="04090003" w:tentative="1">
+      <w:start w:val="1"/>
+      <w:numFmt w:val="bullet"/>
+      <w:lvlText w:val="o"/>
+      <w:lvlJc w:val="left"/>
+      <w:pPr>
+        <w:ind w:left="2280" w:hanging="360"/>
+      </w:pPr>
+      <w:rPr>
+        <w:rFonts w:ascii="Courier New" w:hAnsi="Courier New" w:cs="Courier New" w:hint="default"/>
+      </w:rPr>
+    </w:lvl>
+    <w:lvl w:ilvl="2" w:tplc="04090005" w:tentative="1">
+      <w:start w:val="1"/>
+      <w:numFmt w:val="bullet"/>
+      <w:lvlText w:val=""/>
+      <w:lvlJc w:val="left"/>
+      <w:pPr>
+        <w:ind w:left="3000" w:hanging="360"/>
+      </w:pPr>
+      <w:rPr>
+        <w:rFonts w:ascii="Wingdings" w:hAnsi="Wingdings" w:hint="default"/>
+      </w:rPr>
+    </w:lvl>
+    <w:lvl w:ilvl="3" w:tplc="04090001" w:tentative="1">
+      <w:start w:val="1"/>
+      <w:numFmt w:val="bullet"/>
+      <w:lvlText w:val=""/>
+      <w:lvlJc w:val="left"/>
+      <w:pPr>
+        <w:ind w:left="3720" w:hanging="360"/>
+      </w:pPr>
+      <w:rPr>
+        <w:rFonts w:ascii="Symbol" w:hAnsi="Symbol" w:hint="default"/>
+      </w:rPr>
+    </w:lvl>
+    <w:lvl w:ilvl="4" w:tplc="04090003" w:tentative="1">
+      <w:start w:val="1"/>
+      <w:numFmt w:val="bullet"/>
+      <w:lvlText w:val="o"/>
+      <w:lvlJc w:val="left"/>
+      <w:pPr>
+        <w:ind w:left="4440" w:hanging="360"/>
+      </w:pPr>
+      <w:rPr>
+        <w:rFonts w:ascii="Courier New" w:hAnsi="Courier New" w:cs="Courier New" w:hint="default"/>
+      </w:rPr>
+    </w:lvl>
+    <w:lvl w:ilvl="5" w:tplc="04090005" w:tentative="1">
+      <w:start w:val="1"/>
+      <w:numFmt w:val="bullet"/>
+      <w:lvlText w:val=""/>
+      <w:lvlJc w:val="left"/>
+      <w:pPr>
+        <w:ind w:left="5160" w:hanging="360"/>
+      </w:pPr>
+      <w:rPr>
+        <w:rFonts w:ascii="Wingdings" w:hAnsi="Wingdings" w:hint="default"/>
+      </w:rPr>
+    </w:lvl>
+    <w:lvl w:ilvl="6" w:tplc="04090001" w:tentative="1">
+      <w:start w:val="1"/>
+      <w:numFmt w:val="bullet"/>
+      <w:lvlText w:val=""/>
+      <w:lvlJc w:val="left"/>
+      <w:pPr>
+        <w:ind w:left="5880" w:hanging="360"/>
+      </w:pPr>
+      <w:rPr>
+        <w:rFonts w:ascii="Symbol" w:hAnsi="Symbol" w:hint="default"/>
+      </w:rPr>
+    </w:lvl>
+    <w:lvl w:ilvl="7" w:tplc="04090003" w:tentative="1">
+      <w:start w:val="1"/>
+      <w:numFmt w:val="bullet"/>
+      <w:lvlText w:val="o"/>
+      <w:lvlJc w:val="left"/>
+      <w:pPr>
+        <w:ind w:left="6600" w:hanging="360"/>
+      </w:pPr>
+      <w:rPr>
+        <w:rFonts w:ascii="Courier New" w:hAnsi="Courier New" w:cs="Courier New" w:hint="default"/>
+      </w:rPr>
+    </w:lvl>
+    <w:lvl w:ilvl="8" w:tplc="04090005" w:tentative="1">
+      <w:start w:val="1"/>
+      <w:numFmt w:val="bullet"/>
+      <w:lvlText w:val=""/>
+      <w:lvlJc w:val="left"/>
+      <w:pPr>
+        <w:ind w:left="7320" w:hanging="360"/>
+      </w:pPr>
+      <w:rPr>
+        <w:rFonts w:ascii="Wingdings" w:hAnsi="Wingdings" w:hint="default"/>
+      </w:rPr>
+    </w:lvl>
+  </w:abstractNum>
+  <w:abstractNum w:abstractNumId="5">
     <w:nsid w:val="4FF22DB9"/>
     <w:multiLevelType w:val="hybridMultilevel"/>
     <w:tmpl w:val="B892418E"/>
@@ -2306,7 +3389,119 @@
       </w:pPr>
     </w:lvl>
   </w:abstractNum>
-  <w:abstractNum w:abstractNumId="4">
+  <w:abstractNum w:abstractNumId="6">
+    <w:nsid w:val="603F2771"/>
+    <w:multiLevelType w:val="hybridMultilevel"/>
+    <w:tmpl w:val="0818DB78"/>
+    <w:lvl w:ilvl="0" w:tplc="1D489B9A">
+      <w:numFmt w:val="bullet"/>
+      <w:lvlText w:val=""/>
+      <w:lvlJc w:val="left"/>
+      <w:pPr>
+        <w:ind w:left="1575" w:hanging="360"/>
+      </w:pPr>
+      <w:rPr>
+        <w:rFonts w:ascii="Symbol" w:eastAsiaTheme="minorHAnsi" w:hAnsi="Symbol" w:cstheme="minorBidi" w:hint="default"/>
+      </w:rPr>
+    </w:lvl>
+    <w:lvl w:ilvl="1" w:tplc="04090003" w:tentative="1">
+      <w:start w:val="1"/>
+      <w:numFmt w:val="bullet"/>
+      <w:lvlText w:val="o"/>
+      <w:lvlJc w:val="left"/>
+      <w:pPr>
+        <w:ind w:left="2295" w:hanging="360"/>
+      </w:pPr>
+      <w:rPr>
+        <w:rFonts w:ascii="Courier New" w:hAnsi="Courier New" w:cs="Courier New" w:hint="default"/>
+      </w:rPr>
+    </w:lvl>
+    <w:lvl w:ilvl="2" w:tplc="04090005" w:tentative="1">
+      <w:start w:val="1"/>
+      <w:numFmt w:val="bullet"/>
+      <w:lvlText w:val=""/>
+      <w:lvlJc w:val="left"/>
+      <w:pPr>
+        <w:ind w:left="3015" w:hanging="360"/>
+      </w:pPr>
+      <w:rPr>
+        <w:rFonts w:ascii="Wingdings" w:hAnsi="Wingdings" w:hint="default"/>
+      </w:rPr>
+    </w:lvl>
+    <w:lvl w:ilvl="3" w:tplc="04090001" w:tentative="1">
+      <w:start w:val="1"/>
+      <w:numFmt w:val="bullet"/>
+      <w:lvlText w:val=""/>
+      <w:lvlJc w:val="left"/>
+      <w:pPr>
+        <w:ind w:left="3735" w:hanging="360"/>
+      </w:pPr>
+      <w:rPr>
+        <w:rFonts w:ascii="Symbol" w:hAnsi="Symbol" w:hint="default"/>
+      </w:rPr>
+    </w:lvl>
+    <w:lvl w:ilvl="4" w:tplc="04090003" w:tentative="1">
+      <w:start w:val="1"/>
+      <w:numFmt w:val="bullet"/>
+      <w:lvlText w:val="o"/>
+      <w:lvlJc w:val="left"/>
+      <w:pPr>
+        <w:ind w:left="4455" w:hanging="360"/>
+      </w:pPr>
+      <w:rPr>
+        <w:rFonts w:ascii="Courier New" w:hAnsi="Courier New" w:cs="Courier New" w:hint="default"/>
+      </w:rPr>
+    </w:lvl>
+    <w:lvl w:ilvl="5" w:tplc="04090005" w:tentative="1">
+      <w:start w:val="1"/>
+      <w:numFmt w:val="bullet"/>
+      <w:lvlText w:val=""/>
+      <w:lvlJc w:val="left"/>
+      <w:pPr>
+        <w:ind w:left="5175" w:hanging="360"/>
+      </w:pPr>
+      <w:rPr>
+        <w:rFonts w:ascii="Wingdings" w:hAnsi="Wingdings" w:hint="default"/>
+      </w:rPr>
+    </w:lvl>
+    <w:lvl w:ilvl="6" w:tplc="04090001" w:tentative="1">
+      <w:start w:val="1"/>
+      <w:numFmt w:val="bullet"/>
+      <w:lvlText w:val=""/>
+      <w:lvlJc w:val="left"/>
+      <w:pPr>
+        <w:ind w:left="5895" w:hanging="360"/>
+      </w:pPr>
+      <w:rPr>
+        <w:rFonts w:ascii="Symbol" w:hAnsi="Symbol" w:hint="default"/>
+      </w:rPr>
+    </w:lvl>
+    <w:lvl w:ilvl="7" w:tplc="04090003" w:tentative="1">
+      <w:start w:val="1"/>
+      <w:numFmt w:val="bullet"/>
+      <w:lvlText w:val="o"/>
+      <w:lvlJc w:val="left"/>
+      <w:pPr>
+        <w:ind w:left="6615" w:hanging="360"/>
+      </w:pPr>
+      <w:rPr>
+        <w:rFonts w:ascii="Courier New" w:hAnsi="Courier New" w:cs="Courier New" w:hint="default"/>
+      </w:rPr>
+    </w:lvl>
+    <w:lvl w:ilvl="8" w:tplc="04090005" w:tentative="1">
+      <w:start w:val="1"/>
+      <w:numFmt w:val="bullet"/>
+      <w:lvlText w:val=""/>
+      <w:lvlJc w:val="left"/>
+      <w:pPr>
+        <w:ind w:left="7335" w:hanging="360"/>
+      </w:pPr>
+      <w:rPr>
+        <w:rFonts w:ascii="Wingdings" w:hAnsi="Wingdings" w:hint="default"/>
+      </w:rPr>
+    </w:lvl>
+  </w:abstractNum>
+  <w:abstractNum w:abstractNumId="7">
     <w:nsid w:val="787C72F9"/>
     <w:multiLevelType w:val="hybridMultilevel"/>
     <w:tmpl w:val="0DCEFD34"/>
@@ -2393,25 +3588,34 @@
     </w:lvl>
   </w:abstractNum>
   <w:num w:numId="1">
-    <w:abstractNumId w:val="1"/>
+    <w:abstractNumId w:val="2"/>
   </w:num>
   <w:num w:numId="2">
-    <w:abstractNumId w:val="3"/>
+    <w:abstractNumId w:val="5"/>
   </w:num>
   <w:num w:numId="3">
-    <w:abstractNumId w:val="4"/>
+    <w:abstractNumId w:val="7"/>
   </w:num>
   <w:num w:numId="4">
     <w:abstractNumId w:val="0"/>
   </w:num>
   <w:num w:numId="5">
-    <w:abstractNumId w:val="2"/>
+    <w:abstractNumId w:val="3"/>
+  </w:num>
+  <w:num w:numId="6">
+    <w:abstractNumId w:val="6"/>
+  </w:num>
+  <w:num w:numId="7">
+    <w:abstractNumId w:val="4"/>
+  </w:num>
+  <w:num w:numId="8">
+    <w:abstractNumId w:val="1"/>
   </w:num>
 </w:numbering>
 </file>
 
 <file path=word/styles.xml><?xml version="1.0" encoding="utf-8"?>
-<w:styles xmlns:r="http://schemas.openxmlformats.org/officeDocument/2006/relationships" xmlns:w="http://schemas.openxmlformats.org/wordprocessingml/2006/main">
+<w:styles xmlns:mc="http://schemas.openxmlformats.org/markup-compatibility/2006" xmlns:r="http://schemas.openxmlformats.org/officeDocument/2006/relationships" xmlns:w="http://schemas.openxmlformats.org/wordprocessingml/2006/main" xmlns:w14="http://schemas.microsoft.com/office/word/2010/wordml" mc:Ignorable="w14">
   <w:docDefaults>
     <w:rPrDefault>
       <w:rPr>
@@ -2566,16 +3770,16 @@
     <w:lsdException w:name="Bibliography" w:uiPriority="37"/>
     <w:lsdException w:name="TOC Heading" w:uiPriority="39" w:qFormat="1"/>
   </w:latentStyles>
-  <w:style w:type="paragraph" w:default="1" w:styleId="Normalny">
+  <w:style w:type="paragraph" w:default="1" w:styleId="Normal">
     <w:name w:val="Normal"/>
     <w:qFormat/>
     <w:rsid w:val="00385D56"/>
   </w:style>
-  <w:style w:type="paragraph" w:styleId="Nagwek1">
+  <w:style w:type="paragraph" w:styleId="Heading1">
     <w:name w:val="heading 1"/>
-    <w:basedOn w:val="Normalny"/>
-    <w:next w:val="Normalny"/>
-    <w:link w:val="Nagwek1Znak"/>
+    <w:basedOn w:val="Normal"/>
+    <w:next w:val="Normal"/>
+    <w:link w:val="Heading1Char"/>
     <w:uiPriority w:val="9"/>
     <w:qFormat/>
     <w:rsid w:val="00670E37"/>
@@ -2594,11 +3798,11 @@
       <w:szCs w:val="28"/>
     </w:rPr>
   </w:style>
-  <w:style w:type="paragraph" w:styleId="Nagwek2">
+  <w:style w:type="paragraph" w:styleId="Heading2">
     <w:name w:val="heading 2"/>
-    <w:basedOn w:val="Normalny"/>
-    <w:next w:val="Normalny"/>
-    <w:link w:val="Nagwek2Znak"/>
+    <w:basedOn w:val="Normal"/>
+    <w:next w:val="Normal"/>
+    <w:link w:val="Heading2Char"/>
     <w:uiPriority w:val="9"/>
     <w:unhideWhenUsed/>
     <w:qFormat/>
@@ -2618,11 +3822,11 @@
       <w:szCs w:val="26"/>
     </w:rPr>
   </w:style>
-  <w:style w:type="paragraph" w:styleId="Nagwek3">
+  <w:style w:type="paragraph" w:styleId="Heading3">
     <w:name w:val="heading 3"/>
-    <w:basedOn w:val="Normalny"/>
-    <w:next w:val="Normalny"/>
-    <w:link w:val="Nagwek3Znak"/>
+    <w:basedOn w:val="Normal"/>
+    <w:next w:val="Normal"/>
+    <w:link w:val="Heading3Char"/>
     <w:uiPriority w:val="9"/>
     <w:unhideWhenUsed/>
     <w:qFormat/>
@@ -2640,11 +3844,11 @@
       <w:color w:val="4F81BD" w:themeColor="accent1"/>
     </w:rPr>
   </w:style>
-  <w:style w:type="paragraph" w:styleId="Nagwek4">
+  <w:style w:type="paragraph" w:styleId="Heading4">
     <w:name w:val="heading 4"/>
-    <w:basedOn w:val="Normalny"/>
-    <w:next w:val="Normalny"/>
-    <w:link w:val="Nagwek4Znak"/>
+    <w:basedOn w:val="Normal"/>
+    <w:next w:val="Normal"/>
+    <w:link w:val="Heading4Char"/>
     <w:uiPriority w:val="9"/>
     <w:unhideWhenUsed/>
     <w:qFormat/>
@@ -2664,18 +3868,17 @@
       <w:color w:val="4F81BD" w:themeColor="accent1"/>
     </w:rPr>
   </w:style>
-  <w:style w:type="character" w:default="1" w:styleId="Domylnaczcionkaakapitu">
+  <w:style w:type="character" w:default="1" w:styleId="DefaultParagraphFont">
     <w:name w:val="Default Paragraph Font"/>
     <w:uiPriority w:val="1"/>
     <w:semiHidden/>
     <w:unhideWhenUsed/>
   </w:style>
-  <w:style w:type="table" w:default="1" w:styleId="Standardowy">
+  <w:style w:type="table" w:default="1" w:styleId="TableNormal">
     <w:name w:val="Normal Table"/>
     <w:uiPriority w:val="99"/>
     <w:semiHidden/>
     <w:unhideWhenUsed/>
-    <w:qFormat/>
     <w:tblPr>
       <w:tblInd w:w="0" w:type="dxa"/>
       <w:tblCellMar>
@@ -2686,16 +3889,16 @@
       </w:tblCellMar>
     </w:tblPr>
   </w:style>
-  <w:style w:type="numbering" w:default="1" w:styleId="Bezlisty">
+  <w:style w:type="numbering" w:default="1" w:styleId="NoList">
     <w:name w:val="No List"/>
     <w:uiPriority w:val="99"/>
     <w:semiHidden/>
     <w:unhideWhenUsed/>
   </w:style>
-  <w:style w:type="character" w:customStyle="1" w:styleId="Nagwek2Znak">
-    <w:name w:val="Nagłówek 2 Znak"/>
-    <w:basedOn w:val="Domylnaczcionkaakapitu"/>
-    <w:link w:val="Nagwek2"/>
+  <w:style w:type="character" w:customStyle="1" w:styleId="Heading2Char">
+    <w:name w:val="Heading 2 Char"/>
+    <w:basedOn w:val="DefaultParagraphFont"/>
+    <w:link w:val="Heading2"/>
     <w:uiPriority w:val="9"/>
     <w:rsid w:val="00670E37"/>
     <w:rPr>
@@ -2707,9 +3910,9 @@
       <w:szCs w:val="26"/>
     </w:rPr>
   </w:style>
-  <w:style w:type="character" w:styleId="Odwoaniedelikatne">
+  <w:style w:type="character" w:styleId="SubtleReference">
     <w:name w:val="Subtle Reference"/>
-    <w:basedOn w:val="Domylnaczcionkaakapitu"/>
+    <w:basedOn w:val="DefaultParagraphFont"/>
     <w:uiPriority w:val="31"/>
     <w:qFormat/>
     <w:rsid w:val="00670E37"/>
@@ -2719,10 +3922,10 @@
       <w:u w:val="single"/>
     </w:rPr>
   </w:style>
-  <w:style w:type="character" w:customStyle="1" w:styleId="Nagwek1Znak">
-    <w:name w:val="Nagłówek 1 Znak"/>
-    <w:basedOn w:val="Domylnaczcionkaakapitu"/>
-    <w:link w:val="Nagwek1"/>
+  <w:style w:type="character" w:customStyle="1" w:styleId="Heading1Char">
+    <w:name w:val="Heading 1 Char"/>
+    <w:basedOn w:val="DefaultParagraphFont"/>
+    <w:link w:val="Heading1"/>
     <w:uiPriority w:val="9"/>
     <w:rsid w:val="00670E37"/>
     <w:rPr>
@@ -2734,11 +3937,11 @@
       <w:szCs w:val="28"/>
     </w:rPr>
   </w:style>
-  <w:style w:type="paragraph" w:styleId="Tytu">
+  <w:style w:type="paragraph" w:styleId="Title">
     <w:name w:val="Title"/>
-    <w:basedOn w:val="Normalny"/>
-    <w:next w:val="Normalny"/>
-    <w:link w:val="TytuZnak"/>
+    <w:basedOn w:val="Normal"/>
+    <w:next w:val="Normal"/>
+    <w:link w:val="TitleChar"/>
     <w:uiPriority w:val="10"/>
     <w:qFormat/>
     <w:rsid w:val="00670E37"/>
@@ -2758,10 +3961,10 @@
       <w:szCs w:val="52"/>
     </w:rPr>
   </w:style>
-  <w:style w:type="character" w:customStyle="1" w:styleId="TytuZnak">
-    <w:name w:val="Tytuł Znak"/>
-    <w:basedOn w:val="Domylnaczcionkaakapitu"/>
-    <w:link w:val="Tytu"/>
+  <w:style w:type="character" w:customStyle="1" w:styleId="TitleChar">
+    <w:name w:val="Title Char"/>
+    <w:basedOn w:val="DefaultParagraphFont"/>
+    <w:link w:val="Title"/>
     <w:uiPriority w:val="10"/>
     <w:rsid w:val="00670E37"/>
     <w:rPr>
@@ -2773,10 +3976,10 @@
       <w:szCs w:val="52"/>
     </w:rPr>
   </w:style>
-  <w:style w:type="character" w:customStyle="1" w:styleId="Nagwek3Znak">
-    <w:name w:val="Nagłówek 3 Znak"/>
-    <w:basedOn w:val="Domylnaczcionkaakapitu"/>
-    <w:link w:val="Nagwek3"/>
+  <w:style w:type="character" w:customStyle="1" w:styleId="Heading3Char">
+    <w:name w:val="Heading 3 Char"/>
+    <w:basedOn w:val="DefaultParagraphFont"/>
+    <w:link w:val="Heading3"/>
     <w:uiPriority w:val="9"/>
     <w:rsid w:val="00670E37"/>
     <w:rPr>
@@ -2786,9 +3989,9 @@
       <w:color w:val="4F81BD" w:themeColor="accent1"/>
     </w:rPr>
   </w:style>
-  <w:style w:type="paragraph" w:styleId="Akapitzlist">
+  <w:style w:type="paragraph" w:styleId="ListParagraph">
     <w:name w:val="List Paragraph"/>
-    <w:basedOn w:val="Normalny"/>
+    <w:basedOn w:val="Normal"/>
     <w:uiPriority w:val="34"/>
     <w:qFormat/>
     <w:rsid w:val="00670E37"/>
@@ -2797,10 +4000,10 @@
       <w:contextualSpacing/>
     </w:pPr>
   </w:style>
-  <w:style w:type="character" w:customStyle="1" w:styleId="Nagwek4Znak">
-    <w:name w:val="Nagłówek 4 Znak"/>
-    <w:basedOn w:val="Domylnaczcionkaakapitu"/>
-    <w:link w:val="Nagwek4"/>
+  <w:style w:type="character" w:customStyle="1" w:styleId="Heading4Char">
+    <w:name w:val="Heading 4 Char"/>
+    <w:basedOn w:val="DefaultParagraphFont"/>
+    <w:link w:val="Heading4"/>
     <w:uiPriority w:val="9"/>
     <w:rsid w:val="00F05259"/>
     <w:rPr>
@@ -2812,7 +4015,7 @@
       <w:color w:val="4F81BD" w:themeColor="accent1"/>
     </w:rPr>
   </w:style>
-  <w:style w:type="paragraph" w:styleId="Bezodstpw">
+  <w:style w:type="paragraph" w:styleId="NoSpacing">
     <w:name w:val="No Spacing"/>
     <w:uiPriority w:val="1"/>
     <w:qFormat/>
@@ -2821,10 +4024,10 @@
       <w:spacing w:after="0" w:line="240" w:lineRule="auto"/>
     </w:pPr>
   </w:style>
-  <w:style w:type="paragraph" w:styleId="Tekstdymka">
+  <w:style w:type="paragraph" w:styleId="BalloonText">
     <w:name w:val="Balloon Text"/>
-    <w:basedOn w:val="Normalny"/>
-    <w:link w:val="TekstdymkaZnak"/>
+    <w:basedOn w:val="Normal"/>
+    <w:link w:val="BalloonTextChar"/>
     <w:uiPriority w:val="99"/>
     <w:semiHidden/>
     <w:unhideWhenUsed/>
@@ -2838,10 +4041,10 @@
       <w:szCs w:val="16"/>
     </w:rPr>
   </w:style>
-  <w:style w:type="character" w:customStyle="1" w:styleId="TekstdymkaZnak">
-    <w:name w:val="Tekst dymka Znak"/>
-    <w:basedOn w:val="Domylnaczcionkaakapitu"/>
-    <w:link w:val="Tekstdymka"/>
+  <w:style w:type="character" w:customStyle="1" w:styleId="BalloonTextChar">
+    <w:name w:val="Balloon Text Char"/>
+    <w:basedOn w:val="DefaultParagraphFont"/>
+    <w:link w:val="BalloonText"/>
     <w:uiPriority w:val="99"/>
     <w:semiHidden/>
     <w:rsid w:val="00385D35"/>
@@ -2849,6 +4052,18 @@
       <w:rFonts w:ascii="Tahoma" w:hAnsi="Tahoma" w:cs="Tahoma"/>
       <w:sz w:val="16"/>
       <w:szCs w:val="16"/>
+    </w:rPr>
+  </w:style>
+  <w:style w:type="character" w:styleId="Hyperlink">
+    <w:name w:val="Hyperlink"/>
+    <w:basedOn w:val="DefaultParagraphFont"/>
+    <w:uiPriority w:val="99"/>
+    <w:semiHidden/>
+    <w:unhideWhenUsed/>
+    <w:rsid w:val="00EF244A"/>
+    <w:rPr>
+      <w:color w:val="0000FF"/>
+      <w:u w:val="single"/>
     </w:rPr>
   </w:style>
 </w:styles>

</xml_diff>

<commit_message>
TWO NEW TASK IN DOC.*
TO-TAKE(2) : * Db Backup (csv, sql, other) * we need some sort of save,load,back up system after new data occurs.
TO-TAKE(2) : * Option to manual add data to our database, nice box view, data validation before inside, etc. * This will be neceseary if we do not finish on time our pdf parser J
</commit_message>
<xml_diff>
--- a/IDSA.docx
+++ b/IDSA.docx
@@ -250,31 +250,141 @@
     <w:p>
       <w:pPr>
         <w:spacing w:after="80" w:line="240" w:lineRule="auto"/>
-        <w:rPr>
-          <w:lang w:val="pl-PL"/>
-        </w:rPr>
-      </w:pPr>
-      <w:r>
-        <w:rPr>
-          <w:color w:val="548DD4" w:themeColor="text2" w:themeTint="99"/>
-          <w:lang w:val="pl-PL"/>
-        </w:rPr>
-        <w:t xml:space="preserve">TO-TAKE(2) </w:t>
-      </w:r>
-      <w:r>
-        <w:rPr>
-          <w:lang w:val="pl-PL"/>
-        </w:rPr>
-        <w:t>: * Poprawienie osi wykresu (format w tysiacach</w:t>
-      </w:r>
-      <w:r>
-        <w:rPr>
-          <w:lang w:val="pl-PL"/>
-        </w:rPr>
-        <w:t xml:space="preserve"> lub tysiace oddzielone spacjami), Sortowanie od najwiekszego (rok&amp;kwartal) do najmniejszego) lub wedle uznania., Poprawienie przedzialki na dolnej osi wykresu np. (co kwartal if  &lt; 10 jak wiecej &gt; 10 co 2. – dobrac tak by widocznosc byla maksymalna.</w:t>
+      </w:pPr>
+      <w:r>
+        <w:rPr>
+          <w:color w:val="8DB3E2" w:themeColor="text2" w:themeTint="66"/>
+        </w:rPr>
+        <w:t>TO-</w:t>
+      </w:r>
+      <w:proofErr w:type="gramStart"/>
+      <w:r>
+        <w:rPr>
+          <w:color w:val="8DB3E2" w:themeColor="text2" w:themeTint="66"/>
+        </w:rPr>
+        <w:t>TAKE(</w:t>
+      </w:r>
+      <w:proofErr w:type="gramEnd"/>
+      <w:r>
+        <w:rPr>
+          <w:color w:val="8DB3E2" w:themeColor="text2" w:themeTint="66"/>
+        </w:rPr>
+        <w:t>2)</w:t>
+      </w:r>
+      <w:r>
+        <w:t xml:space="preserve"> : * </w:t>
+      </w:r>
+      <w:proofErr w:type="spellStart"/>
+      <w:r>
+        <w:t>Db</w:t>
+      </w:r>
+      <w:proofErr w:type="spellEnd"/>
+      <w:r>
+        <w:t xml:space="preserve"> Backup (</w:t>
+      </w:r>
+      <w:proofErr w:type="spellStart"/>
+      <w:r>
+        <w:t>csv</w:t>
+      </w:r>
+      <w:proofErr w:type="spellEnd"/>
+      <w:r>
+        <w:t xml:space="preserve">, </w:t>
+      </w:r>
+      <w:proofErr w:type="spellStart"/>
+      <w:r>
+        <w:t>sql</w:t>
+      </w:r>
+      <w:proofErr w:type="spellEnd"/>
+      <w:r>
+        <w:t>, other) * we need some sort of save,load,</w:t>
+      </w:r>
+      <w:proofErr w:type="spellStart"/>
+      <w:r>
+        <w:t>back up</w:t>
+      </w:r>
+      <w:proofErr w:type="spellEnd"/>
+      <w:r>
+        <w:t xml:space="preserve"> system after new data occurs.</w:t>
       </w:r>
       <w:bookmarkStart w:id="0" w:name="_GoBack"/>
       <w:bookmarkEnd w:id="0"/>
+    </w:p>
+    <w:p>
+      <w:pPr>
+        <w:spacing w:after="80" w:line="240" w:lineRule="auto"/>
+      </w:pPr>
+      <w:r>
+        <w:rPr>
+          <w:color w:val="8DB3E2" w:themeColor="text2" w:themeTint="66"/>
+        </w:rPr>
+        <w:t>TO-</w:t>
+      </w:r>
+      <w:proofErr w:type="gramStart"/>
+      <w:r>
+        <w:rPr>
+          <w:color w:val="8DB3E2" w:themeColor="text2" w:themeTint="66"/>
+        </w:rPr>
+        <w:t>TAKE(</w:t>
+      </w:r>
+      <w:proofErr w:type="gramEnd"/>
+      <w:r>
+        <w:rPr>
+          <w:color w:val="8DB3E2" w:themeColor="text2" w:themeTint="66"/>
+        </w:rPr>
+        <w:t>2)</w:t>
+      </w:r>
+      <w:r>
+        <w:t xml:space="preserve"> : * Option to manual add data to our database, nice box view, data validation before inside, etc. * This will be </w:t>
+      </w:r>
+      <w:proofErr w:type="spellStart"/>
+      <w:r>
+        <w:t>neceseary</w:t>
+      </w:r>
+      <w:proofErr w:type="spellEnd"/>
+      <w:r>
+        <w:t xml:space="preserve"> if we do not finish on time our </w:t>
+      </w:r>
+      <w:proofErr w:type="spellStart"/>
+      <w:r>
+        <w:t>pdf</w:t>
+      </w:r>
+      <w:proofErr w:type="spellEnd"/>
+      <w:r>
+        <w:t xml:space="preserve"> parser </w:t>
+      </w:r>
+      <w:r>
+        <w:sym w:font="Wingdings" w:char="F04A"/>
+      </w:r>
+      <w:r>
+        <w:t xml:space="preserve"> </w:t>
+      </w:r>
+    </w:p>
+    <w:p>
+      <w:pPr>
+        <w:spacing w:after="80" w:line="240" w:lineRule="auto"/>
+        <w:rPr>
+          <w:lang w:val="pl-PL"/>
+        </w:rPr>
+      </w:pPr>
+      <w:r>
+        <w:rPr>
+          <w:color w:val="548DD4" w:themeColor="text2" w:themeTint="99"/>
+          <w:lang w:val="pl-PL"/>
+        </w:rPr>
+        <w:t xml:space="preserve">TO-TAKE(2) </w:t>
+      </w:r>
+      <w:r>
+        <w:rPr>
+          <w:lang w:val="pl-PL"/>
+        </w:rPr>
+        <w:t>: * Poprawienie osi wykresu (format w tysiacach</w:t>
+      </w:r>
+      <w:r>
+        <w:rPr>
+          <w:lang w:val="pl-PL"/>
+        </w:rPr>
+        <w:t xml:space="preserve"> lub tysiace oddzielone spacjami), Sortowanie od najwiekszego (rok&amp;kwartal) do najmniejszego) lub wedle uznania., Poprawienie przedzialki na dolnej osi wykresu np. (co kwartal if  &lt; 10 jak wiecej &gt; 10 co 2. – dobrac tak by widocznosc byla maksymalna.</w:t>
+      </w:r>
     </w:p>
     <w:p>
       <w:pPr>
@@ -377,29 +487,198 @@
         <w:t xml:space="preserve">                        </w:t>
       </w:r>
       <w:r>
-        <w:rPr>
-          <w:lang w:val="pl-PL"/>
-        </w:rPr>
-        <w:t xml:space="preserve">*Parser PDF should be able to posses all the important data from the file, for reports record </w:t>
-      </w:r>
-      <w:r>
-        <w:rPr>
-          <w:lang w:val="pl-PL"/>
-        </w:rPr>
+        <w:t xml:space="preserve">*Parser PDF should be able to </w:t>
+      </w:r>
+      <w:proofErr w:type="spellStart"/>
+      <w:r>
+        <w:t>posses</w:t>
+      </w:r>
+      <w:proofErr w:type="spellEnd"/>
+      <w:r>
+        <w:t xml:space="preserve"> all the important data from the file, for reports record </w:t>
+      </w:r>
+      <w:r>
         <w:tab/>
-        <w:t xml:space="preserve">           so polish names (Przyod netto na sprzedazy, Przychod Brutto, EBIT, Przychod z dzialanosci </w:t>
-      </w:r>
-      <w:r>
-        <w:rPr>
-          <w:lang w:val="pl-PL"/>
-        </w:rPr>
-        <w:t xml:space="preserve">              </w:t>
-      </w:r>
-      <w:r>
-        <w:rPr>
-          <w:lang w:val="pl-PL"/>
-        </w:rPr>
-        <w:t>operacyjnej, przychod netto, (dane dotyczace aktyw) , (dane dotyczace pasyw), dane z segmentow dzialanosci (np. Eksport) bardzo przydatne do analizy.</w:t>
+        <w:t xml:space="preserve">           so polish names (</w:t>
+      </w:r>
+      <w:proofErr w:type="spellStart"/>
+      <w:r>
+        <w:t>Przyod</w:t>
+      </w:r>
+      <w:proofErr w:type="spellEnd"/>
+      <w:r>
+        <w:t xml:space="preserve"> </w:t>
+      </w:r>
+      <w:proofErr w:type="spellStart"/>
+      <w:r>
+        <w:t>netto</w:t>
+      </w:r>
+      <w:proofErr w:type="spellEnd"/>
+      <w:r>
+        <w:t xml:space="preserve"> </w:t>
+      </w:r>
+      <w:proofErr w:type="spellStart"/>
+      <w:r>
+        <w:t>na</w:t>
+      </w:r>
+      <w:proofErr w:type="spellEnd"/>
+      <w:r>
+        <w:t xml:space="preserve"> </w:t>
+      </w:r>
+      <w:proofErr w:type="spellStart"/>
+      <w:r>
+        <w:t>sprzedazy</w:t>
+      </w:r>
+      <w:proofErr w:type="spellEnd"/>
+      <w:r>
+        <w:t xml:space="preserve">, </w:t>
+      </w:r>
+      <w:proofErr w:type="spellStart"/>
+      <w:r>
+        <w:t>Przychod</w:t>
+      </w:r>
+      <w:proofErr w:type="spellEnd"/>
+      <w:r>
+        <w:t xml:space="preserve"> </w:t>
+      </w:r>
+      <w:proofErr w:type="spellStart"/>
+      <w:r>
+        <w:t>Brutto</w:t>
+      </w:r>
+      <w:proofErr w:type="spellEnd"/>
+      <w:r>
+        <w:t xml:space="preserve">, EBIT, </w:t>
+      </w:r>
+      <w:proofErr w:type="spellStart"/>
+      <w:r>
+        <w:t>Przychod</w:t>
+      </w:r>
+      <w:proofErr w:type="spellEnd"/>
+      <w:r>
+        <w:t xml:space="preserve"> z </w:t>
+      </w:r>
+      <w:proofErr w:type="spellStart"/>
+      <w:r>
+        <w:t>dzialanosci</w:t>
+      </w:r>
+      <w:proofErr w:type="spellEnd"/>
+      <w:r>
+        <w:t xml:space="preserve">               </w:t>
+      </w:r>
+      <w:proofErr w:type="spellStart"/>
+      <w:r>
+        <w:t>operacyjnej</w:t>
+      </w:r>
+      <w:proofErr w:type="spellEnd"/>
+      <w:r>
+        <w:t xml:space="preserve">, </w:t>
+      </w:r>
+      <w:proofErr w:type="spellStart"/>
+      <w:r>
+        <w:t>przychod</w:t>
+      </w:r>
+      <w:proofErr w:type="spellEnd"/>
+      <w:r>
+        <w:t xml:space="preserve"> </w:t>
+      </w:r>
+      <w:proofErr w:type="spellStart"/>
+      <w:r>
+        <w:t>netto</w:t>
+      </w:r>
+      <w:proofErr w:type="spellEnd"/>
+      <w:r>
+        <w:t>, (</w:t>
+      </w:r>
+      <w:proofErr w:type="spellStart"/>
+      <w:r>
+        <w:t>dane</w:t>
+      </w:r>
+      <w:proofErr w:type="spellEnd"/>
+      <w:r>
+        <w:t xml:space="preserve"> </w:t>
+      </w:r>
+      <w:proofErr w:type="spellStart"/>
+      <w:r>
+        <w:t>dotyczace</w:t>
+      </w:r>
+      <w:proofErr w:type="spellEnd"/>
+      <w:r>
+        <w:t xml:space="preserve"> </w:t>
+      </w:r>
+      <w:proofErr w:type="spellStart"/>
+      <w:r>
+        <w:t>aktyw</w:t>
+      </w:r>
+      <w:proofErr w:type="spellEnd"/>
+      <w:proofErr w:type="gramStart"/>
+      <w:r>
+        <w:t>) ,</w:t>
+      </w:r>
+      <w:proofErr w:type="gramEnd"/>
+      <w:r>
+        <w:t xml:space="preserve"> (</w:t>
+      </w:r>
+      <w:proofErr w:type="spellStart"/>
+      <w:r>
+        <w:t>dane</w:t>
+      </w:r>
+      <w:proofErr w:type="spellEnd"/>
+      <w:r>
+        <w:t xml:space="preserve"> </w:t>
+      </w:r>
+      <w:proofErr w:type="spellStart"/>
+      <w:r>
+        <w:t>dotyczace</w:t>
+      </w:r>
+      <w:proofErr w:type="spellEnd"/>
+      <w:r>
+        <w:t xml:space="preserve"> </w:t>
+      </w:r>
+      <w:proofErr w:type="spellStart"/>
+      <w:r>
+        <w:t>pasyw</w:t>
+      </w:r>
+      <w:proofErr w:type="spellEnd"/>
+      <w:r>
+        <w:t xml:space="preserve">), </w:t>
+      </w:r>
+      <w:proofErr w:type="spellStart"/>
+      <w:r>
+        <w:t>dane</w:t>
+      </w:r>
+      <w:proofErr w:type="spellEnd"/>
+      <w:r>
+        <w:t xml:space="preserve"> z </w:t>
+      </w:r>
+      <w:proofErr w:type="spellStart"/>
+      <w:r>
+        <w:t>segmentow</w:t>
+      </w:r>
+      <w:proofErr w:type="spellEnd"/>
+      <w:r>
+        <w:t xml:space="preserve"> </w:t>
+      </w:r>
+      <w:proofErr w:type="spellStart"/>
+      <w:r>
+        <w:t>dzialanosci</w:t>
+      </w:r>
+      <w:proofErr w:type="spellEnd"/>
+      <w:r>
+        <w:t xml:space="preserve"> (</w:t>
+      </w:r>
+      <w:proofErr w:type="spellStart"/>
+      <w:r>
+        <w:t>np</w:t>
+      </w:r>
+      <w:proofErr w:type="spellEnd"/>
+      <w:r>
+        <w:t xml:space="preserve">. </w:t>
+      </w:r>
+      <w:r>
+        <w:rPr>
+          <w:lang w:val="pl-PL"/>
+        </w:rPr>
+        <w:t>Eksport) bardzo przydatne do analizy.</w:t>
       </w:r>
       <w:r>
         <w:rPr>
@@ -672,6 +951,7 @@
           <w:color w:val="D9D9D9" w:themeColor="background1" w:themeShade="D9"/>
           <w:lang w:val="pl-PL"/>
         </w:rPr>
+        <w:lastRenderedPageBreak/>
         <w:t>Cezary(1): Przyspieszenie wczytywania danych do bazy do max 2 minut. Czyszczenie bazy max 30 sek.</w:t>
       </w:r>
     </w:p>
@@ -707,7 +987,6 @@
           <w:color w:val="BFBFBF" w:themeColor="background1" w:themeShade="BF"/>
           <w:lang w:val="pl-PL"/>
         </w:rPr>
-        <w:lastRenderedPageBreak/>
         <w:t>Cezary(2): Clean -</w:t>
       </w:r>
       <w:r>
@@ -1386,6 +1665,7 @@
         <w:rPr>
           <w:lang w:val="pl-PL"/>
         </w:rPr>
+        <w:lastRenderedPageBreak/>
         <w:t>Terminal Value(Renta Wieczysta -  wartosc teoretyczna spolki do generowania gotowki)</w:t>
       </w:r>
     </w:p>
@@ -1405,7 +1685,6 @@
         <w:rPr>
           <w:lang w:val="pl-PL"/>
         </w:rPr>
-        <w:lastRenderedPageBreak/>
         <w:t>Test TV versus Real Stock Price (Renta wieczysta kontra cenna gieldowa)</w:t>
       </w:r>
     </w:p>

</xml_diff>

<commit_message>
IDSA documentation filling - architecture chapter
</commit_message>
<xml_diff>
--- a/IDSA.docx
+++ b/IDSA.docx
@@ -1,44 +1,612 @@
 
 <file path=word/document.xml><?xml version="1.0" encoding="utf-8"?>
-<w:document xmlns:wpc="http://schemas.microsoft.com/office/word/2010/wordprocessingCanvas" xmlns:mc="http://schemas.openxmlformats.org/markup-compatibility/2006" xmlns:o="urn:schemas-microsoft-com:office:office" xmlns:r="http://schemas.openxmlformats.org/officeDocument/2006/relationships" xmlns:m="http://schemas.openxmlformats.org/officeDocument/2006/math" xmlns:v="urn:schemas-microsoft-com:vml" xmlns:wp14="http://schemas.microsoft.com/office/word/2010/wordprocessingDrawing" xmlns:wp="http://schemas.openxmlformats.org/drawingml/2006/wordprocessingDrawing" xmlns:w10="urn:schemas-microsoft-com:office:word" xmlns:w="http://schemas.openxmlformats.org/wordprocessingml/2006/main" xmlns:w14="http://schemas.microsoft.com/office/word/2010/wordml" xmlns:wpg="http://schemas.microsoft.com/office/word/2010/wordprocessingGroup" xmlns:wpi="http://schemas.microsoft.com/office/word/2010/wordprocessingInk" xmlns:wne="http://schemas.microsoft.com/office/word/2006/wordml" xmlns:wps="http://schemas.microsoft.com/office/word/2010/wordprocessingShape" mc:Ignorable="w14 wp14">
+<w:document xmlns:ve="http://schemas.openxmlformats.org/markup-compatibility/2006" xmlns:o="urn:schemas-microsoft-com:office:office" xmlns:r="http://schemas.openxmlformats.org/officeDocument/2006/relationships" xmlns:m="http://schemas.openxmlformats.org/officeDocument/2006/math" xmlns:v="urn:schemas-microsoft-com:vml" xmlns:wp="http://schemas.openxmlformats.org/drawingml/2006/wordprocessingDrawing" xmlns:w10="urn:schemas-microsoft-com:office:word" xmlns:w="http://schemas.openxmlformats.org/wordprocessingml/2006/main" xmlns:wne="http://schemas.microsoft.com/office/word/2006/wordml">
   <w:body>
     <w:p>
       <w:pPr>
-        <w:pStyle w:val="Title"/>
+        <w:pStyle w:val="Tytu"/>
         <w:spacing w:line="360" w:lineRule="auto"/>
       </w:pPr>
-      <w:proofErr w:type="gramStart"/>
-      <w:r>
-        <w:t xml:space="preserve">IDSA – </w:t>
-      </w:r>
-      <w:proofErr w:type="spellStart"/>
-      <w:r>
-        <w:t>Inteligent</w:t>
-      </w:r>
-      <w:proofErr w:type="spellEnd"/>
-      <w:r>
-        <w:t xml:space="preserve"> Data Stock Analyzer.</w:t>
-      </w:r>
-      <w:proofErr w:type="gramEnd"/>
-    </w:p>
-    <w:p>
-      <w:pPr>
-        <w:pStyle w:val="Heading2"/>
+      <w:r>
+        <w:t>IDSA – Intel</w:t>
+      </w:r>
+      <w:r>
+        <w:t>l</w:t>
+      </w:r>
+      <w:r>
+        <w:t>igent Data Stock Analyzer.</w:t>
+      </w:r>
+    </w:p>
+    <w:tbl>
+      <w:tblPr>
+        <w:tblW w:w="0" w:type="auto"/>
+        <w:tblInd w:w="-216" w:type="dxa"/>
+        <w:tblBorders>
+          <w:top w:val="single" w:sz="2" w:space="0" w:color="000001"/>
+          <w:left w:val="single" w:sz="2" w:space="0" w:color="000001"/>
+          <w:bottom w:val="single" w:sz="2" w:space="0" w:color="000001"/>
+        </w:tblBorders>
+        <w:tblCellMar>
+          <w:left w:w="10" w:type="dxa"/>
+          <w:right w:w="10" w:type="dxa"/>
+        </w:tblCellMar>
+        <w:tblLook w:val="0000"/>
+      </w:tblPr>
+      <w:tblGrid>
+        <w:gridCol w:w="914"/>
+        <w:gridCol w:w="6614"/>
+        <w:gridCol w:w="1877"/>
+      </w:tblGrid>
+      <w:tr>
+        <w:tblPrEx>
+          <w:tblCellMar>
+            <w:top w:w="0" w:type="dxa"/>
+            <w:bottom w:w="0" w:type="dxa"/>
+          </w:tblCellMar>
+        </w:tblPrEx>
+        <w:trPr>
+          <w:cantSplit/>
+          <w:trHeight w:val="405"/>
+        </w:trPr>
+        <w:tc>
+          <w:tcPr>
+            <w:tcW w:w="914" w:type="dxa"/>
+            <w:tcBorders>
+              <w:top w:val="single" w:sz="2" w:space="0" w:color="000001"/>
+              <w:left w:val="single" w:sz="2" w:space="0" w:color="000001"/>
+              <w:bottom w:val="single" w:sz="2" w:space="0" w:color="000001"/>
+            </w:tcBorders>
+            <w:shd w:val="clear" w:color="auto" w:fill="FFFFFF"/>
+            <w:tcMar>
+              <w:top w:w="0" w:type="dxa"/>
+              <w:left w:w="108" w:type="dxa"/>
+              <w:bottom w:w="0" w:type="dxa"/>
+              <w:right w:w="108" w:type="dxa"/>
+            </w:tcMar>
+          </w:tcPr>
+          <w:p>
+            <w:pPr>
+              <w:pStyle w:val="TableContents"/>
+              <w:jc w:val="both"/>
+            </w:pPr>
+            <w:r>
+              <w:rPr>
+                <w:rFonts w:ascii="Cambria" w:hAnsi="Cambria"/>
+                <w:b/>
+                <w:bCs/>
+                <w:sz w:val="26"/>
+                <w:szCs w:val="26"/>
+              </w:rPr>
+              <w:t>Ver.</w:t>
+            </w:r>
+          </w:p>
+        </w:tc>
+        <w:tc>
+          <w:tcPr>
+            <w:tcW w:w="6614" w:type="dxa"/>
+            <w:tcBorders>
+              <w:top w:val="single" w:sz="2" w:space="0" w:color="000001"/>
+              <w:left w:val="single" w:sz="2" w:space="0" w:color="000001"/>
+              <w:bottom w:val="single" w:sz="2" w:space="0" w:color="000001"/>
+            </w:tcBorders>
+            <w:shd w:val="clear" w:color="auto" w:fill="FFFFFF"/>
+            <w:tcMar>
+              <w:top w:w="0" w:type="dxa"/>
+              <w:left w:w="108" w:type="dxa"/>
+              <w:bottom w:w="0" w:type="dxa"/>
+              <w:right w:w="108" w:type="dxa"/>
+            </w:tcMar>
+          </w:tcPr>
+          <w:p>
+            <w:pPr>
+              <w:pStyle w:val="TableContents"/>
+              <w:jc w:val="both"/>
+            </w:pPr>
+            <w:r>
+              <w:rPr>
+                <w:rFonts w:ascii="Cambria" w:hAnsi="Cambria"/>
+                <w:b/>
+                <w:bCs/>
+                <w:sz w:val="26"/>
+                <w:szCs w:val="26"/>
+              </w:rPr>
+              <w:t>Description</w:t>
+            </w:r>
+          </w:p>
+        </w:tc>
+        <w:tc>
+          <w:tcPr>
+            <w:tcW w:w="1877" w:type="dxa"/>
+            <w:tcBorders>
+              <w:top w:val="single" w:sz="2" w:space="0" w:color="000001"/>
+              <w:left w:val="single" w:sz="2" w:space="0" w:color="000001"/>
+              <w:bottom w:val="single" w:sz="2" w:space="0" w:color="000001"/>
+              <w:right w:val="single" w:sz="2" w:space="0" w:color="000001"/>
+            </w:tcBorders>
+            <w:shd w:val="clear" w:color="auto" w:fill="FFFFFF"/>
+            <w:tcMar>
+              <w:top w:w="0" w:type="dxa"/>
+              <w:left w:w="108" w:type="dxa"/>
+              <w:bottom w:w="0" w:type="dxa"/>
+              <w:right w:w="108" w:type="dxa"/>
+            </w:tcMar>
+          </w:tcPr>
+          <w:p>
+            <w:pPr>
+              <w:pStyle w:val="TableContents"/>
+              <w:jc w:val="both"/>
+            </w:pPr>
+            <w:r>
+              <w:rPr>
+                <w:rFonts w:ascii="Cambria" w:hAnsi="Cambria"/>
+                <w:b/>
+                <w:bCs/>
+                <w:sz w:val="26"/>
+                <w:szCs w:val="26"/>
+              </w:rPr>
+              <w:t>Mod. Date</w:t>
+            </w:r>
+          </w:p>
+        </w:tc>
+      </w:tr>
+      <w:tr>
+        <w:tblPrEx>
+          <w:tblCellMar>
+            <w:top w:w="0" w:type="dxa"/>
+            <w:bottom w:w="0" w:type="dxa"/>
+          </w:tblCellMar>
+        </w:tblPrEx>
+        <w:trPr>
+          <w:cantSplit/>
+        </w:trPr>
+        <w:tc>
+          <w:tcPr>
+            <w:tcW w:w="914" w:type="dxa"/>
+            <w:tcBorders>
+              <w:left w:val="single" w:sz="2" w:space="0" w:color="000001"/>
+              <w:bottom w:val="single" w:sz="2" w:space="0" w:color="000001"/>
+            </w:tcBorders>
+            <w:shd w:val="clear" w:color="auto" w:fill="FFFFFF"/>
+            <w:tcMar>
+              <w:top w:w="0" w:type="dxa"/>
+              <w:left w:w="108" w:type="dxa"/>
+              <w:bottom w:w="0" w:type="dxa"/>
+              <w:right w:w="108" w:type="dxa"/>
+            </w:tcMar>
+          </w:tcPr>
+          <w:p>
+            <w:pPr>
+              <w:pStyle w:val="TableContents"/>
+              <w:jc w:val="both"/>
+            </w:pPr>
+            <w:r>
+              <w:rPr>
+                <w:rFonts w:ascii="Cambria" w:hAnsi="Cambria"/>
+                <w:sz w:val="26"/>
+                <w:szCs w:val="26"/>
+              </w:rPr>
+              <w:t>1.0</w:t>
+            </w:r>
+          </w:p>
+        </w:tc>
+        <w:tc>
+          <w:tcPr>
+            <w:tcW w:w="6614" w:type="dxa"/>
+            <w:tcBorders>
+              <w:left w:val="single" w:sz="2" w:space="0" w:color="000001"/>
+              <w:bottom w:val="single" w:sz="2" w:space="0" w:color="000001"/>
+            </w:tcBorders>
+            <w:shd w:val="clear" w:color="auto" w:fill="FFFFFF"/>
+            <w:tcMar>
+              <w:top w:w="0" w:type="dxa"/>
+              <w:left w:w="108" w:type="dxa"/>
+              <w:bottom w:w="0" w:type="dxa"/>
+              <w:right w:w="108" w:type="dxa"/>
+            </w:tcMar>
+          </w:tcPr>
+          <w:p>
+            <w:pPr>
+              <w:pStyle w:val="TableContents"/>
+              <w:jc w:val="both"/>
+            </w:pPr>
+            <w:r>
+              <w:t>Initial document.</w:t>
+            </w:r>
+          </w:p>
+        </w:tc>
+        <w:tc>
+          <w:tcPr>
+            <w:tcW w:w="1877" w:type="dxa"/>
+            <w:tcBorders>
+              <w:left w:val="single" w:sz="2" w:space="0" w:color="000001"/>
+              <w:bottom w:val="single" w:sz="2" w:space="0" w:color="000001"/>
+              <w:right w:val="single" w:sz="2" w:space="0" w:color="000001"/>
+            </w:tcBorders>
+            <w:shd w:val="clear" w:color="auto" w:fill="FFFFFF"/>
+            <w:tcMar>
+              <w:top w:w="0" w:type="dxa"/>
+              <w:left w:w="108" w:type="dxa"/>
+              <w:bottom w:w="0" w:type="dxa"/>
+              <w:right w:w="108" w:type="dxa"/>
+            </w:tcMar>
+          </w:tcPr>
+          <w:p>
+            <w:pPr>
+              <w:pStyle w:val="TableContents"/>
+              <w:jc w:val="both"/>
+            </w:pPr>
+            <w:r>
+              <w:t>2013 – 05 - 31</w:t>
+            </w:r>
+          </w:p>
+        </w:tc>
+      </w:tr>
+      <w:tr>
+        <w:tblPrEx>
+          <w:tblCellMar>
+            <w:top w:w="0" w:type="dxa"/>
+            <w:bottom w:w="0" w:type="dxa"/>
+          </w:tblCellMar>
+        </w:tblPrEx>
+        <w:trPr>
+          <w:cantSplit/>
+        </w:trPr>
+        <w:tc>
+          <w:tcPr>
+            <w:tcW w:w="914" w:type="dxa"/>
+            <w:tcBorders>
+              <w:left w:val="single" w:sz="2" w:space="0" w:color="000001"/>
+              <w:bottom w:val="single" w:sz="2" w:space="0" w:color="000001"/>
+            </w:tcBorders>
+            <w:shd w:val="clear" w:color="auto" w:fill="FFFFFF"/>
+            <w:tcMar>
+              <w:top w:w="0" w:type="dxa"/>
+              <w:left w:w="108" w:type="dxa"/>
+              <w:bottom w:w="0" w:type="dxa"/>
+              <w:right w:w="108" w:type="dxa"/>
+            </w:tcMar>
+          </w:tcPr>
+          <w:p>
+            <w:pPr>
+              <w:pStyle w:val="TableContents"/>
+              <w:jc w:val="both"/>
+            </w:pPr>
+            <w:r>
+              <w:t>1.01</w:t>
+            </w:r>
+          </w:p>
+        </w:tc>
+        <w:tc>
+          <w:tcPr>
+            <w:tcW w:w="6614" w:type="dxa"/>
+            <w:tcBorders>
+              <w:left w:val="single" w:sz="2" w:space="0" w:color="000001"/>
+              <w:bottom w:val="single" w:sz="2" w:space="0" w:color="000001"/>
+            </w:tcBorders>
+            <w:shd w:val="clear" w:color="auto" w:fill="FFFFFF"/>
+            <w:tcMar>
+              <w:top w:w="0" w:type="dxa"/>
+              <w:left w:w="108" w:type="dxa"/>
+              <w:bottom w:w="0" w:type="dxa"/>
+              <w:right w:w="108" w:type="dxa"/>
+            </w:tcMar>
+          </w:tcPr>
+          <w:p>
+            <w:pPr>
+              <w:pStyle w:val="TableContents"/>
+              <w:jc w:val="both"/>
+            </w:pPr>
+            <w:r>
+              <w:t>Critical update Task List.</w:t>
+            </w:r>
+          </w:p>
+        </w:tc>
+        <w:tc>
+          <w:tcPr>
+            <w:tcW w:w="1877" w:type="dxa"/>
+            <w:tcBorders>
+              <w:left w:val="single" w:sz="2" w:space="0" w:color="000001"/>
+              <w:bottom w:val="single" w:sz="2" w:space="0" w:color="000001"/>
+              <w:right w:val="single" w:sz="2" w:space="0" w:color="000001"/>
+            </w:tcBorders>
+            <w:shd w:val="clear" w:color="auto" w:fill="FFFFFF"/>
+            <w:tcMar>
+              <w:top w:w="0" w:type="dxa"/>
+              <w:left w:w="108" w:type="dxa"/>
+              <w:bottom w:w="0" w:type="dxa"/>
+              <w:right w:w="108" w:type="dxa"/>
+            </w:tcMar>
+          </w:tcPr>
+          <w:p>
+            <w:pPr>
+              <w:pStyle w:val="TableContents"/>
+              <w:jc w:val="both"/>
+            </w:pPr>
+            <w:r>
+              <w:t>2013 – 06 - 24</w:t>
+            </w:r>
+          </w:p>
+        </w:tc>
+      </w:tr>
+      <w:tr>
+        <w:tblPrEx>
+          <w:tblCellMar>
+            <w:top w:w="0" w:type="dxa"/>
+            <w:bottom w:w="0" w:type="dxa"/>
+          </w:tblCellMar>
+        </w:tblPrEx>
+        <w:trPr>
+          <w:cantSplit/>
+        </w:trPr>
+        <w:tc>
+          <w:tcPr>
+            <w:tcW w:w="914" w:type="dxa"/>
+            <w:tcBorders>
+              <w:left w:val="single" w:sz="2" w:space="0" w:color="000001"/>
+              <w:bottom w:val="single" w:sz="2" w:space="0" w:color="000001"/>
+            </w:tcBorders>
+            <w:shd w:val="clear" w:color="auto" w:fill="FFFFFF"/>
+            <w:tcMar>
+              <w:top w:w="0" w:type="dxa"/>
+              <w:left w:w="108" w:type="dxa"/>
+              <w:bottom w:w="0" w:type="dxa"/>
+              <w:right w:w="108" w:type="dxa"/>
+            </w:tcMar>
+          </w:tcPr>
+          <w:p>
+            <w:pPr>
+              <w:pStyle w:val="TableContents"/>
+              <w:jc w:val="both"/>
+            </w:pPr>
+            <w:r>
+              <w:t>1.02</w:t>
+            </w:r>
+          </w:p>
+        </w:tc>
+        <w:tc>
+          <w:tcPr>
+            <w:tcW w:w="6614" w:type="dxa"/>
+            <w:tcBorders>
+              <w:left w:val="single" w:sz="2" w:space="0" w:color="000001"/>
+              <w:bottom w:val="single" w:sz="2" w:space="0" w:color="000001"/>
+            </w:tcBorders>
+            <w:shd w:val="clear" w:color="auto" w:fill="FFFFFF"/>
+            <w:tcMar>
+              <w:top w:w="0" w:type="dxa"/>
+              <w:left w:w="108" w:type="dxa"/>
+              <w:bottom w:w="0" w:type="dxa"/>
+              <w:right w:w="108" w:type="dxa"/>
+            </w:tcMar>
+          </w:tcPr>
+          <w:p>
+            <w:pPr>
+              <w:pStyle w:val="TableContents"/>
+              <w:jc w:val="both"/>
+            </w:pPr>
+            <w:r>
+              <w:t>Changing developers tasks. Gather info about app architecture/structure.</w:t>
+            </w:r>
+          </w:p>
+        </w:tc>
+        <w:tc>
+          <w:tcPr>
+            <w:tcW w:w="1877" w:type="dxa"/>
+            <w:tcBorders>
+              <w:left w:val="single" w:sz="2" w:space="0" w:color="000001"/>
+              <w:bottom w:val="single" w:sz="2" w:space="0" w:color="000001"/>
+              <w:right w:val="single" w:sz="2" w:space="0" w:color="000001"/>
+            </w:tcBorders>
+            <w:shd w:val="clear" w:color="auto" w:fill="FFFFFF"/>
+            <w:tcMar>
+              <w:top w:w="0" w:type="dxa"/>
+              <w:left w:w="108" w:type="dxa"/>
+              <w:bottom w:w="0" w:type="dxa"/>
+              <w:right w:w="108" w:type="dxa"/>
+            </w:tcMar>
+          </w:tcPr>
+          <w:p>
+            <w:pPr>
+              <w:pStyle w:val="TableContents"/>
+              <w:jc w:val="both"/>
+            </w:pPr>
+            <w:r>
+              <w:t>2013 – 10 - 1</w:t>
+            </w:r>
+            <w:r>
+              <w:t>1</w:t>
+            </w:r>
+          </w:p>
+        </w:tc>
+      </w:tr>
+      <w:tr>
+        <w:tblPrEx>
+          <w:tblCellMar>
+            <w:top w:w="0" w:type="dxa"/>
+            <w:bottom w:w="0" w:type="dxa"/>
+          </w:tblCellMar>
+        </w:tblPrEx>
+        <w:trPr>
+          <w:cantSplit/>
+        </w:trPr>
+        <w:tc>
+          <w:tcPr>
+            <w:tcW w:w="914" w:type="dxa"/>
+            <w:tcBorders>
+              <w:left w:val="single" w:sz="2" w:space="0" w:color="000001"/>
+              <w:bottom w:val="single" w:sz="2" w:space="0" w:color="000001"/>
+            </w:tcBorders>
+            <w:shd w:val="clear" w:color="auto" w:fill="FFFFFF"/>
+            <w:tcMar>
+              <w:top w:w="0" w:type="dxa"/>
+              <w:left w:w="108" w:type="dxa"/>
+              <w:bottom w:w="0" w:type="dxa"/>
+              <w:right w:w="108" w:type="dxa"/>
+            </w:tcMar>
+          </w:tcPr>
+          <w:p>
+            <w:pPr>
+              <w:pStyle w:val="TableContents"/>
+              <w:jc w:val="both"/>
+            </w:pPr>
+            <w:r>
+              <w:t>1.0X</w:t>
+            </w:r>
+          </w:p>
+        </w:tc>
+        <w:tc>
+          <w:tcPr>
+            <w:tcW w:w="6614" w:type="dxa"/>
+            <w:tcBorders>
+              <w:left w:val="single" w:sz="2" w:space="0" w:color="000001"/>
+              <w:bottom w:val="single" w:sz="2" w:space="0" w:color="000001"/>
+            </w:tcBorders>
+            <w:shd w:val="clear" w:color="auto" w:fill="FFFFFF"/>
+            <w:tcMar>
+              <w:top w:w="0" w:type="dxa"/>
+              <w:left w:w="108" w:type="dxa"/>
+              <w:bottom w:w="0" w:type="dxa"/>
+              <w:right w:w="108" w:type="dxa"/>
+            </w:tcMar>
+          </w:tcPr>
+          <w:p>
+            <w:pPr>
+              <w:pStyle w:val="TableContents"/>
+              <w:jc w:val="both"/>
+            </w:pPr>
+            <w:r>
+              <w:t>TODO:  Detail and update actual app state in Task List.</w:t>
+            </w:r>
+          </w:p>
+        </w:tc>
+        <w:tc>
+          <w:tcPr>
+            <w:tcW w:w="1877" w:type="dxa"/>
+            <w:tcBorders>
+              <w:left w:val="single" w:sz="2" w:space="0" w:color="000001"/>
+              <w:bottom w:val="single" w:sz="2" w:space="0" w:color="000001"/>
+              <w:right w:val="single" w:sz="2" w:space="0" w:color="000001"/>
+            </w:tcBorders>
+            <w:shd w:val="clear" w:color="auto" w:fill="FFFFFF"/>
+            <w:tcMar>
+              <w:top w:w="0" w:type="dxa"/>
+              <w:left w:w="108" w:type="dxa"/>
+              <w:bottom w:w="0" w:type="dxa"/>
+              <w:right w:w="108" w:type="dxa"/>
+            </w:tcMar>
+          </w:tcPr>
+          <w:p>
+            <w:pPr>
+              <w:pStyle w:val="TableContents"/>
+              <w:jc w:val="both"/>
+            </w:pPr>
+            <w:r>
+              <w:t>DATE</w:t>
+            </w:r>
+          </w:p>
+        </w:tc>
+      </w:tr>
+      <w:tr>
+        <w:tblPrEx>
+          <w:tblCellMar>
+            <w:top w:w="0" w:type="dxa"/>
+            <w:bottom w:w="0" w:type="dxa"/>
+          </w:tblCellMar>
+        </w:tblPrEx>
+        <w:trPr>
+          <w:cantSplit/>
+        </w:trPr>
+        <w:tc>
+          <w:tcPr>
+            <w:tcW w:w="914" w:type="dxa"/>
+            <w:tcBorders>
+              <w:left w:val="single" w:sz="2" w:space="0" w:color="000001"/>
+              <w:bottom w:val="single" w:sz="2" w:space="0" w:color="000001"/>
+            </w:tcBorders>
+            <w:shd w:val="clear" w:color="auto" w:fill="FFFFFF"/>
+            <w:tcMar>
+              <w:top w:w="0" w:type="dxa"/>
+              <w:left w:w="108" w:type="dxa"/>
+              <w:bottom w:w="0" w:type="dxa"/>
+              <w:right w:w="108" w:type="dxa"/>
+            </w:tcMar>
+          </w:tcPr>
+          <w:p>
+            <w:pPr>
+              <w:pStyle w:val="TableContents"/>
+              <w:jc w:val="both"/>
+            </w:pPr>
+          </w:p>
+        </w:tc>
+        <w:tc>
+          <w:tcPr>
+            <w:tcW w:w="6614" w:type="dxa"/>
+            <w:tcBorders>
+              <w:left w:val="single" w:sz="2" w:space="0" w:color="000001"/>
+              <w:bottom w:val="single" w:sz="2" w:space="0" w:color="000001"/>
+            </w:tcBorders>
+            <w:shd w:val="clear" w:color="auto" w:fill="FFFFFF"/>
+            <w:tcMar>
+              <w:top w:w="0" w:type="dxa"/>
+              <w:left w:w="108" w:type="dxa"/>
+              <w:bottom w:w="0" w:type="dxa"/>
+              <w:right w:w="108" w:type="dxa"/>
+            </w:tcMar>
+          </w:tcPr>
+          <w:p>
+            <w:pPr>
+              <w:pStyle w:val="TableContents"/>
+              <w:jc w:val="both"/>
+            </w:pPr>
+          </w:p>
+        </w:tc>
+        <w:tc>
+          <w:tcPr>
+            <w:tcW w:w="1877" w:type="dxa"/>
+            <w:tcBorders>
+              <w:left w:val="single" w:sz="2" w:space="0" w:color="000001"/>
+              <w:bottom w:val="single" w:sz="2" w:space="0" w:color="000001"/>
+              <w:right w:val="single" w:sz="2" w:space="0" w:color="000001"/>
+            </w:tcBorders>
+            <w:shd w:val="clear" w:color="auto" w:fill="FFFFFF"/>
+            <w:tcMar>
+              <w:top w:w="0" w:type="dxa"/>
+              <w:left w:w="108" w:type="dxa"/>
+              <w:bottom w:w="0" w:type="dxa"/>
+              <w:right w:w="108" w:type="dxa"/>
+            </w:tcMar>
+          </w:tcPr>
+          <w:p>
+            <w:pPr>
+              <w:pStyle w:val="TableContents"/>
+              <w:jc w:val="both"/>
+            </w:pPr>
+          </w:p>
+        </w:tc>
+      </w:tr>
+    </w:tbl>
+    <w:p>
+      <w:pPr>
+        <w:pStyle w:val="Nagwek2"/>
         <w:spacing w:line="360" w:lineRule="auto"/>
       </w:pPr>
-      <w:proofErr w:type="gramStart"/>
+    </w:p>
+    <w:p>
+      <w:pPr>
+        <w:pStyle w:val="Nagwek2"/>
+        <w:spacing w:line="360" w:lineRule="auto"/>
+      </w:pPr>
       <w:r>
         <w:t>Developers :</w:t>
       </w:r>
-      <w:proofErr w:type="gramEnd"/>
-    </w:p>
-    <w:p>
-      <w:pPr>
-        <w:pStyle w:val="ListParagraph"/>
+    </w:p>
+    <w:p>
+      <w:pPr>
+        <w:pStyle w:val="Akapitzlist"/>
         <w:numPr>
           <w:ilvl w:val="0"/>
           <w:numId w:val="2"/>
         </w:numPr>
+        <w:spacing w:after="0"/>
       </w:pPr>
       <w:proofErr w:type="spellStart"/>
       <w:r>
@@ -46,37 +614,181 @@
       </w:r>
       <w:proofErr w:type="spellEnd"/>
       <w:r>
-        <w:t xml:space="preserve"> – data base behavior , task synchronization, chart’s  </w:t>
-      </w:r>
-    </w:p>
-    <w:p>
-      <w:pPr>
-        <w:pStyle w:val="ListParagraph"/>
+        <w:t xml:space="preserve"> – </w:t>
+      </w:r>
+      <w:proofErr w:type="spellStart"/>
+      <w:r>
+        <w:t>DataBase</w:t>
+      </w:r>
+      <w:proofErr w:type="spellEnd"/>
+      <w:r>
+        <w:t xml:space="preserve"> based on Entity Framework, task synchronization, chart’s, PAP parser, PDF parser, On-line Server Reports Crawler</w:t>
+      </w:r>
+    </w:p>
+    <w:p>
+      <w:pPr>
+        <w:pStyle w:val="Akapitzlist"/>
         <w:numPr>
           <w:ilvl w:val="0"/>
           <w:numId w:val="2"/>
         </w:numPr>
-      </w:pPr>
-      <w:proofErr w:type="spellStart"/>
-      <w:r>
-        <w:t>PiotrSacharuk</w:t>
-      </w:r>
-      <w:proofErr w:type="spellEnd"/>
-      <w:r>
-        <w:t xml:space="preserve"> – web data gathering, analyzing</w:t>
-      </w:r>
-    </w:p>
-    <w:p>
-      <w:pPr>
-        <w:pStyle w:val="ListParagraph"/>
+        <w:tabs>
+          <w:tab w:val="left" w:pos="720"/>
+        </w:tabs>
+        <w:suppressAutoHyphens/>
+        <w:spacing w:after="0"/>
+        <w:contextualSpacing w:val="0"/>
+      </w:pPr>
+      <w:proofErr w:type="spellStart"/>
+      <w:r>
+        <w:t>Patryk</w:t>
+      </w:r>
+      <w:proofErr w:type="spellEnd"/>
+      <w:r>
+        <w:t xml:space="preserve"> </w:t>
+      </w:r>
+      <w:proofErr w:type="spellStart"/>
+      <w:r>
+        <w:t>Janota</w:t>
+      </w:r>
+      <w:proofErr w:type="spellEnd"/>
+      <w:r>
+        <w:t xml:space="preserve"> – </w:t>
+      </w:r>
+      <w:proofErr w:type="spellStart"/>
+      <w:r>
+        <w:t>csv</w:t>
+      </w:r>
+      <w:proofErr w:type="spellEnd"/>
+      <w:r>
+        <w:t xml:space="preserve"> reading, data presenting (main view), </w:t>
+      </w:r>
+      <w:proofErr w:type="spellStart"/>
+      <w:r>
+        <w:t>renta-wieczysta</w:t>
+      </w:r>
+      <w:proofErr w:type="spellEnd"/>
+      <w:r>
+        <w:t>, Data Scanner, Add/Edit/Remove Reports in DB, Create Services,</w:t>
+      </w:r>
+    </w:p>
+    <w:p>
+      <w:pPr>
+        <w:pStyle w:val="Akapitzlist"/>
         <w:numPr>
           <w:ilvl w:val="0"/>
           <w:numId w:val="2"/>
         </w:numPr>
-      </w:pPr>
-      <w:proofErr w:type="spellStart"/>
-      <w:r>
-        <w:t>PatrykJanota</w:t>
+        <w:tabs>
+          <w:tab w:val="left" w:pos="720"/>
+        </w:tabs>
+        <w:suppressAutoHyphens/>
+        <w:spacing w:after="0"/>
+        <w:contextualSpacing w:val="0"/>
+      </w:pPr>
+      <w:r>
+        <w:t>Damian Malinowski - ????? web data gathering, analyzing.</w:t>
+      </w:r>
+      <w:r>
+        <w:t>.</w:t>
+      </w:r>
+    </w:p>
+    <w:p>
+      <w:pPr>
+        <w:rPr>
+          <w:rStyle w:val="Odwoaniedelikatne"/>
+          <w:rFonts w:asciiTheme="majorHAnsi" w:eastAsiaTheme="majorEastAsia" w:hAnsiTheme="majorHAnsi" w:cstheme="majorBidi"/>
+          <w:b/>
+          <w:bCs/>
+          <w:sz w:val="26"/>
+          <w:szCs w:val="26"/>
+        </w:rPr>
+      </w:pPr>
+      <w:r>
+        <w:rPr>
+          <w:rStyle w:val="Odwoaniedelikatne"/>
+        </w:rPr>
+        <w:br w:type="page"/>
+      </w:r>
+    </w:p>
+    <w:p>
+      <w:pPr>
+        <w:pStyle w:val="Nagwek2"/>
+        <w:spacing w:line="360" w:lineRule="auto"/>
+        <w:rPr>
+          <w:rStyle w:val="Odwoaniedelikatne"/>
+        </w:rPr>
+      </w:pPr>
+      <w:r>
+        <w:rPr>
+          <w:rStyle w:val="Odwoaniedelikatne"/>
+        </w:rPr>
+        <w:lastRenderedPageBreak/>
+        <w:t xml:space="preserve">Main </w:t>
+      </w:r>
+      <w:r>
+        <w:rPr>
+          <w:rStyle w:val="Odwoaniedelikatne"/>
+        </w:rPr>
+        <w:t>Tasks  (sorted with priority 1-5) TODO:</w:t>
+      </w:r>
+    </w:p>
+    <w:p>
+      <w:pPr>
+        <w:spacing w:after="80" w:line="240" w:lineRule="auto"/>
+      </w:pPr>
+      <w:r>
+        <w:rPr>
+          <w:b/>
+        </w:rPr>
+        <w:t>All(1): CODE REFACTORING</w:t>
+      </w:r>
+      <w:r>
+        <w:t xml:space="preserve"> - </w:t>
+      </w:r>
+      <w:proofErr w:type="spellStart"/>
+      <w:r>
+        <w:t>Spojnosc</w:t>
+      </w:r>
+      <w:proofErr w:type="spellEnd"/>
+      <w:r>
+        <w:t xml:space="preserve"> </w:t>
+      </w:r>
+      <w:proofErr w:type="spellStart"/>
+      <w:r>
+        <w:t>nazw</w:t>
+      </w:r>
+      <w:proofErr w:type="spellEnd"/>
+      <w:r>
+        <w:t xml:space="preserve">: </w:t>
+      </w:r>
+      <w:proofErr w:type="spellStart"/>
+      <w:r>
+        <w:t>widok</w:t>
+      </w:r>
+      <w:proofErr w:type="spellEnd"/>
+      <w:r>
+        <w:t xml:space="preserve"> = to co </w:t>
+      </w:r>
+      <w:proofErr w:type="spellStart"/>
+      <w:r>
+        <w:t>widzimy</w:t>
+      </w:r>
+      <w:proofErr w:type="spellEnd"/>
+      <w:r>
+        <w:t xml:space="preserve"> </w:t>
+      </w:r>
+      <w:proofErr w:type="spellStart"/>
+      <w:r>
+        <w:t>bezposrednio</w:t>
+      </w:r>
+      <w:proofErr w:type="spellEnd"/>
+      <w:r>
+        <w:t xml:space="preserve"> w apps.[</w:t>
+      </w:r>
+      <w:proofErr w:type="spellStart"/>
+      <w:r>
+        <w:t>Eventy</w:t>
       </w:r>
       <w:proofErr w:type="spellEnd"/>
       <w:r>
@@ -84,227 +796,93 @@
       </w:r>
       <w:proofErr w:type="spellStart"/>
       <w:r>
+        <w:t>RaiseEventSTH</w:t>
+      </w:r>
+      <w:proofErr w:type="spellEnd"/>
+      <w:r>
+        <w:t xml:space="preserve">] [Delegates - </w:t>
+      </w:r>
+      <w:proofErr w:type="spellStart"/>
+      <w:r>
+        <w:t>ViewName_DelegateName</w:t>
+      </w:r>
+      <w:proofErr w:type="spellEnd"/>
+      <w:r>
+        <w:t>] [</w:t>
+      </w:r>
+      <w:proofErr w:type="spellStart"/>
+      <w:r>
+        <w:t>Kolejnoscmetod</w:t>
+      </w:r>
+      <w:proofErr w:type="spellEnd"/>
+      <w:r>
+        <w:t xml:space="preserve"> w </w:t>
+      </w:r>
+      <w:proofErr w:type="spellStart"/>
+      <w:r>
+        <w:t>klasach</w:t>
+      </w:r>
+      <w:proofErr w:type="spellEnd"/>
+      <w:r>
+        <w:t xml:space="preserve"> w </w:t>
+      </w:r>
+      <w:proofErr w:type="spellStart"/>
+      <w:r>
+        <w:t>sekcji</w:t>
+      </w:r>
+      <w:proofErr w:type="spellEnd"/>
+      <w:r>
+        <w:t xml:space="preserve"> Clean Code</w:t>
+      </w:r>
+      <w:r>
+        <w:t xml:space="preserve"> – </w:t>
+      </w:r>
+      <w:r>
+        <w:rPr>
+          <w:b/>
+        </w:rPr>
+        <w:t>USE #REGIONMANDATORY</w:t>
+      </w:r>
+      <w:r>
+        <w:t>]</w:t>
+      </w:r>
+    </w:p>
+    <w:p>
+      <w:pPr>
+        <w:spacing w:after="80" w:line="240" w:lineRule="auto"/>
+      </w:pPr>
+      <w:r>
+        <w:rPr>
+          <w:color w:val="8DB3E2" w:themeColor="text2" w:themeTint="66"/>
+        </w:rPr>
+        <w:t>TO-TAKE(2)</w:t>
+      </w:r>
+      <w:r>
+        <w:t xml:space="preserve"> : * Db Backup (</w:t>
+      </w:r>
+      <w:proofErr w:type="spellStart"/>
+      <w:r>
         <w:t>csv</w:t>
       </w:r>
       <w:proofErr w:type="spellEnd"/>
       <w:r>
-        <w:t xml:space="preserve"> reading, data presenting</w:t>
-      </w:r>
-      <w:r>
-        <w:t xml:space="preserve"> (main view)</w:t>
-      </w:r>
-      <w:r>
         <w:t xml:space="preserve">, </w:t>
       </w:r>
       <w:proofErr w:type="spellStart"/>
       <w:r>
-        <w:t>renta-wieczysta</w:t>
-      </w:r>
-      <w:proofErr w:type="spellEnd"/>
-      <w:r>
-        <w:t>.</w:t>
-      </w:r>
-    </w:p>
-    <w:p>
-      <w:pPr>
-        <w:pStyle w:val="Heading2"/>
-        <w:spacing w:line="360" w:lineRule="auto"/>
-        <w:rPr>
-          <w:rStyle w:val="SubtleReference"/>
-        </w:rPr>
-      </w:pPr>
-      <w:r>
-        <w:rPr>
-          <w:rStyle w:val="SubtleReference"/>
-        </w:rPr>
-        <w:t xml:space="preserve">Main </w:t>
-      </w:r>
-      <w:proofErr w:type="gramStart"/>
-      <w:r>
-        <w:rPr>
-          <w:rStyle w:val="SubtleReference"/>
-        </w:rPr>
-        <w:t>Tasks  (</w:t>
-      </w:r>
-      <w:proofErr w:type="gramEnd"/>
-      <w:r>
-        <w:rPr>
-          <w:rStyle w:val="SubtleReference"/>
-        </w:rPr>
-        <w:t>sorted with priority 1-5) TODO:</w:t>
-      </w:r>
-    </w:p>
-    <w:p>
-      <w:pPr>
-        <w:spacing w:after="80" w:line="240" w:lineRule="auto"/>
-      </w:pPr>
-      <w:r>
-        <w:rPr>
-          <w:b/>
-          <w:lang w:val="pl-PL"/>
-        </w:rPr>
-        <w:t>All(1): CODE REFACTORING</w:t>
-      </w:r>
-      <w:r>
-        <w:rPr>
-          <w:lang w:val="pl-PL"/>
-        </w:rPr>
-        <w:t xml:space="preserve"> - </w:t>
-      </w:r>
-      <w:r>
-        <w:rPr>
-          <w:lang w:val="pl-PL"/>
-        </w:rPr>
-        <w:t>Spojnosc nazw: widok = to co widzimy bezposrednio w apps.</w:t>
-      </w:r>
-      <w:r>
-        <w:rPr>
-          <w:lang w:val="pl-PL"/>
-        </w:rPr>
-        <w:t>[</w:t>
-      </w:r>
-      <w:r>
-        <w:rPr>
-          <w:lang w:val="pl-PL"/>
-        </w:rPr>
-        <w:t xml:space="preserve"> </w:t>
-      </w:r>
-      <w:proofErr w:type="spellStart"/>
-      <w:r>
-        <w:t>Eventy</w:t>
-      </w:r>
-      <w:proofErr w:type="spellEnd"/>
-      <w:r>
-        <w:t xml:space="preserve"> – </w:t>
-      </w:r>
-      <w:proofErr w:type="spellStart"/>
-      <w:r>
-        <w:t>RaiseEventSTH</w:t>
-      </w:r>
-      <w:proofErr w:type="spellEnd"/>
-      <w:r>
-        <w:t xml:space="preserve">] [Delegates - </w:t>
-      </w:r>
-      <w:proofErr w:type="spellStart"/>
-      <w:r>
-        <w:t>ViewName_DelegateName</w:t>
-      </w:r>
-      <w:proofErr w:type="spellEnd"/>
-      <w:r>
-        <w:t>] [</w:t>
-      </w:r>
-      <w:proofErr w:type="spellStart"/>
-      <w:r>
-        <w:t>Kolejnosc</w:t>
-      </w:r>
-      <w:proofErr w:type="spellEnd"/>
-      <w:r>
-        <w:t xml:space="preserve"> </w:t>
-      </w:r>
-      <w:proofErr w:type="spellStart"/>
-      <w:r>
-        <w:t>metod</w:t>
-      </w:r>
-      <w:proofErr w:type="spellEnd"/>
-      <w:r>
-        <w:t xml:space="preserve"> w </w:t>
-      </w:r>
-      <w:proofErr w:type="spellStart"/>
-      <w:r>
-        <w:t>klasach</w:t>
-      </w:r>
-      <w:proofErr w:type="spellEnd"/>
-      <w:r>
-        <w:t xml:space="preserve"> w </w:t>
-      </w:r>
-      <w:proofErr w:type="spellStart"/>
-      <w:r>
-        <w:t>sekcji</w:t>
-      </w:r>
-      <w:proofErr w:type="spellEnd"/>
-      <w:r>
-        <w:t xml:space="preserve"> Clean Code</w:t>
-      </w:r>
-      <w:r>
-        <w:t xml:space="preserve"> – </w:t>
-      </w:r>
-      <w:r>
-        <w:rPr>
-          <w:b/>
-        </w:rPr>
-        <w:t>USE #REGION</w:t>
-      </w:r>
-      <w:r>
-        <w:t xml:space="preserve"> </w:t>
-      </w:r>
-      <w:r>
-        <w:rPr>
-          <w:b/>
-        </w:rPr>
-        <w:t>MANDATORY</w:t>
-      </w:r>
-      <w:r>
-        <w:t>]</w:t>
-      </w:r>
-    </w:p>
-    <w:p>
-      <w:pPr>
-        <w:spacing w:after="80" w:line="240" w:lineRule="auto"/>
-      </w:pPr>
-      <w:r>
-        <w:rPr>
-          <w:color w:val="8DB3E2" w:themeColor="text2" w:themeTint="66"/>
-        </w:rPr>
-        <w:t>TO-</w:t>
-      </w:r>
-      <w:proofErr w:type="gramStart"/>
-      <w:r>
-        <w:rPr>
-          <w:color w:val="8DB3E2" w:themeColor="text2" w:themeTint="66"/>
-        </w:rPr>
-        <w:t>TAKE(</w:t>
-      </w:r>
-      <w:proofErr w:type="gramEnd"/>
-      <w:r>
-        <w:rPr>
-          <w:color w:val="8DB3E2" w:themeColor="text2" w:themeTint="66"/>
-        </w:rPr>
-        <w:t>2)</w:t>
-      </w:r>
-      <w:r>
-        <w:t xml:space="preserve"> : * </w:t>
-      </w:r>
-      <w:proofErr w:type="spellStart"/>
-      <w:r>
-        <w:t>Db</w:t>
-      </w:r>
-      <w:proofErr w:type="spellEnd"/>
-      <w:r>
-        <w:t xml:space="preserve"> Backup (</w:t>
-      </w:r>
-      <w:proofErr w:type="spellStart"/>
-      <w:r>
-        <w:t>csv</w:t>
-      </w:r>
-      <w:proofErr w:type="spellEnd"/>
-      <w:r>
-        <w:t xml:space="preserve">, </w:t>
-      </w:r>
-      <w:proofErr w:type="spellStart"/>
-      <w:r>
         <w:t>sql</w:t>
       </w:r>
       <w:proofErr w:type="spellEnd"/>
       <w:r>
-        <w:t>, other) * we need some sort of save,load,</w:t>
-      </w:r>
-      <w:proofErr w:type="spellStart"/>
-      <w:r>
-        <w:t>back up</w:t>
-      </w:r>
-      <w:proofErr w:type="spellEnd"/>
-      <w:r>
-        <w:t xml:space="preserve"> system after new data occurs.</w:t>
+        <w:t xml:space="preserve">, other) * we need some sort of </w:t>
+      </w:r>
+      <w:proofErr w:type="spellStart"/>
+      <w:r>
+        <w:t>save,load,back</w:t>
+      </w:r>
+      <w:proofErr w:type="spellEnd"/>
+      <w:r>
+        <w:t xml:space="preserve"> up system after new data occurs.</w:t>
       </w:r>
       <w:bookmarkStart w:id="0" w:name="_GoBack"/>
       <w:bookmarkEnd w:id="0"/>
@@ -317,21 +895,7 @@
         <w:rPr>
           <w:color w:val="8DB3E2" w:themeColor="text2" w:themeTint="66"/>
         </w:rPr>
-        <w:t>TO-</w:t>
-      </w:r>
-      <w:proofErr w:type="gramStart"/>
-      <w:r>
-        <w:rPr>
-          <w:color w:val="8DB3E2" w:themeColor="text2" w:themeTint="66"/>
-        </w:rPr>
-        <w:t>TAKE(</w:t>
-      </w:r>
-      <w:proofErr w:type="gramEnd"/>
-      <w:r>
-        <w:rPr>
-          <w:color w:val="8DB3E2" w:themeColor="text2" w:themeTint="66"/>
-        </w:rPr>
-        <w:t>2)</w:t>
+        <w:t>TO-TAKE(2)</w:t>
       </w:r>
       <w:r>
         <w:t xml:space="preserve"> : * Option to manual add data to our database, nice box view, data validation before inside, etc. * This will be </w:t>
@@ -354,9 +918,6 @@
       </w:r>
       <w:r>
         <w:sym w:font="Wingdings" w:char="F04A"/>
-      </w:r>
-      <w:r>
-        <w:t xml:space="preserve"> </w:t>
       </w:r>
     </w:p>
     <w:p>
@@ -394,29 +955,15 @@
         <w:rPr>
           <w:color w:val="548DD4" w:themeColor="text2" w:themeTint="99"/>
         </w:rPr>
-        <w:t>TO-</w:t>
-      </w:r>
-      <w:proofErr w:type="gramStart"/>
-      <w:r>
-        <w:rPr>
-          <w:color w:val="548DD4" w:themeColor="text2" w:themeTint="99"/>
-        </w:rPr>
-        <w:t>TAKE(</w:t>
-      </w:r>
-      <w:proofErr w:type="gramEnd"/>
-      <w:r>
-        <w:rPr>
-          <w:color w:val="548DD4" w:themeColor="text2" w:themeTint="99"/>
-        </w:rPr>
-        <w:t>2) :</w:t>
+        <w:t>TO-TAKE(2) :</w:t>
       </w:r>
       <w:r>
         <w:t xml:space="preserve">  *Browse through pap calendar. (</w:t>
       </w:r>
-      <w:hyperlink r:id="rId6" w:history="1">
+      <w:hyperlink r:id="rId5" w:history="1">
         <w:r>
           <w:rPr>
-            <w:rStyle w:val="Hyperlink"/>
+            <w:rStyle w:val="Hipercze"/>
           </w:rPr>
           <w:t>http://biznes.pap.pl/NSE/pl/reports/espi/term,0,0,0,1</w:t>
         </w:r>
@@ -436,10 +983,10 @@
       <w:r>
         <w:t xml:space="preserve"> (</w:t>
       </w:r>
-      <w:hyperlink r:id="rId7" w:history="1">
+      <w:hyperlink r:id="rId6" w:history="1">
         <w:r>
           <w:rPr>
-            <w:rStyle w:val="Hyperlink"/>
+            <w:rStyle w:val="Hipercze"/>
           </w:rPr>
           <w:t>http://biznes.pap.pl/NSE/pl/reports/espi/view/231746</w:t>
         </w:r>
@@ -452,25 +999,19 @@
       <w:pPr>
         <w:spacing w:after="80" w:line="240" w:lineRule="auto"/>
       </w:pPr>
+      <w:proofErr w:type="spellStart"/>
       <w:r>
         <w:rPr>
           <w:color w:val="548DD4" w:themeColor="text2" w:themeTint="99"/>
         </w:rPr>
-        <w:t>TO-</w:t>
-      </w:r>
-      <w:proofErr w:type="gramStart"/>
+        <w:t>Cezary</w:t>
+      </w:r>
+      <w:proofErr w:type="spellEnd"/>
       <w:r>
         <w:rPr>
           <w:color w:val="548DD4" w:themeColor="text2" w:themeTint="99"/>
         </w:rPr>
-        <w:t>TAKE(</w:t>
-      </w:r>
-      <w:proofErr w:type="gramEnd"/>
-      <w:r>
-        <w:rPr>
-          <w:color w:val="548DD4" w:themeColor="text2" w:themeTint="99"/>
-        </w:rPr>
-        <w:t>1) :</w:t>
+        <w:t>(1) :</w:t>
       </w:r>
       <w:r>
         <w:t xml:space="preserve"> *Parsing PDF file, which will be provided for other external class(look task up)</w:t>
@@ -478,24 +1019,77 @@
     </w:p>
     <w:p>
       <w:pPr>
+        <w:spacing w:after="80" w:line="100" w:lineRule="atLeast"/>
+      </w:pPr>
+      <w:r>
+        <w:rPr>
+          <w:color w:val="548DD4"/>
+        </w:rPr>
+        <w:t xml:space="preserve">[Estimated Time: </w:t>
+      </w:r>
+      <w:r>
+        <w:rPr>
+          <w:b/>
+          <w:bCs/>
+          <w:color w:val="548DD4"/>
+        </w:rPr>
+        <w:t>1 month to initial version</w:t>
+      </w:r>
+      <w:r>
+        <w:rPr>
+          <w:color w:val="548DD4"/>
+        </w:rPr>
+        <w:t>.</w:t>
+      </w:r>
+    </w:p>
+    <w:p>
+      <w:pPr>
+        <w:spacing w:after="80" w:line="100" w:lineRule="atLeast"/>
+      </w:pPr>
+      <w:r>
+        <w:rPr>
+          <w:color w:val="548DD4"/>
+        </w:rPr>
+        <w:t>TASKS: Convert .</w:t>
+      </w:r>
+      <w:proofErr w:type="spellStart"/>
+      <w:r>
+        <w:rPr>
+          <w:color w:val="548DD4"/>
+        </w:rPr>
+        <w:t>pdf</w:t>
+      </w:r>
+      <w:proofErr w:type="spellEnd"/>
+      <w:r>
+        <w:rPr>
+          <w:color w:val="548DD4"/>
+        </w:rPr>
+        <w:t xml:space="preserve"> to .txt. </w:t>
+      </w:r>
+      <w:proofErr w:type="spellStart"/>
+      <w:r>
+        <w:rPr>
+          <w:color w:val="548DD4"/>
+        </w:rPr>
+        <w:t>Regex</w:t>
+      </w:r>
+      <w:proofErr w:type="spellEnd"/>
+      <w:r>
+        <w:rPr>
+          <w:color w:val="548DD4"/>
+        </w:rPr>
+        <w:t xml:space="preserve"> Try to take useful for parsing data to Reports section. ]</w:t>
+      </w:r>
+    </w:p>
+    <w:p>
+      <w:pPr>
         <w:spacing w:after="80" w:line="240" w:lineRule="auto"/>
         <w:rPr>
           <w:lang w:val="pl-PL"/>
         </w:rPr>
       </w:pPr>
       <w:r>
-        <w:t xml:space="preserve">                        </w:t>
-      </w:r>
-      <w:r>
-        <w:t xml:space="preserve">*Parser PDF should be able to </w:t>
-      </w:r>
-      <w:proofErr w:type="spellStart"/>
-      <w:r>
-        <w:t>posses</w:t>
-      </w:r>
-      <w:proofErr w:type="spellEnd"/>
-      <w:r>
-        <w:t xml:space="preserve"> all the important data from the file, for reports record </w:t>
+        <w:t xml:space="preserve">*Parser PDF should be able to posses all the important data from the file, for reports record </w:t>
       </w:r>
       <w:r>
         <w:tab/>
@@ -503,31 +1097,7 @@
       </w:r>
       <w:proofErr w:type="spellStart"/>
       <w:r>
-        <w:t>Przyod</w:t>
-      </w:r>
-      <w:proofErr w:type="spellEnd"/>
-      <w:r>
-        <w:t xml:space="preserve"> </w:t>
-      </w:r>
-      <w:proofErr w:type="spellStart"/>
-      <w:r>
-        <w:t>netto</w:t>
-      </w:r>
-      <w:proofErr w:type="spellEnd"/>
-      <w:r>
-        <w:t xml:space="preserve"> </w:t>
-      </w:r>
-      <w:proofErr w:type="spellStart"/>
-      <w:r>
-        <w:t>na</w:t>
-      </w:r>
-      <w:proofErr w:type="spellEnd"/>
-      <w:r>
-        <w:t xml:space="preserve"> </w:t>
-      </w:r>
-      <w:proofErr w:type="spellStart"/>
-      <w:r>
-        <w:t>sprzedazy</w:t>
+        <w:t>Przyodnettonasprzedazy</w:t>
       </w:r>
       <w:proofErr w:type="spellEnd"/>
       <w:r>
@@ -535,39 +1105,23 @@
       </w:r>
       <w:proofErr w:type="spellStart"/>
       <w:r>
+        <w:t>PrzychodBrutto</w:t>
+      </w:r>
+      <w:proofErr w:type="spellEnd"/>
+      <w:r>
+        <w:t xml:space="preserve">, EBIT, </w:t>
+      </w:r>
+      <w:proofErr w:type="spellStart"/>
+      <w:r>
         <w:t>Przychod</w:t>
       </w:r>
       <w:proofErr w:type="spellEnd"/>
       <w:r>
-        <w:t xml:space="preserve"> </w:t>
-      </w:r>
-      <w:proofErr w:type="spellStart"/>
-      <w:r>
-        <w:t>Brutto</w:t>
-      </w:r>
-      <w:proofErr w:type="spellEnd"/>
-      <w:r>
-        <w:t xml:space="preserve">, EBIT, </w:t>
-      </w:r>
-      <w:proofErr w:type="spellStart"/>
-      <w:r>
-        <w:t>Przychod</w:t>
-      </w:r>
-      <w:proofErr w:type="spellEnd"/>
-      <w:r>
         <w:t xml:space="preserve"> z </w:t>
       </w:r>
       <w:proofErr w:type="spellStart"/>
       <w:r>
-        <w:t>dzialanosci</w:t>
-      </w:r>
-      <w:proofErr w:type="spellEnd"/>
-      <w:r>
-        <w:t xml:space="preserve">               </w:t>
-      </w:r>
-      <w:proofErr w:type="spellStart"/>
-      <w:r>
-        <w:t>operacyjnej</w:t>
+        <w:t>dzialanoscioperacyjnej</w:t>
       </w:r>
       <w:proofErr w:type="spellEnd"/>
       <w:r>
@@ -575,15 +1129,7 @@
       </w:r>
       <w:proofErr w:type="spellStart"/>
       <w:r>
-        <w:t>przychod</w:t>
-      </w:r>
-      <w:proofErr w:type="spellEnd"/>
-      <w:r>
-        <w:t xml:space="preserve"> </w:t>
-      </w:r>
-      <w:proofErr w:type="spellStart"/>
-      <w:r>
-        <w:t>netto</w:t>
+        <w:t>przychodnetto</w:t>
       </w:r>
       <w:proofErr w:type="spellEnd"/>
       <w:r>
@@ -591,76 +1137,31 @@
       </w:r>
       <w:proofErr w:type="spellStart"/>
       <w:r>
+        <w:t>danedotyczaceaktyw</w:t>
+      </w:r>
+      <w:proofErr w:type="spellEnd"/>
+      <w:r>
+        <w:t>) , (</w:t>
+      </w:r>
+      <w:proofErr w:type="spellStart"/>
+      <w:r>
+        <w:t>danedotyczacepasyw</w:t>
+      </w:r>
+      <w:proofErr w:type="spellEnd"/>
+      <w:r>
+        <w:t xml:space="preserve">), </w:t>
+      </w:r>
+      <w:proofErr w:type="spellStart"/>
+      <w:r>
         <w:t>dane</w:t>
       </w:r>
       <w:proofErr w:type="spellEnd"/>
       <w:r>
-        <w:t xml:space="preserve"> </w:t>
-      </w:r>
-      <w:proofErr w:type="spellStart"/>
-      <w:r>
-        <w:t>dotyczace</w:t>
-      </w:r>
-      <w:proofErr w:type="spellEnd"/>
-      <w:r>
-        <w:t xml:space="preserve"> </w:t>
-      </w:r>
-      <w:proofErr w:type="spellStart"/>
-      <w:r>
-        <w:t>aktyw</w:t>
-      </w:r>
-      <w:proofErr w:type="spellEnd"/>
-      <w:proofErr w:type="gramStart"/>
-      <w:r>
-        <w:t>) ,</w:t>
-      </w:r>
-      <w:proofErr w:type="gramEnd"/>
-      <w:r>
-        <w:t xml:space="preserve"> (</w:t>
-      </w:r>
-      <w:proofErr w:type="spellStart"/>
-      <w:r>
-        <w:t>dane</w:t>
-      </w:r>
-      <w:proofErr w:type="spellEnd"/>
-      <w:r>
-        <w:t xml:space="preserve"> </w:t>
-      </w:r>
-      <w:proofErr w:type="spellStart"/>
-      <w:r>
-        <w:t>dotyczace</w:t>
-      </w:r>
-      <w:proofErr w:type="spellEnd"/>
-      <w:r>
-        <w:t xml:space="preserve"> </w:t>
-      </w:r>
-      <w:proofErr w:type="spellStart"/>
-      <w:r>
-        <w:t>pasyw</w:t>
-      </w:r>
-      <w:proofErr w:type="spellEnd"/>
-      <w:r>
-        <w:t xml:space="preserve">), </w:t>
-      </w:r>
-      <w:proofErr w:type="spellStart"/>
-      <w:r>
-        <w:t>dane</w:t>
-      </w:r>
-      <w:proofErr w:type="spellEnd"/>
-      <w:r>
         <w:t xml:space="preserve"> z </w:t>
       </w:r>
       <w:proofErr w:type="spellStart"/>
       <w:r>
-        <w:t>segmentow</w:t>
-      </w:r>
-      <w:proofErr w:type="spellEnd"/>
-      <w:r>
-        <w:t xml:space="preserve"> </w:t>
-      </w:r>
-      <w:proofErr w:type="spellStart"/>
-      <w:r>
-        <w:t>dzialanosci</w:t>
+        <w:t>segmentowdzialanosci</w:t>
       </w:r>
       <w:proofErr w:type="spellEnd"/>
       <w:r>
@@ -763,7 +1264,7 @@
     </w:p>
     <w:p>
       <w:pPr>
-        <w:pStyle w:val="ListParagraph"/>
+        <w:pStyle w:val="Akapitzlist"/>
         <w:numPr>
           <w:ilvl w:val="0"/>
           <w:numId w:val="8"/>
@@ -788,7 +1289,6 @@
         </w:rPr>
       </w:pPr>
       <w:proofErr w:type="spellStart"/>
-      <w:proofErr w:type="gramStart"/>
       <w:r>
         <w:rPr>
           <w:color w:val="D9D9D9" w:themeColor="background1" w:themeShade="D9"/>
@@ -800,136 +1300,99 @@
         <w:rPr>
           <w:color w:val="D9D9D9" w:themeColor="background1" w:themeShade="D9"/>
         </w:rPr>
-        <w:t>(</w:t>
-      </w:r>
-      <w:proofErr w:type="gramEnd"/>
+        <w:t xml:space="preserve">(1): </w:t>
+      </w:r>
       <w:r>
         <w:rPr>
           <w:color w:val="D9D9D9" w:themeColor="background1" w:themeShade="D9"/>
         </w:rPr>
-        <w:t xml:space="preserve">1): </w:t>
-      </w:r>
+        <w:t xml:space="preserve">Addition on the </w:t>
+      </w:r>
+      <w:proofErr w:type="spellStart"/>
       <w:r>
         <w:rPr>
           <w:color w:val="D9D9D9" w:themeColor="background1" w:themeShade="D9"/>
         </w:rPr>
-        <w:t xml:space="preserve">Addition on the </w:t>
-      </w:r>
-      <w:proofErr w:type="spellStart"/>
+        <w:t>csvEnum</w:t>
+      </w:r>
+      <w:proofErr w:type="spellEnd"/>
       <w:r>
         <w:rPr>
           <w:color w:val="D9D9D9" w:themeColor="background1" w:themeShade="D9"/>
         </w:rPr>
-        <w:t>csvEnum</w:t>
-      </w:r>
-      <w:proofErr w:type="spellEnd"/>
-      <w:r>
+        <w:t xml:space="preserve"> for BILANS AKTYWA PASYWA i CASH FLOW.</w:t>
+      </w:r>
+    </w:p>
+    <w:p>
+      <w:pPr>
+        <w:spacing w:after="80" w:line="240" w:lineRule="auto"/>
         <w:rPr>
           <w:color w:val="D9D9D9" w:themeColor="background1" w:themeShade="D9"/>
         </w:rPr>
-        <w:t xml:space="preserve"> for BILANS AKTYWA PASYWA i CASH FLOW.</w:t>
-      </w:r>
+      </w:pPr>
+      <w:proofErr w:type="spellStart"/>
+      <w:r>
+        <w:rPr>
+          <w:color w:val="D9D9D9" w:themeColor="background1" w:themeShade="D9"/>
+        </w:rPr>
+        <w:t>Patryk</w:t>
+      </w:r>
+      <w:proofErr w:type="spellEnd"/>
+      <w:r>
+        <w:rPr>
+          <w:color w:val="D9D9D9" w:themeColor="background1" w:themeShade="D9"/>
+        </w:rPr>
+        <w:t>(1): Pre</w:t>
+      </w:r>
+      <w:r>
+        <w:rPr>
+          <w:color w:val="D9D9D9" w:themeColor="background1" w:themeShade="D9"/>
+        </w:rPr>
+        <w:t xml:space="preserve">pare </w:t>
+      </w:r>
+      <w:proofErr w:type="spellStart"/>
+      <w:r>
+        <w:rPr>
+          <w:color w:val="D9D9D9" w:themeColor="background1" w:themeShade="D9"/>
+        </w:rPr>
+        <w:t>Rzis</w:t>
+      </w:r>
+      <w:proofErr w:type="spellEnd"/>
+      <w:r>
+        <w:rPr>
+          <w:color w:val="D9D9D9" w:themeColor="background1" w:themeShade="D9"/>
+        </w:rPr>
+        <w:t xml:space="preserve"> and </w:t>
+      </w:r>
+      <w:proofErr w:type="spellStart"/>
+      <w:r>
+        <w:rPr>
+          <w:color w:val="D9D9D9" w:themeColor="background1" w:themeShade="D9"/>
+        </w:rPr>
+        <w:t>Bilansseperation</w:t>
+      </w:r>
+      <w:proofErr w:type="spellEnd"/>
     </w:p>
     <w:p>
       <w:pPr>
         <w:spacing w:after="80" w:line="240" w:lineRule="auto"/>
         <w:rPr>
-          <w:color w:val="D9D9D9" w:themeColor="background1" w:themeShade="D9"/>
-        </w:rPr>
-      </w:pPr>
-      <w:proofErr w:type="spellStart"/>
-      <w:proofErr w:type="gramStart"/>
-      <w:r>
-        <w:rPr>
-          <w:color w:val="D9D9D9" w:themeColor="background1" w:themeShade="D9"/>
+          <w:color w:val="FFC000"/>
+        </w:rPr>
+      </w:pPr>
+      <w:proofErr w:type="spellStart"/>
+      <w:r>
+        <w:rPr>
+          <w:color w:val="FFC000"/>
         </w:rPr>
         <w:t>Patryk</w:t>
       </w:r>
       <w:proofErr w:type="spellEnd"/>
       <w:r>
         <w:rPr>
-          <w:color w:val="D9D9D9" w:themeColor="background1" w:themeShade="D9"/>
-        </w:rPr>
-        <w:t>(</w:t>
-      </w:r>
-      <w:proofErr w:type="gramEnd"/>
-      <w:r>
-        <w:rPr>
-          <w:color w:val="D9D9D9" w:themeColor="background1" w:themeShade="D9"/>
-        </w:rPr>
-        <w:t>1): Pre</w:t>
-      </w:r>
-      <w:r>
-        <w:rPr>
-          <w:color w:val="D9D9D9" w:themeColor="background1" w:themeShade="D9"/>
-        </w:rPr>
-        <w:t xml:space="preserve">pare </w:t>
-      </w:r>
-      <w:proofErr w:type="spellStart"/>
-      <w:r>
-        <w:rPr>
-          <w:color w:val="D9D9D9" w:themeColor="background1" w:themeShade="D9"/>
-        </w:rPr>
-        <w:t>Rzis</w:t>
-      </w:r>
-      <w:proofErr w:type="spellEnd"/>
-      <w:r>
-        <w:rPr>
-          <w:color w:val="D9D9D9" w:themeColor="background1" w:themeShade="D9"/>
-        </w:rPr>
-        <w:t xml:space="preserve"> and </w:t>
-      </w:r>
-      <w:proofErr w:type="spellStart"/>
-      <w:r>
-        <w:rPr>
-          <w:color w:val="D9D9D9" w:themeColor="background1" w:themeShade="D9"/>
-        </w:rPr>
-        <w:t>Bilans</w:t>
-      </w:r>
-      <w:proofErr w:type="spellEnd"/>
-      <w:r>
-        <w:rPr>
-          <w:color w:val="D9D9D9" w:themeColor="background1" w:themeShade="D9"/>
-        </w:rPr>
-        <w:t xml:space="preserve"> </w:t>
-      </w:r>
-      <w:proofErr w:type="spellStart"/>
-      <w:r>
-        <w:rPr>
-          <w:color w:val="D9D9D9" w:themeColor="background1" w:themeShade="D9"/>
-        </w:rPr>
-        <w:t>seperation</w:t>
-      </w:r>
-      <w:proofErr w:type="spellEnd"/>
-    </w:p>
-    <w:p>
-      <w:pPr>
-        <w:spacing w:after="80" w:line="240" w:lineRule="auto"/>
-        <w:rPr>
           <w:color w:val="FFC000"/>
         </w:rPr>
-      </w:pPr>
-      <w:proofErr w:type="spellStart"/>
-      <w:proofErr w:type="gramStart"/>
-      <w:r>
-        <w:rPr>
-          <w:color w:val="FFC000"/>
-        </w:rPr>
-        <w:t>Patryk</w:t>
-      </w:r>
-      <w:proofErr w:type="spellEnd"/>
-      <w:r>
-        <w:rPr>
-          <w:color w:val="FFC000"/>
-        </w:rPr>
-        <w:t>(</w:t>
-      </w:r>
-      <w:proofErr w:type="gramEnd"/>
-      <w:r>
-        <w:rPr>
-          <w:color w:val="FFC000"/>
-        </w:rPr>
-        <w:t xml:space="preserve">2): Start scanner architecture module, and basic class implementation on the interface plugs </w:t>
+        <w:t xml:space="preserve">(2): Start scanner architecture module, and basic class implementation on the interface plugs </w:t>
       </w:r>
       <w:r>
         <w:rPr>
@@ -951,7 +1414,6 @@
           <w:color w:val="D9D9D9" w:themeColor="background1" w:themeShade="D9"/>
           <w:lang w:val="pl-PL"/>
         </w:rPr>
-        <w:lastRenderedPageBreak/>
         <w:t>Cezary(1): Przyspieszenie wczytywania danych do bazy do max 2 minut. Czyszczenie bazy max 30 sek.</w:t>
       </w:r>
     </w:p>
@@ -1014,93 +1476,36 @@
         <w:rPr>
           <w:color w:val="BFBFBF" w:themeColor="background1" w:themeShade="BF"/>
         </w:rPr>
-        <w:t>bedzie</w:t>
+        <w:t>bedzieszybszy</w:t>
       </w:r>
       <w:proofErr w:type="spellEnd"/>
       <w:r>
         <w:rPr>
           <w:color w:val="BFBFBF" w:themeColor="background1" w:themeShade="BF"/>
         </w:rPr>
-        <w:t xml:space="preserve"> </w:t>
+        <w:t xml:space="preserve">, </w:t>
       </w:r>
       <w:proofErr w:type="spellStart"/>
       <w:r>
         <w:rPr>
           <w:color w:val="BFBFBF" w:themeColor="background1" w:themeShade="BF"/>
         </w:rPr>
-        <w:t>szybszy</w:t>
-      </w:r>
-      <w:proofErr w:type="spellEnd"/>
-      <w:r>
-        <w:rPr>
-          <w:color w:val="BFBFBF" w:themeColor="background1" w:themeShade="BF"/>
-        </w:rPr>
-        <w:t xml:space="preserve">, </w:t>
-      </w:r>
-      <w:proofErr w:type="spellStart"/>
-      <w:r>
-        <w:rPr>
-          <w:color w:val="BFBFBF" w:themeColor="background1" w:themeShade="BF"/>
-        </w:rPr>
-        <w:t>albo</w:t>
-      </w:r>
-      <w:proofErr w:type="spellEnd"/>
-      <w:r>
-        <w:rPr>
-          <w:color w:val="BFBFBF" w:themeColor="background1" w:themeShade="BF"/>
-        </w:rPr>
-        <w:t xml:space="preserve"> </w:t>
-      </w:r>
-      <w:proofErr w:type="spellStart"/>
-      <w:r>
-        <w:rPr>
-          <w:color w:val="BFBFBF" w:themeColor="background1" w:themeShade="BF"/>
-        </w:rPr>
-        <w:t>przerzucic</w:t>
-      </w:r>
-      <w:proofErr w:type="spellEnd"/>
-      <w:r>
-        <w:rPr>
-          <w:color w:val="BFBFBF" w:themeColor="background1" w:themeShade="BF"/>
-        </w:rPr>
-        <w:t xml:space="preserve"> </w:t>
-      </w:r>
-      <w:proofErr w:type="spellStart"/>
-      <w:r>
-        <w:rPr>
-          <w:color w:val="BFBFBF" w:themeColor="background1" w:themeShade="BF"/>
-        </w:rPr>
-        <w:t>się</w:t>
-      </w:r>
-      <w:proofErr w:type="spellEnd"/>
-      <w:r>
-        <w:rPr>
-          <w:color w:val="BFBFBF" w:themeColor="background1" w:themeShade="BF"/>
-        </w:rPr>
-        <w:t xml:space="preserve"> </w:t>
-      </w:r>
-      <w:proofErr w:type="spellStart"/>
-      <w:proofErr w:type="gramStart"/>
-      <w:r>
-        <w:rPr>
-          <w:color w:val="BFBFBF" w:themeColor="background1" w:themeShade="BF"/>
-        </w:rPr>
-        <w:t>na</w:t>
-      </w:r>
-      <w:proofErr w:type="spellEnd"/>
-      <w:proofErr w:type="gramEnd"/>
-      <w:r>
-        <w:rPr>
-          <w:color w:val="BFBFBF" w:themeColor="background1" w:themeShade="BF"/>
-        </w:rPr>
-        <w:t xml:space="preserve"> </w:t>
+        <w:t>alboprzerzucicsięna</w:t>
       </w:r>
       <w:r>
         <w:rPr>
           <w:b/>
           <w:color w:val="BFBFBF" w:themeColor="background1" w:themeShade="BF"/>
         </w:rPr>
-        <w:t>PRISM Service Locator</w:t>
+        <w:t>PRISM</w:t>
+      </w:r>
+      <w:proofErr w:type="spellEnd"/>
+      <w:r>
+        <w:rPr>
+          <w:b/>
+          <w:color w:val="BFBFBF" w:themeColor="background1" w:themeShade="BF"/>
+        </w:rPr>
+        <w:t xml:space="preserve"> Service Locator</w:t>
       </w:r>
     </w:p>
     <w:p>
@@ -1111,7 +1516,6 @@
         </w:rPr>
       </w:pPr>
       <w:proofErr w:type="spellStart"/>
-      <w:proofErr w:type="gramStart"/>
       <w:r>
         <w:rPr>
           <w:color w:val="BFBFBF" w:themeColor="background1" w:themeShade="BF"/>
@@ -1123,14 +1527,7 @@
         <w:rPr>
           <w:color w:val="BFBFBF" w:themeColor="background1" w:themeShade="BF"/>
         </w:rPr>
-        <w:t>(</w:t>
-      </w:r>
-      <w:proofErr w:type="gramEnd"/>
-      <w:r>
-        <w:rPr>
-          <w:color w:val="BFBFBF" w:themeColor="background1" w:themeShade="BF"/>
-        </w:rPr>
-        <w:t>2): Chart Service Provider Interface(</w:t>
+        <w:t>(2): Chart Service Provider Interface(</w:t>
       </w:r>
       <w:proofErr w:type="spellStart"/>
       <w:r>
@@ -1176,6 +1573,7 @@
           <w:color w:val="D9D9D9" w:themeColor="background1" w:themeShade="D9"/>
           <w:lang w:val="pl-PL"/>
         </w:rPr>
+        <w:lastRenderedPageBreak/>
         <w:t>Cezary(3): Dezaktywacja CsvUpload_SaveDB</w:t>
       </w:r>
     </w:p>
@@ -1276,29 +1674,16 @@
         <w:spacing w:after="80" w:line="240" w:lineRule="auto"/>
       </w:pPr>
       <w:proofErr w:type="spellStart"/>
-      <w:proofErr w:type="gramStart"/>
       <w:r>
         <w:t>Patryk</w:t>
       </w:r>
       <w:proofErr w:type="spellEnd"/>
       <w:r>
-        <w:t>(</w:t>
-      </w:r>
-      <w:proofErr w:type="gramEnd"/>
-      <w:r>
-        <w:t xml:space="preserve">5): </w:t>
-      </w:r>
-      <w:proofErr w:type="spellStart"/>
-      <w:r>
-        <w:t>Transpozycja</w:t>
-      </w:r>
-      <w:proofErr w:type="spellEnd"/>
-      <w:r>
-        <w:t xml:space="preserve"> </w:t>
-      </w:r>
-      <w:proofErr w:type="spellStart"/>
-      <w:r>
-        <w:t>DataGrid</w:t>
+        <w:t xml:space="preserve">(5): </w:t>
+      </w:r>
+      <w:proofErr w:type="spellStart"/>
+      <w:r>
+        <w:t>TranspozycjaDataGrid</w:t>
       </w:r>
       <w:proofErr w:type="spellEnd"/>
       <w:r>
@@ -1308,32 +1693,30 @@
     <w:p/>
     <w:p>
       <w:pPr>
-        <w:pStyle w:val="Heading2"/>
+        <w:pStyle w:val="Nagwek2"/>
         <w:spacing w:line="360" w:lineRule="auto"/>
         <w:rPr>
-          <w:rStyle w:val="SubtleReference"/>
-        </w:rPr>
-      </w:pPr>
-      <w:proofErr w:type="gramStart"/>
-      <w:r>
-        <w:rPr>
-          <w:rStyle w:val="SubtleReference"/>
+          <w:rStyle w:val="Odwoaniedelikatne"/>
+        </w:rPr>
+      </w:pPr>
+      <w:r>
+        <w:rPr>
+          <w:rStyle w:val="Odwoaniedelikatne"/>
         </w:rPr>
         <w:t xml:space="preserve">Key Money </w:t>
       </w:r>
       <w:r>
         <w:rPr>
-          <w:rStyle w:val="SubtleReference"/>
+          <w:rStyle w:val="Odwoaniedelikatne"/>
         </w:rPr>
         <w:t xml:space="preserve">MAKER </w:t>
       </w:r>
       <w:r>
         <w:rPr>
-          <w:rStyle w:val="SubtleReference"/>
+          <w:rStyle w:val="Odwoaniedelikatne"/>
         </w:rPr>
         <w:t>features.</w:t>
       </w:r>
-      <w:proofErr w:type="gramEnd"/>
     </w:p>
     <w:p>
       <w:r>
@@ -1354,7 +1737,7 @@
     </w:p>
     <w:p>
       <w:pPr>
-        <w:pStyle w:val="ListParagraph"/>
+        <w:pStyle w:val="Akapitzlist"/>
         <w:numPr>
           <w:ilvl w:val="0"/>
           <w:numId w:val="1"/>
@@ -1381,12 +1764,6 @@
         <w:t xml:space="preserve"> (Calculated)</w:t>
       </w:r>
       <w:r>
-        <w:rPr>
-          <w:highlight w:val="green"/>
-        </w:rPr>
-        <w:t xml:space="preserve"> </w:t>
-      </w:r>
-      <w:r>
         <w:t xml:space="preserve">– </w:t>
       </w:r>
       <w:proofErr w:type="spellStart"/>
@@ -1400,7 +1777,7 @@
     </w:p>
     <w:p>
       <w:pPr>
-        <w:pStyle w:val="ListParagraph"/>
+        <w:pStyle w:val="Akapitzlist"/>
         <w:numPr>
           <w:ilvl w:val="0"/>
           <w:numId w:val="1"/>
@@ -1424,7 +1801,7 @@
     </w:p>
     <w:p>
       <w:pPr>
-        <w:pStyle w:val="ListParagraph"/>
+        <w:pStyle w:val="Akapitzlist"/>
         <w:numPr>
           <w:ilvl w:val="0"/>
           <w:numId w:val="1"/>
@@ -1446,15 +1823,7 @@
         <w:t xml:space="preserve"> Signal’s</w:t>
       </w:r>
       <w:r>
-        <w:t xml:space="preserve"> </w:t>
-      </w:r>
-      <w:proofErr w:type="gramStart"/>
-      <w:r>
-        <w:t>( how</w:t>
-      </w:r>
-      <w:proofErr w:type="gramEnd"/>
-      <w:r>
-        <w:t xml:space="preserve"> to catch ? how to judge if is positive volume(positive information ) or negative(bad </w:t>
+        <w:t xml:space="preserve">( how to catch ? how to judge if is positive volume(positive information ) or negative(bad </w:t>
       </w:r>
       <w:proofErr w:type="spellStart"/>
       <w:r>
@@ -1484,7 +1853,7 @@
     </w:p>
     <w:p>
       <w:pPr>
-        <w:pStyle w:val="ListParagraph"/>
+        <w:pStyle w:val="Akapitzlist"/>
         <w:numPr>
           <w:ilvl w:val="0"/>
           <w:numId w:val="1"/>
@@ -1522,7 +1891,7 @@
     </w:p>
     <w:p>
       <w:pPr>
-        <w:pStyle w:val="ListParagraph"/>
+        <w:pStyle w:val="Akapitzlist"/>
         <w:numPr>
           <w:ilvl w:val="0"/>
           <w:numId w:val="1"/>
@@ -1544,18 +1913,12 @@
       </w:r>
       <w:proofErr w:type="spellEnd"/>
       <w:r>
-        <w:rPr>
-          <w:color w:val="FF0000"/>
-        </w:rPr>
-        <w:t xml:space="preserve"> </w:t>
-      </w:r>
-      <w:r>
         <w:t>– get the data from every possible source. PAP, Bankier.pl, Money.pl and other webpages.</w:t>
       </w:r>
     </w:p>
     <w:p>
       <w:pPr>
-        <w:pStyle w:val="ListParagraph"/>
+        <w:pStyle w:val="Akapitzlist"/>
         <w:numPr>
           <w:ilvl w:val="0"/>
           <w:numId w:val="1"/>
@@ -1581,12 +1944,6 @@
       </w:r>
       <w:proofErr w:type="spellEnd"/>
       <w:r>
-        <w:rPr>
-          <w:color w:val="FF0000"/>
-        </w:rPr>
-        <w:t xml:space="preserve"> </w:t>
-      </w:r>
-      <w:r>
         <w:t xml:space="preserve">– clean and good visualization of the result in the </w:t>
       </w:r>
       <w:proofErr w:type="spellStart"/>
@@ -1608,7 +1965,7 @@
     </w:p>
     <w:p>
       <w:pPr>
-        <w:pStyle w:val="ListParagraph"/>
+        <w:pStyle w:val="Akapitzlist"/>
         <w:numPr>
           <w:ilvl w:val="0"/>
           <w:numId w:val="1"/>
@@ -1641,17 +1998,10 @@
         </w:rPr>
         <w:t xml:space="preserve"> –</w:t>
       </w:r>
-      <w:r>
-        <w:rPr>
-          <w:sz w:val="28"/>
-          <w:lang w:val="pl-PL"/>
-        </w:rPr>
-        <w:t xml:space="preserve"> </w:t>
-      </w:r>
-    </w:p>
-    <w:p>
-      <w:pPr>
-        <w:pStyle w:val="ListParagraph"/>
+    </w:p>
+    <w:p>
+      <w:pPr>
+        <w:pStyle w:val="Akapitzlist"/>
         <w:numPr>
           <w:ilvl w:val="1"/>
           <w:numId w:val="1"/>
@@ -1665,13 +2015,12 @@
         <w:rPr>
           <w:lang w:val="pl-PL"/>
         </w:rPr>
-        <w:lastRenderedPageBreak/>
         <w:t>Terminal Value(Renta Wieczysta -  wartosc teoretyczna spolki do generowania gotowki)</w:t>
       </w:r>
     </w:p>
     <w:p>
       <w:pPr>
-        <w:pStyle w:val="ListParagraph"/>
+        <w:pStyle w:val="Akapitzlist"/>
         <w:numPr>
           <w:ilvl w:val="1"/>
           <w:numId w:val="1"/>
@@ -1690,7 +2039,7 @@
     </w:p>
     <w:p>
       <w:pPr>
-        <w:pStyle w:val="ListParagraph"/>
+        <w:pStyle w:val="Akapitzlist"/>
         <w:numPr>
           <w:ilvl w:val="1"/>
           <w:numId w:val="1"/>
@@ -1719,7 +2068,7 @@
     </w:p>
     <w:p>
       <w:pPr>
-        <w:pStyle w:val="ListParagraph"/>
+        <w:pStyle w:val="Akapitzlist"/>
         <w:numPr>
           <w:ilvl w:val="1"/>
           <w:numId w:val="1"/>
@@ -1748,7 +2097,7 @@
     </w:p>
     <w:p>
       <w:pPr>
-        <w:pStyle w:val="ListParagraph"/>
+        <w:pStyle w:val="Akapitzlist"/>
         <w:numPr>
           <w:ilvl w:val="1"/>
           <w:numId w:val="1"/>
@@ -1774,24 +2123,22 @@
     </w:p>
     <w:p>
       <w:pPr>
-        <w:pStyle w:val="Heading2"/>
+        <w:pStyle w:val="Nagwek2"/>
         <w:spacing w:line="360" w:lineRule="auto"/>
         <w:rPr>
-          <w:rStyle w:val="SubtleReference"/>
-        </w:rPr>
-      </w:pPr>
-      <w:proofErr w:type="gramStart"/>
-      <w:r>
-        <w:rPr>
-          <w:rStyle w:val="SubtleReference"/>
+          <w:rStyle w:val="Odwoaniedelikatne"/>
+        </w:rPr>
+      </w:pPr>
+      <w:r>
+        <w:rPr>
+          <w:rStyle w:val="Odwoaniedelikatne"/>
         </w:rPr>
         <w:t>ADDITIONAL FEATURES.</w:t>
       </w:r>
-      <w:proofErr w:type="gramEnd"/>
-    </w:p>
-    <w:p>
-      <w:pPr>
-        <w:pStyle w:val="ListParagraph"/>
+    </w:p>
+    <w:p>
+      <w:pPr>
+        <w:pStyle w:val="Akapitzlist"/>
         <w:numPr>
           <w:ilvl w:val="0"/>
           <w:numId w:val="3"/>
@@ -1803,27 +2150,19 @@
     </w:p>
     <w:p>
       <w:pPr>
-        <w:pStyle w:val="ListParagraph"/>
+        <w:pStyle w:val="Akapitzlist"/>
         <w:numPr>
           <w:ilvl w:val="0"/>
           <w:numId w:val="3"/>
         </w:numPr>
       </w:pPr>
       <w:r>
-        <w:t xml:space="preserve">Automatic download of data like </w:t>
-      </w:r>
-      <w:proofErr w:type="gramStart"/>
-      <w:r>
-        <w:t>SUROWCE ,</w:t>
-      </w:r>
-      <w:proofErr w:type="gramEnd"/>
-      <w:r>
-        <w:t xml:space="preserve"> WALUTY etc.</w:t>
-      </w:r>
-    </w:p>
-    <w:p>
-      <w:pPr>
-        <w:pStyle w:val="ListParagraph"/>
+        <w:t>Automatic download of data like SUROWCE , WALUTY etc.</w:t>
+      </w:r>
+    </w:p>
+    <w:p>
+      <w:pPr>
+        <w:pStyle w:val="Akapitzlist"/>
         <w:numPr>
           <w:ilvl w:val="0"/>
           <w:numId w:val="3"/>
@@ -1847,7 +2186,833 @@
     </w:p>
     <w:p>
       <w:pPr>
-        <w:pStyle w:val="Heading3"/>
+        <w:pStyle w:val="Nagwek2"/>
+        <w:spacing w:line="360" w:lineRule="auto"/>
+        <w:rPr>
+          <w:rStyle w:val="Odwoaniedelikatne"/>
+        </w:rPr>
+      </w:pPr>
+    </w:p>
+    <w:p>
+      <w:pPr>
+        <w:rPr>
+          <w:rStyle w:val="Odwoaniedelikatne"/>
+          <w:rFonts w:asciiTheme="majorHAnsi" w:eastAsiaTheme="majorEastAsia" w:hAnsiTheme="majorHAnsi" w:cstheme="majorBidi"/>
+          <w:b/>
+          <w:bCs/>
+          <w:sz w:val="26"/>
+          <w:szCs w:val="26"/>
+        </w:rPr>
+      </w:pPr>
+      <w:r>
+        <w:rPr>
+          <w:rStyle w:val="Odwoaniedelikatne"/>
+        </w:rPr>
+        <w:br w:type="page"/>
+      </w:r>
+    </w:p>
+    <w:p>
+      <w:pPr>
+        <w:pStyle w:val="Nagwek2"/>
+        <w:spacing w:line="360" w:lineRule="auto"/>
+        <w:rPr>
+          <w:rStyle w:val="Odwoaniedelikatne"/>
+        </w:rPr>
+      </w:pPr>
+      <w:r>
+        <w:rPr>
+          <w:rStyle w:val="Odwoaniedelikatne"/>
+        </w:rPr>
+        <w:lastRenderedPageBreak/>
+        <w:t>APP ARCHITECTURE/STRUCTURE.</w:t>
+      </w:r>
+    </w:p>
+    <w:p>
+      <w:pPr>
+        <w:spacing w:after="80" w:line="100" w:lineRule="atLeast"/>
+      </w:pPr>
+      <w:r>
+        <w:rPr>
+          <w:color w:val="548DD4"/>
+        </w:rPr>
+        <w:t>[TODO: Put beautiful schema with IDSA structure here</w:t>
+      </w:r>
+      <w:r>
+        <w:rPr>
+          <w:color w:val="548DD4"/>
+        </w:rPr>
+        <w:t>]</w:t>
+      </w:r>
+    </w:p>
+    <w:p>
+      <w:pPr>
+        <w:spacing w:after="80" w:line="100" w:lineRule="atLeast"/>
+      </w:pPr>
+    </w:p>
+    <w:p>
+      <w:pPr>
+        <w:pStyle w:val="Textbody"/>
+      </w:pPr>
+      <w:r>
+        <w:t xml:space="preserve">Application based on </w:t>
+      </w:r>
+      <w:r>
+        <w:rPr>
+          <w:b/>
+          <w:bCs/>
+        </w:rPr>
+        <w:t>Design Patterns</w:t>
+      </w:r>
+      <w:r>
+        <w:t xml:space="preserve">. Main pattern is </w:t>
+      </w:r>
+      <w:r>
+        <w:rPr>
+          <w:b/>
+          <w:bCs/>
+        </w:rPr>
+        <w:t>MVP</w:t>
+      </w:r>
+      <w:r>
+        <w:t xml:space="preserve">: Model-View-Presenter. Secondary patterns are: </w:t>
+      </w:r>
+      <w:r>
+        <w:rPr>
+          <w:b/>
+          <w:bCs/>
+        </w:rPr>
+        <w:t>Unit Of Work, Repository,</w:t>
+      </w:r>
+      <w:r>
+        <w:t xml:space="preserve"> </w:t>
+      </w:r>
+      <w:r>
+        <w:rPr>
+          <w:b/>
+          <w:bCs/>
+        </w:rPr>
+        <w:t>Dependency Inversion(Service Locator), Singleton</w:t>
+      </w:r>
+      <w:r>
+        <w:t>.</w:t>
+      </w:r>
+    </w:p>
+    <w:p>
+      <w:pPr>
+        <w:pStyle w:val="Textbody"/>
+      </w:pPr>
+      <w:r>
+        <w:t xml:space="preserve">When create application </w:t>
+      </w:r>
+      <w:r>
+        <w:rPr>
+          <w:b/>
+          <w:bCs/>
+          <w:color w:val="5C8526"/>
+        </w:rPr>
+        <w:t>TRYING</w:t>
+      </w:r>
+      <w:r>
+        <w:t xml:space="preserve"> stick to the </w:t>
+      </w:r>
+      <w:r>
+        <w:rPr>
+          <w:b/>
+          <w:bCs/>
+        </w:rPr>
+        <w:t>SOLID</w:t>
+      </w:r>
+      <w:r>
+        <w:t xml:space="preserve">(Single responsibility principle, open/close principle, </w:t>
+      </w:r>
+      <w:proofErr w:type="spellStart"/>
+      <w:r>
+        <w:t>Liskov</w:t>
+      </w:r>
+      <w:proofErr w:type="spellEnd"/>
+      <w:r>
+        <w:t xml:space="preserve"> substitution principle, Interface segregation principle and Dependency Inversion principle) principles.</w:t>
+      </w:r>
+    </w:p>
+    <w:p>
+      <w:pPr>
+        <w:pStyle w:val="Textbody"/>
+      </w:pPr>
+      <w:r>
+        <w:t xml:space="preserve">(source: </w:t>
+      </w:r>
+      <w:hyperlink r:id="rId7">
+        <w:r>
+          <w:rPr>
+            <w:rStyle w:val="InternetLink"/>
+          </w:rPr>
+          <w:t>http://en.wikipedia.org/wiki/SOLID_(object-oriented_design)</w:t>
+        </w:r>
+      </w:hyperlink>
+    </w:p>
+    <w:p>
+      <w:pPr>
+        <w:pStyle w:val="Textbody"/>
+      </w:pPr>
+    </w:p>
+    <w:p>
+      <w:pPr>
+        <w:pStyle w:val="Textbody"/>
+      </w:pPr>
+      <w:r>
+        <w:t xml:space="preserve">Using </w:t>
+      </w:r>
+      <w:r>
+        <w:rPr>
+          <w:b/>
+          <w:bCs/>
+        </w:rPr>
+        <w:t>Events &amp; Delegates</w:t>
+      </w:r>
+      <w:r>
+        <w:t xml:space="preserve">. </w:t>
+      </w:r>
+      <w:r>
+        <w:rPr>
+          <w:color w:val="548DD4"/>
+        </w:rPr>
+        <w:t xml:space="preserve">[TODO: need info ] </w:t>
+      </w:r>
+    </w:p>
+    <w:p>
+      <w:pPr>
+        <w:pStyle w:val="Textbody"/>
+      </w:pPr>
+    </w:p>
+    <w:p>
+      <w:pPr>
+        <w:pStyle w:val="Textbody"/>
+      </w:pPr>
+      <w:r>
+        <w:t>Implement Services: Cache Service, Calculation Service, Chart Service, Company Data Service, Display Format Service, Data Service.</w:t>
+      </w:r>
+    </w:p>
+    <w:p>
+      <w:pPr>
+        <w:pStyle w:val="Textbody"/>
+      </w:pPr>
+      <w:r>
+        <w:t>To implement → Db Management Service, Company Matcher Service. More ???</w:t>
+      </w:r>
+    </w:p>
+    <w:p>
+      <w:pPr>
+        <w:pStyle w:val="Textbody"/>
+      </w:pPr>
+      <w:r>
+        <w:t>To move → PAP Parser Service.</w:t>
+      </w:r>
+    </w:p>
+    <w:p>
+      <w:pPr>
+        <w:pStyle w:val="Textbody"/>
+      </w:pPr>
+      <w:bookmarkStart w:id="1" w:name="__DdeLink__1075_71260394"/>
+      <w:r>
+        <w:rPr>
+          <w:color w:val="548DD4"/>
+        </w:rPr>
+        <w:t xml:space="preserve">[TODO: please </w:t>
+      </w:r>
+      <w:proofErr w:type="spellStart"/>
+      <w:r>
+        <w:rPr>
+          <w:color w:val="548DD4"/>
+        </w:rPr>
+        <w:t>Patryk</w:t>
+      </w:r>
+      <w:proofErr w:type="spellEnd"/>
+      <w:r>
+        <w:rPr>
+          <w:color w:val="548DD4"/>
+        </w:rPr>
+        <w:t xml:space="preserve"> </w:t>
+      </w:r>
+      <w:bookmarkEnd w:id="1"/>
+      <w:r>
+        <w:rPr>
+          <w:color w:val="548DD4"/>
+        </w:rPr>
+        <w:t xml:space="preserve">write </w:t>
+      </w:r>
+      <w:proofErr w:type="spellStart"/>
+      <w:r>
+        <w:rPr>
+          <w:color w:val="548DD4"/>
+        </w:rPr>
+        <w:t>sth</w:t>
+      </w:r>
+      <w:proofErr w:type="spellEnd"/>
+      <w:r>
+        <w:rPr>
+          <w:color w:val="548DD4"/>
+        </w:rPr>
+        <w:t xml:space="preserve"> about usefulness of services ;) ]</w:t>
+      </w:r>
+    </w:p>
+    <w:p>
+      <w:pPr>
+        <w:pStyle w:val="Textbody"/>
+      </w:pPr>
+    </w:p>
+    <w:p>
+      <w:pPr>
+        <w:pStyle w:val="Textbody"/>
+      </w:pPr>
+      <w:r>
+        <w:t xml:space="preserve">Using </w:t>
+      </w:r>
+      <w:proofErr w:type="spellStart"/>
+      <w:r>
+        <w:t>thirdparties</w:t>
+      </w:r>
+      <w:proofErr w:type="spellEnd"/>
+      <w:r>
+        <w:t xml:space="preserve">: </w:t>
+      </w:r>
+      <w:r>
+        <w:rPr>
+          <w:b/>
+          <w:bCs/>
+        </w:rPr>
+        <w:t xml:space="preserve">Entity Framework, </w:t>
+      </w:r>
+      <w:proofErr w:type="spellStart"/>
+      <w:r>
+        <w:rPr>
+          <w:b/>
+          <w:bCs/>
+        </w:rPr>
+        <w:t>Ninject</w:t>
+      </w:r>
+      <w:proofErr w:type="spellEnd"/>
+      <w:r>
+        <w:rPr>
+          <w:b/>
+          <w:bCs/>
+        </w:rPr>
+        <w:t xml:space="preserve">, </w:t>
+      </w:r>
+      <w:proofErr w:type="spellStart"/>
+      <w:r>
+        <w:rPr>
+          <w:b/>
+          <w:bCs/>
+        </w:rPr>
+        <w:t>NLog</w:t>
+      </w:r>
+      <w:proofErr w:type="spellEnd"/>
+      <w:r>
+        <w:rPr>
+          <w:b/>
+          <w:bCs/>
+        </w:rPr>
+        <w:t>, Html Agility Pack, PRISM, Fast CSV Reader.</w:t>
+      </w:r>
+    </w:p>
+    <w:p>
+      <w:pPr>
+        <w:pStyle w:val="Textbody"/>
+      </w:pPr>
+    </w:p>
+    <w:p>
+      <w:pPr>
+        <w:pStyle w:val="Textbody"/>
+      </w:pPr>
+      <w:r>
+        <w:rPr>
+          <w:b/>
+          <w:bCs/>
+        </w:rPr>
+        <w:t>Entity Framework</w:t>
+      </w:r>
+      <w:r>
+        <w:t xml:space="preserve"> – open source object-relational mapping (ORM) framework for the .NET Framework.</w:t>
+      </w:r>
+    </w:p>
+    <w:p>
+      <w:pPr>
+        <w:pStyle w:val="Textbody"/>
+      </w:pPr>
+      <w:r>
+        <w:t xml:space="preserve">(homepage &amp; source: </w:t>
+      </w:r>
+      <w:hyperlink r:id="rId8">
+        <w:r>
+          <w:rPr>
+            <w:rStyle w:val="InternetLink"/>
+          </w:rPr>
+          <w:t>http://msdn.microsoft.com/en-us/data/ef(v=msdn.10).aspx</w:t>
+        </w:r>
+      </w:hyperlink>
+      <w:r>
+        <w:t xml:space="preserve"> additional info: </w:t>
+      </w:r>
+      <w:hyperlink r:id="rId9">
+        <w:r>
+          <w:rPr>
+            <w:rStyle w:val="InternetLink"/>
+          </w:rPr>
+          <w:t>http://msdn.microsoft.com/pl-pl/library/bb399572.aspx</w:t>
+        </w:r>
+      </w:hyperlink>
+      <w:r>
+        <w:t xml:space="preserve">   </w:t>
+      </w:r>
+      <w:hyperlink r:id="rId10">
+        <w:r>
+          <w:rPr>
+            <w:rStyle w:val="InternetLink"/>
+          </w:rPr>
+          <w:t>http://en.wikipedia.org/wiki/Entity_Framework</w:t>
+        </w:r>
+      </w:hyperlink>
+      <w:r>
+        <w:t>)</w:t>
+      </w:r>
+    </w:p>
+    <w:p>
+      <w:pPr>
+        <w:pStyle w:val="Textbody"/>
+      </w:pPr>
+    </w:p>
+    <w:p>
+      <w:pPr>
+        <w:pStyle w:val="Textbody"/>
+      </w:pPr>
+      <w:proofErr w:type="spellStart"/>
+      <w:r>
+        <w:rPr>
+          <w:b/>
+          <w:bCs/>
+        </w:rPr>
+        <w:t>Ninject</w:t>
+      </w:r>
+      <w:proofErr w:type="spellEnd"/>
+      <w:r>
+        <w:t xml:space="preserve"> – open source dependency injector for .NET</w:t>
+      </w:r>
+    </w:p>
+    <w:p>
+      <w:pPr>
+        <w:pStyle w:val="Textbody"/>
+      </w:pPr>
+      <w:r>
+        <w:t xml:space="preserve">(homepage: </w:t>
+      </w:r>
+      <w:hyperlink r:id="rId11">
+        <w:r>
+          <w:rPr>
+            <w:rStyle w:val="InternetLink"/>
+          </w:rPr>
+          <w:t>http://www.ninject.org/</w:t>
+        </w:r>
+      </w:hyperlink>
+      <w:r>
+        <w:t xml:space="preserve">  </w:t>
+      </w:r>
+    </w:p>
+    <w:p>
+      <w:pPr>
+        <w:pStyle w:val="Textbody"/>
+      </w:pPr>
+      <w:r>
+        <w:t xml:space="preserve">info about dependency injection: </w:t>
+      </w:r>
+      <w:hyperlink r:id="rId12">
+        <w:r>
+          <w:rPr>
+            <w:rStyle w:val="InternetLink"/>
+          </w:rPr>
+          <w:t>http://en.wikipedia.org/wiki/Dependency_injection</w:t>
+        </w:r>
+      </w:hyperlink>
+      <w:r>
+        <w:t>)</w:t>
+      </w:r>
+    </w:p>
+    <w:p>
+      <w:pPr>
+        <w:pStyle w:val="Textbody"/>
+      </w:pPr>
+    </w:p>
+    <w:p>
+      <w:pPr>
+        <w:pStyle w:val="Textbody"/>
+      </w:pPr>
+      <w:proofErr w:type="spellStart"/>
+      <w:r>
+        <w:rPr>
+          <w:b/>
+          <w:bCs/>
+        </w:rPr>
+        <w:t>NLog</w:t>
+      </w:r>
+      <w:proofErr w:type="spellEnd"/>
+      <w:r>
+        <w:t xml:space="preserve"> – open source </w:t>
+      </w:r>
+      <w:r>
+        <w:rPr>
+          <w:rFonts w:ascii="Segoe UI;Verdana" w:hAnsi="Segoe UI;Verdana"/>
+          <w:color w:val="000000"/>
+          <w:sz w:val="24"/>
+        </w:rPr>
+        <w:t xml:space="preserve">logging platform for .NET, </w:t>
+      </w:r>
+      <w:proofErr w:type="spellStart"/>
+      <w:r>
+        <w:rPr>
+          <w:rFonts w:ascii="Segoe UI;Verdana" w:hAnsi="Segoe UI;Verdana"/>
+          <w:color w:val="000000"/>
+          <w:sz w:val="24"/>
+        </w:rPr>
+        <w:t>Silverlight</w:t>
+      </w:r>
+      <w:proofErr w:type="spellEnd"/>
+      <w:r>
+        <w:rPr>
+          <w:rFonts w:ascii="Segoe UI;Verdana" w:hAnsi="Segoe UI;Verdana"/>
+          <w:color w:val="000000"/>
+          <w:sz w:val="24"/>
+        </w:rPr>
+        <w:t xml:space="preserve"> and Windows Phone with rich log routing and management capabilities. It makes it easy to produce and manage high-quality logs for your application regardless of its size or complexity.</w:t>
+      </w:r>
+    </w:p>
+    <w:p>
+      <w:pPr>
+        <w:pStyle w:val="Textbody"/>
+      </w:pPr>
+      <w:proofErr w:type="spellStart"/>
+      <w:r>
+        <w:rPr>
+          <w:rFonts w:ascii="Segoe UI;Verdana" w:hAnsi="Segoe UI;Verdana"/>
+          <w:color w:val="000000"/>
+          <w:sz w:val="24"/>
+        </w:rPr>
+        <w:lastRenderedPageBreak/>
+        <w:t>NLog</w:t>
+      </w:r>
+      <w:proofErr w:type="spellEnd"/>
+      <w:r>
+        <w:rPr>
+          <w:rFonts w:ascii="Segoe UI;Verdana" w:hAnsi="Segoe UI;Verdana"/>
+          <w:color w:val="000000"/>
+          <w:sz w:val="24"/>
+        </w:rPr>
+        <w:t xml:space="preserve"> can process diagnostic messages emitted from any .NET language (such as C# or Visual Basic), augment them with </w:t>
+      </w:r>
+      <w:hyperlink r:id="rId13">
+        <w:r>
+          <w:rPr>
+            <w:rStyle w:val="InternetLink"/>
+            <w:rFonts w:ascii="Segoe UI;Verdana" w:hAnsi="Segoe UI;Verdana"/>
+            <w:color w:val="000000"/>
+            <w:sz w:val="24"/>
+          </w:rPr>
+          <w:t>contextual information</w:t>
+        </w:r>
+      </w:hyperlink>
+      <w:r>
+        <w:rPr>
+          <w:rFonts w:ascii="Segoe UI;Verdana" w:hAnsi="Segoe UI;Verdana"/>
+          <w:color w:val="000000"/>
+          <w:sz w:val="24"/>
+        </w:rPr>
+        <w:t xml:space="preserve"> (such as date/time, severity, thread, process, environment </w:t>
+      </w:r>
+      <w:proofErr w:type="spellStart"/>
+      <w:r>
+        <w:rPr>
+          <w:rFonts w:ascii="Segoe UI;Verdana" w:hAnsi="Segoe UI;Verdana"/>
+          <w:color w:val="000000"/>
+          <w:sz w:val="24"/>
+        </w:rPr>
+        <w:t>enviroment</w:t>
+      </w:r>
+      <w:proofErr w:type="spellEnd"/>
+      <w:r>
+        <w:rPr>
+          <w:rFonts w:ascii="Segoe UI;Verdana" w:hAnsi="Segoe UI;Verdana"/>
+          <w:color w:val="000000"/>
+          <w:sz w:val="24"/>
+        </w:rPr>
+        <w:t>), format them according to your preference and send them to one or more </w:t>
+      </w:r>
+      <w:hyperlink r:id="rId14">
+        <w:r>
+          <w:rPr>
+            <w:rStyle w:val="InternetLink"/>
+            <w:rFonts w:ascii="Segoe UI;Verdana" w:hAnsi="Segoe UI;Verdana"/>
+            <w:color w:val="000000"/>
+            <w:sz w:val="24"/>
+          </w:rPr>
+          <w:t>targets</w:t>
+        </w:r>
+      </w:hyperlink>
+      <w:r>
+        <w:rPr>
+          <w:rFonts w:ascii="Segoe UI;Verdana" w:hAnsi="Segoe UI;Verdana"/>
+          <w:color w:val="000000"/>
+          <w:sz w:val="24"/>
+        </w:rPr>
+        <w:t> such as file or database.</w:t>
+      </w:r>
+    </w:p>
+    <w:p>
+      <w:pPr>
+        <w:pStyle w:val="Textbody"/>
+      </w:pPr>
+      <w:r>
+        <w:t xml:space="preserve">(source: </w:t>
+      </w:r>
+      <w:hyperlink r:id="rId15">
+        <w:r>
+          <w:rPr>
+            <w:rStyle w:val="InternetLink"/>
+          </w:rPr>
+          <w:t>https://github.com/NLog</w:t>
+        </w:r>
+      </w:hyperlink>
+      <w:r>
+        <w:t xml:space="preserve"> homepage: </w:t>
+      </w:r>
+      <w:hyperlink r:id="rId16">
+        <w:r>
+          <w:rPr>
+            <w:rStyle w:val="InternetLink"/>
+          </w:rPr>
+          <w:t>http://nlog-project.org</w:t>
+        </w:r>
+      </w:hyperlink>
+      <w:r>
+        <w:t>).</w:t>
+      </w:r>
+    </w:p>
+    <w:p>
+      <w:pPr>
+        <w:pStyle w:val="Textbody"/>
+      </w:pPr>
+    </w:p>
+    <w:p>
+      <w:pPr>
+        <w:pStyle w:val="Textbody"/>
+      </w:pPr>
+      <w:r>
+        <w:rPr>
+          <w:b/>
+          <w:bCs/>
+        </w:rPr>
+        <w:t>Html Agility Pack</w:t>
+      </w:r>
+      <w:r>
+        <w:t xml:space="preserve"> – </w:t>
+      </w:r>
+      <w:r>
+        <w:rPr>
+          <w:rFonts w:ascii="Segoe UI;Verdana" w:hAnsi="Segoe UI;Verdana"/>
+          <w:color w:val="000000"/>
+          <w:sz w:val="24"/>
+        </w:rPr>
+        <w:t>agile HTML parser that builds a read/write DOM and supports plain XPATH or XSLT (you actually don't HAVE to understand XPATH nor XSLT to use it, don't worry...). It is a .NET code library that allows you to parse "out of the web" HTML files.</w:t>
+      </w:r>
+    </w:p>
+    <w:p>
+      <w:pPr>
+        <w:pStyle w:val="Textbody"/>
+      </w:pPr>
+      <w:r>
+        <w:t xml:space="preserve">(homepage: </w:t>
+      </w:r>
+      <w:hyperlink r:id="rId17">
+        <w:r>
+          <w:rPr>
+            <w:rStyle w:val="InternetLink"/>
+          </w:rPr>
+          <w:t>http://htmlagilitypack.codeplex.com/</w:t>
+        </w:r>
+      </w:hyperlink>
+      <w:r>
+        <w:t>)</w:t>
+      </w:r>
+    </w:p>
+    <w:p>
+      <w:pPr>
+        <w:pStyle w:val="Textbody"/>
+      </w:pPr>
+    </w:p>
+    <w:p>
+      <w:pPr>
+        <w:pStyle w:val="Textbody"/>
+      </w:pPr>
+      <w:r>
+        <w:rPr>
+          <w:b/>
+          <w:bCs/>
+        </w:rPr>
+        <w:t>PRISM</w:t>
+      </w:r>
+      <w:r>
+        <w:t xml:space="preserve"> – </w:t>
+      </w:r>
+      <w:r>
+        <w:rPr>
+          <w:color w:val="253340"/>
+        </w:rPr>
+        <w:t xml:space="preserve">provides guidance designed to help you more easily design and build rich, flexible, and easy-to-maintain Windows Presentation Foundation (WPF) desktop applications, </w:t>
+      </w:r>
+      <w:proofErr w:type="spellStart"/>
+      <w:r>
+        <w:rPr>
+          <w:color w:val="253340"/>
+        </w:rPr>
+        <w:t>Silverlight</w:t>
+      </w:r>
+      <w:proofErr w:type="spellEnd"/>
+      <w:r>
+        <w:rPr>
+          <w:color w:val="253340"/>
+        </w:rPr>
+        <w:t xml:space="preserve"> Rich Internet Applications (RIAs), and Windows Phone 7 applications.</w:t>
+      </w:r>
+    </w:p>
+    <w:p>
+      <w:pPr>
+        <w:pStyle w:val="Textbody"/>
+      </w:pPr>
+      <w:r>
+        <w:rPr>
+          <w:rFonts w:ascii="Segoe UI;Verdana" w:hAnsi="Segoe UI;Verdana"/>
+          <w:color w:val="000000"/>
+          <w:sz w:val="24"/>
+        </w:rPr>
+        <w:t xml:space="preserve">Based on shell, Regions, Views. </w:t>
+      </w:r>
+    </w:p>
+    <w:p>
+      <w:pPr>
+        <w:pStyle w:val="Textbody"/>
+      </w:pPr>
+      <w:r>
+        <w:t xml:space="preserve">(homepage: </w:t>
+      </w:r>
+      <w:hyperlink r:id="rId18">
+        <w:r>
+          <w:rPr>
+            <w:rStyle w:val="InternetLink"/>
+          </w:rPr>
+          <w:t>http://compositewpf.codeplex.com/</w:t>
+        </w:r>
+      </w:hyperlink>
+      <w:r>
+        <w:t>)</w:t>
+      </w:r>
+    </w:p>
+    <w:p>
+      <w:pPr>
+        <w:pStyle w:val="Textbody"/>
+      </w:pPr>
+    </w:p>
+    <w:p>
+      <w:pPr>
+        <w:pStyle w:val="Textbody"/>
+      </w:pPr>
+      <w:r>
+        <w:rPr>
+          <w:b/>
+          <w:bCs/>
+        </w:rPr>
+        <w:t>Fast CSV Reader</w:t>
+      </w:r>
+      <w:r>
+        <w:t xml:space="preserve"> – </w:t>
+      </w:r>
+      <w:proofErr w:type="spellStart"/>
+      <w:r>
+        <w:t>oepn</w:t>
+      </w:r>
+      <w:proofErr w:type="spellEnd"/>
+      <w:r>
+        <w:t xml:space="preserve"> source the fastest CSV reader. The reader was processing about 30MB/sec, it performs about 15 times faster, than OLEDB and </w:t>
+      </w:r>
+      <w:proofErr w:type="spellStart"/>
+      <w:r>
+        <w:t>regex</w:t>
+      </w:r>
+      <w:proofErr w:type="spellEnd"/>
+      <w:r>
+        <w:t xml:space="preserve"> methods.</w:t>
+      </w:r>
+    </w:p>
+    <w:p>
+      <w:pPr>
+        <w:pStyle w:val="Textbody"/>
+      </w:pPr>
+      <w:r>
+        <w:t xml:space="preserve">(homepage: </w:t>
+      </w:r>
+      <w:hyperlink r:id="rId19">
+        <w:r>
+          <w:rPr>
+            <w:rStyle w:val="InternetLink"/>
+          </w:rPr>
+          <w:t>http://www.codeproject.com/Articles/9258/A-Fast-CSV-Reader</w:t>
+        </w:r>
+      </w:hyperlink>
+      <w:r>
+        <w:t>)</w:t>
+      </w:r>
+    </w:p>
+    <w:p>
+      <w:pPr>
+        <w:rPr>
+          <w:b/>
+        </w:rPr>
+      </w:pPr>
+    </w:p>
+    <w:p>
+      <w:pPr>
+        <w:rPr>
+          <w:rFonts w:asciiTheme="majorHAnsi" w:eastAsiaTheme="majorEastAsia" w:hAnsiTheme="majorHAnsi" w:cstheme="majorBidi"/>
+          <w:b/>
+          <w:bCs/>
+          <w:color w:val="4F81BD" w:themeColor="accent1"/>
+        </w:rPr>
+      </w:pPr>
+      <w:r>
+        <w:br w:type="page"/>
+      </w:r>
+    </w:p>
+    <w:p>
+      <w:pPr>
+        <w:pStyle w:val="Nagwek3"/>
+      </w:pPr>
+      <w:proofErr w:type="spellStart"/>
+      <w:r>
+        <w:lastRenderedPageBreak/>
+        <w:t>Luźne</w:t>
+      </w:r>
+      <w:proofErr w:type="spellEnd"/>
+      <w:r>
+        <w:t xml:space="preserve"> </w:t>
+      </w:r>
+      <w:proofErr w:type="spellStart"/>
+      <w:r>
+        <w:t>przemyślenia</w:t>
+      </w:r>
+      <w:proofErr w:type="spellEnd"/>
+      <w:r>
+        <w:t>:</w:t>
+      </w:r>
+    </w:p>
+    <w:p>
+      <w:pPr>
+        <w:pStyle w:val="Bezodstpw"/>
         <w:rPr>
           <w:lang w:val="pl-PL"/>
         </w:rPr>
@@ -1856,26 +3021,12 @@
         <w:rPr>
           <w:lang w:val="pl-PL"/>
         </w:rPr>
-        <w:t>Luźne przemyślenia:</w:t>
-      </w:r>
-    </w:p>
-    <w:p>
-      <w:pPr>
-        <w:pStyle w:val="NoSpacing"/>
-        <w:rPr>
-          <w:lang w:val="pl-PL"/>
-        </w:rPr>
-      </w:pPr>
-      <w:r>
-        <w:rPr>
-          <w:lang w:val="pl-PL"/>
-        </w:rPr>
         <w:t>Mamy 3 typy wyświetlania dla głównego View:</w:t>
       </w:r>
     </w:p>
     <w:p>
       <w:pPr>
-        <w:pStyle w:val="NoSpacing"/>
+        <w:pStyle w:val="Bezodstpw"/>
         <w:ind w:left="720"/>
       </w:pPr>
       <w:r>
@@ -1892,7 +3043,7 @@
     </w:p>
     <w:p>
       <w:pPr>
-        <w:pStyle w:val="NoSpacing"/>
+        <w:pStyle w:val="Bezodstpw"/>
         <w:ind w:left="720"/>
       </w:pPr>
       <w:r>
@@ -1901,7 +3052,7 @@
     </w:p>
     <w:p>
       <w:pPr>
-        <w:pStyle w:val="NoSpacing"/>
+        <w:pStyle w:val="Bezodstpw"/>
         <w:ind w:left="720"/>
       </w:pPr>
       <w:r>
@@ -1910,12 +3061,12 @@
     </w:p>
     <w:p>
       <w:pPr>
-        <w:pStyle w:val="NoSpacing"/>
-      </w:pPr>
-    </w:p>
-    <w:p>
-      <w:pPr>
-        <w:pStyle w:val="Heading2"/>
+        <w:pStyle w:val="Bezodstpw"/>
+      </w:pPr>
+    </w:p>
+    <w:p>
+      <w:pPr>
+        <w:pStyle w:val="Nagwek2"/>
       </w:pPr>
       <w:r>
         <w:t>Clean Code:</w:t>
@@ -1954,19 +3105,9 @@
           <w:color w:val="000000"/>
           <w:szCs w:val="21"/>
         </w:rPr>
-        <w:t xml:space="preserve"> of code in </w:t>
-      </w:r>
-      <w:proofErr w:type="gramStart"/>
-      <w:r>
-        <w:rPr>
-          <w:rFonts w:eastAsia="Times New Roman" w:cs="Arial"/>
-          <w:color w:val="000000"/>
-          <w:szCs w:val="21"/>
-        </w:rPr>
-        <w:t>classes(</w:t>
-      </w:r>
-      <w:proofErr w:type="spellStart"/>
-      <w:proofErr w:type="gramEnd"/>
+        <w:t xml:space="preserve"> of code in classes(</w:t>
+      </w:r>
+      <w:proofErr w:type="spellStart"/>
       <w:r>
         <w:rPr>
           <w:rFonts w:eastAsia="Times New Roman" w:cs="Arial"/>
@@ -2482,33 +3623,14 @@
           <w:color w:val="000000"/>
           <w:szCs w:val="21"/>
         </w:rPr>
-        <w:t xml:space="preserve"> (methods). Statics need to be separated because they aren't really part of the object, nor </w:t>
-      </w:r>
-      <w:proofErr w:type="gramStart"/>
-      <w:r>
-        <w:rPr>
-          <w:rFonts w:eastAsia="Times New Roman" w:cs="Arial"/>
-          <w:color w:val="000000"/>
-          <w:szCs w:val="21"/>
-        </w:rPr>
-        <w:t>it's</w:t>
-      </w:r>
-      <w:proofErr w:type="gramEnd"/>
-      <w:r>
-        <w:rPr>
-          <w:rFonts w:eastAsia="Times New Roman" w:cs="Arial"/>
-          <w:color w:val="000000"/>
-          <w:szCs w:val="21"/>
-        </w:rPr>
-        <w:t xml:space="preserve"> behavior.</w:t>
-      </w:r>
-    </w:p>
-    <w:p>
-      <w:pPr>
-        <w:pStyle w:val="Heading1"/>
-      </w:pPr>
-      <w:r>
-        <w:lastRenderedPageBreak/>
+        <w:t xml:space="preserve"> (methods). Statics need to be separated because they aren't really part of the object, nor it's behavior.</w:t>
+      </w:r>
+    </w:p>
+    <w:p>
+      <w:pPr>
+        <w:pStyle w:val="Nagwek1"/>
+      </w:pPr>
+      <w:r>
         <w:t xml:space="preserve">Chart flow in IDSA (by </w:t>
       </w:r>
       <w:proofErr w:type="spellStart"/>
@@ -2522,49 +3644,7 @@
     </w:p>
     <w:p>
       <w:r>
-        <w:t>             I think more important is coneception about how to do it flexible, for all possible views,</w:t>
-      </w:r>
-      <w:r>
-        <w:t xml:space="preserve"> </w:t>
-      </w:r>
-      <w:r>
-        <w:t>that</w:t>
-      </w:r>
-      <w:r>
-        <w:t xml:space="preserve"> </w:t>
-      </w:r>
-      <w:r>
-        <w:t>we</w:t>
-      </w:r>
-      <w:r>
-        <w:t xml:space="preserve"> </w:t>
-      </w:r>
-      <w:r>
-        <w:t>will</w:t>
-      </w:r>
-      <w:r>
-        <w:t xml:space="preserve"> </w:t>
-      </w:r>
-      <w:r>
-        <w:t>get</w:t>
-      </w:r>
-      <w:r>
-        <w:t xml:space="preserve"> </w:t>
-      </w:r>
-      <w:r>
-        <w:t>into</w:t>
-      </w:r>
-      <w:r>
-        <w:t xml:space="preserve"> </w:t>
-      </w:r>
-      <w:r>
-        <w:t>the</w:t>
-      </w:r>
-      <w:r>
-        <w:t xml:space="preserve"> </w:t>
-      </w:r>
-      <w:r>
-        <w:t>fu</w:t>
+        <w:t>             I think more important is coneception about how to do it flexible, for all possible views,thatwewillgetintothefu</w:t>
       </w:r>
       <w:r>
         <w:t>r</w:t>
@@ -2576,209 +3656,19 @@
         <w:t>h</w:t>
       </w:r>
       <w:r>
-        <w:t>er.</w:t>
-      </w:r>
-      <w:r>
-        <w:t xml:space="preserve"> </w:t>
-      </w:r>
-      <w:r>
-        <w:t>For</w:t>
-      </w:r>
-      <w:r>
-        <w:t xml:space="preserve"> </w:t>
-      </w:r>
-      <w:r>
-        <w:t>now,</w:t>
-      </w:r>
-      <w:r>
-        <w:t xml:space="preserve"> </w:t>
-      </w:r>
-      <w:r>
-        <w:t>is</w:t>
-      </w:r>
-      <w:r>
-        <w:t xml:space="preserve"> </w:t>
-      </w:r>
-      <w:r>
-        <w:t>easy</w:t>
-      </w:r>
-      <w:r>
-        <w:t xml:space="preserve"> </w:t>
-      </w:r>
-      <w:r>
-        <w:t>to</w:t>
-      </w:r>
-      <w:r>
-        <w:t xml:space="preserve"> </w:t>
-      </w:r>
-      <w:r>
-        <w:t>get</w:t>
-      </w:r>
-      <w:r>
-        <w:t xml:space="preserve"> </w:t>
-      </w:r>
-      <w:proofErr w:type="spellStart"/>
-      <w:r>
-        <w:t>dataTable</w:t>
-      </w:r>
-      <w:proofErr w:type="spellEnd"/>
-      <w:r>
-        <w:t xml:space="preserve"> </w:t>
-      </w:r>
-      <w:r>
-        <w:t>from</w:t>
-      </w:r>
-      <w:r>
-        <w:t xml:space="preserve"> </w:t>
-      </w:r>
-      <w:proofErr w:type="spellStart"/>
-      <w:r>
-        <w:t>datagrid</w:t>
-      </w:r>
-      <w:proofErr w:type="spellEnd"/>
-      <w:r>
-        <w:t>,</w:t>
-      </w:r>
-      <w:r>
-        <w:t xml:space="preserve"> </w:t>
-      </w:r>
-      <w:r>
-        <w:t>presenter</w:t>
-      </w:r>
-      <w:r>
-        <w:t xml:space="preserve"> </w:t>
-      </w:r>
-      <w:r>
-        <w:t>of</w:t>
-      </w:r>
-      <w:r>
-        <w:t xml:space="preserve"> </w:t>
-      </w:r>
-      <w:r>
-        <w:t>view</w:t>
-      </w:r>
-      <w:r>
-        <w:t xml:space="preserve"> </w:t>
-      </w:r>
-      <w:r>
-        <w:t>can</w:t>
-      </w:r>
-      <w:r>
-        <w:t xml:space="preserve"> </w:t>
-      </w:r>
-      <w:r>
-        <w:t>provide</w:t>
-      </w:r>
-      <w:r>
-        <w:t xml:space="preserve"> </w:t>
-      </w:r>
-      <w:r>
-        <w:t>this</w:t>
-      </w:r>
-      <w:r>
-        <w:t xml:space="preserve"> </w:t>
-      </w:r>
-      <w:r>
-        <w:t>action,</w:t>
-      </w:r>
-      <w:r>
-        <w:t xml:space="preserve"> although w</w:t>
-      </w:r>
-      <w:r>
-        <w:t>e</w:t>
-      </w:r>
-      <w:r>
-        <w:t xml:space="preserve"> </w:t>
-      </w:r>
-      <w:r>
-        <w:t>must</w:t>
-      </w:r>
-      <w:r>
-        <w:t xml:space="preserve"> </w:t>
-      </w:r>
-      <w:r>
-        <w:t>be</w:t>
-      </w:r>
-      <w:r>
-        <w:t xml:space="preserve"> </w:t>
-      </w:r>
-      <w:r>
-        <w:t>flexible</w:t>
-      </w:r>
-      <w:r>
-        <w:t xml:space="preserve"> </w:t>
-      </w:r>
-      <w:r>
-        <w:t>and</w:t>
-      </w:r>
-      <w:r>
-        <w:t xml:space="preserve"> </w:t>
-      </w:r>
-      <w:r>
-        <w:t>be</w:t>
-      </w:r>
-      <w:r>
-        <w:t xml:space="preserve"> </w:t>
-      </w:r>
-      <w:r>
-        <w:t>able</w:t>
-      </w:r>
-      <w:r>
-        <w:t xml:space="preserve"> </w:t>
-      </w:r>
-      <w:r>
-        <w:t>to</w:t>
-      </w:r>
-      <w:r>
-        <w:t xml:space="preserve"> </w:t>
-      </w:r>
-      <w:r>
-        <w:t>visualize</w:t>
-      </w:r>
-      <w:r>
-        <w:t xml:space="preserve"> </w:t>
-      </w:r>
-      <w:r>
-        <w:t>the</w:t>
-      </w:r>
-      <w:r>
-        <w:t xml:space="preserve"> </w:t>
-      </w:r>
-      <w:r>
-        <w:t>data</w:t>
-      </w:r>
-      <w:r>
-        <w:t xml:space="preserve"> </w:t>
-      </w:r>
-      <w:proofErr w:type="gramStart"/>
-      <w:r>
-        <w:t>that</w:t>
-      </w:r>
-      <w:r>
-        <w:t xml:space="preserve"> </w:t>
-      </w:r>
-      <w:r>
-        <w:t>user</w:t>
-      </w:r>
-      <w:r>
-        <w:t xml:space="preserve"> </w:t>
-      </w:r>
-      <w:r>
-        <w:t>want</w:t>
-      </w:r>
-      <w:proofErr w:type="gramEnd"/>
-      <w:r>
-        <w:t xml:space="preserve"> </w:t>
-      </w:r>
-      <w:r>
-        <w:t>to</w:t>
-      </w:r>
-      <w:r>
-        <w:t xml:space="preserve"> </w:t>
-      </w:r>
-      <w:r>
-        <w:t>see</w:t>
-      </w:r>
+        <w:t>er.Fornow,iseasytogetdataTablefromdatagrid,presenterofviewcanprovidethisaction,</w:t>
+      </w:r>
+      <w:r>
+        <w:t xml:space="preserve"> although </w:t>
+      </w:r>
+      <w:proofErr w:type="spellStart"/>
+      <w:r>
+        <w:t>w</w:t>
+      </w:r>
+      <w:r>
+        <w:t>emustbeflexibleandbeabletovisualizethedatathatuserwanttosee</w:t>
+      </w:r>
+      <w:proofErr w:type="spellEnd"/>
       <w:r>
         <w:t>.</w:t>
       </w:r>
@@ -2788,15 +3678,7 @@
         <w:spacing w:after="120" w:line="240" w:lineRule="auto"/>
       </w:pPr>
       <w:r>
-        <w:t>             -&gt; </w:t>
-      </w:r>
-      <w:proofErr w:type="gramStart"/>
-      <w:r>
-        <w:t>user</w:t>
-      </w:r>
-      <w:proofErr w:type="gramEnd"/>
-      <w:r>
-        <w:t> choose the data on the view (Ebit, sales) -&gt; advanced(multiselection EBIT,SALES at once).</w:t>
+        <w:t>             -&gt; user choose the data on the view (Ebit, sales) -&gt; advanced(multiselection EBIT,SALES at once).</w:t>
       </w:r>
     </w:p>
     <w:p>
@@ -2804,15 +3686,7 @@
         <w:spacing w:after="120" w:line="240" w:lineRule="auto"/>
       </w:pPr>
       <w:r>
-        <w:t>             -&gt; </w:t>
-      </w:r>
-      <w:proofErr w:type="gramStart"/>
-      <w:r>
-        <w:t>user</w:t>
-      </w:r>
-      <w:proofErr w:type="gramEnd"/>
-      <w:r>
-        <w:t> confirms he want the chart by (submenu (rightmouseclick)</w:t>
+        <w:t>             -&gt; user confirms he want the chart by (submenu (rightmouseclick)</w:t>
       </w:r>
     </w:p>
     <w:p>
@@ -2820,15 +3694,7 @@
         <w:spacing w:after="120" w:line="240" w:lineRule="auto"/>
       </w:pPr>
       <w:r>
-        <w:t>             -&gt; </w:t>
-      </w:r>
-      <w:proofErr w:type="gramStart"/>
-      <w:r>
-        <w:t>presenter</w:t>
-      </w:r>
-      <w:proofErr w:type="gramEnd"/>
-      <w:r>
-        <w:t> get the event action (eventagregator from prism ?)</w:t>
+        <w:t>             -&gt; presenter get the event action (eventagregator from prism ?)</w:t>
       </w:r>
     </w:p>
     <w:p>
@@ -2836,15 +3702,7 @@
         <w:spacing w:after="120" w:line="240" w:lineRule="auto"/>
       </w:pPr>
       <w:r>
-        <w:t>             -&gt; </w:t>
-      </w:r>
-      <w:proofErr w:type="gramStart"/>
-      <w:r>
-        <w:t>presenter</w:t>
-      </w:r>
-      <w:proofErr w:type="gramEnd"/>
-      <w:r>
-        <w:t> knows that the user select on view this data by the event,</w:t>
+        <w:t>             -&gt; presenter knows that the user select on view this data by the event,</w:t>
       </w:r>
     </w:p>
     <w:p>
@@ -2852,15 +3710,7 @@
         <w:spacing w:after="120" w:line="240" w:lineRule="auto"/>
       </w:pPr>
       <w:r>
-        <w:t>             -&gt; </w:t>
-      </w:r>
-      <w:proofErr w:type="gramStart"/>
-      <w:r>
-        <w:t>presenter</w:t>
-      </w:r>
-      <w:proofErr w:type="gramEnd"/>
-      <w:r>
-        <w:t> lunch the ChartServiceProvider (DataInput.)</w:t>
+        <w:t>             -&gt; presenter lunch the ChartServiceProvider (DataInput.)</w:t>
       </w:r>
     </w:p>
     <w:p>
@@ -2868,15 +3718,7 @@
         <w:spacing w:after="120" w:line="240" w:lineRule="auto"/>
       </w:pPr>
       <w:r>
-        <w:t>             -&gt; </w:t>
-      </w:r>
-      <w:proofErr w:type="gramStart"/>
-      <w:r>
-        <w:t>chart</w:t>
-      </w:r>
-      <w:proofErr w:type="gramEnd"/>
-      <w:r>
-        <w:t> service provider do all the data stuff</w:t>
+        <w:t>             -&gt; chart service provider do all the data stuff</w:t>
       </w:r>
     </w:p>
     <w:p>
@@ -2884,15 +3726,7 @@
         <w:spacing w:after="120" w:line="240" w:lineRule="auto"/>
       </w:pPr>
       <w:r>
-        <w:t>             -&gt; </w:t>
-      </w:r>
-      <w:proofErr w:type="gramStart"/>
-      <w:r>
-        <w:t>presenter</w:t>
-      </w:r>
-      <w:proofErr w:type="gramEnd"/>
-      <w:r>
-        <w:t> informs view that chart is ready to display</w:t>
+        <w:t>             -&gt; presenter informs view that chart is ready to display</w:t>
       </w:r>
     </w:p>
     <w:p>
@@ -2900,20 +3734,12 @@
         <w:spacing w:after="120" w:line="240" w:lineRule="auto"/>
       </w:pPr>
       <w:r>
-        <w:t>             -&gt; </w:t>
-      </w:r>
-      <w:proofErr w:type="gramStart"/>
-      <w:r>
-        <w:t>view</w:t>
-      </w:r>
-      <w:proofErr w:type="gramEnd"/>
-      <w:r>
-        <w:t> (shows) the chart.</w:t>
-      </w:r>
-    </w:p>
-    <w:p>
-      <w:pPr>
-        <w:pStyle w:val="ListParagraph"/>
+        <w:t>             -&gt; view (shows) the chart.</w:t>
+      </w:r>
+    </w:p>
+    <w:p>
+      <w:pPr>
+        <w:pStyle w:val="Akapitzlist"/>
         <w:numPr>
           <w:ilvl w:val="1"/>
           <w:numId w:val="4"/>
@@ -2921,6 +3747,7 @@
         <w:spacing w:after="120" w:line="240" w:lineRule="auto"/>
       </w:pPr>
       <w:r>
+        <w:lastRenderedPageBreak/>
         <w:t xml:space="preserve">We need even more to work </w:t>
       </w:r>
       <w:r>
@@ -2978,7 +3805,7 @@
                     <pic:cNvPicPr/>
                   </pic:nvPicPr>
                   <pic:blipFill>
-                    <a:blip r:embed="rId8" cstate="print"/>
+                    <a:blip r:embed="rId20" cstate="print"/>
                     <a:stretch>
                       <a:fillRect/>
                     </a:stretch>
@@ -3010,7 +3837,7 @@
 </file>
 
 <file path=word/numbering.xml><?xml version="1.0" encoding="utf-8"?>
-<w:numbering xmlns:wpc="http://schemas.microsoft.com/office/word/2010/wordprocessingCanvas" xmlns:mc="http://schemas.openxmlformats.org/markup-compatibility/2006" xmlns:o="urn:schemas-microsoft-com:office:office" xmlns:r="http://schemas.openxmlformats.org/officeDocument/2006/relationships" xmlns:m="http://schemas.openxmlformats.org/officeDocument/2006/math" xmlns:v="urn:schemas-microsoft-com:vml" xmlns:wp14="http://schemas.microsoft.com/office/word/2010/wordprocessingDrawing" xmlns:wp="http://schemas.openxmlformats.org/drawingml/2006/wordprocessingDrawing" xmlns:w10="urn:schemas-microsoft-com:office:word" xmlns:w="http://schemas.openxmlformats.org/wordprocessingml/2006/main" xmlns:w14="http://schemas.microsoft.com/office/word/2010/wordml" xmlns:wpg="http://schemas.microsoft.com/office/word/2010/wordprocessingGroup" xmlns:wpi="http://schemas.microsoft.com/office/word/2010/wordprocessingInk" xmlns:wne="http://schemas.microsoft.com/office/word/2006/wordml" xmlns:wps="http://schemas.microsoft.com/office/word/2010/wordprocessingShape" mc:Ignorable="w14 wp14">
+<w:numbering xmlns:ve="http://schemas.openxmlformats.org/markup-compatibility/2006" xmlns:o="urn:schemas-microsoft-com:office:office" xmlns:r="http://schemas.openxmlformats.org/officeDocument/2006/relationships" xmlns:m="http://schemas.openxmlformats.org/officeDocument/2006/math" xmlns:v="urn:schemas-microsoft-com:vml" xmlns:wp="http://schemas.openxmlformats.org/drawingml/2006/wordprocessingDrawing" xmlns:w10="urn:schemas-microsoft-com:office:word" xmlns:w="http://schemas.openxmlformats.org/wordprocessingml/2006/main" xmlns:wne="http://schemas.microsoft.com/office/word/2006/wordml">
   <w:abstractNum w:abstractNumId="0">
     <w:nsid w:val="039C37CB"/>
     <w:multiLevelType w:val="multilevel"/>
@@ -3236,6 +4063,128 @@
     </w:lvl>
   </w:abstractNum>
   <w:abstractNum w:abstractNumId="2">
+    <w:nsid w:val="09425D2B"/>
+    <w:multiLevelType w:val="multilevel"/>
+    <w:tmpl w:val="1E62F386"/>
+    <w:lvl w:ilvl="0">
+      <w:start w:val="1"/>
+      <w:numFmt w:val="none"/>
+      <w:suff w:val="nothing"/>
+      <w:lvlText w:val=""/>
+      <w:lvlJc w:val="left"/>
+      <w:pPr>
+        <w:tabs>
+          <w:tab w:val="num" w:pos="432"/>
+        </w:tabs>
+        <w:ind w:left="432" w:hanging="432"/>
+      </w:pPr>
+    </w:lvl>
+    <w:lvl w:ilvl="1">
+      <w:start w:val="1"/>
+      <w:numFmt w:val="none"/>
+      <w:suff w:val="nothing"/>
+      <w:lvlText w:val=""/>
+      <w:lvlJc w:val="left"/>
+      <w:pPr>
+        <w:tabs>
+          <w:tab w:val="num" w:pos="576"/>
+        </w:tabs>
+        <w:ind w:left="576" w:hanging="576"/>
+      </w:pPr>
+    </w:lvl>
+    <w:lvl w:ilvl="2">
+      <w:start w:val="1"/>
+      <w:numFmt w:val="none"/>
+      <w:suff w:val="nothing"/>
+      <w:lvlText w:val=""/>
+      <w:lvlJc w:val="left"/>
+      <w:pPr>
+        <w:tabs>
+          <w:tab w:val="num" w:pos="720"/>
+        </w:tabs>
+        <w:ind w:left="720" w:hanging="720"/>
+      </w:pPr>
+    </w:lvl>
+    <w:lvl w:ilvl="3">
+      <w:start w:val="1"/>
+      <w:numFmt w:val="none"/>
+      <w:suff w:val="nothing"/>
+      <w:lvlText w:val=""/>
+      <w:lvlJc w:val="left"/>
+      <w:pPr>
+        <w:tabs>
+          <w:tab w:val="num" w:pos="864"/>
+        </w:tabs>
+        <w:ind w:left="864" w:hanging="864"/>
+      </w:pPr>
+    </w:lvl>
+    <w:lvl w:ilvl="4">
+      <w:start w:val="1"/>
+      <w:numFmt w:val="none"/>
+      <w:suff w:val="nothing"/>
+      <w:lvlText w:val=""/>
+      <w:lvlJc w:val="left"/>
+      <w:pPr>
+        <w:tabs>
+          <w:tab w:val="num" w:pos="1008"/>
+        </w:tabs>
+        <w:ind w:left="1008" w:hanging="1008"/>
+      </w:pPr>
+    </w:lvl>
+    <w:lvl w:ilvl="5">
+      <w:start w:val="1"/>
+      <w:numFmt w:val="none"/>
+      <w:suff w:val="nothing"/>
+      <w:lvlText w:val=""/>
+      <w:lvlJc w:val="left"/>
+      <w:pPr>
+        <w:tabs>
+          <w:tab w:val="num" w:pos="1152"/>
+        </w:tabs>
+        <w:ind w:left="1152" w:hanging="1152"/>
+      </w:pPr>
+    </w:lvl>
+    <w:lvl w:ilvl="6">
+      <w:start w:val="1"/>
+      <w:numFmt w:val="none"/>
+      <w:suff w:val="nothing"/>
+      <w:lvlText w:val=""/>
+      <w:lvlJc w:val="left"/>
+      <w:pPr>
+        <w:tabs>
+          <w:tab w:val="num" w:pos="1296"/>
+        </w:tabs>
+        <w:ind w:left="1296" w:hanging="1296"/>
+      </w:pPr>
+    </w:lvl>
+    <w:lvl w:ilvl="7">
+      <w:start w:val="1"/>
+      <w:numFmt w:val="none"/>
+      <w:suff w:val="nothing"/>
+      <w:lvlText w:val=""/>
+      <w:lvlJc w:val="left"/>
+      <w:pPr>
+        <w:tabs>
+          <w:tab w:val="num" w:pos="1440"/>
+        </w:tabs>
+        <w:ind w:left="1440" w:hanging="1440"/>
+      </w:pPr>
+    </w:lvl>
+    <w:lvl w:ilvl="8">
+      <w:start w:val="1"/>
+      <w:numFmt w:val="none"/>
+      <w:suff w:val="nothing"/>
+      <w:lvlText w:val=""/>
+      <w:lvlJc w:val="left"/>
+      <w:pPr>
+        <w:tabs>
+          <w:tab w:val="num" w:pos="1584"/>
+        </w:tabs>
+        <w:ind w:left="1584" w:hanging="1584"/>
+      </w:pPr>
+    </w:lvl>
+  </w:abstractNum>
+  <w:abstractNum w:abstractNumId="3">
     <w:nsid w:val="09861ABE"/>
     <w:multiLevelType w:val="hybridMultilevel"/>
     <w:tmpl w:val="37C01170"/>
@@ -3321,7 +4270,7 @@
       </w:pPr>
     </w:lvl>
   </w:abstractNum>
-  <w:abstractNum w:abstractNumId="3">
+  <w:abstractNum w:abstractNumId="4">
     <w:nsid w:val="24035027"/>
     <w:multiLevelType w:val="multilevel"/>
     <w:tmpl w:val="3EF6C6EA"/>
@@ -3470,7 +4419,7 @@
       </w:rPr>
     </w:lvl>
   </w:abstractNum>
-  <w:abstractNum w:abstractNumId="4">
+  <w:abstractNum w:abstractNumId="5">
     <w:nsid w:val="29880C4F"/>
     <w:multiLevelType w:val="hybridMultilevel"/>
     <w:tmpl w:val="9CA25A34"/>
@@ -3582,7 +4531,7 @@
       </w:rPr>
     </w:lvl>
   </w:abstractNum>
-  <w:abstractNum w:abstractNumId="5">
+  <w:abstractNum w:abstractNumId="6">
     <w:nsid w:val="4FF22DB9"/>
     <w:multiLevelType w:val="hybridMultilevel"/>
     <w:tmpl w:val="B892418E"/>
@@ -3668,7 +4617,7 @@
       </w:pPr>
     </w:lvl>
   </w:abstractNum>
-  <w:abstractNum w:abstractNumId="6">
+  <w:abstractNum w:abstractNumId="7">
     <w:nsid w:val="603F2771"/>
     <w:multiLevelType w:val="hybridMultilevel"/>
     <w:tmpl w:val="0818DB78"/>
@@ -3780,7 +4729,93 @@
       </w:rPr>
     </w:lvl>
   </w:abstractNum>
-  <w:abstractNum w:abstractNumId="7">
+  <w:abstractNum w:abstractNumId="8">
+    <w:nsid w:val="6A2260F1"/>
+    <w:multiLevelType w:val="multilevel"/>
+    <w:tmpl w:val="913AD7FA"/>
+    <w:lvl w:ilvl="0">
+      <w:start w:val="1"/>
+      <w:numFmt w:val="decimal"/>
+      <w:lvlText w:val="%1."/>
+      <w:lvlJc w:val="left"/>
+      <w:pPr>
+        <w:ind w:left="720" w:hanging="360"/>
+      </w:pPr>
+    </w:lvl>
+    <w:lvl w:ilvl="1">
+      <w:start w:val="1"/>
+      <w:numFmt w:val="lowerLetter"/>
+      <w:lvlText w:val="%2."/>
+      <w:lvlJc w:val="left"/>
+      <w:pPr>
+        <w:ind w:left="1440" w:hanging="360"/>
+      </w:pPr>
+    </w:lvl>
+    <w:lvl w:ilvl="2">
+      <w:start w:val="1"/>
+      <w:numFmt w:val="lowerRoman"/>
+      <w:lvlText w:val="%3."/>
+      <w:lvlJc w:val="right"/>
+      <w:pPr>
+        <w:ind w:left="2160" w:hanging="180"/>
+      </w:pPr>
+    </w:lvl>
+    <w:lvl w:ilvl="3">
+      <w:start w:val="1"/>
+      <w:numFmt w:val="decimal"/>
+      <w:lvlText w:val="%4."/>
+      <w:lvlJc w:val="left"/>
+      <w:pPr>
+        <w:ind w:left="2880" w:hanging="360"/>
+      </w:pPr>
+    </w:lvl>
+    <w:lvl w:ilvl="4">
+      <w:start w:val="1"/>
+      <w:numFmt w:val="lowerLetter"/>
+      <w:lvlText w:val="%5."/>
+      <w:lvlJc w:val="left"/>
+      <w:pPr>
+        <w:ind w:left="3600" w:hanging="360"/>
+      </w:pPr>
+    </w:lvl>
+    <w:lvl w:ilvl="5">
+      <w:start w:val="1"/>
+      <w:numFmt w:val="lowerRoman"/>
+      <w:lvlText w:val="%6."/>
+      <w:lvlJc w:val="right"/>
+      <w:pPr>
+        <w:ind w:left="4320" w:hanging="180"/>
+      </w:pPr>
+    </w:lvl>
+    <w:lvl w:ilvl="6">
+      <w:start w:val="1"/>
+      <w:numFmt w:val="decimal"/>
+      <w:lvlText w:val="%7."/>
+      <w:lvlJc w:val="left"/>
+      <w:pPr>
+        <w:ind w:left="5040" w:hanging="360"/>
+      </w:pPr>
+    </w:lvl>
+    <w:lvl w:ilvl="7">
+      <w:start w:val="1"/>
+      <w:numFmt w:val="lowerLetter"/>
+      <w:lvlText w:val="%8."/>
+      <w:lvlJc w:val="left"/>
+      <w:pPr>
+        <w:ind w:left="5760" w:hanging="360"/>
+      </w:pPr>
+    </w:lvl>
+    <w:lvl w:ilvl="8">
+      <w:start w:val="1"/>
+      <w:numFmt w:val="lowerRoman"/>
+      <w:lvlText w:val="%9."/>
+      <w:lvlJc w:val="right"/>
+      <w:pPr>
+        <w:ind w:left="6480" w:hanging="180"/>
+      </w:pPr>
+    </w:lvl>
+  </w:abstractNum>
+  <w:abstractNum w:abstractNumId="9">
     <w:nsid w:val="787C72F9"/>
     <w:multiLevelType w:val="hybridMultilevel"/>
     <w:tmpl w:val="0DCEFD34"/>
@@ -3793,7 +4828,7 @@
         <w:ind w:left="720" w:hanging="360"/>
       </w:pPr>
     </w:lvl>
-    <w:lvl w:ilvl="1" w:tplc="04090019" w:tentative="1">
+    <w:lvl w:ilvl="1" w:tplc="04090019">
       <w:start w:val="1"/>
       <w:numFmt w:val="lowerLetter"/>
       <w:lvlText w:val="%2."/>
@@ -3867,34 +4902,40 @@
     </w:lvl>
   </w:abstractNum>
   <w:num w:numId="1">
-    <w:abstractNumId w:val="2"/>
+    <w:abstractNumId w:val="3"/>
   </w:num>
   <w:num w:numId="2">
-    <w:abstractNumId w:val="5"/>
+    <w:abstractNumId w:val="6"/>
   </w:num>
   <w:num w:numId="3">
-    <w:abstractNumId w:val="7"/>
+    <w:abstractNumId w:val="9"/>
   </w:num>
   <w:num w:numId="4">
     <w:abstractNumId w:val="0"/>
   </w:num>
   <w:num w:numId="5">
-    <w:abstractNumId w:val="3"/>
+    <w:abstractNumId w:val="4"/>
   </w:num>
   <w:num w:numId="6">
-    <w:abstractNumId w:val="6"/>
+    <w:abstractNumId w:val="7"/>
   </w:num>
   <w:num w:numId="7">
-    <w:abstractNumId w:val="4"/>
+    <w:abstractNumId w:val="5"/>
   </w:num>
   <w:num w:numId="8">
     <w:abstractNumId w:val="1"/>
+  </w:num>
+  <w:num w:numId="9">
+    <w:abstractNumId w:val="8"/>
+  </w:num>
+  <w:num w:numId="10">
+    <w:abstractNumId w:val="2"/>
   </w:num>
 </w:numbering>
 </file>
 
 <file path=word/styles.xml><?xml version="1.0" encoding="utf-8"?>
-<w:styles xmlns:mc="http://schemas.openxmlformats.org/markup-compatibility/2006" xmlns:r="http://schemas.openxmlformats.org/officeDocument/2006/relationships" xmlns:w="http://schemas.openxmlformats.org/wordprocessingml/2006/main" xmlns:w14="http://schemas.microsoft.com/office/word/2010/wordml" mc:Ignorable="w14">
+<w:styles xmlns:r="http://schemas.openxmlformats.org/officeDocument/2006/relationships" xmlns:w="http://schemas.openxmlformats.org/wordprocessingml/2006/main">
   <w:docDefaults>
     <w:rPrDefault>
       <w:rPr>
@@ -3960,7 +5001,7 @@
     <w:lsdException w:name="Medium Shading 2 Accent 1" w:semiHidden="0" w:uiPriority="64" w:unhideWhenUsed="0"/>
     <w:lsdException w:name="Medium List 1 Accent 1" w:semiHidden="0" w:uiPriority="65" w:unhideWhenUsed="0"/>
     <w:lsdException w:name="Revision" w:unhideWhenUsed="0"/>
-    <w:lsdException w:name="List Paragraph" w:semiHidden="0" w:uiPriority="34" w:unhideWhenUsed="0" w:qFormat="1"/>
+    <w:lsdException w:name="List Paragraph" w:semiHidden="0" w:uiPriority="0" w:unhideWhenUsed="0" w:qFormat="1"/>
     <w:lsdException w:name="Quote" w:semiHidden="0" w:uiPriority="29" w:unhideWhenUsed="0" w:qFormat="1"/>
     <w:lsdException w:name="Intense Quote" w:semiHidden="0" w:uiPriority="30" w:unhideWhenUsed="0" w:qFormat="1"/>
     <w:lsdException w:name="Medium List 2 Accent 1" w:semiHidden="0" w:uiPriority="66" w:unhideWhenUsed="0"/>
@@ -4043,22 +5084,22 @@
     <w:lsdException w:name="Colorful Grid Accent 6" w:semiHidden="0" w:uiPriority="73" w:unhideWhenUsed="0"/>
     <w:lsdException w:name="Subtle Emphasis" w:semiHidden="0" w:uiPriority="19" w:unhideWhenUsed="0" w:qFormat="1"/>
     <w:lsdException w:name="Intense Emphasis" w:semiHidden="0" w:uiPriority="21" w:unhideWhenUsed="0" w:qFormat="1"/>
-    <w:lsdException w:name="Subtle Reference" w:semiHidden="0" w:uiPriority="31" w:unhideWhenUsed="0" w:qFormat="1"/>
+    <w:lsdException w:name="Subtle Reference" w:semiHidden="0" w:uiPriority="0" w:unhideWhenUsed="0" w:qFormat="1"/>
     <w:lsdException w:name="Intense Reference" w:semiHidden="0" w:uiPriority="32" w:unhideWhenUsed="0" w:qFormat="1"/>
     <w:lsdException w:name="Book Title" w:semiHidden="0" w:uiPriority="33" w:unhideWhenUsed="0" w:qFormat="1"/>
     <w:lsdException w:name="Bibliography" w:uiPriority="37"/>
     <w:lsdException w:name="TOC Heading" w:uiPriority="39" w:qFormat="1"/>
   </w:latentStyles>
-  <w:style w:type="paragraph" w:default="1" w:styleId="Normal">
+  <w:style w:type="paragraph" w:default="1" w:styleId="Normalny">
     <w:name w:val="Normal"/>
     <w:qFormat/>
     <w:rsid w:val="00385D56"/>
   </w:style>
-  <w:style w:type="paragraph" w:styleId="Heading1">
+  <w:style w:type="paragraph" w:styleId="Nagwek1">
     <w:name w:val="heading 1"/>
-    <w:basedOn w:val="Normal"/>
-    <w:next w:val="Normal"/>
-    <w:link w:val="Heading1Char"/>
+    <w:basedOn w:val="Normalny"/>
+    <w:next w:val="Normalny"/>
+    <w:link w:val="Nagwek1Znak"/>
     <w:uiPriority w:val="9"/>
     <w:qFormat/>
     <w:rsid w:val="00670E37"/>
@@ -4077,11 +5118,11 @@
       <w:szCs w:val="28"/>
     </w:rPr>
   </w:style>
-  <w:style w:type="paragraph" w:styleId="Heading2">
+  <w:style w:type="paragraph" w:styleId="Nagwek2">
     <w:name w:val="heading 2"/>
-    <w:basedOn w:val="Normal"/>
-    <w:next w:val="Normal"/>
-    <w:link w:val="Heading2Char"/>
+    <w:basedOn w:val="Normalny"/>
+    <w:next w:val="Normalny"/>
+    <w:link w:val="Nagwek2Znak"/>
     <w:uiPriority w:val="9"/>
     <w:unhideWhenUsed/>
     <w:qFormat/>
@@ -4101,11 +5142,11 @@
       <w:szCs w:val="26"/>
     </w:rPr>
   </w:style>
-  <w:style w:type="paragraph" w:styleId="Heading3">
+  <w:style w:type="paragraph" w:styleId="Nagwek3">
     <w:name w:val="heading 3"/>
-    <w:basedOn w:val="Normal"/>
-    <w:next w:val="Normal"/>
-    <w:link w:val="Heading3Char"/>
+    <w:basedOn w:val="Normalny"/>
+    <w:next w:val="Normalny"/>
+    <w:link w:val="Nagwek3Znak"/>
     <w:uiPriority w:val="9"/>
     <w:unhideWhenUsed/>
     <w:qFormat/>
@@ -4123,11 +5164,11 @@
       <w:color w:val="4F81BD" w:themeColor="accent1"/>
     </w:rPr>
   </w:style>
-  <w:style w:type="paragraph" w:styleId="Heading4">
+  <w:style w:type="paragraph" w:styleId="Nagwek4">
     <w:name w:val="heading 4"/>
-    <w:basedOn w:val="Normal"/>
-    <w:next w:val="Normal"/>
-    <w:link w:val="Heading4Char"/>
+    <w:basedOn w:val="Normalny"/>
+    <w:next w:val="Normalny"/>
+    <w:link w:val="Nagwek4Znak"/>
     <w:uiPriority w:val="9"/>
     <w:unhideWhenUsed/>
     <w:qFormat/>
@@ -4147,17 +5188,18 @@
       <w:color w:val="4F81BD" w:themeColor="accent1"/>
     </w:rPr>
   </w:style>
-  <w:style w:type="character" w:default="1" w:styleId="DefaultParagraphFont">
+  <w:style w:type="character" w:default="1" w:styleId="Domylnaczcionkaakapitu">
     <w:name w:val="Default Paragraph Font"/>
     <w:uiPriority w:val="1"/>
     <w:semiHidden/>
     <w:unhideWhenUsed/>
   </w:style>
-  <w:style w:type="table" w:default="1" w:styleId="TableNormal">
+  <w:style w:type="table" w:default="1" w:styleId="Standardowy">
     <w:name w:val="Normal Table"/>
     <w:uiPriority w:val="99"/>
     <w:semiHidden/>
     <w:unhideWhenUsed/>
+    <w:qFormat/>
     <w:tblPr>
       <w:tblInd w:w="0" w:type="dxa"/>
       <w:tblCellMar>
@@ -4168,16 +5210,16 @@
       </w:tblCellMar>
     </w:tblPr>
   </w:style>
-  <w:style w:type="numbering" w:default="1" w:styleId="NoList">
+  <w:style w:type="numbering" w:default="1" w:styleId="Bezlisty">
     <w:name w:val="No List"/>
     <w:uiPriority w:val="99"/>
     <w:semiHidden/>
     <w:unhideWhenUsed/>
   </w:style>
-  <w:style w:type="character" w:customStyle="1" w:styleId="Heading2Char">
-    <w:name w:val="Heading 2 Char"/>
-    <w:basedOn w:val="DefaultParagraphFont"/>
-    <w:link w:val="Heading2"/>
+  <w:style w:type="character" w:customStyle="1" w:styleId="Nagwek2Znak">
+    <w:name w:val="Nagłówek 2 Znak"/>
+    <w:basedOn w:val="Domylnaczcionkaakapitu"/>
+    <w:link w:val="Nagwek2"/>
     <w:uiPriority w:val="9"/>
     <w:rsid w:val="00670E37"/>
     <w:rPr>
@@ -4189,10 +5231,9 @@
       <w:szCs w:val="26"/>
     </w:rPr>
   </w:style>
-  <w:style w:type="character" w:styleId="SubtleReference">
+  <w:style w:type="character" w:styleId="Odwoaniedelikatne">
     <w:name w:val="Subtle Reference"/>
-    <w:basedOn w:val="DefaultParagraphFont"/>
-    <w:uiPriority w:val="31"/>
+    <w:basedOn w:val="Domylnaczcionkaakapitu"/>
     <w:qFormat/>
     <w:rsid w:val="00670E37"/>
     <w:rPr>
@@ -4201,10 +5242,10 @@
       <w:u w:val="single"/>
     </w:rPr>
   </w:style>
-  <w:style w:type="character" w:customStyle="1" w:styleId="Heading1Char">
-    <w:name w:val="Heading 1 Char"/>
-    <w:basedOn w:val="DefaultParagraphFont"/>
-    <w:link w:val="Heading1"/>
+  <w:style w:type="character" w:customStyle="1" w:styleId="Nagwek1Znak">
+    <w:name w:val="Nagłówek 1 Znak"/>
+    <w:basedOn w:val="Domylnaczcionkaakapitu"/>
+    <w:link w:val="Nagwek1"/>
     <w:uiPriority w:val="9"/>
     <w:rsid w:val="00670E37"/>
     <w:rPr>
@@ -4216,11 +5257,11 @@
       <w:szCs w:val="28"/>
     </w:rPr>
   </w:style>
-  <w:style w:type="paragraph" w:styleId="Title">
+  <w:style w:type="paragraph" w:styleId="Tytu">
     <w:name w:val="Title"/>
-    <w:basedOn w:val="Normal"/>
-    <w:next w:val="Normal"/>
-    <w:link w:val="TitleChar"/>
+    <w:basedOn w:val="Normalny"/>
+    <w:next w:val="Normalny"/>
+    <w:link w:val="TytuZnak"/>
     <w:uiPriority w:val="10"/>
     <w:qFormat/>
     <w:rsid w:val="00670E37"/>
@@ -4240,10 +5281,10 @@
       <w:szCs w:val="52"/>
     </w:rPr>
   </w:style>
-  <w:style w:type="character" w:customStyle="1" w:styleId="TitleChar">
-    <w:name w:val="Title Char"/>
-    <w:basedOn w:val="DefaultParagraphFont"/>
-    <w:link w:val="Title"/>
+  <w:style w:type="character" w:customStyle="1" w:styleId="TytuZnak">
+    <w:name w:val="Tytuł Znak"/>
+    <w:basedOn w:val="Domylnaczcionkaakapitu"/>
+    <w:link w:val="Tytu"/>
     <w:uiPriority w:val="10"/>
     <w:rsid w:val="00670E37"/>
     <w:rPr>
@@ -4255,10 +5296,10 @@
       <w:szCs w:val="52"/>
     </w:rPr>
   </w:style>
-  <w:style w:type="character" w:customStyle="1" w:styleId="Heading3Char">
-    <w:name w:val="Heading 3 Char"/>
-    <w:basedOn w:val="DefaultParagraphFont"/>
-    <w:link w:val="Heading3"/>
+  <w:style w:type="character" w:customStyle="1" w:styleId="Nagwek3Znak">
+    <w:name w:val="Nagłówek 3 Znak"/>
+    <w:basedOn w:val="Domylnaczcionkaakapitu"/>
+    <w:link w:val="Nagwek3"/>
     <w:uiPriority w:val="9"/>
     <w:rsid w:val="00670E37"/>
     <w:rPr>
@@ -4268,10 +5309,9 @@
       <w:color w:val="4F81BD" w:themeColor="accent1"/>
     </w:rPr>
   </w:style>
-  <w:style w:type="paragraph" w:styleId="ListParagraph">
+  <w:style w:type="paragraph" w:styleId="Akapitzlist">
     <w:name w:val="List Paragraph"/>
-    <w:basedOn w:val="Normal"/>
-    <w:uiPriority w:val="34"/>
+    <w:basedOn w:val="Normalny"/>
     <w:qFormat/>
     <w:rsid w:val="00670E37"/>
     <w:pPr>
@@ -4279,10 +5319,10 @@
       <w:contextualSpacing/>
     </w:pPr>
   </w:style>
-  <w:style w:type="character" w:customStyle="1" w:styleId="Heading4Char">
-    <w:name w:val="Heading 4 Char"/>
-    <w:basedOn w:val="DefaultParagraphFont"/>
-    <w:link w:val="Heading4"/>
+  <w:style w:type="character" w:customStyle="1" w:styleId="Nagwek4Znak">
+    <w:name w:val="Nagłówek 4 Znak"/>
+    <w:basedOn w:val="Domylnaczcionkaakapitu"/>
+    <w:link w:val="Nagwek4"/>
     <w:uiPriority w:val="9"/>
     <w:rsid w:val="00F05259"/>
     <w:rPr>
@@ -4294,7 +5334,7 @@
       <w:color w:val="4F81BD" w:themeColor="accent1"/>
     </w:rPr>
   </w:style>
-  <w:style w:type="paragraph" w:styleId="NoSpacing">
+  <w:style w:type="paragraph" w:styleId="Bezodstpw">
     <w:name w:val="No Spacing"/>
     <w:uiPriority w:val="1"/>
     <w:qFormat/>
@@ -4303,10 +5343,10 @@
       <w:spacing w:after="0" w:line="240" w:lineRule="auto"/>
     </w:pPr>
   </w:style>
-  <w:style w:type="paragraph" w:styleId="BalloonText">
+  <w:style w:type="paragraph" w:styleId="Tekstdymka">
     <w:name w:val="Balloon Text"/>
-    <w:basedOn w:val="Normal"/>
-    <w:link w:val="BalloonTextChar"/>
+    <w:basedOn w:val="Normalny"/>
+    <w:link w:val="TekstdymkaZnak"/>
     <w:uiPriority w:val="99"/>
     <w:semiHidden/>
     <w:unhideWhenUsed/>
@@ -4320,10 +5360,10 @@
       <w:szCs w:val="16"/>
     </w:rPr>
   </w:style>
-  <w:style w:type="character" w:customStyle="1" w:styleId="BalloonTextChar">
-    <w:name w:val="Balloon Text Char"/>
-    <w:basedOn w:val="DefaultParagraphFont"/>
-    <w:link w:val="BalloonText"/>
+  <w:style w:type="character" w:customStyle="1" w:styleId="TekstdymkaZnak">
+    <w:name w:val="Tekst dymka Znak"/>
+    <w:basedOn w:val="Domylnaczcionkaakapitu"/>
+    <w:link w:val="Tekstdymka"/>
     <w:uiPriority w:val="99"/>
     <w:semiHidden/>
     <w:rsid w:val="00385D35"/>
@@ -4333,9 +5373,9 @@
       <w:szCs w:val="16"/>
     </w:rPr>
   </w:style>
-  <w:style w:type="character" w:styleId="Hyperlink">
+  <w:style w:type="character" w:styleId="Hipercze">
     <w:name w:val="Hyperlink"/>
-    <w:basedOn w:val="DefaultParagraphFont"/>
+    <w:basedOn w:val="Domylnaczcionkaakapitu"/>
     <w:uiPriority w:val="99"/>
     <w:semiHidden/>
     <w:unhideWhenUsed/>
@@ -4343,6 +5383,74 @@
     <w:rPr>
       <w:color w:val="0000FF"/>
       <w:u w:val="single"/>
+    </w:rPr>
+  </w:style>
+  <w:style w:type="paragraph" w:customStyle="1" w:styleId="TableContents">
+    <w:name w:val="Table Contents"/>
+    <w:basedOn w:val="Normalny"/>
+    <w:rsid w:val="00E8014C"/>
+    <w:pPr>
+      <w:suppressLineNumbers/>
+      <w:tabs>
+        <w:tab w:val="left" w:pos="720"/>
+      </w:tabs>
+      <w:suppressAutoHyphens/>
+    </w:pPr>
+    <w:rPr>
+      <w:rFonts w:ascii="Calibri" w:eastAsia="WenQuanYi Micro Hei" w:hAnsi="Calibri" w:cs="Calibri"/>
+      <w:color w:val="00000A"/>
+    </w:rPr>
+  </w:style>
+  <w:style w:type="paragraph" w:customStyle="1" w:styleId="Heading2">
+    <w:name w:val="Heading 2"/>
+    <w:basedOn w:val="Normalny"/>
+    <w:next w:val="Textbody"/>
+    <w:rsid w:val="00E8014C"/>
+    <w:pPr>
+      <w:keepNext/>
+      <w:keepLines/>
+      <w:tabs>
+        <w:tab w:val="num" w:pos="576"/>
+        <w:tab w:val="left" w:pos="720"/>
+      </w:tabs>
+      <w:suppressAutoHyphens/>
+      <w:spacing w:before="200" w:after="0"/>
+      <w:ind w:left="576" w:hanging="576"/>
+      <w:outlineLvl w:val="1"/>
+    </w:pPr>
+    <w:rPr>
+      <w:rFonts w:ascii="Cambria" w:eastAsia="WenQuanYi Micro Hei" w:hAnsi="Cambria" w:cs="Calibri"/>
+      <w:b/>
+      <w:bCs/>
+      <w:color w:val="4F81BD"/>
+      <w:sz w:val="26"/>
+      <w:szCs w:val="26"/>
+    </w:rPr>
+  </w:style>
+  <w:style w:type="character" w:customStyle="1" w:styleId="InternetLink">
+    <w:name w:val="Internet Link"/>
+    <w:basedOn w:val="Domylnaczcionkaakapitu"/>
+    <w:rsid w:val="00E8014C"/>
+    <w:rPr>
+      <w:color w:val="0000FF"/>
+      <w:u w:val="single"/>
+      <w:lang w:val="en-US" w:eastAsia="en-US" w:bidi="en-US"/>
+    </w:rPr>
+  </w:style>
+  <w:style w:type="paragraph" w:customStyle="1" w:styleId="Textbody">
+    <w:name w:val="Text body"/>
+    <w:basedOn w:val="Normalny"/>
+    <w:rsid w:val="00E8014C"/>
+    <w:pPr>
+      <w:tabs>
+        <w:tab w:val="left" w:pos="720"/>
+      </w:tabs>
+      <w:suppressAutoHyphens/>
+      <w:spacing w:after="120"/>
+    </w:pPr>
+    <w:rPr>
+      <w:rFonts w:ascii="Calibri" w:eastAsia="WenQuanYi Micro Hei" w:hAnsi="Calibri" w:cs="Calibri"/>
+      <w:color w:val="00000A"/>
     </w:rPr>
   </w:style>
 </w:styles>

</xml_diff>